<commit_message>
added screenshots and titles to report
</commit_message>
<xml_diff>
--- a/Assignment-B_Karim_El-Baba-260582332.docx
+++ b/Assignment-B_Karim_El-Baba-260582332.docx
@@ -13,7 +13,25 @@
         <w:rPr>
           <w:rFonts w:ascii="Cambria" w:hAnsi="Cambria"/>
         </w:rPr>
-        <w:t xml:space="preserve">Test 1: </w:t>
+        <w:t>Test 1:</w:t>
+      </w:r>
+      <w:r>
+        <w:rPr>
+          <w:rFonts w:ascii="Cambria" w:hAnsi="Cambria"/>
+        </w:rPr>
+        <w:t xml:space="preserve"> </w:t>
+      </w:r>
+      <w:r>
+        <w:rPr>
+          <w:rFonts w:ascii="Cambria" w:hAnsi="Cambria"/>
+        </w:rPr>
+        <w:t>getDimensionSubRateTest</w:t>
+      </w:r>
+      <w:r>
+        <w:rPr>
+          <w:rFonts w:ascii="Cambria" w:hAnsi="Cambria"/>
+        </w:rPr>
+        <w:t xml:space="preserve"> </w:t>
       </w:r>
     </w:p>
     <w:p>
@@ -67,6 +85,69 @@
       </w:pPr>
       <w:r>
         <w:rPr>
+          <w:noProof/>
+        </w:rPr>
+        <w:drawing>
+          <wp:anchor distT="0" distB="0" distL="114300" distR="114300" simplePos="0" relativeHeight="251658240" behindDoc="0" locked="0" layoutInCell="1" allowOverlap="1">
+            <wp:simplePos x="0" y="0"/>
+            <wp:positionH relativeFrom="margin">
+              <wp:align>right</wp:align>
+            </wp:positionH>
+            <wp:positionV relativeFrom="paragraph">
+              <wp:posOffset>382905</wp:posOffset>
+            </wp:positionV>
+            <wp:extent cx="5943600" cy="2895600"/>
+            <wp:effectExtent l="19050" t="19050" r="19050" b="19050"/>
+            <wp:wrapSquare wrapText="bothSides"/>
+            <wp:docPr id="1" name="Picture 1" descr="C:\Users\karim\AppData\Local\Microsoft\Windows\INetCache\Content.Word\Test_1_Fail.png"/>
+            <wp:cNvGraphicFramePr>
+              <a:graphicFrameLocks xmlns:a="http://schemas.openxmlformats.org/drawingml/2006/main" noChangeAspect="1"/>
+            </wp:cNvGraphicFramePr>
+            <a:graphic xmlns:a="http://schemas.openxmlformats.org/drawingml/2006/main">
+              <a:graphicData uri="http://schemas.openxmlformats.org/drawingml/2006/picture">
+                <pic:pic xmlns:pic="http://schemas.openxmlformats.org/drawingml/2006/picture">
+                  <pic:nvPicPr>
+                    <pic:cNvPr id="0" name="Picture 1" descr="C:\Users\karim\AppData\Local\Microsoft\Windows\INetCache\Content.Word\Test_1_Fail.png"/>
+                    <pic:cNvPicPr>
+                      <a:picLocks noChangeAspect="1" noChangeArrowheads="1"/>
+                    </pic:cNvPicPr>
+                  </pic:nvPicPr>
+                  <pic:blipFill>
+                    <a:blip r:embed="rId6">
+                      <a:extLst>
+                        <a:ext uri="{28A0092B-C50C-407E-A947-70E740481C1C}">
+                          <a14:useLocalDpi xmlns:a14="http://schemas.microsoft.com/office/drawing/2010/main" val="0"/>
+                        </a:ext>
+                      </a:extLst>
+                    </a:blip>
+                    <a:srcRect/>
+                    <a:stretch>
+                      <a:fillRect/>
+                    </a:stretch>
+                  </pic:blipFill>
+                  <pic:spPr bwMode="auto">
+                    <a:xfrm>
+                      <a:off x="0" y="0"/>
+                      <a:ext cx="5943600" cy="2895600"/>
+                    </a:xfrm>
+                    <a:prstGeom prst="rect">
+                      <a:avLst/>
+                    </a:prstGeom>
+                    <a:noFill/>
+                    <a:ln>
+                      <a:solidFill>
+                        <a:schemeClr val="tx1"/>
+                      </a:solidFill>
+                    </a:ln>
+                  </pic:spPr>
+                </pic:pic>
+              </a:graphicData>
+            </a:graphic>
+          </wp:anchor>
+        </w:drawing>
+      </w:r>
+      <w:r>
+        <w:rPr>
           <w:rFonts w:ascii="Cambria" w:hAnsi="Cambria"/>
         </w:rPr>
         <w:t>Failing</w:t>
@@ -99,6 +180,71 @@
       </w:r>
     </w:p>
     <w:p>
+      <w:r>
+        <w:rPr>
+          <w:noProof/>
+        </w:rPr>
+        <w:drawing>
+          <wp:anchor distT="0" distB="0" distL="114300" distR="114300" simplePos="0" relativeHeight="251660288" behindDoc="0" locked="0" layoutInCell="1" allowOverlap="1">
+            <wp:simplePos x="0" y="0"/>
+            <wp:positionH relativeFrom="margin">
+              <wp:align>right</wp:align>
+            </wp:positionH>
+            <wp:positionV relativeFrom="paragraph">
+              <wp:posOffset>213360</wp:posOffset>
+            </wp:positionV>
+            <wp:extent cx="5934075" cy="2886075"/>
+            <wp:effectExtent l="19050" t="19050" r="28575" b="28575"/>
+            <wp:wrapTopAndBottom/>
+            <wp:docPr id="4" name="Picture 4" descr="C:\Users\karim\AppData\Local\Microsoft\Windows\INetCache\Content.Word\Test_1.1_Pass(helper).png"/>
+            <wp:cNvGraphicFramePr>
+              <a:graphicFrameLocks xmlns:a="http://schemas.openxmlformats.org/drawingml/2006/main" noChangeAspect="1"/>
+            </wp:cNvGraphicFramePr>
+            <a:graphic xmlns:a="http://schemas.openxmlformats.org/drawingml/2006/main">
+              <a:graphicData uri="http://schemas.openxmlformats.org/drawingml/2006/picture">
+                <pic:pic xmlns:pic="http://schemas.openxmlformats.org/drawingml/2006/picture">
+                  <pic:nvPicPr>
+                    <pic:cNvPr id="0" name="Picture 4" descr="C:\Users\karim\AppData\Local\Microsoft\Windows\INetCache\Content.Word\Test_1.1_Pass(helper).png"/>
+                    <pic:cNvPicPr>
+                      <a:picLocks noChangeAspect="1" noChangeArrowheads="1"/>
+                    </pic:cNvPicPr>
+                  </pic:nvPicPr>
+                  <pic:blipFill>
+                    <a:blip r:embed="rId7">
+                      <a:extLst>
+                        <a:ext uri="{28A0092B-C50C-407E-A947-70E740481C1C}">
+                          <a14:useLocalDpi xmlns:a14="http://schemas.microsoft.com/office/drawing/2010/main" val="0"/>
+                        </a:ext>
+                      </a:extLst>
+                    </a:blip>
+                    <a:srcRect/>
+                    <a:stretch>
+                      <a:fillRect/>
+                    </a:stretch>
+                  </pic:blipFill>
+                  <pic:spPr bwMode="auto">
+                    <a:xfrm>
+                      <a:off x="0" y="0"/>
+                      <a:ext cx="5934075" cy="2886075"/>
+                    </a:xfrm>
+                    <a:prstGeom prst="rect">
+                      <a:avLst/>
+                    </a:prstGeom>
+                    <a:noFill/>
+                    <a:ln>
+                      <a:solidFill>
+                        <a:schemeClr val="tx1"/>
+                      </a:solidFill>
+                    </a:ln>
+                  </pic:spPr>
+                </pic:pic>
+              </a:graphicData>
+            </a:graphic>
+          </wp:anchor>
+        </w:drawing>
+      </w:r>
+    </w:p>
+    <w:p>
       <w:pPr>
         <w:pStyle w:val="Heading1"/>
         <w:rPr>
@@ -107,10 +253,80 @@
       </w:pPr>
       <w:r>
         <w:rPr>
+          <w:noProof/>
+        </w:rPr>
+        <w:lastRenderedPageBreak/>
+        <w:drawing>
+          <wp:anchor distT="0" distB="0" distL="114300" distR="114300" simplePos="0" relativeHeight="251659264" behindDoc="0" locked="0" layoutInCell="1" allowOverlap="1">
+            <wp:simplePos x="0" y="0"/>
+            <wp:positionH relativeFrom="margin">
+              <wp:align>right</wp:align>
+            </wp:positionH>
+            <wp:positionV relativeFrom="paragraph">
+              <wp:posOffset>0</wp:posOffset>
+            </wp:positionV>
+            <wp:extent cx="5934075" cy="2895600"/>
+            <wp:effectExtent l="19050" t="19050" r="28575" b="19050"/>
+            <wp:wrapSquare wrapText="bothSides"/>
+            <wp:docPr id="3" name="Picture 3" descr="C:\Users\karim\AppData\Local\Microsoft\Windows\INetCache\Content.Word\Test_1.2_Pass.png"/>
+            <wp:cNvGraphicFramePr>
+              <a:graphicFrameLocks xmlns:a="http://schemas.openxmlformats.org/drawingml/2006/main" noChangeAspect="1"/>
+            </wp:cNvGraphicFramePr>
+            <a:graphic xmlns:a="http://schemas.openxmlformats.org/drawingml/2006/main">
+              <a:graphicData uri="http://schemas.openxmlformats.org/drawingml/2006/picture">
+                <pic:pic xmlns:pic="http://schemas.openxmlformats.org/drawingml/2006/picture">
+                  <pic:nvPicPr>
+                    <pic:cNvPr id="0" name="Picture 3" descr="C:\Users\karim\AppData\Local\Microsoft\Windows\INetCache\Content.Word\Test_1.2_Pass.png"/>
+                    <pic:cNvPicPr>
+                      <a:picLocks noChangeAspect="1" noChangeArrowheads="1"/>
+                    </pic:cNvPicPr>
+                  </pic:nvPicPr>
+                  <pic:blipFill>
+                    <a:blip r:embed="rId8">
+                      <a:extLst>
+                        <a:ext uri="{28A0092B-C50C-407E-A947-70E740481C1C}">
+                          <a14:useLocalDpi xmlns:a14="http://schemas.microsoft.com/office/drawing/2010/main" val="0"/>
+                        </a:ext>
+                      </a:extLst>
+                    </a:blip>
+                    <a:srcRect/>
+                    <a:stretch>
+                      <a:fillRect/>
+                    </a:stretch>
+                  </pic:blipFill>
+                  <pic:spPr bwMode="auto">
+                    <a:xfrm>
+                      <a:off x="0" y="0"/>
+                      <a:ext cx="5934075" cy="2895600"/>
+                    </a:xfrm>
+                    <a:prstGeom prst="rect">
+                      <a:avLst/>
+                    </a:prstGeom>
+                    <a:noFill/>
+                    <a:ln>
+                      <a:solidFill>
+                        <a:schemeClr val="tx1"/>
+                      </a:solidFill>
+                    </a:ln>
+                  </pic:spPr>
+                </pic:pic>
+              </a:graphicData>
+            </a:graphic>
+          </wp:anchor>
+        </w:drawing>
+      </w:r>
+      <w:r>
+        <w:rPr>
           <w:rFonts w:ascii="Cambria" w:hAnsi="Cambria"/>
         </w:rPr>
         <w:t>Test 2:</w:t>
       </w:r>
+      <w:r>
+        <w:rPr>
+          <w:rFonts w:ascii="Cambria" w:hAnsi="Cambria"/>
+        </w:rPr>
+        <w:t xml:space="preserve"> typeRate</w:t>
+      </w:r>
     </w:p>
     <w:p>
       <w:pPr>
@@ -163,6 +379,69 @@
       </w:pPr>
       <w:r>
         <w:rPr>
+          <w:noProof/>
+        </w:rPr>
+        <w:drawing>
+          <wp:anchor distT="0" distB="0" distL="114300" distR="114300" simplePos="0" relativeHeight="251661312" behindDoc="0" locked="0" layoutInCell="1" allowOverlap="1">
+            <wp:simplePos x="0" y="0"/>
+            <wp:positionH relativeFrom="margin">
+              <wp:align>right</wp:align>
+            </wp:positionH>
+            <wp:positionV relativeFrom="paragraph">
+              <wp:posOffset>274955</wp:posOffset>
+            </wp:positionV>
+            <wp:extent cx="5934075" cy="2886075"/>
+            <wp:effectExtent l="19050" t="19050" r="28575" b="28575"/>
+            <wp:wrapTopAndBottom/>
+            <wp:docPr id="5" name="Picture 5" descr="C:\Users\karim\AppData\Local\Microsoft\Windows\INetCache\Content.Word\Test_2_Fail.png"/>
+            <wp:cNvGraphicFramePr>
+              <a:graphicFrameLocks xmlns:a="http://schemas.openxmlformats.org/drawingml/2006/main" noChangeAspect="1"/>
+            </wp:cNvGraphicFramePr>
+            <a:graphic xmlns:a="http://schemas.openxmlformats.org/drawingml/2006/main">
+              <a:graphicData uri="http://schemas.openxmlformats.org/drawingml/2006/picture">
+                <pic:pic xmlns:pic="http://schemas.openxmlformats.org/drawingml/2006/picture">
+                  <pic:nvPicPr>
+                    <pic:cNvPr id="0" name="Picture 5" descr="C:\Users\karim\AppData\Local\Microsoft\Windows\INetCache\Content.Word\Test_2_Fail.png"/>
+                    <pic:cNvPicPr>
+                      <a:picLocks noChangeAspect="1" noChangeArrowheads="1"/>
+                    </pic:cNvPicPr>
+                  </pic:nvPicPr>
+                  <pic:blipFill>
+                    <a:blip r:embed="rId9">
+                      <a:extLst>
+                        <a:ext uri="{28A0092B-C50C-407E-A947-70E740481C1C}">
+                          <a14:useLocalDpi xmlns:a14="http://schemas.microsoft.com/office/drawing/2010/main" val="0"/>
+                        </a:ext>
+                      </a:extLst>
+                    </a:blip>
+                    <a:srcRect/>
+                    <a:stretch>
+                      <a:fillRect/>
+                    </a:stretch>
+                  </pic:blipFill>
+                  <pic:spPr bwMode="auto">
+                    <a:xfrm>
+                      <a:off x="0" y="0"/>
+                      <a:ext cx="5934075" cy="2886075"/>
+                    </a:xfrm>
+                    <a:prstGeom prst="rect">
+                      <a:avLst/>
+                    </a:prstGeom>
+                    <a:noFill/>
+                    <a:ln>
+                      <a:solidFill>
+                        <a:schemeClr val="tx1"/>
+                      </a:solidFill>
+                    </a:ln>
+                  </pic:spPr>
+                </pic:pic>
+              </a:graphicData>
+            </a:graphic>
+          </wp:anchor>
+        </w:drawing>
+      </w:r>
+      <w:r>
+        <w:rPr>
           <w:rFonts w:ascii="Cambria" w:hAnsi="Cambria"/>
         </w:rPr>
         <w:t>Failing</w:t>
@@ -174,6 +453,7 @@
         <w:t xml:space="preserve"> Screenshot:</w:t>
       </w:r>
     </w:p>
+    <w:p/>
     <w:p>
       <w:pPr>
         <w:pStyle w:val="Heading2"/>
@@ -194,6 +474,7 @@
         <w:t xml:space="preserve"> Screenshot:</w:t>
       </w:r>
     </w:p>
+    <w:p/>
     <w:p>
       <w:pPr>
         <w:pStyle w:val="Heading1"/>
@@ -203,21 +484,79 @@
       </w:pPr>
       <w:r>
         <w:rPr>
-          <w:rFonts w:ascii="Cambria" w:hAnsi="Cambria"/>
-        </w:rPr>
-        <w:t xml:space="preserve">Test </w:t>
-      </w:r>
-      <w:r>
-        <w:rPr>
-          <w:rFonts w:ascii="Cambria" w:hAnsi="Cambria"/>
-        </w:rPr>
-        <w:t>3</w:t>
-      </w:r>
-      <w:r>
-        <w:rPr>
-          <w:rFonts w:ascii="Cambria" w:hAnsi="Cambria"/>
-        </w:rPr>
-        <w:t>:</w:t>
+          <w:noProof/>
+        </w:rPr>
+        <w:lastRenderedPageBreak/>
+        <w:drawing>
+          <wp:anchor distT="0" distB="0" distL="114300" distR="114300" simplePos="0" relativeHeight="251662336" behindDoc="0" locked="0" layoutInCell="1" allowOverlap="1">
+            <wp:simplePos x="0" y="0"/>
+            <wp:positionH relativeFrom="column">
+              <wp:posOffset>0</wp:posOffset>
+            </wp:positionH>
+            <wp:positionV relativeFrom="paragraph">
+              <wp:posOffset>209550</wp:posOffset>
+            </wp:positionV>
+            <wp:extent cx="5943600" cy="2895600"/>
+            <wp:effectExtent l="19050" t="19050" r="19050" b="19050"/>
+            <wp:wrapTopAndBottom/>
+            <wp:docPr id="7" name="Picture 7" descr="C:\Users\karim\AppData\Local\Microsoft\Windows\INetCache\Content.Word\Test_2_Pass.png"/>
+            <wp:cNvGraphicFramePr>
+              <a:graphicFrameLocks xmlns:a="http://schemas.openxmlformats.org/drawingml/2006/main" noChangeAspect="1"/>
+            </wp:cNvGraphicFramePr>
+            <a:graphic xmlns:a="http://schemas.openxmlformats.org/drawingml/2006/main">
+              <a:graphicData uri="http://schemas.openxmlformats.org/drawingml/2006/picture">
+                <pic:pic xmlns:pic="http://schemas.openxmlformats.org/drawingml/2006/picture">
+                  <pic:nvPicPr>
+                    <pic:cNvPr id="0" name="Picture 7" descr="C:\Users\karim\AppData\Local\Microsoft\Windows\INetCache\Content.Word\Test_2_Pass.png"/>
+                    <pic:cNvPicPr>
+                      <a:picLocks noChangeAspect="1" noChangeArrowheads="1"/>
+                    </pic:cNvPicPr>
+                  </pic:nvPicPr>
+                  <pic:blipFill>
+                    <a:blip r:embed="rId10">
+                      <a:extLst>
+                        <a:ext uri="{28A0092B-C50C-407E-A947-70E740481C1C}">
+                          <a14:useLocalDpi xmlns:a14="http://schemas.microsoft.com/office/drawing/2010/main" val="0"/>
+                        </a:ext>
+                      </a:extLst>
+                    </a:blip>
+                    <a:srcRect/>
+                    <a:stretch>
+                      <a:fillRect/>
+                    </a:stretch>
+                  </pic:blipFill>
+                  <pic:spPr bwMode="auto">
+                    <a:xfrm>
+                      <a:off x="0" y="0"/>
+                      <a:ext cx="5943600" cy="2895600"/>
+                    </a:xfrm>
+                    <a:prstGeom prst="rect">
+                      <a:avLst/>
+                    </a:prstGeom>
+                    <a:noFill/>
+                    <a:ln>
+                      <a:solidFill>
+                        <a:schemeClr val="tx1"/>
+                      </a:solidFill>
+                    </a:ln>
+                  </pic:spPr>
+                </pic:pic>
+              </a:graphicData>
+            </a:graphic>
+          </wp:anchor>
+        </w:drawing>
+      </w:r>
+      <w:r>
+        <w:rPr>
+          <w:rFonts w:ascii="Cambria" w:hAnsi="Cambria"/>
+        </w:rPr>
+        <w:t>Test 3:</w:t>
+      </w:r>
+      <w:r>
+        <w:rPr>
+          <w:rFonts w:ascii="Cambria" w:hAnsi="Cambria"/>
+        </w:rPr>
+        <w:t xml:space="preserve"> toPostalCodeRate</w:t>
       </w:r>
     </w:p>
     <w:p>
@@ -283,6 +622,71 @@
       </w:r>
     </w:p>
     <w:p>
+      <w:r>
+        <w:rPr>
+          <w:noProof/>
+        </w:rPr>
+        <w:drawing>
+          <wp:anchor distT="0" distB="0" distL="114300" distR="114300" simplePos="0" relativeHeight="251663360" behindDoc="0" locked="0" layoutInCell="1" allowOverlap="1">
+            <wp:simplePos x="0" y="0"/>
+            <wp:positionH relativeFrom="column">
+              <wp:posOffset>0</wp:posOffset>
+            </wp:positionH>
+            <wp:positionV relativeFrom="paragraph">
+              <wp:posOffset>2540</wp:posOffset>
+            </wp:positionV>
+            <wp:extent cx="5934075" cy="2886075"/>
+            <wp:effectExtent l="19050" t="19050" r="28575" b="28575"/>
+            <wp:wrapTopAndBottom/>
+            <wp:docPr id="8" name="Picture 8" descr="C:\Users\karim\AppData\Local\Microsoft\Windows\INetCache\Content.Word\Test_3_Fail.png"/>
+            <wp:cNvGraphicFramePr>
+              <a:graphicFrameLocks xmlns:a="http://schemas.openxmlformats.org/drawingml/2006/main" noChangeAspect="1"/>
+            </wp:cNvGraphicFramePr>
+            <a:graphic xmlns:a="http://schemas.openxmlformats.org/drawingml/2006/main">
+              <a:graphicData uri="http://schemas.openxmlformats.org/drawingml/2006/picture">
+                <pic:pic xmlns:pic="http://schemas.openxmlformats.org/drawingml/2006/picture">
+                  <pic:nvPicPr>
+                    <pic:cNvPr id="0" name="Picture 8" descr="C:\Users\karim\AppData\Local\Microsoft\Windows\INetCache\Content.Word\Test_3_Fail.png"/>
+                    <pic:cNvPicPr>
+                      <a:picLocks noChangeAspect="1" noChangeArrowheads="1"/>
+                    </pic:cNvPicPr>
+                  </pic:nvPicPr>
+                  <pic:blipFill>
+                    <a:blip r:embed="rId11">
+                      <a:extLst>
+                        <a:ext uri="{28A0092B-C50C-407E-A947-70E740481C1C}">
+                          <a14:useLocalDpi xmlns:a14="http://schemas.microsoft.com/office/drawing/2010/main" val="0"/>
+                        </a:ext>
+                      </a:extLst>
+                    </a:blip>
+                    <a:srcRect/>
+                    <a:stretch>
+                      <a:fillRect/>
+                    </a:stretch>
+                  </pic:blipFill>
+                  <pic:spPr bwMode="auto">
+                    <a:xfrm>
+                      <a:off x="0" y="0"/>
+                      <a:ext cx="5934075" cy="2886075"/>
+                    </a:xfrm>
+                    <a:prstGeom prst="rect">
+                      <a:avLst/>
+                    </a:prstGeom>
+                    <a:noFill/>
+                    <a:ln>
+                      <a:solidFill>
+                        <a:schemeClr val="tx1"/>
+                      </a:solidFill>
+                    </a:ln>
+                  </pic:spPr>
+                </pic:pic>
+              </a:graphicData>
+            </a:graphic>
+          </wp:anchor>
+        </w:drawing>
+      </w:r>
+    </w:p>
+    <w:p>
       <w:pPr>
         <w:pStyle w:val="Heading2"/>
         <w:rPr>
@@ -302,6 +706,7 @@
         <w:t xml:space="preserve"> Screenshot:</w:t>
       </w:r>
     </w:p>
+    <w:p/>
     <w:p>
       <w:pPr>
         <w:pStyle w:val="Heading1"/>
@@ -311,21 +716,79 @@
       </w:pPr>
       <w:r>
         <w:rPr>
-          <w:rFonts w:ascii="Cambria" w:hAnsi="Cambria"/>
-        </w:rPr>
-        <w:t xml:space="preserve">Test </w:t>
-      </w:r>
-      <w:r>
-        <w:rPr>
-          <w:rFonts w:ascii="Cambria" w:hAnsi="Cambria"/>
-        </w:rPr>
-        <w:t>4</w:t>
-      </w:r>
-      <w:r>
-        <w:rPr>
-          <w:rFonts w:ascii="Cambria" w:hAnsi="Cambria"/>
-        </w:rPr>
-        <w:t>:</w:t>
+          <w:noProof/>
+        </w:rPr>
+        <w:lastRenderedPageBreak/>
+        <w:drawing>
+          <wp:anchor distT="0" distB="0" distL="114300" distR="114300" simplePos="0" relativeHeight="251664384" behindDoc="0" locked="0" layoutInCell="1" allowOverlap="1">
+            <wp:simplePos x="0" y="0"/>
+            <wp:positionH relativeFrom="column">
+              <wp:posOffset>0</wp:posOffset>
+            </wp:positionH>
+            <wp:positionV relativeFrom="paragraph">
+              <wp:posOffset>209550</wp:posOffset>
+            </wp:positionV>
+            <wp:extent cx="5934075" cy="2895600"/>
+            <wp:effectExtent l="19050" t="19050" r="28575" b="19050"/>
+            <wp:wrapSquare wrapText="bothSides"/>
+            <wp:docPr id="9" name="Picture 9" descr="C:\Users\karim\AppData\Local\Microsoft\Windows\INetCache\Content.Word\Test_3_Pass.png"/>
+            <wp:cNvGraphicFramePr>
+              <a:graphicFrameLocks xmlns:a="http://schemas.openxmlformats.org/drawingml/2006/main" noChangeAspect="1"/>
+            </wp:cNvGraphicFramePr>
+            <a:graphic xmlns:a="http://schemas.openxmlformats.org/drawingml/2006/main">
+              <a:graphicData uri="http://schemas.openxmlformats.org/drawingml/2006/picture">
+                <pic:pic xmlns:pic="http://schemas.openxmlformats.org/drawingml/2006/picture">
+                  <pic:nvPicPr>
+                    <pic:cNvPr id="0" name="Picture 9" descr="C:\Users\karim\AppData\Local\Microsoft\Windows\INetCache\Content.Word\Test_3_Pass.png"/>
+                    <pic:cNvPicPr>
+                      <a:picLocks noChangeAspect="1" noChangeArrowheads="1"/>
+                    </pic:cNvPicPr>
+                  </pic:nvPicPr>
+                  <pic:blipFill>
+                    <a:blip r:embed="rId12">
+                      <a:extLst>
+                        <a:ext uri="{28A0092B-C50C-407E-A947-70E740481C1C}">
+                          <a14:useLocalDpi xmlns:a14="http://schemas.microsoft.com/office/drawing/2010/main" val="0"/>
+                        </a:ext>
+                      </a:extLst>
+                    </a:blip>
+                    <a:srcRect/>
+                    <a:stretch>
+                      <a:fillRect/>
+                    </a:stretch>
+                  </pic:blipFill>
+                  <pic:spPr bwMode="auto">
+                    <a:xfrm>
+                      <a:off x="0" y="0"/>
+                      <a:ext cx="5934075" cy="2895600"/>
+                    </a:xfrm>
+                    <a:prstGeom prst="rect">
+                      <a:avLst/>
+                    </a:prstGeom>
+                    <a:noFill/>
+                    <a:ln>
+                      <a:solidFill>
+                        <a:schemeClr val="tx1"/>
+                      </a:solidFill>
+                    </a:ln>
+                  </pic:spPr>
+                </pic:pic>
+              </a:graphicData>
+            </a:graphic>
+          </wp:anchor>
+        </w:drawing>
+      </w:r>
+      <w:r>
+        <w:rPr>
+          <w:rFonts w:ascii="Cambria" w:hAnsi="Cambria"/>
+        </w:rPr>
+        <w:t>Test 4:</w:t>
+      </w:r>
+      <w:r>
+        <w:rPr>
+          <w:rFonts w:ascii="Cambria" w:hAnsi="Cambria"/>
+        </w:rPr>
+        <w:t xml:space="preserve"> baseFullRateTest</w:t>
       </w:r>
     </w:p>
     <w:p>
@@ -379,6 +842,69 @@
       </w:pPr>
       <w:r>
         <w:rPr>
+          <w:noProof/>
+        </w:rPr>
+        <w:drawing>
+          <wp:anchor distT="0" distB="0" distL="114300" distR="114300" simplePos="0" relativeHeight="251665408" behindDoc="0" locked="0" layoutInCell="1" allowOverlap="1">
+            <wp:simplePos x="0" y="0"/>
+            <wp:positionH relativeFrom="margin">
+              <wp:align>center</wp:align>
+            </wp:positionH>
+            <wp:positionV relativeFrom="paragraph">
+              <wp:posOffset>332105</wp:posOffset>
+            </wp:positionV>
+            <wp:extent cx="5934075" cy="2886075"/>
+            <wp:effectExtent l="19050" t="19050" r="28575" b="28575"/>
+            <wp:wrapTopAndBottom/>
+            <wp:docPr id="10" name="Picture 10" descr="C:\Users\karim\AppData\Local\Microsoft\Windows\INetCache\Content.Word\Test_4_Fail.png"/>
+            <wp:cNvGraphicFramePr>
+              <a:graphicFrameLocks xmlns:a="http://schemas.openxmlformats.org/drawingml/2006/main" noChangeAspect="1"/>
+            </wp:cNvGraphicFramePr>
+            <a:graphic xmlns:a="http://schemas.openxmlformats.org/drawingml/2006/main">
+              <a:graphicData uri="http://schemas.openxmlformats.org/drawingml/2006/picture">
+                <pic:pic xmlns:pic="http://schemas.openxmlformats.org/drawingml/2006/picture">
+                  <pic:nvPicPr>
+                    <pic:cNvPr id="0" name="Picture 10" descr="C:\Users\karim\AppData\Local\Microsoft\Windows\INetCache\Content.Word\Test_4_Fail.png"/>
+                    <pic:cNvPicPr>
+                      <a:picLocks noChangeAspect="1" noChangeArrowheads="1"/>
+                    </pic:cNvPicPr>
+                  </pic:nvPicPr>
+                  <pic:blipFill>
+                    <a:blip r:embed="rId13">
+                      <a:extLst>
+                        <a:ext uri="{28A0092B-C50C-407E-A947-70E740481C1C}">
+                          <a14:useLocalDpi xmlns:a14="http://schemas.microsoft.com/office/drawing/2010/main" val="0"/>
+                        </a:ext>
+                      </a:extLst>
+                    </a:blip>
+                    <a:srcRect/>
+                    <a:stretch>
+                      <a:fillRect/>
+                    </a:stretch>
+                  </pic:blipFill>
+                  <pic:spPr bwMode="auto">
+                    <a:xfrm>
+                      <a:off x="0" y="0"/>
+                      <a:ext cx="5934075" cy="2886075"/>
+                    </a:xfrm>
+                    <a:prstGeom prst="rect">
+                      <a:avLst/>
+                    </a:prstGeom>
+                    <a:noFill/>
+                    <a:ln>
+                      <a:solidFill>
+                        <a:schemeClr val="tx1"/>
+                      </a:solidFill>
+                    </a:ln>
+                  </pic:spPr>
+                </pic:pic>
+              </a:graphicData>
+            </a:graphic>
+          </wp:anchor>
+        </w:drawing>
+      </w:r>
+      <w:r>
+        <w:rPr>
           <w:rFonts w:ascii="Cambria" w:hAnsi="Cambria"/>
         </w:rPr>
         <w:t>Failing</w:t>
@@ -390,6 +916,7 @@
         <w:t xml:space="preserve"> Screenshot:</w:t>
       </w:r>
     </w:p>
+    <w:p/>
     <w:p>
       <w:pPr>
         <w:pStyle w:val="Heading2"/>
@@ -410,6 +937,7 @@
         <w:t xml:space="preserve"> Screenshot:</w:t>
       </w:r>
     </w:p>
+    <w:p/>
     <w:p>
       <w:pPr>
         <w:pStyle w:val="Heading1"/>
@@ -419,21 +947,79 @@
       </w:pPr>
       <w:r>
         <w:rPr>
-          <w:rFonts w:ascii="Cambria" w:hAnsi="Cambria"/>
-        </w:rPr>
-        <w:t xml:space="preserve">Test </w:t>
-      </w:r>
-      <w:r>
-        <w:rPr>
-          <w:rFonts w:ascii="Cambria" w:hAnsi="Cambria"/>
-        </w:rPr>
-        <w:t>5</w:t>
-      </w:r>
-      <w:r>
-        <w:rPr>
-          <w:rFonts w:ascii="Cambria" w:hAnsi="Cambria"/>
-        </w:rPr>
-        <w:t>:</w:t>
+          <w:noProof/>
+        </w:rPr>
+        <w:lastRenderedPageBreak/>
+        <w:drawing>
+          <wp:anchor distT="0" distB="0" distL="114300" distR="114300" simplePos="0" relativeHeight="251666432" behindDoc="0" locked="0" layoutInCell="1" allowOverlap="1">
+            <wp:simplePos x="0" y="0"/>
+            <wp:positionH relativeFrom="column">
+              <wp:posOffset>0</wp:posOffset>
+            </wp:positionH>
+            <wp:positionV relativeFrom="paragraph">
+              <wp:posOffset>209550</wp:posOffset>
+            </wp:positionV>
+            <wp:extent cx="5934075" cy="2876550"/>
+            <wp:effectExtent l="19050" t="19050" r="28575" b="19050"/>
+            <wp:wrapSquare wrapText="bothSides"/>
+            <wp:docPr id="11" name="Picture 11" descr="C:\Users\karim\AppData\Local\Microsoft\Windows\INetCache\Content.Word\Test_4_Pass.png"/>
+            <wp:cNvGraphicFramePr>
+              <a:graphicFrameLocks xmlns:a="http://schemas.openxmlformats.org/drawingml/2006/main" noChangeAspect="1"/>
+            </wp:cNvGraphicFramePr>
+            <a:graphic xmlns:a="http://schemas.openxmlformats.org/drawingml/2006/main">
+              <a:graphicData uri="http://schemas.openxmlformats.org/drawingml/2006/picture">
+                <pic:pic xmlns:pic="http://schemas.openxmlformats.org/drawingml/2006/picture">
+                  <pic:nvPicPr>
+                    <pic:cNvPr id="0" name="Picture 11" descr="C:\Users\karim\AppData\Local\Microsoft\Windows\INetCache\Content.Word\Test_4_Pass.png"/>
+                    <pic:cNvPicPr>
+                      <a:picLocks noChangeAspect="1" noChangeArrowheads="1"/>
+                    </pic:cNvPicPr>
+                  </pic:nvPicPr>
+                  <pic:blipFill>
+                    <a:blip r:embed="rId14">
+                      <a:extLst>
+                        <a:ext uri="{28A0092B-C50C-407E-A947-70E740481C1C}">
+                          <a14:useLocalDpi xmlns:a14="http://schemas.microsoft.com/office/drawing/2010/main" val="0"/>
+                        </a:ext>
+                      </a:extLst>
+                    </a:blip>
+                    <a:srcRect/>
+                    <a:stretch>
+                      <a:fillRect/>
+                    </a:stretch>
+                  </pic:blipFill>
+                  <pic:spPr bwMode="auto">
+                    <a:xfrm>
+                      <a:off x="0" y="0"/>
+                      <a:ext cx="5934075" cy="2876550"/>
+                    </a:xfrm>
+                    <a:prstGeom prst="rect">
+                      <a:avLst/>
+                    </a:prstGeom>
+                    <a:noFill/>
+                    <a:ln>
+                      <a:solidFill>
+                        <a:schemeClr val="tx1"/>
+                      </a:solidFill>
+                    </a:ln>
+                  </pic:spPr>
+                </pic:pic>
+              </a:graphicData>
+            </a:graphic>
+          </wp:anchor>
+        </w:drawing>
+      </w:r>
+      <w:r>
+        <w:rPr>
+          <w:rFonts w:ascii="Cambria" w:hAnsi="Cambria"/>
+        </w:rPr>
+        <w:t>Test 5:</w:t>
+      </w:r>
+      <w:r>
+        <w:rPr>
+          <w:rFonts w:ascii="Cambria" w:hAnsi="Cambria"/>
+        </w:rPr>
+        <w:t xml:space="preserve"> fullRateWeightChange</w:t>
       </w:r>
     </w:p>
     <w:p>
@@ -498,13 +1084,77 @@
         <w:t xml:space="preserve"> Screenshot:</w:t>
       </w:r>
     </w:p>
-    <w:p>
-      <w:pPr>
-        <w:pStyle w:val="Heading2"/>
-        <w:rPr>
-          <w:rFonts w:ascii="Cambria" w:hAnsi="Cambria"/>
-        </w:rPr>
-      </w:pPr>
+    <w:p/>
+    <w:p>
+      <w:pPr>
+        <w:pStyle w:val="Heading2"/>
+        <w:rPr>
+          <w:rFonts w:ascii="Cambria" w:hAnsi="Cambria"/>
+        </w:rPr>
+      </w:pPr>
+      <w:r>
+        <w:rPr>
+          <w:noProof/>
+        </w:rPr>
+        <w:drawing>
+          <wp:anchor distT="0" distB="0" distL="114300" distR="114300" simplePos="0" relativeHeight="251667456" behindDoc="0" locked="0" layoutInCell="1" allowOverlap="1">
+            <wp:simplePos x="0" y="0"/>
+            <wp:positionH relativeFrom="margin">
+              <wp:align>left</wp:align>
+            </wp:positionH>
+            <wp:positionV relativeFrom="paragraph">
+              <wp:posOffset>348615</wp:posOffset>
+            </wp:positionV>
+            <wp:extent cx="5934075" cy="2895600"/>
+            <wp:effectExtent l="19050" t="19050" r="28575" b="19050"/>
+            <wp:wrapSquare wrapText="bothSides"/>
+            <wp:docPr id="12" name="Picture 12" descr="C:\Users\karim\AppData\Local\Microsoft\Windows\INetCache\Content.Word\Test_5_Pass.png"/>
+            <wp:cNvGraphicFramePr>
+              <a:graphicFrameLocks xmlns:a="http://schemas.openxmlformats.org/drawingml/2006/main" noChangeAspect="1"/>
+            </wp:cNvGraphicFramePr>
+            <a:graphic xmlns:a="http://schemas.openxmlformats.org/drawingml/2006/main">
+              <a:graphicData uri="http://schemas.openxmlformats.org/drawingml/2006/picture">
+                <pic:pic xmlns:pic="http://schemas.openxmlformats.org/drawingml/2006/picture">
+                  <pic:nvPicPr>
+                    <pic:cNvPr id="0" name="Picture 12" descr="C:\Users\karim\AppData\Local\Microsoft\Windows\INetCache\Content.Word\Test_5_Pass.png"/>
+                    <pic:cNvPicPr>
+                      <a:picLocks noChangeAspect="1" noChangeArrowheads="1"/>
+                    </pic:cNvPicPr>
+                  </pic:nvPicPr>
+                  <pic:blipFill>
+                    <a:blip r:embed="rId15">
+                      <a:extLst>
+                        <a:ext uri="{28A0092B-C50C-407E-A947-70E740481C1C}">
+                          <a14:useLocalDpi xmlns:a14="http://schemas.microsoft.com/office/drawing/2010/main" val="0"/>
+                        </a:ext>
+                      </a:extLst>
+                    </a:blip>
+                    <a:srcRect/>
+                    <a:stretch>
+                      <a:fillRect/>
+                    </a:stretch>
+                  </pic:blipFill>
+                  <pic:spPr bwMode="auto">
+                    <a:xfrm>
+                      <a:off x="0" y="0"/>
+                      <a:ext cx="5934075" cy="2895600"/>
+                    </a:xfrm>
+                    <a:prstGeom prst="rect">
+                      <a:avLst/>
+                    </a:prstGeom>
+                    <a:noFill/>
+                    <a:ln>
+                      <a:solidFill>
+                        <a:schemeClr val="tx1"/>
+                      </a:solidFill>
+                    </a:ln>
+                  </pic:spPr>
+                </pic:pic>
+              </a:graphicData>
+            </a:graphic>
+          </wp:anchor>
+        </w:drawing>
+      </w:r>
       <w:r>
         <w:rPr>
           <w:rFonts w:ascii="Cambria" w:hAnsi="Cambria"/>
@@ -518,6 +1168,7 @@
         <w:t xml:space="preserve"> Screenshot:</w:t>
       </w:r>
     </w:p>
+    <w:p/>
     <w:p>
       <w:pPr>
         <w:pStyle w:val="Heading1"/>
@@ -530,19 +1181,31 @@
           <w:rFonts w:ascii="Cambria" w:hAnsi="Cambria"/>
         </w:rPr>
         <w:lastRenderedPageBreak/>
-        <w:t xml:space="preserve">Test </w:t>
-      </w:r>
-      <w:r>
-        <w:rPr>
-          <w:rFonts w:ascii="Cambria" w:hAnsi="Cambria"/>
-        </w:rPr>
-        <w:t>6</w:t>
-      </w:r>
-      <w:r>
-        <w:rPr>
-          <w:rFonts w:ascii="Cambria" w:hAnsi="Cambria"/>
-        </w:rPr>
-        <w:t>:</w:t>
+        <w:t>Test 6:</w:t>
+      </w:r>
+      <w:r>
+        <w:rPr>
+          <w:rFonts w:ascii="Cambria" w:hAnsi="Cambria"/>
+        </w:rPr>
+        <w:t xml:space="preserve"> </w:t>
+      </w:r>
+      <w:r>
+        <w:rPr>
+          <w:rFonts w:ascii="Cambria" w:hAnsi="Cambria"/>
+        </w:rPr>
+        <w:t>fullRate</w:t>
+      </w:r>
+      <w:r>
+        <w:rPr>
+          <w:rFonts w:ascii="Cambria" w:hAnsi="Cambria"/>
+        </w:rPr>
+        <w:t>H</w:t>
+      </w:r>
+      <w:r>
+        <w:rPr>
+          <w:rFonts w:ascii="Cambria" w:hAnsi="Cambria"/>
+        </w:rPr>
+        <w:t>eightChange</w:t>
       </w:r>
     </w:p>
     <w:p>
@@ -607,13 +1270,77 @@
         <w:t xml:space="preserve"> Screenshot:</w:t>
       </w:r>
     </w:p>
-    <w:p>
-      <w:pPr>
-        <w:pStyle w:val="Heading2"/>
-        <w:rPr>
-          <w:rFonts w:ascii="Cambria" w:hAnsi="Cambria"/>
-        </w:rPr>
-      </w:pPr>
+    <w:p/>
+    <w:p>
+      <w:pPr>
+        <w:pStyle w:val="Heading2"/>
+        <w:rPr>
+          <w:rFonts w:ascii="Cambria" w:hAnsi="Cambria"/>
+        </w:rPr>
+      </w:pPr>
+      <w:r>
+        <w:rPr>
+          <w:noProof/>
+        </w:rPr>
+        <w:drawing>
+          <wp:anchor distT="0" distB="0" distL="114300" distR="114300" simplePos="0" relativeHeight="251668480" behindDoc="0" locked="0" layoutInCell="1" allowOverlap="1">
+            <wp:simplePos x="0" y="0"/>
+            <wp:positionH relativeFrom="margin">
+              <wp:align>center</wp:align>
+            </wp:positionH>
+            <wp:positionV relativeFrom="paragraph">
+              <wp:posOffset>351790</wp:posOffset>
+            </wp:positionV>
+            <wp:extent cx="5943600" cy="2905125"/>
+            <wp:effectExtent l="19050" t="19050" r="19050" b="28575"/>
+            <wp:wrapSquare wrapText="bothSides"/>
+            <wp:docPr id="13" name="Picture 13" descr="C:\Users\karim\AppData\Local\Microsoft\Windows\INetCache\Content.Word\Test_6_Pass.png"/>
+            <wp:cNvGraphicFramePr>
+              <a:graphicFrameLocks xmlns:a="http://schemas.openxmlformats.org/drawingml/2006/main" noChangeAspect="1"/>
+            </wp:cNvGraphicFramePr>
+            <a:graphic xmlns:a="http://schemas.openxmlformats.org/drawingml/2006/main">
+              <a:graphicData uri="http://schemas.openxmlformats.org/drawingml/2006/picture">
+                <pic:pic xmlns:pic="http://schemas.openxmlformats.org/drawingml/2006/picture">
+                  <pic:nvPicPr>
+                    <pic:cNvPr id="0" name="Picture 13" descr="C:\Users\karim\AppData\Local\Microsoft\Windows\INetCache\Content.Word\Test_6_Pass.png"/>
+                    <pic:cNvPicPr>
+                      <a:picLocks noChangeAspect="1" noChangeArrowheads="1"/>
+                    </pic:cNvPicPr>
+                  </pic:nvPicPr>
+                  <pic:blipFill>
+                    <a:blip r:embed="rId16">
+                      <a:extLst>
+                        <a:ext uri="{28A0092B-C50C-407E-A947-70E740481C1C}">
+                          <a14:useLocalDpi xmlns:a14="http://schemas.microsoft.com/office/drawing/2010/main" val="0"/>
+                        </a:ext>
+                      </a:extLst>
+                    </a:blip>
+                    <a:srcRect/>
+                    <a:stretch>
+                      <a:fillRect/>
+                    </a:stretch>
+                  </pic:blipFill>
+                  <pic:spPr bwMode="auto">
+                    <a:xfrm>
+                      <a:off x="0" y="0"/>
+                      <a:ext cx="5943600" cy="2905125"/>
+                    </a:xfrm>
+                    <a:prstGeom prst="rect">
+                      <a:avLst/>
+                    </a:prstGeom>
+                    <a:noFill/>
+                    <a:ln>
+                      <a:solidFill>
+                        <a:schemeClr val="tx1"/>
+                      </a:solidFill>
+                    </a:ln>
+                  </pic:spPr>
+                </pic:pic>
+              </a:graphicData>
+            </a:graphic>
+          </wp:anchor>
+        </w:drawing>
+      </w:r>
       <w:r>
         <w:rPr>
           <w:rFonts w:ascii="Cambria" w:hAnsi="Cambria"/>
@@ -627,6 +1354,7 @@
         <w:t xml:space="preserve"> Screenshot:</w:t>
       </w:r>
     </w:p>
+    <w:p/>
     <w:p>
       <w:pPr>
         <w:pStyle w:val="Heading1"/>
@@ -638,19 +1366,31 @@
         <w:rPr>
           <w:rFonts w:ascii="Cambria" w:hAnsi="Cambria"/>
         </w:rPr>
-        <w:t xml:space="preserve">Test </w:t>
-      </w:r>
-      <w:r>
-        <w:rPr>
-          <w:rFonts w:ascii="Cambria" w:hAnsi="Cambria"/>
-        </w:rPr>
-        <w:t>7</w:t>
-      </w:r>
-      <w:r>
-        <w:rPr>
-          <w:rFonts w:ascii="Cambria" w:hAnsi="Cambria"/>
-        </w:rPr>
-        <w:t>:</w:t>
+        <w:t>Test 7:</w:t>
+      </w:r>
+      <w:r>
+        <w:rPr>
+          <w:rFonts w:ascii="Cambria" w:hAnsi="Cambria"/>
+        </w:rPr>
+        <w:t xml:space="preserve"> </w:t>
+      </w:r>
+      <w:r>
+        <w:rPr>
+          <w:rFonts w:ascii="Cambria" w:hAnsi="Cambria"/>
+        </w:rPr>
+        <w:t>fullRate</w:t>
+      </w:r>
+      <w:r>
+        <w:rPr>
+          <w:rFonts w:ascii="Cambria" w:hAnsi="Cambria"/>
+        </w:rPr>
+        <w:t>Length</w:t>
+      </w:r>
+      <w:r>
+        <w:rPr>
+          <w:rFonts w:ascii="Cambria" w:hAnsi="Cambria"/>
+        </w:rPr>
+        <w:t>Change</w:t>
       </w:r>
     </w:p>
     <w:p>
@@ -715,13 +1455,78 @@
         <w:t xml:space="preserve"> Screenshot:</w:t>
       </w:r>
     </w:p>
-    <w:p>
-      <w:pPr>
-        <w:pStyle w:val="Heading2"/>
-        <w:rPr>
-          <w:rFonts w:ascii="Cambria" w:hAnsi="Cambria"/>
-        </w:rPr>
-      </w:pPr>
+    <w:p/>
+    <w:p>
+      <w:pPr>
+        <w:pStyle w:val="Heading2"/>
+        <w:rPr>
+          <w:rFonts w:ascii="Cambria" w:hAnsi="Cambria"/>
+        </w:rPr>
+      </w:pPr>
+      <w:r>
+        <w:rPr>
+          <w:noProof/>
+        </w:rPr>
+        <w:lastRenderedPageBreak/>
+        <w:drawing>
+          <wp:anchor distT="0" distB="0" distL="114300" distR="114300" simplePos="0" relativeHeight="251669504" behindDoc="0" locked="0" layoutInCell="1" allowOverlap="1">
+            <wp:simplePos x="0" y="0"/>
+            <wp:positionH relativeFrom="margin">
+              <wp:align>center</wp:align>
+            </wp:positionH>
+            <wp:positionV relativeFrom="paragraph">
+              <wp:posOffset>275590</wp:posOffset>
+            </wp:positionV>
+            <wp:extent cx="5934075" cy="2886075"/>
+            <wp:effectExtent l="19050" t="19050" r="28575" b="28575"/>
+            <wp:wrapSquare wrapText="bothSides"/>
+            <wp:docPr id="14" name="Picture 14" descr="C:\Users\karim\AppData\Local\Microsoft\Windows\INetCache\Content.Word\Test_7_Pass.png"/>
+            <wp:cNvGraphicFramePr>
+              <a:graphicFrameLocks xmlns:a="http://schemas.openxmlformats.org/drawingml/2006/main" noChangeAspect="1"/>
+            </wp:cNvGraphicFramePr>
+            <a:graphic xmlns:a="http://schemas.openxmlformats.org/drawingml/2006/main">
+              <a:graphicData uri="http://schemas.openxmlformats.org/drawingml/2006/picture">
+                <pic:pic xmlns:pic="http://schemas.openxmlformats.org/drawingml/2006/picture">
+                  <pic:nvPicPr>
+                    <pic:cNvPr id="0" name="Picture 14" descr="C:\Users\karim\AppData\Local\Microsoft\Windows\INetCache\Content.Word\Test_7_Pass.png"/>
+                    <pic:cNvPicPr>
+                      <a:picLocks noChangeAspect="1" noChangeArrowheads="1"/>
+                    </pic:cNvPicPr>
+                  </pic:nvPicPr>
+                  <pic:blipFill>
+                    <a:blip r:embed="rId17">
+                      <a:extLst>
+                        <a:ext uri="{28A0092B-C50C-407E-A947-70E740481C1C}">
+                          <a14:useLocalDpi xmlns:a14="http://schemas.microsoft.com/office/drawing/2010/main" val="0"/>
+                        </a:ext>
+                      </a:extLst>
+                    </a:blip>
+                    <a:srcRect/>
+                    <a:stretch>
+                      <a:fillRect/>
+                    </a:stretch>
+                  </pic:blipFill>
+                  <pic:spPr bwMode="auto">
+                    <a:xfrm>
+                      <a:off x="0" y="0"/>
+                      <a:ext cx="5934075" cy="2886075"/>
+                    </a:xfrm>
+                    <a:prstGeom prst="rect">
+                      <a:avLst/>
+                    </a:prstGeom>
+                    <a:noFill/>
+                    <a:ln>
+                      <a:solidFill>
+                        <a:schemeClr val="tx1"/>
+                      </a:solidFill>
+                    </a:ln>
+                  </pic:spPr>
+                </pic:pic>
+              </a:graphicData>
+            </a:graphic>
+          </wp:anchor>
+        </w:drawing>
+      </w:r>
       <w:r>
         <w:rPr>
           <w:rFonts w:ascii="Cambria" w:hAnsi="Cambria"/>
@@ -735,6 +1540,7 @@
         <w:t xml:space="preserve"> Screenshot:</w:t>
       </w:r>
     </w:p>
+    <w:p/>
     <w:p>
       <w:pPr>
         <w:pStyle w:val="Heading1"/>
@@ -746,19 +1552,31 @@
         <w:rPr>
           <w:rFonts w:ascii="Cambria" w:hAnsi="Cambria"/>
         </w:rPr>
-        <w:t xml:space="preserve">Test </w:t>
-      </w:r>
-      <w:r>
-        <w:rPr>
-          <w:rFonts w:ascii="Cambria" w:hAnsi="Cambria"/>
-        </w:rPr>
-        <w:t>8</w:t>
-      </w:r>
-      <w:r>
-        <w:rPr>
-          <w:rFonts w:ascii="Cambria" w:hAnsi="Cambria"/>
-        </w:rPr>
-        <w:t>:</w:t>
+        <w:t>Test 8:</w:t>
+      </w:r>
+      <w:r>
+        <w:rPr>
+          <w:rFonts w:ascii="Cambria" w:hAnsi="Cambria"/>
+        </w:rPr>
+        <w:t xml:space="preserve"> </w:t>
+      </w:r>
+      <w:r>
+        <w:rPr>
+          <w:rFonts w:ascii="Cambria" w:hAnsi="Cambria"/>
+        </w:rPr>
+        <w:t>fullRateWi</w:t>
+      </w:r>
+      <w:r>
+        <w:rPr>
+          <w:rFonts w:ascii="Cambria" w:hAnsi="Cambria"/>
+        </w:rPr>
+        <w:t>dt</w:t>
+      </w:r>
+      <w:r>
+        <w:rPr>
+          <w:rFonts w:ascii="Cambria" w:hAnsi="Cambria"/>
+        </w:rPr>
+        <w:t>hChange</w:t>
       </w:r>
     </w:p>
     <w:p>
@@ -823,13 +1641,78 @@
         <w:t xml:space="preserve"> Screenshot:</w:t>
       </w:r>
     </w:p>
-    <w:p>
-      <w:pPr>
-        <w:pStyle w:val="Heading2"/>
-        <w:rPr>
-          <w:rFonts w:ascii="Cambria" w:hAnsi="Cambria"/>
-        </w:rPr>
-      </w:pPr>
+    <w:p/>
+    <w:p>
+      <w:pPr>
+        <w:pStyle w:val="Heading2"/>
+        <w:rPr>
+          <w:rFonts w:ascii="Cambria" w:hAnsi="Cambria"/>
+        </w:rPr>
+      </w:pPr>
+      <w:r>
+        <w:rPr>
+          <w:noProof/>
+        </w:rPr>
+        <w:lastRenderedPageBreak/>
+        <w:drawing>
+          <wp:anchor distT="0" distB="0" distL="114300" distR="114300" simplePos="0" relativeHeight="251670528" behindDoc="0" locked="0" layoutInCell="1" allowOverlap="1">
+            <wp:simplePos x="0" y="0"/>
+            <wp:positionH relativeFrom="margin">
+              <wp:align>center</wp:align>
+            </wp:positionH>
+            <wp:positionV relativeFrom="paragraph">
+              <wp:posOffset>321310</wp:posOffset>
+            </wp:positionV>
+            <wp:extent cx="5943600" cy="2886075"/>
+            <wp:effectExtent l="19050" t="19050" r="19050" b="28575"/>
+            <wp:wrapSquare wrapText="bothSides"/>
+            <wp:docPr id="15" name="Picture 15" descr="C:\Users\karim\AppData\Local\Microsoft\Windows\INetCache\Content.Word\Test_8_Pass.png"/>
+            <wp:cNvGraphicFramePr>
+              <a:graphicFrameLocks xmlns:a="http://schemas.openxmlformats.org/drawingml/2006/main" noChangeAspect="1"/>
+            </wp:cNvGraphicFramePr>
+            <a:graphic xmlns:a="http://schemas.openxmlformats.org/drawingml/2006/main">
+              <a:graphicData uri="http://schemas.openxmlformats.org/drawingml/2006/picture">
+                <pic:pic xmlns:pic="http://schemas.openxmlformats.org/drawingml/2006/picture">
+                  <pic:nvPicPr>
+                    <pic:cNvPr id="0" name="Picture 15" descr="C:\Users\karim\AppData\Local\Microsoft\Windows\INetCache\Content.Word\Test_8_Pass.png"/>
+                    <pic:cNvPicPr>
+                      <a:picLocks noChangeAspect="1" noChangeArrowheads="1"/>
+                    </pic:cNvPicPr>
+                  </pic:nvPicPr>
+                  <pic:blipFill>
+                    <a:blip r:embed="rId18">
+                      <a:extLst>
+                        <a:ext uri="{28A0092B-C50C-407E-A947-70E740481C1C}">
+                          <a14:useLocalDpi xmlns:a14="http://schemas.microsoft.com/office/drawing/2010/main" val="0"/>
+                        </a:ext>
+                      </a:extLst>
+                    </a:blip>
+                    <a:srcRect/>
+                    <a:stretch>
+                      <a:fillRect/>
+                    </a:stretch>
+                  </pic:blipFill>
+                  <pic:spPr bwMode="auto">
+                    <a:xfrm>
+                      <a:off x="0" y="0"/>
+                      <a:ext cx="5943600" cy="2886075"/>
+                    </a:xfrm>
+                    <a:prstGeom prst="rect">
+                      <a:avLst/>
+                    </a:prstGeom>
+                    <a:noFill/>
+                    <a:ln>
+                      <a:solidFill>
+                        <a:schemeClr val="tx1"/>
+                      </a:solidFill>
+                    </a:ln>
+                  </pic:spPr>
+                </pic:pic>
+              </a:graphicData>
+            </a:graphic>
+          </wp:anchor>
+        </w:drawing>
+      </w:r>
       <w:r>
         <w:rPr>
           <w:rFonts w:ascii="Cambria" w:hAnsi="Cambria"/>
@@ -843,6 +1726,7 @@
         <w:t xml:space="preserve"> Screenshot:</w:t>
       </w:r>
     </w:p>
+    <w:p/>
     <w:p>
       <w:pPr>
         <w:pStyle w:val="Heading1"/>
@@ -854,19 +1738,31 @@
         <w:rPr>
           <w:rFonts w:ascii="Cambria" w:hAnsi="Cambria"/>
         </w:rPr>
-        <w:t xml:space="preserve">Test </w:t>
-      </w:r>
-      <w:r>
-        <w:rPr>
-          <w:rFonts w:ascii="Cambria" w:hAnsi="Cambria"/>
-        </w:rPr>
-        <w:t>9</w:t>
-      </w:r>
-      <w:r>
-        <w:rPr>
-          <w:rFonts w:ascii="Cambria" w:hAnsi="Cambria"/>
-        </w:rPr>
-        <w:t>:</w:t>
+        <w:t>Test 9:</w:t>
+      </w:r>
+      <w:r>
+        <w:rPr>
+          <w:rFonts w:ascii="Cambria" w:hAnsi="Cambria"/>
+        </w:rPr>
+        <w:t xml:space="preserve"> </w:t>
+      </w:r>
+      <w:r>
+        <w:rPr>
+          <w:rFonts w:ascii="Cambria" w:hAnsi="Cambria"/>
+        </w:rPr>
+        <w:t>fullRate</w:t>
+      </w:r>
+      <w:r>
+        <w:rPr>
+          <w:rFonts w:ascii="Cambria" w:hAnsi="Cambria"/>
+        </w:rPr>
+        <w:t>Type</w:t>
+      </w:r>
+      <w:r>
+        <w:rPr>
+          <w:rFonts w:ascii="Cambria" w:hAnsi="Cambria"/>
+        </w:rPr>
+        <w:t>Change</w:t>
       </w:r>
     </w:p>
     <w:p>
@@ -931,13 +1827,78 @@
         <w:t xml:space="preserve"> Screenshot:</w:t>
       </w:r>
     </w:p>
-    <w:p>
-      <w:pPr>
-        <w:pStyle w:val="Heading2"/>
-        <w:rPr>
-          <w:rFonts w:ascii="Cambria" w:hAnsi="Cambria"/>
-        </w:rPr>
-      </w:pPr>
+    <w:p/>
+    <w:p>
+      <w:pPr>
+        <w:pStyle w:val="Heading2"/>
+        <w:rPr>
+          <w:rFonts w:ascii="Cambria" w:hAnsi="Cambria"/>
+        </w:rPr>
+      </w:pPr>
+      <w:r>
+        <w:rPr>
+          <w:noProof/>
+        </w:rPr>
+        <w:lastRenderedPageBreak/>
+        <w:drawing>
+          <wp:anchor distT="0" distB="0" distL="114300" distR="114300" simplePos="0" relativeHeight="251671552" behindDoc="0" locked="0" layoutInCell="1" allowOverlap="1">
+            <wp:simplePos x="0" y="0"/>
+            <wp:positionH relativeFrom="margin">
+              <wp:align>center</wp:align>
+            </wp:positionH>
+            <wp:positionV relativeFrom="paragraph">
+              <wp:posOffset>370840</wp:posOffset>
+            </wp:positionV>
+            <wp:extent cx="5934075" cy="2895600"/>
+            <wp:effectExtent l="19050" t="19050" r="28575" b="19050"/>
+            <wp:wrapSquare wrapText="bothSides"/>
+            <wp:docPr id="16" name="Picture 16" descr="C:\Users\karim\AppData\Local\Microsoft\Windows\INetCache\Content.Word\Test_9_Pass.png"/>
+            <wp:cNvGraphicFramePr>
+              <a:graphicFrameLocks xmlns:a="http://schemas.openxmlformats.org/drawingml/2006/main" noChangeAspect="1"/>
+            </wp:cNvGraphicFramePr>
+            <a:graphic xmlns:a="http://schemas.openxmlformats.org/drawingml/2006/main">
+              <a:graphicData uri="http://schemas.openxmlformats.org/drawingml/2006/picture">
+                <pic:pic xmlns:pic="http://schemas.openxmlformats.org/drawingml/2006/picture">
+                  <pic:nvPicPr>
+                    <pic:cNvPr id="0" name="Picture 16" descr="C:\Users\karim\AppData\Local\Microsoft\Windows\INetCache\Content.Word\Test_9_Pass.png"/>
+                    <pic:cNvPicPr>
+                      <a:picLocks noChangeAspect="1" noChangeArrowheads="1"/>
+                    </pic:cNvPicPr>
+                  </pic:nvPicPr>
+                  <pic:blipFill>
+                    <a:blip r:embed="rId19">
+                      <a:extLst>
+                        <a:ext uri="{28A0092B-C50C-407E-A947-70E740481C1C}">
+                          <a14:useLocalDpi xmlns:a14="http://schemas.microsoft.com/office/drawing/2010/main" val="0"/>
+                        </a:ext>
+                      </a:extLst>
+                    </a:blip>
+                    <a:srcRect/>
+                    <a:stretch>
+                      <a:fillRect/>
+                    </a:stretch>
+                  </pic:blipFill>
+                  <pic:spPr bwMode="auto">
+                    <a:xfrm>
+                      <a:off x="0" y="0"/>
+                      <a:ext cx="5934075" cy="2895600"/>
+                    </a:xfrm>
+                    <a:prstGeom prst="rect">
+                      <a:avLst/>
+                    </a:prstGeom>
+                    <a:noFill/>
+                    <a:ln>
+                      <a:solidFill>
+                        <a:schemeClr val="tx1"/>
+                      </a:solidFill>
+                    </a:ln>
+                  </pic:spPr>
+                </pic:pic>
+              </a:graphicData>
+            </a:graphic>
+          </wp:anchor>
+        </w:drawing>
+      </w:r>
       <w:r>
         <w:rPr>
           <w:rFonts w:ascii="Cambria" w:hAnsi="Cambria"/>
@@ -951,6 +1912,7 @@
         <w:t xml:space="preserve"> Screenshot:</w:t>
       </w:r>
     </w:p>
+    <w:p/>
     <w:p>
       <w:pPr>
         <w:pStyle w:val="Heading1"/>
@@ -962,19 +1924,37 @@
         <w:rPr>
           <w:rFonts w:ascii="Cambria" w:hAnsi="Cambria"/>
         </w:rPr>
-        <w:t xml:space="preserve">Test </w:t>
-      </w:r>
-      <w:r>
-        <w:rPr>
-          <w:rFonts w:ascii="Cambria" w:hAnsi="Cambria"/>
-        </w:rPr>
-        <w:t>10</w:t>
-      </w:r>
-      <w:r>
-        <w:rPr>
-          <w:rFonts w:ascii="Cambria" w:hAnsi="Cambria"/>
-        </w:rPr>
-        <w:t>:</w:t>
+        <w:t>Test 10:</w:t>
+      </w:r>
+      <w:r>
+        <w:rPr>
+          <w:rFonts w:ascii="Cambria" w:hAnsi="Cambria"/>
+        </w:rPr>
+        <w:t xml:space="preserve"> </w:t>
+      </w:r>
+      <w:r>
+        <w:rPr>
+          <w:rFonts w:ascii="Cambria" w:hAnsi="Cambria"/>
+        </w:rPr>
+        <w:t>fullRate</w:t>
+      </w:r>
+      <w:r>
+        <w:rPr>
+          <w:rFonts w:ascii="Cambria" w:hAnsi="Cambria"/>
+        </w:rPr>
+        <w:t>To</w:t>
+      </w:r>
+      <w:r>
+        <w:rPr>
+          <w:rFonts w:ascii="Cambria" w:hAnsi="Cambria"/>
+        </w:rPr>
+        <w:t>PostalCode</w:t>
+      </w:r>
+      <w:r>
+        <w:rPr>
+          <w:rFonts w:ascii="Cambria" w:hAnsi="Cambria"/>
+        </w:rPr>
+        <w:t>Change</w:t>
       </w:r>
     </w:p>
     <w:p>
@@ -1039,17 +2019,19 @@
         <w:t xml:space="preserve"> Screenshot:</w:t>
       </w:r>
     </w:p>
-    <w:p>
-      <w:pPr>
-        <w:pStyle w:val="Heading2"/>
-        <w:rPr>
-          <w:rFonts w:ascii="Cambria" w:hAnsi="Cambria"/>
-        </w:rPr>
-      </w:pPr>
-      <w:r>
-        <w:rPr>
-          <w:rFonts w:ascii="Cambria" w:hAnsi="Cambria"/>
-        </w:rPr>
+    <w:p/>
+    <w:p>
+      <w:pPr>
+        <w:pStyle w:val="Heading2"/>
+        <w:rPr>
+          <w:rFonts w:ascii="Cambria" w:hAnsi="Cambria"/>
+        </w:rPr>
+      </w:pPr>
+      <w:r>
+        <w:rPr>
+          <w:rFonts w:ascii="Cambria" w:hAnsi="Cambria"/>
+        </w:rPr>
+        <w:lastRenderedPageBreak/>
         <w:t>Passing</w:t>
       </w:r>
       <w:r>
@@ -1060,6 +2042,71 @@
       </w:r>
     </w:p>
     <w:p>
+      <w:r>
+        <w:rPr>
+          <w:noProof/>
+        </w:rPr>
+        <w:drawing>
+          <wp:anchor distT="0" distB="0" distL="114300" distR="114300" simplePos="0" relativeHeight="251672576" behindDoc="0" locked="0" layoutInCell="1" allowOverlap="1">
+            <wp:simplePos x="0" y="0"/>
+            <wp:positionH relativeFrom="margin">
+              <wp:align>center</wp:align>
+            </wp:positionH>
+            <wp:positionV relativeFrom="paragraph">
+              <wp:posOffset>200025</wp:posOffset>
+            </wp:positionV>
+            <wp:extent cx="5943600" cy="2886075"/>
+            <wp:effectExtent l="19050" t="19050" r="19050" b="28575"/>
+            <wp:wrapSquare wrapText="bothSides"/>
+            <wp:docPr id="17" name="Picture 17" descr="C:\Users\karim\AppData\Local\Microsoft\Windows\INetCache\Content.Word\Test_10_Pass.png"/>
+            <wp:cNvGraphicFramePr>
+              <a:graphicFrameLocks xmlns:a="http://schemas.openxmlformats.org/drawingml/2006/main" noChangeAspect="1"/>
+            </wp:cNvGraphicFramePr>
+            <a:graphic xmlns:a="http://schemas.openxmlformats.org/drawingml/2006/main">
+              <a:graphicData uri="http://schemas.openxmlformats.org/drawingml/2006/picture">
+                <pic:pic xmlns:pic="http://schemas.openxmlformats.org/drawingml/2006/picture">
+                  <pic:nvPicPr>
+                    <pic:cNvPr id="0" name="Picture 17" descr="C:\Users\karim\AppData\Local\Microsoft\Windows\INetCache\Content.Word\Test_10_Pass.png"/>
+                    <pic:cNvPicPr>
+                      <a:picLocks noChangeAspect="1" noChangeArrowheads="1"/>
+                    </pic:cNvPicPr>
+                  </pic:nvPicPr>
+                  <pic:blipFill>
+                    <a:blip r:embed="rId20">
+                      <a:extLst>
+                        <a:ext uri="{28A0092B-C50C-407E-A947-70E740481C1C}">
+                          <a14:useLocalDpi xmlns:a14="http://schemas.microsoft.com/office/drawing/2010/main" val="0"/>
+                        </a:ext>
+                      </a:extLst>
+                    </a:blip>
+                    <a:srcRect/>
+                    <a:stretch>
+                      <a:fillRect/>
+                    </a:stretch>
+                  </pic:blipFill>
+                  <pic:spPr bwMode="auto">
+                    <a:xfrm>
+                      <a:off x="0" y="0"/>
+                      <a:ext cx="5943600" cy="2886075"/>
+                    </a:xfrm>
+                    <a:prstGeom prst="rect">
+                      <a:avLst/>
+                    </a:prstGeom>
+                    <a:noFill/>
+                    <a:ln>
+                      <a:solidFill>
+                        <a:schemeClr val="tx1"/>
+                      </a:solidFill>
+                    </a:ln>
+                  </pic:spPr>
+                </pic:pic>
+              </a:graphicData>
+            </a:graphic>
+          </wp:anchor>
+        </w:drawing>
+      </w:r>
+    </w:p>
+    <w:p>
       <w:pPr>
         <w:pStyle w:val="Heading1"/>
         <w:rPr>
@@ -1070,21 +2117,141 @@
         <w:rPr>
           <w:rFonts w:ascii="Cambria" w:hAnsi="Cambria"/>
         </w:rPr>
-        <w:t xml:space="preserve">Test </w:t>
-      </w:r>
-      <w:r>
-        <w:rPr>
-          <w:rFonts w:ascii="Cambria" w:hAnsi="Cambria"/>
-        </w:rPr>
-        <w:t>11</w:t>
-      </w:r>
-      <w:r>
-        <w:rPr>
-          <w:rFonts w:ascii="Cambria" w:hAnsi="Cambria"/>
-        </w:rPr>
-        <w:t>:</w:t>
-      </w:r>
-    </w:p>
+        <w:t>Test 11:</w:t>
+      </w:r>
+      <w:r>
+        <w:rPr>
+          <w:rFonts w:ascii="Cambria" w:hAnsi="Cambria"/>
+        </w:rPr>
+        <w:t xml:space="preserve"> inValidDimensionFormat</w:t>
+      </w:r>
+    </w:p>
+    <w:p>
+      <w:pPr>
+        <w:pStyle w:val="Heading2"/>
+        <w:rPr>
+          <w:rFonts w:ascii="Cambria" w:hAnsi="Cambria"/>
+        </w:rPr>
+      </w:pPr>
+      <w:r>
+        <w:rPr>
+          <w:rFonts w:ascii="Cambria" w:hAnsi="Cambria"/>
+        </w:rPr>
+        <w:t>Purpose:</w:t>
+      </w:r>
+    </w:p>
+    <w:p>
+      <w:pPr>
+        <w:pStyle w:val="Heading2"/>
+        <w:rPr>
+          <w:rFonts w:ascii="Cambria" w:hAnsi="Cambria"/>
+        </w:rPr>
+      </w:pPr>
+      <w:r>
+        <w:rPr>
+          <w:rFonts w:ascii="Cambria" w:hAnsi="Cambria"/>
+        </w:rPr>
+        <w:t>Inputs:</w:t>
+      </w:r>
+    </w:p>
+    <w:p>
+      <w:pPr>
+        <w:pStyle w:val="Heading2"/>
+        <w:rPr>
+          <w:rFonts w:ascii="Cambria" w:hAnsi="Cambria"/>
+        </w:rPr>
+      </w:pPr>
+      <w:r>
+        <w:rPr>
+          <w:rFonts w:ascii="Cambria" w:hAnsi="Cambria"/>
+        </w:rPr>
+        <w:t>Assumptions:</w:t>
+      </w:r>
+    </w:p>
+    <w:p>
+      <w:pPr>
+        <w:pStyle w:val="Heading2"/>
+        <w:rPr>
+          <w:rFonts w:ascii="Cambria" w:hAnsi="Cambria"/>
+        </w:rPr>
+      </w:pPr>
+      <w:r>
+        <w:rPr>
+          <w:noProof/>
+        </w:rPr>
+        <w:drawing>
+          <wp:anchor distT="0" distB="0" distL="114300" distR="114300" simplePos="0" relativeHeight="251673600" behindDoc="0" locked="0" layoutInCell="1" allowOverlap="1">
+            <wp:simplePos x="0" y="0"/>
+            <wp:positionH relativeFrom="margin">
+              <wp:align>center</wp:align>
+            </wp:positionH>
+            <wp:positionV relativeFrom="paragraph">
+              <wp:posOffset>333375</wp:posOffset>
+            </wp:positionV>
+            <wp:extent cx="5934075" cy="2886075"/>
+            <wp:effectExtent l="19050" t="19050" r="28575" b="28575"/>
+            <wp:wrapSquare wrapText="bothSides"/>
+            <wp:docPr id="18" name="Picture 18" descr="C:\Users\karim\AppData\Local\Microsoft\Windows\INetCache\Content.Word\Test_11_Fail.png"/>
+            <wp:cNvGraphicFramePr>
+              <a:graphicFrameLocks xmlns:a="http://schemas.openxmlformats.org/drawingml/2006/main" noChangeAspect="1"/>
+            </wp:cNvGraphicFramePr>
+            <a:graphic xmlns:a="http://schemas.openxmlformats.org/drawingml/2006/main">
+              <a:graphicData uri="http://schemas.openxmlformats.org/drawingml/2006/picture">
+                <pic:pic xmlns:pic="http://schemas.openxmlformats.org/drawingml/2006/picture">
+                  <pic:nvPicPr>
+                    <pic:cNvPr id="0" name="Picture 18" descr="C:\Users\karim\AppData\Local\Microsoft\Windows\INetCache\Content.Word\Test_11_Fail.png"/>
+                    <pic:cNvPicPr>
+                      <a:picLocks noChangeAspect="1" noChangeArrowheads="1"/>
+                    </pic:cNvPicPr>
+                  </pic:nvPicPr>
+                  <pic:blipFill>
+                    <a:blip r:embed="rId21">
+                      <a:extLst>
+                        <a:ext uri="{28A0092B-C50C-407E-A947-70E740481C1C}">
+                          <a14:useLocalDpi xmlns:a14="http://schemas.microsoft.com/office/drawing/2010/main" val="0"/>
+                        </a:ext>
+                      </a:extLst>
+                    </a:blip>
+                    <a:srcRect/>
+                    <a:stretch>
+                      <a:fillRect/>
+                    </a:stretch>
+                  </pic:blipFill>
+                  <pic:spPr bwMode="auto">
+                    <a:xfrm>
+                      <a:off x="0" y="0"/>
+                      <a:ext cx="5934075" cy="2886075"/>
+                    </a:xfrm>
+                    <a:prstGeom prst="rect">
+                      <a:avLst/>
+                    </a:prstGeom>
+                    <a:noFill/>
+                    <a:ln>
+                      <a:solidFill>
+                        <a:schemeClr val="tx1"/>
+                      </a:solidFill>
+                    </a:ln>
+                  </pic:spPr>
+                </pic:pic>
+              </a:graphicData>
+            </a:graphic>
+          </wp:anchor>
+        </w:drawing>
+      </w:r>
+      <w:r>
+        <w:rPr>
+          <w:rFonts w:ascii="Cambria" w:hAnsi="Cambria"/>
+        </w:rPr>
+        <w:t>Failing</w:t>
+      </w:r>
+      <w:r>
+        <w:rPr>
+          <w:rFonts w:ascii="Cambria" w:hAnsi="Cambria"/>
+        </w:rPr>
+        <w:t xml:space="preserve"> Screenshot:</w:t>
+      </w:r>
+    </w:p>
+    <w:p/>
     <w:p>
       <w:pPr>
         <w:pStyle w:val="Heading2"/>
@@ -1097,6 +2264,111 @@
           <w:rFonts w:ascii="Cambria" w:hAnsi="Cambria"/>
         </w:rPr>
         <w:lastRenderedPageBreak/>
+        <w:t>Passing</w:t>
+      </w:r>
+      <w:r>
+        <w:rPr>
+          <w:rFonts w:ascii="Cambria" w:hAnsi="Cambria"/>
+        </w:rPr>
+        <w:t xml:space="preserve"> Screenshot:</w:t>
+      </w:r>
+    </w:p>
+    <w:p>
+      <w:r>
+        <w:rPr>
+          <w:noProof/>
+        </w:rPr>
+        <w:drawing>
+          <wp:anchor distT="0" distB="0" distL="114300" distR="114300" simplePos="0" relativeHeight="251674624" behindDoc="0" locked="0" layoutInCell="1" allowOverlap="1">
+            <wp:simplePos x="0" y="0"/>
+            <wp:positionH relativeFrom="margin">
+              <wp:align>right</wp:align>
+            </wp:positionH>
+            <wp:positionV relativeFrom="paragraph">
+              <wp:posOffset>171450</wp:posOffset>
+            </wp:positionV>
+            <wp:extent cx="5943600" cy="2895600"/>
+            <wp:effectExtent l="19050" t="19050" r="19050" b="19050"/>
+            <wp:wrapSquare wrapText="bothSides"/>
+            <wp:docPr id="19" name="Picture 19" descr="C:\Users\karim\AppData\Local\Microsoft\Windows\INetCache\Content.Word\Test_11_Pass.png"/>
+            <wp:cNvGraphicFramePr>
+              <a:graphicFrameLocks xmlns:a="http://schemas.openxmlformats.org/drawingml/2006/main" noChangeAspect="1"/>
+            </wp:cNvGraphicFramePr>
+            <a:graphic xmlns:a="http://schemas.openxmlformats.org/drawingml/2006/main">
+              <a:graphicData uri="http://schemas.openxmlformats.org/drawingml/2006/picture">
+                <pic:pic xmlns:pic="http://schemas.openxmlformats.org/drawingml/2006/picture">
+                  <pic:nvPicPr>
+                    <pic:cNvPr id="0" name="Picture 19" descr="C:\Users\karim\AppData\Local\Microsoft\Windows\INetCache\Content.Word\Test_11_Pass.png"/>
+                    <pic:cNvPicPr>
+                      <a:picLocks noChangeAspect="1" noChangeArrowheads="1"/>
+                    </pic:cNvPicPr>
+                  </pic:nvPicPr>
+                  <pic:blipFill>
+                    <a:blip r:embed="rId22">
+                      <a:extLst>
+                        <a:ext uri="{28A0092B-C50C-407E-A947-70E740481C1C}">
+                          <a14:useLocalDpi xmlns:a14="http://schemas.microsoft.com/office/drawing/2010/main" val="0"/>
+                        </a:ext>
+                      </a:extLst>
+                    </a:blip>
+                    <a:srcRect/>
+                    <a:stretch>
+                      <a:fillRect/>
+                    </a:stretch>
+                  </pic:blipFill>
+                  <pic:spPr bwMode="auto">
+                    <a:xfrm>
+                      <a:off x="0" y="0"/>
+                      <a:ext cx="5943600" cy="2895600"/>
+                    </a:xfrm>
+                    <a:prstGeom prst="rect">
+                      <a:avLst/>
+                    </a:prstGeom>
+                    <a:noFill/>
+                    <a:ln>
+                      <a:solidFill>
+                        <a:schemeClr val="tx1"/>
+                      </a:solidFill>
+                    </a:ln>
+                  </pic:spPr>
+                </pic:pic>
+              </a:graphicData>
+            </a:graphic>
+          </wp:anchor>
+        </w:drawing>
+      </w:r>
+    </w:p>
+    <w:p>
+      <w:pPr>
+        <w:pStyle w:val="Heading1"/>
+        <w:rPr>
+          <w:rFonts w:ascii="Cambria" w:hAnsi="Cambria"/>
+        </w:rPr>
+      </w:pPr>
+      <w:r>
+        <w:rPr>
+          <w:rFonts w:ascii="Cambria" w:hAnsi="Cambria"/>
+        </w:rPr>
+        <w:t>Test 12:</w:t>
+      </w:r>
+      <w:r>
+        <w:rPr>
+          <w:rFonts w:ascii="Cambria" w:hAnsi="Cambria"/>
+        </w:rPr>
+        <w:t xml:space="preserve"> weightOutOfRange</w:t>
+      </w:r>
+    </w:p>
+    <w:p>
+      <w:pPr>
+        <w:pStyle w:val="Heading2"/>
+        <w:rPr>
+          <w:rFonts w:ascii="Cambria" w:hAnsi="Cambria"/>
+        </w:rPr>
+      </w:pPr>
+      <w:r>
+        <w:rPr>
+          <w:rFonts w:ascii="Cambria" w:hAnsi="Cambria"/>
+        </w:rPr>
         <w:t>Purpose:</w:t>
       </w:r>
     </w:p>
@@ -1149,16 +2421,82 @@
       </w:r>
     </w:p>
     <w:p>
-      <w:pPr>
-        <w:pStyle w:val="Heading2"/>
-        <w:rPr>
-          <w:rFonts w:ascii="Cambria" w:hAnsi="Cambria"/>
-        </w:rPr>
-      </w:pPr>
-      <w:r>
-        <w:rPr>
-          <w:rFonts w:ascii="Cambria" w:hAnsi="Cambria"/>
-        </w:rPr>
+      <w:r>
+        <w:rPr>
+          <w:noProof/>
+        </w:rPr>
+        <w:drawing>
+          <wp:anchor distT="0" distB="0" distL="114300" distR="114300" simplePos="0" relativeHeight="251675648" behindDoc="0" locked="0" layoutInCell="1" allowOverlap="1">
+            <wp:simplePos x="0" y="0"/>
+            <wp:positionH relativeFrom="column">
+              <wp:posOffset>0</wp:posOffset>
+            </wp:positionH>
+            <wp:positionV relativeFrom="paragraph">
+              <wp:posOffset>2540</wp:posOffset>
+            </wp:positionV>
+            <wp:extent cx="5934075" cy="2905125"/>
+            <wp:effectExtent l="19050" t="19050" r="28575" b="28575"/>
+            <wp:wrapSquare wrapText="bothSides"/>
+            <wp:docPr id="20" name="Picture 20" descr="C:\Users\karim\AppData\Local\Microsoft\Windows\INetCache\Content.Word\Test_12_Fail.png"/>
+            <wp:cNvGraphicFramePr>
+              <a:graphicFrameLocks xmlns:a="http://schemas.openxmlformats.org/drawingml/2006/main" noChangeAspect="1"/>
+            </wp:cNvGraphicFramePr>
+            <a:graphic xmlns:a="http://schemas.openxmlformats.org/drawingml/2006/main">
+              <a:graphicData uri="http://schemas.openxmlformats.org/drawingml/2006/picture">
+                <pic:pic xmlns:pic="http://schemas.openxmlformats.org/drawingml/2006/picture">
+                  <pic:nvPicPr>
+                    <pic:cNvPr id="0" name="Picture 20" descr="C:\Users\karim\AppData\Local\Microsoft\Windows\INetCache\Content.Word\Test_12_Fail.png"/>
+                    <pic:cNvPicPr>
+                      <a:picLocks noChangeAspect="1" noChangeArrowheads="1"/>
+                    </pic:cNvPicPr>
+                  </pic:nvPicPr>
+                  <pic:blipFill>
+                    <a:blip r:embed="rId23">
+                      <a:extLst>
+                        <a:ext uri="{28A0092B-C50C-407E-A947-70E740481C1C}">
+                          <a14:useLocalDpi xmlns:a14="http://schemas.microsoft.com/office/drawing/2010/main" val="0"/>
+                        </a:ext>
+                      </a:extLst>
+                    </a:blip>
+                    <a:srcRect/>
+                    <a:stretch>
+                      <a:fillRect/>
+                    </a:stretch>
+                  </pic:blipFill>
+                  <pic:spPr bwMode="auto">
+                    <a:xfrm>
+                      <a:off x="0" y="0"/>
+                      <a:ext cx="5934075" cy="2905125"/>
+                    </a:xfrm>
+                    <a:prstGeom prst="rect">
+                      <a:avLst/>
+                    </a:prstGeom>
+                    <a:noFill/>
+                    <a:ln>
+                      <a:solidFill>
+                        <a:schemeClr val="tx1"/>
+                      </a:solidFill>
+                    </a:ln>
+                  </pic:spPr>
+                </pic:pic>
+              </a:graphicData>
+            </a:graphic>
+          </wp:anchor>
+        </w:drawing>
+      </w:r>
+    </w:p>
+    <w:p>
+      <w:pPr>
+        <w:pStyle w:val="Heading2"/>
+        <w:rPr>
+          <w:rFonts w:ascii="Cambria" w:hAnsi="Cambria"/>
+        </w:rPr>
+      </w:pPr>
+      <w:r>
+        <w:rPr>
+          <w:rFonts w:ascii="Cambria" w:hAnsi="Cambria"/>
+        </w:rPr>
+        <w:lastRenderedPageBreak/>
         <w:t>Passing</w:t>
       </w:r>
       <w:r>
@@ -1169,6 +2507,71 @@
       </w:r>
     </w:p>
     <w:p>
+      <w:r>
+        <w:rPr>
+          <w:noProof/>
+        </w:rPr>
+        <w:drawing>
+          <wp:anchor distT="0" distB="0" distL="114300" distR="114300" simplePos="0" relativeHeight="251676672" behindDoc="0" locked="0" layoutInCell="1" allowOverlap="1">
+            <wp:simplePos x="0" y="0"/>
+            <wp:positionH relativeFrom="margin">
+              <wp:align>center</wp:align>
+            </wp:positionH>
+            <wp:positionV relativeFrom="paragraph">
+              <wp:posOffset>180975</wp:posOffset>
+            </wp:positionV>
+            <wp:extent cx="5943600" cy="2886075"/>
+            <wp:effectExtent l="19050" t="19050" r="19050" b="28575"/>
+            <wp:wrapSquare wrapText="bothSides"/>
+            <wp:docPr id="21" name="Picture 21" descr="C:\Users\karim\AppData\Local\Microsoft\Windows\INetCache\Content.Word\Test_12_Pass.png"/>
+            <wp:cNvGraphicFramePr>
+              <a:graphicFrameLocks xmlns:a="http://schemas.openxmlformats.org/drawingml/2006/main" noChangeAspect="1"/>
+            </wp:cNvGraphicFramePr>
+            <a:graphic xmlns:a="http://schemas.openxmlformats.org/drawingml/2006/main">
+              <a:graphicData uri="http://schemas.openxmlformats.org/drawingml/2006/picture">
+                <pic:pic xmlns:pic="http://schemas.openxmlformats.org/drawingml/2006/picture">
+                  <pic:nvPicPr>
+                    <pic:cNvPr id="0" name="Picture 21" descr="C:\Users\karim\AppData\Local\Microsoft\Windows\INetCache\Content.Word\Test_12_Pass.png"/>
+                    <pic:cNvPicPr>
+                      <a:picLocks noChangeAspect="1" noChangeArrowheads="1"/>
+                    </pic:cNvPicPr>
+                  </pic:nvPicPr>
+                  <pic:blipFill>
+                    <a:blip r:embed="rId24">
+                      <a:extLst>
+                        <a:ext uri="{28A0092B-C50C-407E-A947-70E740481C1C}">
+                          <a14:useLocalDpi xmlns:a14="http://schemas.microsoft.com/office/drawing/2010/main" val="0"/>
+                        </a:ext>
+                      </a:extLst>
+                    </a:blip>
+                    <a:srcRect/>
+                    <a:stretch>
+                      <a:fillRect/>
+                    </a:stretch>
+                  </pic:blipFill>
+                  <pic:spPr bwMode="auto">
+                    <a:xfrm>
+                      <a:off x="0" y="0"/>
+                      <a:ext cx="5943600" cy="2886075"/>
+                    </a:xfrm>
+                    <a:prstGeom prst="rect">
+                      <a:avLst/>
+                    </a:prstGeom>
+                    <a:noFill/>
+                    <a:ln>
+                      <a:solidFill>
+                        <a:schemeClr val="tx1"/>
+                      </a:solidFill>
+                    </a:ln>
+                  </pic:spPr>
+                </pic:pic>
+              </a:graphicData>
+            </a:graphic>
+          </wp:anchor>
+        </w:drawing>
+      </w:r>
+    </w:p>
+    <w:p>
       <w:pPr>
         <w:pStyle w:val="Heading1"/>
         <w:rPr>
@@ -1179,19 +2582,19 @@
         <w:rPr>
           <w:rFonts w:ascii="Cambria" w:hAnsi="Cambria"/>
         </w:rPr>
-        <w:t xml:space="preserve">Test </w:t>
-      </w:r>
-      <w:r>
-        <w:rPr>
-          <w:rFonts w:ascii="Cambria" w:hAnsi="Cambria"/>
-        </w:rPr>
-        <w:t>1</w:t>
-      </w:r>
-      <w:r>
-        <w:rPr>
-          <w:rFonts w:ascii="Cambria" w:hAnsi="Cambria"/>
-        </w:rPr>
-        <w:t>2:</w:t>
+        <w:t>Test 13:</w:t>
+      </w:r>
+      <w:r>
+        <w:rPr>
+          <w:rFonts w:ascii="Cambria" w:hAnsi="Cambria"/>
+        </w:rPr>
+        <w:t xml:space="preserve"> h</w:t>
+      </w:r>
+      <w:r>
+        <w:rPr>
+          <w:rFonts w:ascii="Cambria" w:hAnsi="Cambria"/>
+        </w:rPr>
+        <w:t>eightOutOfRange</w:t>
       </w:r>
     </w:p>
     <w:p>
@@ -1256,13 +2659,78 @@
         <w:t xml:space="preserve"> Screenshot:</w:t>
       </w:r>
     </w:p>
-    <w:p>
-      <w:pPr>
-        <w:pStyle w:val="Heading2"/>
-        <w:rPr>
-          <w:rFonts w:ascii="Cambria" w:hAnsi="Cambria"/>
-        </w:rPr>
-      </w:pPr>
+    <w:p/>
+    <w:p>
+      <w:pPr>
+        <w:pStyle w:val="Heading2"/>
+        <w:rPr>
+          <w:rFonts w:ascii="Cambria" w:hAnsi="Cambria"/>
+        </w:rPr>
+      </w:pPr>
+      <w:r>
+        <w:rPr>
+          <w:noProof/>
+        </w:rPr>
+        <w:lastRenderedPageBreak/>
+        <w:drawing>
+          <wp:anchor distT="0" distB="0" distL="114300" distR="114300" simplePos="0" relativeHeight="251677696" behindDoc="0" locked="0" layoutInCell="1" allowOverlap="1">
+            <wp:simplePos x="0" y="0"/>
+            <wp:positionH relativeFrom="margin">
+              <wp:align>center</wp:align>
+            </wp:positionH>
+            <wp:positionV relativeFrom="paragraph">
+              <wp:posOffset>367665</wp:posOffset>
+            </wp:positionV>
+            <wp:extent cx="5934075" cy="2876550"/>
+            <wp:effectExtent l="19050" t="19050" r="28575" b="19050"/>
+            <wp:wrapSquare wrapText="bothSides"/>
+            <wp:docPr id="22" name="Picture 22" descr="C:\Users\karim\AppData\Local\Microsoft\Windows\INetCache\Content.Word\Test_13_Pass.png"/>
+            <wp:cNvGraphicFramePr>
+              <a:graphicFrameLocks xmlns:a="http://schemas.openxmlformats.org/drawingml/2006/main" noChangeAspect="1"/>
+            </wp:cNvGraphicFramePr>
+            <a:graphic xmlns:a="http://schemas.openxmlformats.org/drawingml/2006/main">
+              <a:graphicData uri="http://schemas.openxmlformats.org/drawingml/2006/picture">
+                <pic:pic xmlns:pic="http://schemas.openxmlformats.org/drawingml/2006/picture">
+                  <pic:nvPicPr>
+                    <pic:cNvPr id="0" name="Picture 22" descr="C:\Users\karim\AppData\Local\Microsoft\Windows\INetCache\Content.Word\Test_13_Pass.png"/>
+                    <pic:cNvPicPr>
+                      <a:picLocks noChangeAspect="1" noChangeArrowheads="1"/>
+                    </pic:cNvPicPr>
+                  </pic:nvPicPr>
+                  <pic:blipFill>
+                    <a:blip r:embed="rId25">
+                      <a:extLst>
+                        <a:ext uri="{28A0092B-C50C-407E-A947-70E740481C1C}">
+                          <a14:useLocalDpi xmlns:a14="http://schemas.microsoft.com/office/drawing/2010/main" val="0"/>
+                        </a:ext>
+                      </a:extLst>
+                    </a:blip>
+                    <a:srcRect/>
+                    <a:stretch>
+                      <a:fillRect/>
+                    </a:stretch>
+                  </pic:blipFill>
+                  <pic:spPr bwMode="auto">
+                    <a:xfrm>
+                      <a:off x="0" y="0"/>
+                      <a:ext cx="5934075" cy="2876550"/>
+                    </a:xfrm>
+                    <a:prstGeom prst="rect">
+                      <a:avLst/>
+                    </a:prstGeom>
+                    <a:noFill/>
+                    <a:ln>
+                      <a:solidFill>
+                        <a:schemeClr val="tx1"/>
+                      </a:solidFill>
+                    </a:ln>
+                  </pic:spPr>
+                </pic:pic>
+              </a:graphicData>
+            </a:graphic>
+          </wp:anchor>
+        </w:drawing>
+      </w:r>
       <w:r>
         <w:rPr>
           <w:rFonts w:ascii="Cambria" w:hAnsi="Cambria"/>
@@ -1276,6 +2744,7 @@
         <w:t xml:space="preserve"> Screenshot:</w:t>
       </w:r>
     </w:p>
+    <w:p/>
     <w:p>
       <w:pPr>
         <w:pStyle w:val="Heading1"/>
@@ -1287,19 +2756,19 @@
         <w:rPr>
           <w:rFonts w:ascii="Cambria" w:hAnsi="Cambria"/>
         </w:rPr>
-        <w:t xml:space="preserve">Test </w:t>
-      </w:r>
-      <w:r>
-        <w:rPr>
-          <w:rFonts w:ascii="Cambria" w:hAnsi="Cambria"/>
-        </w:rPr>
-        <w:t>13</w:t>
-      </w:r>
-      <w:r>
-        <w:rPr>
-          <w:rFonts w:ascii="Cambria" w:hAnsi="Cambria"/>
-        </w:rPr>
-        <w:t>:</w:t>
+        <w:t>Test 14:</w:t>
+      </w:r>
+      <w:r>
+        <w:rPr>
+          <w:rFonts w:ascii="Cambria" w:hAnsi="Cambria"/>
+        </w:rPr>
+        <w:t xml:space="preserve"> length</w:t>
+      </w:r>
+      <w:r>
+        <w:rPr>
+          <w:rFonts w:ascii="Cambria" w:hAnsi="Cambria"/>
+        </w:rPr>
+        <w:t>OutOfRange</w:t>
       </w:r>
     </w:p>
     <w:p>
@@ -1364,13 +2833,78 @@
         <w:t xml:space="preserve"> Screenshot:</w:t>
       </w:r>
     </w:p>
-    <w:p>
-      <w:pPr>
-        <w:pStyle w:val="Heading2"/>
-        <w:rPr>
-          <w:rFonts w:ascii="Cambria" w:hAnsi="Cambria"/>
-        </w:rPr>
-      </w:pPr>
+    <w:p/>
+    <w:p>
+      <w:pPr>
+        <w:pStyle w:val="Heading2"/>
+        <w:rPr>
+          <w:rFonts w:ascii="Cambria" w:hAnsi="Cambria"/>
+        </w:rPr>
+      </w:pPr>
+      <w:r>
+        <w:rPr>
+          <w:noProof/>
+        </w:rPr>
+        <w:lastRenderedPageBreak/>
+        <w:drawing>
+          <wp:anchor distT="0" distB="0" distL="114300" distR="114300" simplePos="0" relativeHeight="251678720" behindDoc="0" locked="0" layoutInCell="1" allowOverlap="1">
+            <wp:simplePos x="0" y="0"/>
+            <wp:positionH relativeFrom="margin">
+              <wp:align>center</wp:align>
+            </wp:positionH>
+            <wp:positionV relativeFrom="paragraph">
+              <wp:posOffset>304165</wp:posOffset>
+            </wp:positionV>
+            <wp:extent cx="5934075" cy="2905125"/>
+            <wp:effectExtent l="19050" t="19050" r="28575" b="28575"/>
+            <wp:wrapSquare wrapText="bothSides"/>
+            <wp:docPr id="23" name="Picture 23" descr="C:\Users\karim\AppData\Local\Microsoft\Windows\INetCache\Content.Word\Test_14_Pass.png"/>
+            <wp:cNvGraphicFramePr>
+              <a:graphicFrameLocks xmlns:a="http://schemas.openxmlformats.org/drawingml/2006/main" noChangeAspect="1"/>
+            </wp:cNvGraphicFramePr>
+            <a:graphic xmlns:a="http://schemas.openxmlformats.org/drawingml/2006/main">
+              <a:graphicData uri="http://schemas.openxmlformats.org/drawingml/2006/picture">
+                <pic:pic xmlns:pic="http://schemas.openxmlformats.org/drawingml/2006/picture">
+                  <pic:nvPicPr>
+                    <pic:cNvPr id="0" name="Picture 23" descr="C:\Users\karim\AppData\Local\Microsoft\Windows\INetCache\Content.Word\Test_14_Pass.png"/>
+                    <pic:cNvPicPr>
+                      <a:picLocks noChangeAspect="1" noChangeArrowheads="1"/>
+                    </pic:cNvPicPr>
+                  </pic:nvPicPr>
+                  <pic:blipFill>
+                    <a:blip r:embed="rId26">
+                      <a:extLst>
+                        <a:ext uri="{28A0092B-C50C-407E-A947-70E740481C1C}">
+                          <a14:useLocalDpi xmlns:a14="http://schemas.microsoft.com/office/drawing/2010/main" val="0"/>
+                        </a:ext>
+                      </a:extLst>
+                    </a:blip>
+                    <a:srcRect/>
+                    <a:stretch>
+                      <a:fillRect/>
+                    </a:stretch>
+                  </pic:blipFill>
+                  <pic:spPr bwMode="auto">
+                    <a:xfrm>
+                      <a:off x="0" y="0"/>
+                      <a:ext cx="5934075" cy="2905125"/>
+                    </a:xfrm>
+                    <a:prstGeom prst="rect">
+                      <a:avLst/>
+                    </a:prstGeom>
+                    <a:noFill/>
+                    <a:ln>
+                      <a:solidFill>
+                        <a:schemeClr val="tx1"/>
+                      </a:solidFill>
+                    </a:ln>
+                  </pic:spPr>
+                </pic:pic>
+              </a:graphicData>
+            </a:graphic>
+          </wp:anchor>
+        </w:drawing>
+      </w:r>
       <w:r>
         <w:rPr>
           <w:rFonts w:ascii="Cambria" w:hAnsi="Cambria"/>
@@ -1384,6 +2918,7 @@
         <w:t xml:space="preserve"> Screenshot:</w:t>
       </w:r>
     </w:p>
+    <w:p/>
     <w:p>
       <w:pPr>
         <w:pStyle w:val="Heading1"/>
@@ -1395,19 +2930,31 @@
         <w:rPr>
           <w:rFonts w:ascii="Cambria" w:hAnsi="Cambria"/>
         </w:rPr>
-        <w:t xml:space="preserve">Test </w:t>
-      </w:r>
-      <w:r>
-        <w:rPr>
-          <w:rFonts w:ascii="Cambria" w:hAnsi="Cambria"/>
-        </w:rPr>
-        <w:t>14</w:t>
-      </w:r>
-      <w:r>
-        <w:rPr>
-          <w:rFonts w:ascii="Cambria" w:hAnsi="Cambria"/>
-        </w:rPr>
-        <w:t>:</w:t>
+        <w:t>Test 15:</w:t>
+      </w:r>
+      <w:r>
+        <w:rPr>
+          <w:rFonts w:ascii="Cambria" w:hAnsi="Cambria"/>
+        </w:rPr>
+        <w:t xml:space="preserve"> </w:t>
+      </w:r>
+      <w:r>
+        <w:rPr>
+          <w:rFonts w:ascii="Cambria" w:hAnsi="Cambria"/>
+        </w:rPr>
+        <w:t>w</w:t>
+      </w:r>
+      <w:r>
+        <w:rPr>
+          <w:rFonts w:ascii="Cambria" w:hAnsi="Cambria"/>
+        </w:rPr>
+        <w:t>idth</w:t>
+      </w:r>
+      <w:r>
+        <w:rPr>
+          <w:rFonts w:ascii="Cambria" w:hAnsi="Cambria"/>
+        </w:rPr>
+        <w:t>OutOfRange</w:t>
       </w:r>
     </w:p>
     <w:p>
@@ -1472,13 +3019,78 @@
         <w:t xml:space="preserve"> Screenshot:</w:t>
       </w:r>
     </w:p>
-    <w:p>
-      <w:pPr>
-        <w:pStyle w:val="Heading2"/>
-        <w:rPr>
-          <w:rFonts w:ascii="Cambria" w:hAnsi="Cambria"/>
-        </w:rPr>
-      </w:pPr>
+    <w:p/>
+    <w:p>
+      <w:pPr>
+        <w:pStyle w:val="Heading2"/>
+        <w:rPr>
+          <w:rFonts w:ascii="Cambria" w:hAnsi="Cambria"/>
+        </w:rPr>
+      </w:pPr>
+      <w:r>
+        <w:rPr>
+          <w:noProof/>
+        </w:rPr>
+        <w:lastRenderedPageBreak/>
+        <w:drawing>
+          <wp:anchor distT="0" distB="0" distL="114300" distR="114300" simplePos="0" relativeHeight="251679744" behindDoc="0" locked="0" layoutInCell="1" allowOverlap="1">
+            <wp:simplePos x="0" y="0"/>
+            <wp:positionH relativeFrom="margin">
+              <wp:align>center</wp:align>
+            </wp:positionH>
+            <wp:positionV relativeFrom="paragraph">
+              <wp:posOffset>323215</wp:posOffset>
+            </wp:positionV>
+            <wp:extent cx="5943600" cy="2876550"/>
+            <wp:effectExtent l="19050" t="19050" r="19050" b="19050"/>
+            <wp:wrapSquare wrapText="bothSides"/>
+            <wp:docPr id="24" name="Picture 24" descr="C:\Users\karim\AppData\Local\Microsoft\Windows\INetCache\Content.Word\Test_15_Pass.png"/>
+            <wp:cNvGraphicFramePr>
+              <a:graphicFrameLocks xmlns:a="http://schemas.openxmlformats.org/drawingml/2006/main" noChangeAspect="1"/>
+            </wp:cNvGraphicFramePr>
+            <a:graphic xmlns:a="http://schemas.openxmlformats.org/drawingml/2006/main">
+              <a:graphicData uri="http://schemas.openxmlformats.org/drawingml/2006/picture">
+                <pic:pic xmlns:pic="http://schemas.openxmlformats.org/drawingml/2006/picture">
+                  <pic:nvPicPr>
+                    <pic:cNvPr id="0" name="Picture 24" descr="C:\Users\karim\AppData\Local\Microsoft\Windows\INetCache\Content.Word\Test_15_Pass.png"/>
+                    <pic:cNvPicPr>
+                      <a:picLocks noChangeAspect="1" noChangeArrowheads="1"/>
+                    </pic:cNvPicPr>
+                  </pic:nvPicPr>
+                  <pic:blipFill>
+                    <a:blip r:embed="rId27">
+                      <a:extLst>
+                        <a:ext uri="{28A0092B-C50C-407E-A947-70E740481C1C}">
+                          <a14:useLocalDpi xmlns:a14="http://schemas.microsoft.com/office/drawing/2010/main" val="0"/>
+                        </a:ext>
+                      </a:extLst>
+                    </a:blip>
+                    <a:srcRect/>
+                    <a:stretch>
+                      <a:fillRect/>
+                    </a:stretch>
+                  </pic:blipFill>
+                  <pic:spPr bwMode="auto">
+                    <a:xfrm>
+                      <a:off x="0" y="0"/>
+                      <a:ext cx="5943600" cy="2876550"/>
+                    </a:xfrm>
+                    <a:prstGeom prst="rect">
+                      <a:avLst/>
+                    </a:prstGeom>
+                    <a:noFill/>
+                    <a:ln>
+                      <a:solidFill>
+                        <a:schemeClr val="tx1"/>
+                      </a:solidFill>
+                    </a:ln>
+                  </pic:spPr>
+                </pic:pic>
+              </a:graphicData>
+            </a:graphic>
+          </wp:anchor>
+        </w:drawing>
+      </w:r>
       <w:r>
         <w:rPr>
           <w:rFonts w:ascii="Cambria" w:hAnsi="Cambria"/>
@@ -1492,6 +3104,7 @@
         <w:t xml:space="preserve"> Screenshot:</w:t>
       </w:r>
     </w:p>
+    <w:p/>
     <w:p>
       <w:pPr>
         <w:pStyle w:val="Heading1"/>
@@ -1503,19 +3116,13 @@
         <w:rPr>
           <w:rFonts w:ascii="Cambria" w:hAnsi="Cambria"/>
         </w:rPr>
-        <w:t xml:space="preserve">Test </w:t>
-      </w:r>
-      <w:r>
-        <w:rPr>
-          <w:rFonts w:ascii="Cambria" w:hAnsi="Cambria"/>
-        </w:rPr>
-        <w:t>15</w:t>
-      </w:r>
-      <w:r>
-        <w:rPr>
-          <w:rFonts w:ascii="Cambria" w:hAnsi="Cambria"/>
-        </w:rPr>
-        <w:t>:</w:t>
+        <w:t>Test 16:</w:t>
+      </w:r>
+      <w:r>
+        <w:rPr>
+          <w:rFonts w:ascii="Cambria" w:hAnsi="Cambria"/>
+        </w:rPr>
+        <w:t xml:space="preserve"> invalidType</w:t>
       </w:r>
     </w:p>
     <w:p>
@@ -1569,6 +3176,69 @@
       </w:pPr>
       <w:r>
         <w:rPr>
+          <w:noProof/>
+        </w:rPr>
+        <w:drawing>
+          <wp:anchor distT="0" distB="0" distL="114300" distR="114300" simplePos="0" relativeHeight="251680768" behindDoc="0" locked="0" layoutInCell="1" allowOverlap="1">
+            <wp:simplePos x="0" y="0"/>
+            <wp:positionH relativeFrom="margin">
+              <wp:align>right</wp:align>
+            </wp:positionH>
+            <wp:positionV relativeFrom="paragraph">
+              <wp:posOffset>285115</wp:posOffset>
+            </wp:positionV>
+            <wp:extent cx="5943600" cy="2905125"/>
+            <wp:effectExtent l="19050" t="19050" r="19050" b="28575"/>
+            <wp:wrapSquare wrapText="bothSides"/>
+            <wp:docPr id="25" name="Picture 25" descr="C:\Users\karim\AppData\Local\Microsoft\Windows\INetCache\Content.Word\Test_16_Fail.png"/>
+            <wp:cNvGraphicFramePr>
+              <a:graphicFrameLocks xmlns:a="http://schemas.openxmlformats.org/drawingml/2006/main" noChangeAspect="1"/>
+            </wp:cNvGraphicFramePr>
+            <a:graphic xmlns:a="http://schemas.openxmlformats.org/drawingml/2006/main">
+              <a:graphicData uri="http://schemas.openxmlformats.org/drawingml/2006/picture">
+                <pic:pic xmlns:pic="http://schemas.openxmlformats.org/drawingml/2006/picture">
+                  <pic:nvPicPr>
+                    <pic:cNvPr id="0" name="Picture 25" descr="C:\Users\karim\AppData\Local\Microsoft\Windows\INetCache\Content.Word\Test_16_Fail.png"/>
+                    <pic:cNvPicPr>
+                      <a:picLocks noChangeAspect="1" noChangeArrowheads="1"/>
+                    </pic:cNvPicPr>
+                  </pic:nvPicPr>
+                  <pic:blipFill>
+                    <a:blip r:embed="rId28">
+                      <a:extLst>
+                        <a:ext uri="{28A0092B-C50C-407E-A947-70E740481C1C}">
+                          <a14:useLocalDpi xmlns:a14="http://schemas.microsoft.com/office/drawing/2010/main" val="0"/>
+                        </a:ext>
+                      </a:extLst>
+                    </a:blip>
+                    <a:srcRect/>
+                    <a:stretch>
+                      <a:fillRect/>
+                    </a:stretch>
+                  </pic:blipFill>
+                  <pic:spPr bwMode="auto">
+                    <a:xfrm>
+                      <a:off x="0" y="0"/>
+                      <a:ext cx="5943600" cy="2905125"/>
+                    </a:xfrm>
+                    <a:prstGeom prst="rect">
+                      <a:avLst/>
+                    </a:prstGeom>
+                    <a:noFill/>
+                    <a:ln>
+                      <a:solidFill>
+                        <a:schemeClr val="tx1"/>
+                      </a:solidFill>
+                    </a:ln>
+                  </pic:spPr>
+                </pic:pic>
+              </a:graphicData>
+            </a:graphic>
+          </wp:anchor>
+        </w:drawing>
+      </w:r>
+      <w:r>
+        <w:rPr>
           <w:rFonts w:ascii="Cambria" w:hAnsi="Cambria"/>
         </w:rPr>
         <w:t>Failing</w:t>
@@ -1580,13 +3250,78 @@
         <w:t xml:space="preserve"> Screenshot:</w:t>
       </w:r>
     </w:p>
-    <w:p>
-      <w:pPr>
-        <w:pStyle w:val="Heading2"/>
-        <w:rPr>
-          <w:rFonts w:ascii="Cambria" w:hAnsi="Cambria"/>
-        </w:rPr>
-      </w:pPr>
+    <w:p/>
+    <w:p>
+      <w:pPr>
+        <w:pStyle w:val="Heading2"/>
+        <w:rPr>
+          <w:rFonts w:ascii="Cambria" w:hAnsi="Cambria"/>
+        </w:rPr>
+      </w:pPr>
+      <w:r>
+        <w:rPr>
+          <w:noProof/>
+        </w:rPr>
+        <w:lastRenderedPageBreak/>
+        <w:drawing>
+          <wp:anchor distT="0" distB="0" distL="114300" distR="114300" simplePos="0" relativeHeight="251681792" behindDoc="0" locked="0" layoutInCell="1" allowOverlap="1">
+            <wp:simplePos x="0" y="0"/>
+            <wp:positionH relativeFrom="margin">
+              <wp:align>center</wp:align>
+            </wp:positionH>
+            <wp:positionV relativeFrom="paragraph">
+              <wp:posOffset>314325</wp:posOffset>
+            </wp:positionV>
+            <wp:extent cx="5943600" cy="2905125"/>
+            <wp:effectExtent l="19050" t="19050" r="19050" b="28575"/>
+            <wp:wrapSquare wrapText="bothSides"/>
+            <wp:docPr id="26" name="Picture 26" descr="C:\Users\karim\AppData\Local\Microsoft\Windows\INetCache\Content.Word\Test_16_Pass.png"/>
+            <wp:cNvGraphicFramePr>
+              <a:graphicFrameLocks xmlns:a="http://schemas.openxmlformats.org/drawingml/2006/main" noChangeAspect="1"/>
+            </wp:cNvGraphicFramePr>
+            <a:graphic xmlns:a="http://schemas.openxmlformats.org/drawingml/2006/main">
+              <a:graphicData uri="http://schemas.openxmlformats.org/drawingml/2006/picture">
+                <pic:pic xmlns:pic="http://schemas.openxmlformats.org/drawingml/2006/picture">
+                  <pic:nvPicPr>
+                    <pic:cNvPr id="0" name="Picture 26" descr="C:\Users\karim\AppData\Local\Microsoft\Windows\INetCache\Content.Word\Test_16_Pass.png"/>
+                    <pic:cNvPicPr>
+                      <a:picLocks noChangeAspect="1" noChangeArrowheads="1"/>
+                    </pic:cNvPicPr>
+                  </pic:nvPicPr>
+                  <pic:blipFill>
+                    <a:blip r:embed="rId29">
+                      <a:extLst>
+                        <a:ext uri="{28A0092B-C50C-407E-A947-70E740481C1C}">
+                          <a14:useLocalDpi xmlns:a14="http://schemas.microsoft.com/office/drawing/2010/main" val="0"/>
+                        </a:ext>
+                      </a:extLst>
+                    </a:blip>
+                    <a:srcRect/>
+                    <a:stretch>
+                      <a:fillRect/>
+                    </a:stretch>
+                  </pic:blipFill>
+                  <pic:spPr bwMode="auto">
+                    <a:xfrm>
+                      <a:off x="0" y="0"/>
+                      <a:ext cx="5943600" cy="2905125"/>
+                    </a:xfrm>
+                    <a:prstGeom prst="rect">
+                      <a:avLst/>
+                    </a:prstGeom>
+                    <a:noFill/>
+                    <a:ln>
+                      <a:solidFill>
+                        <a:schemeClr val="tx1"/>
+                      </a:solidFill>
+                    </a:ln>
+                  </pic:spPr>
+                </pic:pic>
+              </a:graphicData>
+            </a:graphic>
+          </wp:anchor>
+        </w:drawing>
+      </w:r>
       <w:r>
         <w:rPr>
           <w:rFonts w:ascii="Cambria" w:hAnsi="Cambria"/>
@@ -1600,6 +3335,7 @@
         <w:t xml:space="preserve"> Screenshot:</w:t>
       </w:r>
     </w:p>
+    <w:p/>
     <w:p>
       <w:pPr>
         <w:pStyle w:val="Heading1"/>
@@ -1611,19 +3347,13 @@
         <w:rPr>
           <w:rFonts w:ascii="Cambria" w:hAnsi="Cambria"/>
         </w:rPr>
-        <w:t xml:space="preserve">Test </w:t>
-      </w:r>
-      <w:r>
-        <w:rPr>
-          <w:rFonts w:ascii="Cambria" w:hAnsi="Cambria"/>
-        </w:rPr>
-        <w:t>16</w:t>
-      </w:r>
-      <w:r>
-        <w:rPr>
-          <w:rFonts w:ascii="Cambria" w:hAnsi="Cambria"/>
-        </w:rPr>
-        <w:t>:</w:t>
+        <w:t>Test 17:</w:t>
+      </w:r>
+      <w:r>
+        <w:rPr>
+          <w:rFonts w:ascii="Cambria" w:hAnsi="Cambria"/>
+        </w:rPr>
+        <w:t xml:space="preserve"> invalidFromPostalCode</w:t>
       </w:r>
     </w:p>
     <w:p>
@@ -1651,7 +3381,238 @@
         <w:rPr>
           <w:rFonts w:ascii="Cambria" w:hAnsi="Cambria"/>
         </w:rPr>
+        <w:t>Inputs:</w:t>
+      </w:r>
+    </w:p>
+    <w:p>
+      <w:pPr>
+        <w:pStyle w:val="Heading2"/>
+        <w:rPr>
+          <w:rFonts w:ascii="Cambria" w:hAnsi="Cambria"/>
+        </w:rPr>
+      </w:pPr>
+      <w:r>
+        <w:rPr>
+          <w:rFonts w:ascii="Cambria" w:hAnsi="Cambria"/>
+        </w:rPr>
+        <w:t>Assumptions:</w:t>
+      </w:r>
+    </w:p>
+    <w:p>
+      <w:pPr>
+        <w:pStyle w:val="Heading2"/>
+        <w:rPr>
+          <w:rFonts w:ascii="Cambria" w:hAnsi="Cambria"/>
+        </w:rPr>
+      </w:pPr>
+      <w:r>
+        <w:rPr>
+          <w:noProof/>
+        </w:rPr>
+        <w:drawing>
+          <wp:anchor distT="0" distB="0" distL="114300" distR="114300" simplePos="0" relativeHeight="251682816" behindDoc="0" locked="0" layoutInCell="1" allowOverlap="1">
+            <wp:simplePos x="0" y="0"/>
+            <wp:positionH relativeFrom="margin">
+              <wp:align>center</wp:align>
+            </wp:positionH>
+            <wp:positionV relativeFrom="paragraph">
+              <wp:posOffset>332105</wp:posOffset>
+            </wp:positionV>
+            <wp:extent cx="5943600" cy="2886075"/>
+            <wp:effectExtent l="19050" t="19050" r="19050" b="28575"/>
+            <wp:wrapSquare wrapText="bothSides"/>
+            <wp:docPr id="27" name="Picture 27" descr="C:\Users\karim\AppData\Local\Microsoft\Windows\INetCache\Content.Word\Test_17_Fail.png"/>
+            <wp:cNvGraphicFramePr>
+              <a:graphicFrameLocks xmlns:a="http://schemas.openxmlformats.org/drawingml/2006/main" noChangeAspect="1"/>
+            </wp:cNvGraphicFramePr>
+            <a:graphic xmlns:a="http://schemas.openxmlformats.org/drawingml/2006/main">
+              <a:graphicData uri="http://schemas.openxmlformats.org/drawingml/2006/picture">
+                <pic:pic xmlns:pic="http://schemas.openxmlformats.org/drawingml/2006/picture">
+                  <pic:nvPicPr>
+                    <pic:cNvPr id="0" name="Picture 27" descr="C:\Users\karim\AppData\Local\Microsoft\Windows\INetCache\Content.Word\Test_17_Fail.png"/>
+                    <pic:cNvPicPr>
+                      <a:picLocks noChangeAspect="1" noChangeArrowheads="1"/>
+                    </pic:cNvPicPr>
+                  </pic:nvPicPr>
+                  <pic:blipFill>
+                    <a:blip r:embed="rId30">
+                      <a:extLst>
+                        <a:ext uri="{28A0092B-C50C-407E-A947-70E740481C1C}">
+                          <a14:useLocalDpi xmlns:a14="http://schemas.microsoft.com/office/drawing/2010/main" val="0"/>
+                        </a:ext>
+                      </a:extLst>
+                    </a:blip>
+                    <a:srcRect/>
+                    <a:stretch>
+                      <a:fillRect/>
+                    </a:stretch>
+                  </pic:blipFill>
+                  <pic:spPr bwMode="auto">
+                    <a:xfrm>
+                      <a:off x="0" y="0"/>
+                      <a:ext cx="5943600" cy="2886075"/>
+                    </a:xfrm>
+                    <a:prstGeom prst="rect">
+                      <a:avLst/>
+                    </a:prstGeom>
+                    <a:noFill/>
+                    <a:ln>
+                      <a:solidFill>
+                        <a:schemeClr val="tx1"/>
+                      </a:solidFill>
+                    </a:ln>
+                  </pic:spPr>
+                </pic:pic>
+              </a:graphicData>
+            </a:graphic>
+          </wp:anchor>
+        </w:drawing>
+      </w:r>
+      <w:r>
+        <w:rPr>
+          <w:rFonts w:ascii="Cambria" w:hAnsi="Cambria"/>
+        </w:rPr>
+        <w:t>Failing</w:t>
+      </w:r>
+      <w:r>
+        <w:rPr>
+          <w:rFonts w:ascii="Cambria" w:hAnsi="Cambria"/>
+        </w:rPr>
+        <w:t xml:space="preserve"> Screenshot:</w:t>
+      </w:r>
+    </w:p>
+    <w:p/>
+    <w:p>
+      <w:pPr>
+        <w:pStyle w:val="Heading2"/>
+        <w:rPr>
+          <w:rFonts w:ascii="Cambria" w:hAnsi="Cambria"/>
+        </w:rPr>
+      </w:pPr>
+      <w:r>
+        <w:rPr>
+          <w:rFonts w:ascii="Cambria" w:hAnsi="Cambria"/>
+        </w:rPr>
         <w:lastRenderedPageBreak/>
+        <w:t>Passing</w:t>
+      </w:r>
+      <w:r>
+        <w:rPr>
+          <w:rFonts w:ascii="Cambria" w:hAnsi="Cambria"/>
+        </w:rPr>
+        <w:t xml:space="preserve"> Screenshot:</w:t>
+      </w:r>
+    </w:p>
+    <w:p>
+      <w:r>
+        <w:rPr>
+          <w:noProof/>
+        </w:rPr>
+        <w:drawing>
+          <wp:anchor distT="0" distB="0" distL="114300" distR="114300" simplePos="0" relativeHeight="251683840" behindDoc="0" locked="0" layoutInCell="1" allowOverlap="1">
+            <wp:simplePos x="0" y="0"/>
+            <wp:positionH relativeFrom="margin">
+              <wp:align>center</wp:align>
+            </wp:positionH>
+            <wp:positionV relativeFrom="paragraph">
+              <wp:posOffset>219075</wp:posOffset>
+            </wp:positionV>
+            <wp:extent cx="5934075" cy="2886075"/>
+            <wp:effectExtent l="19050" t="19050" r="28575" b="28575"/>
+            <wp:wrapSquare wrapText="bothSides"/>
+            <wp:docPr id="28" name="Picture 28" descr="C:\Users\karim\AppData\Local\Microsoft\Windows\INetCache\Content.Word\Test_17_Pass.png"/>
+            <wp:cNvGraphicFramePr>
+              <a:graphicFrameLocks xmlns:a="http://schemas.openxmlformats.org/drawingml/2006/main" noChangeAspect="1"/>
+            </wp:cNvGraphicFramePr>
+            <a:graphic xmlns:a="http://schemas.openxmlformats.org/drawingml/2006/main">
+              <a:graphicData uri="http://schemas.openxmlformats.org/drawingml/2006/picture">
+                <pic:pic xmlns:pic="http://schemas.openxmlformats.org/drawingml/2006/picture">
+                  <pic:nvPicPr>
+                    <pic:cNvPr id="0" name="Picture 28" descr="C:\Users\karim\AppData\Local\Microsoft\Windows\INetCache\Content.Word\Test_17_Pass.png"/>
+                    <pic:cNvPicPr>
+                      <a:picLocks noChangeAspect="1" noChangeArrowheads="1"/>
+                    </pic:cNvPicPr>
+                  </pic:nvPicPr>
+                  <pic:blipFill>
+                    <a:blip r:embed="rId31">
+                      <a:extLst>
+                        <a:ext uri="{28A0092B-C50C-407E-A947-70E740481C1C}">
+                          <a14:useLocalDpi xmlns:a14="http://schemas.microsoft.com/office/drawing/2010/main" val="0"/>
+                        </a:ext>
+                      </a:extLst>
+                    </a:blip>
+                    <a:srcRect/>
+                    <a:stretch>
+                      <a:fillRect/>
+                    </a:stretch>
+                  </pic:blipFill>
+                  <pic:spPr bwMode="auto">
+                    <a:xfrm>
+                      <a:off x="0" y="0"/>
+                      <a:ext cx="5934075" cy="2886075"/>
+                    </a:xfrm>
+                    <a:prstGeom prst="rect">
+                      <a:avLst/>
+                    </a:prstGeom>
+                    <a:noFill/>
+                    <a:ln>
+                      <a:solidFill>
+                        <a:schemeClr val="tx1"/>
+                      </a:solidFill>
+                    </a:ln>
+                  </pic:spPr>
+                </pic:pic>
+              </a:graphicData>
+            </a:graphic>
+          </wp:anchor>
+        </w:drawing>
+      </w:r>
+    </w:p>
+    <w:p>
+      <w:pPr>
+        <w:pStyle w:val="Heading1"/>
+        <w:rPr>
+          <w:rFonts w:ascii="Cambria" w:hAnsi="Cambria"/>
+        </w:rPr>
+      </w:pPr>
+      <w:r>
+        <w:rPr>
+          <w:rFonts w:ascii="Cambria" w:hAnsi="Cambria"/>
+        </w:rPr>
+        <w:t>Test 18:</w:t>
+      </w:r>
+      <w:r>
+        <w:rPr>
+          <w:rFonts w:ascii="Cambria" w:hAnsi="Cambria"/>
+        </w:rPr>
+        <w:t xml:space="preserve"> invalidToPostalCode</w:t>
+      </w:r>
+    </w:p>
+    <w:p>
+      <w:pPr>
+        <w:pStyle w:val="Heading2"/>
+        <w:rPr>
+          <w:rFonts w:ascii="Cambria" w:hAnsi="Cambria"/>
+        </w:rPr>
+      </w:pPr>
+      <w:r>
+        <w:rPr>
+          <w:rFonts w:ascii="Cambria" w:hAnsi="Cambria"/>
+        </w:rPr>
+        <w:t>Purpose:</w:t>
+      </w:r>
+    </w:p>
+    <w:p>
+      <w:pPr>
+        <w:pStyle w:val="Heading2"/>
+        <w:rPr>
+          <w:rFonts w:ascii="Cambria" w:hAnsi="Cambria"/>
+        </w:rPr>
+      </w:pPr>
+      <w:r>
+        <w:rPr>
+          <w:rFonts w:ascii="Cambria" w:hAnsi="Cambria"/>
+        </w:rPr>
         <w:t>Inputs:</w:t>
       </w:r>
     </w:p>
@@ -1689,13 +3650,78 @@
         <w:t xml:space="preserve"> Screenshot:</w:t>
       </w:r>
     </w:p>
-    <w:p>
-      <w:pPr>
-        <w:pStyle w:val="Heading2"/>
-        <w:rPr>
-          <w:rFonts w:ascii="Cambria" w:hAnsi="Cambria"/>
-        </w:rPr>
-      </w:pPr>
+    <w:p/>
+    <w:p>
+      <w:pPr>
+        <w:pStyle w:val="Heading2"/>
+        <w:rPr>
+          <w:rFonts w:ascii="Cambria" w:hAnsi="Cambria"/>
+        </w:rPr>
+      </w:pPr>
+      <w:r>
+        <w:rPr>
+          <w:noProof/>
+        </w:rPr>
+        <w:lastRenderedPageBreak/>
+        <w:drawing>
+          <wp:anchor distT="0" distB="0" distL="114300" distR="114300" simplePos="0" relativeHeight="251684864" behindDoc="0" locked="0" layoutInCell="1" allowOverlap="1">
+            <wp:simplePos x="0" y="0"/>
+            <wp:positionH relativeFrom="margin">
+              <wp:align>right</wp:align>
+            </wp:positionH>
+            <wp:positionV relativeFrom="paragraph">
+              <wp:posOffset>339090</wp:posOffset>
+            </wp:positionV>
+            <wp:extent cx="5934075" cy="2886075"/>
+            <wp:effectExtent l="19050" t="19050" r="28575" b="28575"/>
+            <wp:wrapSquare wrapText="bothSides"/>
+            <wp:docPr id="29" name="Picture 29" descr="C:\Users\karim\AppData\Local\Microsoft\Windows\INetCache\Content.Word\Test_18_Pass.png"/>
+            <wp:cNvGraphicFramePr>
+              <a:graphicFrameLocks xmlns:a="http://schemas.openxmlformats.org/drawingml/2006/main" noChangeAspect="1"/>
+            </wp:cNvGraphicFramePr>
+            <a:graphic xmlns:a="http://schemas.openxmlformats.org/drawingml/2006/main">
+              <a:graphicData uri="http://schemas.openxmlformats.org/drawingml/2006/picture">
+                <pic:pic xmlns:pic="http://schemas.openxmlformats.org/drawingml/2006/picture">
+                  <pic:nvPicPr>
+                    <pic:cNvPr id="0" name="Picture 29" descr="C:\Users\karim\AppData\Local\Microsoft\Windows\INetCache\Content.Word\Test_18_Pass.png"/>
+                    <pic:cNvPicPr>
+                      <a:picLocks noChangeAspect="1" noChangeArrowheads="1"/>
+                    </pic:cNvPicPr>
+                  </pic:nvPicPr>
+                  <pic:blipFill>
+                    <a:blip r:embed="rId32">
+                      <a:extLst>
+                        <a:ext uri="{28A0092B-C50C-407E-A947-70E740481C1C}">
+                          <a14:useLocalDpi xmlns:a14="http://schemas.microsoft.com/office/drawing/2010/main" val="0"/>
+                        </a:ext>
+                      </a:extLst>
+                    </a:blip>
+                    <a:srcRect/>
+                    <a:stretch>
+                      <a:fillRect/>
+                    </a:stretch>
+                  </pic:blipFill>
+                  <pic:spPr bwMode="auto">
+                    <a:xfrm>
+                      <a:off x="0" y="0"/>
+                      <a:ext cx="5934075" cy="2886075"/>
+                    </a:xfrm>
+                    <a:prstGeom prst="rect">
+                      <a:avLst/>
+                    </a:prstGeom>
+                    <a:noFill/>
+                    <a:ln>
+                      <a:solidFill>
+                        <a:schemeClr val="tx1"/>
+                      </a:solidFill>
+                    </a:ln>
+                  </pic:spPr>
+                </pic:pic>
+              </a:graphicData>
+            </a:graphic>
+          </wp:anchor>
+        </w:drawing>
+      </w:r>
       <w:r>
         <w:rPr>
           <w:rFonts w:ascii="Cambria" w:hAnsi="Cambria"/>
@@ -1709,6 +3735,7 @@
         <w:t xml:space="preserve"> Screenshot:</w:t>
       </w:r>
     </w:p>
+    <w:p/>
     <w:p>
       <w:pPr>
         <w:pStyle w:val="Heading1"/>
@@ -1720,324 +3747,231 @@
         <w:rPr>
           <w:rFonts w:ascii="Cambria" w:hAnsi="Cambria"/>
         </w:rPr>
-        <w:t xml:space="preserve">Test </w:t>
-      </w:r>
-      <w:r>
-        <w:rPr>
-          <w:rFonts w:ascii="Cambria" w:hAnsi="Cambria"/>
-        </w:rPr>
-        <w:t>17</w:t>
-      </w:r>
-      <w:r>
-        <w:rPr>
-          <w:rFonts w:ascii="Cambria" w:hAnsi="Cambria"/>
-        </w:rPr>
-        <w:t>:</w:t>
-      </w:r>
-    </w:p>
-    <w:p>
-      <w:pPr>
-        <w:pStyle w:val="Heading2"/>
-        <w:rPr>
-          <w:rFonts w:ascii="Cambria" w:hAnsi="Cambria"/>
-        </w:rPr>
-      </w:pPr>
-      <w:r>
-        <w:rPr>
-          <w:rFonts w:ascii="Cambria" w:hAnsi="Cambria"/>
-        </w:rPr>
-        <w:t>Purpose:</w:t>
-      </w:r>
-    </w:p>
-    <w:p>
-      <w:pPr>
-        <w:pStyle w:val="Heading2"/>
-        <w:rPr>
-          <w:rFonts w:ascii="Cambria" w:hAnsi="Cambria"/>
-        </w:rPr>
-      </w:pPr>
-      <w:r>
-        <w:rPr>
-          <w:rFonts w:ascii="Cambria" w:hAnsi="Cambria"/>
-        </w:rPr>
-        <w:t>Inputs:</w:t>
-      </w:r>
-    </w:p>
-    <w:p>
-      <w:pPr>
-        <w:pStyle w:val="Heading2"/>
-        <w:rPr>
-          <w:rFonts w:ascii="Cambria" w:hAnsi="Cambria"/>
-        </w:rPr>
-      </w:pPr>
-      <w:r>
-        <w:rPr>
-          <w:rFonts w:ascii="Cambria" w:hAnsi="Cambria"/>
-        </w:rPr>
-        <w:t>Assumptions:</w:t>
-      </w:r>
-    </w:p>
-    <w:p>
-      <w:pPr>
-        <w:pStyle w:val="Heading2"/>
-        <w:rPr>
-          <w:rFonts w:ascii="Cambria" w:hAnsi="Cambria"/>
-        </w:rPr>
-      </w:pPr>
-      <w:r>
-        <w:rPr>
-          <w:rFonts w:ascii="Cambria" w:hAnsi="Cambria"/>
-        </w:rPr>
-        <w:t>Failing</w:t>
-      </w:r>
-      <w:r>
-        <w:rPr>
-          <w:rFonts w:ascii="Cambria" w:hAnsi="Cambria"/>
-        </w:rPr>
-        <w:t xml:space="preserve"> Screenshot:</w:t>
-      </w:r>
-    </w:p>
-    <w:p>
-      <w:pPr>
-        <w:pStyle w:val="Heading2"/>
-        <w:rPr>
-          <w:rFonts w:ascii="Cambria" w:hAnsi="Cambria"/>
-        </w:rPr>
-      </w:pPr>
-      <w:r>
-        <w:rPr>
-          <w:rFonts w:ascii="Cambria" w:hAnsi="Cambria"/>
-        </w:rPr>
-        <w:t>Passing</w:t>
-      </w:r>
-      <w:r>
-        <w:rPr>
-          <w:rFonts w:ascii="Cambria" w:hAnsi="Cambria"/>
-        </w:rPr>
-        <w:t xml:space="preserve"> Screenshot:</w:t>
-      </w:r>
-    </w:p>
-    <w:p>
-      <w:pPr>
-        <w:pStyle w:val="Heading1"/>
-        <w:rPr>
-          <w:rFonts w:ascii="Cambria" w:hAnsi="Cambria"/>
-        </w:rPr>
-      </w:pPr>
-      <w:r>
-        <w:rPr>
-          <w:rFonts w:ascii="Cambria" w:hAnsi="Cambria"/>
-        </w:rPr>
-        <w:t xml:space="preserve">Test </w:t>
-      </w:r>
-      <w:r>
-        <w:rPr>
-          <w:rFonts w:ascii="Cambria" w:hAnsi="Cambria"/>
-        </w:rPr>
-        <w:t>18</w:t>
-      </w:r>
-      <w:r>
-        <w:rPr>
-          <w:rFonts w:ascii="Cambria" w:hAnsi="Cambria"/>
-        </w:rPr>
-        <w:t>:</w:t>
-      </w:r>
-    </w:p>
-    <w:p>
-      <w:pPr>
-        <w:pStyle w:val="Heading2"/>
-        <w:rPr>
-          <w:rFonts w:ascii="Cambria" w:hAnsi="Cambria"/>
-        </w:rPr>
-      </w:pPr>
-      <w:r>
-        <w:rPr>
-          <w:rFonts w:ascii="Cambria" w:hAnsi="Cambria"/>
-        </w:rPr>
-        <w:t>Purpose:</w:t>
-      </w:r>
-    </w:p>
-    <w:p>
-      <w:pPr>
-        <w:pStyle w:val="Heading2"/>
-        <w:rPr>
-          <w:rFonts w:ascii="Cambria" w:hAnsi="Cambria"/>
-        </w:rPr>
-      </w:pPr>
-      <w:r>
-        <w:rPr>
-          <w:rFonts w:ascii="Cambria" w:hAnsi="Cambria"/>
-        </w:rPr>
-        <w:t>Inputs:</w:t>
-      </w:r>
-    </w:p>
-    <w:p>
-      <w:pPr>
-        <w:pStyle w:val="Heading2"/>
-        <w:rPr>
-          <w:rFonts w:ascii="Cambria" w:hAnsi="Cambria"/>
-        </w:rPr>
-      </w:pPr>
-      <w:r>
-        <w:rPr>
-          <w:rFonts w:ascii="Cambria" w:hAnsi="Cambria"/>
-        </w:rPr>
-        <w:t>Assumptions:</w:t>
-      </w:r>
-    </w:p>
-    <w:p>
-      <w:pPr>
-        <w:pStyle w:val="Heading2"/>
-        <w:rPr>
-          <w:rFonts w:ascii="Cambria" w:hAnsi="Cambria"/>
-        </w:rPr>
-      </w:pPr>
-      <w:r>
-        <w:rPr>
-          <w:rFonts w:ascii="Cambria" w:hAnsi="Cambria"/>
-        </w:rPr>
-        <w:t>Failing</w:t>
-      </w:r>
-      <w:r>
-        <w:rPr>
-          <w:rFonts w:ascii="Cambria" w:hAnsi="Cambria"/>
-        </w:rPr>
-        <w:t xml:space="preserve"> Screenshot:</w:t>
-      </w:r>
-    </w:p>
-    <w:p>
-      <w:pPr>
-        <w:pStyle w:val="Heading2"/>
-        <w:rPr>
-          <w:rFonts w:ascii="Cambria" w:hAnsi="Cambria"/>
-        </w:rPr>
-      </w:pPr>
-      <w:r>
-        <w:rPr>
-          <w:rFonts w:ascii="Cambria" w:hAnsi="Cambria"/>
-        </w:rPr>
-        <w:t>Passing</w:t>
-      </w:r>
-      <w:r>
-        <w:rPr>
-          <w:rFonts w:ascii="Cambria" w:hAnsi="Cambria"/>
-        </w:rPr>
-        <w:t xml:space="preserve"> Screenshot:</w:t>
-      </w:r>
-    </w:p>
-    <w:p>
-      <w:pPr>
-        <w:pStyle w:val="Heading1"/>
-        <w:rPr>
-          <w:rFonts w:ascii="Cambria" w:hAnsi="Cambria"/>
-        </w:rPr>
-      </w:pPr>
-      <w:r>
-        <w:rPr>
-          <w:rFonts w:ascii="Cambria" w:hAnsi="Cambria"/>
-        </w:rPr>
-        <w:t>Test 1</w:t>
-      </w:r>
-      <w:r>
-        <w:rPr>
-          <w:rFonts w:ascii="Cambria" w:hAnsi="Cambria"/>
-        </w:rPr>
-        <w:t>9</w:t>
-      </w:r>
-      <w:r>
-        <w:rPr>
-          <w:rFonts w:ascii="Cambria" w:hAnsi="Cambria"/>
-        </w:rPr>
-        <w:t>:</w:t>
-      </w:r>
-    </w:p>
-    <w:p>
-      <w:pPr>
-        <w:pStyle w:val="Heading2"/>
-        <w:rPr>
-          <w:rFonts w:ascii="Cambria" w:hAnsi="Cambria"/>
-        </w:rPr>
-      </w:pPr>
-      <w:r>
-        <w:rPr>
-          <w:rFonts w:ascii="Cambria" w:hAnsi="Cambria"/>
-        </w:rPr>
-        <w:t>Purpose:</w:t>
-      </w:r>
-    </w:p>
-    <w:p>
-      <w:pPr>
-        <w:pStyle w:val="Heading2"/>
-        <w:rPr>
-          <w:rFonts w:ascii="Cambria" w:hAnsi="Cambria"/>
-        </w:rPr>
-      </w:pPr>
-      <w:r>
-        <w:rPr>
-          <w:rFonts w:ascii="Cambria" w:hAnsi="Cambria"/>
-        </w:rPr>
-        <w:t>Inputs:</w:t>
-      </w:r>
-    </w:p>
-    <w:p>
-      <w:pPr>
-        <w:pStyle w:val="Heading2"/>
-        <w:rPr>
-          <w:rFonts w:ascii="Cambria" w:hAnsi="Cambria"/>
-        </w:rPr>
-      </w:pPr>
-      <w:r>
-        <w:rPr>
-          <w:rFonts w:ascii="Cambria" w:hAnsi="Cambria"/>
-        </w:rPr>
-        <w:t>Assumptions:</w:t>
-      </w:r>
-    </w:p>
-    <w:p>
-      <w:pPr>
-        <w:pStyle w:val="Heading2"/>
-        <w:rPr>
-          <w:rFonts w:ascii="Cambria" w:hAnsi="Cambria"/>
-        </w:rPr>
-      </w:pPr>
-      <w:r>
-        <w:rPr>
-          <w:rFonts w:ascii="Cambria" w:hAnsi="Cambria"/>
-        </w:rPr>
-        <w:t>Failing</w:t>
-      </w:r>
-      <w:r>
-        <w:rPr>
-          <w:rFonts w:ascii="Cambria" w:hAnsi="Cambria"/>
-        </w:rPr>
-        <w:t xml:space="preserve"> Screenshot:</w:t>
-      </w:r>
-    </w:p>
-    <w:p>
-      <w:pPr>
-        <w:pStyle w:val="Heading2"/>
-        <w:rPr>
-          <w:rFonts w:ascii="Cambria" w:hAnsi="Cambria"/>
-        </w:rPr>
-      </w:pPr>
-      <w:r>
-        <w:rPr>
-          <w:rFonts w:ascii="Cambria" w:hAnsi="Cambria"/>
-        </w:rPr>
-        <w:t>Passing</w:t>
-      </w:r>
-      <w:r>
-        <w:rPr>
-          <w:rFonts w:ascii="Cambria" w:hAnsi="Cambria"/>
-        </w:rPr>
-        <w:t xml:space="preserve"> Screenshot:</w:t>
+        <w:t>Test 19:</w:t>
+      </w:r>
+      <w:r>
+        <w:rPr>
+          <w:rFonts w:ascii="Cambria" w:hAnsi="Cambria"/>
+        </w:rPr>
+        <w:t xml:space="preserve"> negativeDimensions</w:t>
       </w:r>
       <w:bookmarkStart w:id="0" w:name="_GoBack"/>
       <w:bookmarkEnd w:id="0"/>
     </w:p>
+    <w:p>
+      <w:pPr>
+        <w:pStyle w:val="Heading2"/>
+        <w:rPr>
+          <w:rFonts w:ascii="Cambria" w:hAnsi="Cambria"/>
+        </w:rPr>
+      </w:pPr>
+      <w:r>
+        <w:rPr>
+          <w:rFonts w:ascii="Cambria" w:hAnsi="Cambria"/>
+        </w:rPr>
+        <w:t>Purpose:</w:t>
+      </w:r>
+    </w:p>
+    <w:p>
+      <w:pPr>
+        <w:pStyle w:val="Heading2"/>
+        <w:rPr>
+          <w:rFonts w:ascii="Cambria" w:hAnsi="Cambria"/>
+        </w:rPr>
+      </w:pPr>
+      <w:r>
+        <w:rPr>
+          <w:rFonts w:ascii="Cambria" w:hAnsi="Cambria"/>
+        </w:rPr>
+        <w:t>Inputs:</w:t>
+      </w:r>
+    </w:p>
+    <w:p>
+      <w:pPr>
+        <w:pStyle w:val="Heading2"/>
+        <w:rPr>
+          <w:rFonts w:ascii="Cambria" w:hAnsi="Cambria"/>
+        </w:rPr>
+      </w:pPr>
+      <w:r>
+        <w:rPr>
+          <w:rFonts w:ascii="Cambria" w:hAnsi="Cambria"/>
+        </w:rPr>
+        <w:t>Assumptions:</w:t>
+      </w:r>
+    </w:p>
+    <w:p>
+      <w:pPr>
+        <w:pStyle w:val="Heading2"/>
+        <w:rPr>
+          <w:rFonts w:ascii="Cambria" w:hAnsi="Cambria"/>
+        </w:rPr>
+      </w:pPr>
+      <w:r>
+        <w:rPr>
+          <w:noProof/>
+        </w:rPr>
+        <w:drawing>
+          <wp:anchor distT="0" distB="0" distL="114300" distR="114300" simplePos="0" relativeHeight="251685888" behindDoc="0" locked="0" layoutInCell="1" allowOverlap="1">
+            <wp:simplePos x="0" y="0"/>
+            <wp:positionH relativeFrom="margin">
+              <wp:align>center</wp:align>
+            </wp:positionH>
+            <wp:positionV relativeFrom="paragraph">
+              <wp:posOffset>296545</wp:posOffset>
+            </wp:positionV>
+            <wp:extent cx="5934075" cy="2895600"/>
+            <wp:effectExtent l="19050" t="19050" r="28575" b="19050"/>
+            <wp:wrapSquare wrapText="bothSides"/>
+            <wp:docPr id="30" name="Picture 30" descr="C:\Users\karim\AppData\Local\Microsoft\Windows\INetCache\Content.Word\Test_19_Fail.png"/>
+            <wp:cNvGraphicFramePr>
+              <a:graphicFrameLocks xmlns:a="http://schemas.openxmlformats.org/drawingml/2006/main" noChangeAspect="1"/>
+            </wp:cNvGraphicFramePr>
+            <a:graphic xmlns:a="http://schemas.openxmlformats.org/drawingml/2006/main">
+              <a:graphicData uri="http://schemas.openxmlformats.org/drawingml/2006/picture">
+                <pic:pic xmlns:pic="http://schemas.openxmlformats.org/drawingml/2006/picture">
+                  <pic:nvPicPr>
+                    <pic:cNvPr id="0" name="Picture 30" descr="C:\Users\karim\AppData\Local\Microsoft\Windows\INetCache\Content.Word\Test_19_Fail.png"/>
+                    <pic:cNvPicPr>
+                      <a:picLocks noChangeAspect="1" noChangeArrowheads="1"/>
+                    </pic:cNvPicPr>
+                  </pic:nvPicPr>
+                  <pic:blipFill>
+                    <a:blip r:embed="rId33">
+                      <a:extLst>
+                        <a:ext uri="{28A0092B-C50C-407E-A947-70E740481C1C}">
+                          <a14:useLocalDpi xmlns:a14="http://schemas.microsoft.com/office/drawing/2010/main" val="0"/>
+                        </a:ext>
+                      </a:extLst>
+                    </a:blip>
+                    <a:srcRect/>
+                    <a:stretch>
+                      <a:fillRect/>
+                    </a:stretch>
+                  </pic:blipFill>
+                  <pic:spPr bwMode="auto">
+                    <a:xfrm>
+                      <a:off x="0" y="0"/>
+                      <a:ext cx="5934075" cy="2895600"/>
+                    </a:xfrm>
+                    <a:prstGeom prst="rect">
+                      <a:avLst/>
+                    </a:prstGeom>
+                    <a:noFill/>
+                    <a:ln>
+                      <a:solidFill>
+                        <a:schemeClr val="tx1"/>
+                      </a:solidFill>
+                    </a:ln>
+                  </pic:spPr>
+                </pic:pic>
+              </a:graphicData>
+            </a:graphic>
+          </wp:anchor>
+        </w:drawing>
+      </w:r>
+      <w:r>
+        <w:rPr>
+          <w:rFonts w:ascii="Cambria" w:hAnsi="Cambria"/>
+        </w:rPr>
+        <w:t>Failing</w:t>
+      </w:r>
+      <w:r>
+        <w:rPr>
+          <w:rFonts w:ascii="Cambria" w:hAnsi="Cambria"/>
+        </w:rPr>
+        <w:t xml:space="preserve"> Screenshot:</w:t>
+      </w:r>
+    </w:p>
+    <w:p/>
+    <w:p>
+      <w:pPr>
+        <w:pStyle w:val="Heading2"/>
+        <w:rPr>
+          <w:rFonts w:ascii="Cambria" w:hAnsi="Cambria"/>
+        </w:rPr>
+      </w:pPr>
+      <w:r>
+        <w:rPr>
+          <w:noProof/>
+        </w:rPr>
+        <w:lastRenderedPageBreak/>
+        <w:drawing>
+          <wp:anchor distT="0" distB="0" distL="114300" distR="114300" simplePos="0" relativeHeight="251686912" behindDoc="0" locked="0" layoutInCell="1" allowOverlap="1">
+            <wp:simplePos x="0" y="0"/>
+            <wp:positionH relativeFrom="margin">
+              <wp:align>center</wp:align>
+            </wp:positionH>
+            <wp:positionV relativeFrom="paragraph">
+              <wp:posOffset>372110</wp:posOffset>
+            </wp:positionV>
+            <wp:extent cx="5934075" cy="2895600"/>
+            <wp:effectExtent l="19050" t="19050" r="28575" b="19050"/>
+            <wp:wrapSquare wrapText="bothSides"/>
+            <wp:docPr id="31" name="Picture 31" descr="C:\Users\karim\AppData\Local\Microsoft\Windows\INetCache\Content.Word\Test_19_Pass.png"/>
+            <wp:cNvGraphicFramePr>
+              <a:graphicFrameLocks xmlns:a="http://schemas.openxmlformats.org/drawingml/2006/main" noChangeAspect="1"/>
+            </wp:cNvGraphicFramePr>
+            <a:graphic xmlns:a="http://schemas.openxmlformats.org/drawingml/2006/main">
+              <a:graphicData uri="http://schemas.openxmlformats.org/drawingml/2006/picture">
+                <pic:pic xmlns:pic="http://schemas.openxmlformats.org/drawingml/2006/picture">
+                  <pic:nvPicPr>
+                    <pic:cNvPr id="0" name="Picture 31" descr="C:\Users\karim\AppData\Local\Microsoft\Windows\INetCache\Content.Word\Test_19_Pass.png"/>
+                    <pic:cNvPicPr>
+                      <a:picLocks noChangeAspect="1" noChangeArrowheads="1"/>
+                    </pic:cNvPicPr>
+                  </pic:nvPicPr>
+                  <pic:blipFill>
+                    <a:blip r:embed="rId34">
+                      <a:extLst>
+                        <a:ext uri="{28A0092B-C50C-407E-A947-70E740481C1C}">
+                          <a14:useLocalDpi xmlns:a14="http://schemas.microsoft.com/office/drawing/2010/main" val="0"/>
+                        </a:ext>
+                      </a:extLst>
+                    </a:blip>
+                    <a:srcRect/>
+                    <a:stretch>
+                      <a:fillRect/>
+                    </a:stretch>
+                  </pic:blipFill>
+                  <pic:spPr bwMode="auto">
+                    <a:xfrm>
+                      <a:off x="0" y="0"/>
+                      <a:ext cx="5934075" cy="2895600"/>
+                    </a:xfrm>
+                    <a:prstGeom prst="rect">
+                      <a:avLst/>
+                    </a:prstGeom>
+                    <a:noFill/>
+                    <a:ln>
+                      <a:solidFill>
+                        <a:schemeClr val="tx1"/>
+                      </a:solidFill>
+                    </a:ln>
+                  </pic:spPr>
+                </pic:pic>
+              </a:graphicData>
+            </a:graphic>
+          </wp:anchor>
+        </w:drawing>
+      </w:r>
+      <w:r>
+        <w:rPr>
+          <w:rFonts w:ascii="Cambria" w:hAnsi="Cambria"/>
+        </w:rPr>
+        <w:t>Passing</w:t>
+      </w:r>
+      <w:r>
+        <w:rPr>
+          <w:rFonts w:ascii="Cambria" w:hAnsi="Cambria"/>
+        </w:rPr>
+        <w:t xml:space="preserve"> Screenshot:</w:t>
+      </w:r>
+    </w:p>
+    <w:p/>
     <w:sectPr>
-      <w:headerReference w:type="default" r:id="rId6"/>
-      <w:footerReference w:type="default" r:id="rId7"/>
+      <w:headerReference w:type="default" r:id="rId35"/>
+      <w:footerReference w:type="default" r:id="rId36"/>
       <w:pgSz w:w="12240" w:h="15840"/>
       <w:pgMar w:top="1440" w:right="1440" w:bottom="1440" w:left="1440" w:header="708" w:footer="708" w:gutter="0"/>
       <w:cols w:space="708"/>
@@ -2120,7 +4054,7 @@
             <w:rFonts w:ascii="Cambria" w:hAnsi="Cambria"/>
             <w:noProof/>
           </w:rPr>
-          <w:t>3</w:t>
+          <w:t>18</w:t>
         </w:r>
         <w:r>
           <w:rPr>

</xml_diff>

<commit_message>
Section 2 and 3 complete
</commit_message>
<xml_diff>
--- a/Assignment-B_Karim_El-Baba-260582332.docx
+++ b/Assignment-B_Karim_El-Baba-260582332.docx
@@ -64,13 +64,17 @@
         </w:rPr>
         <w:t>T</w:t>
       </w:r>
-      <w:bookmarkStart w:id="0" w:name="_GoBack"/>
-      <w:bookmarkEnd w:id="0"/>
       <w:r>
         <w:rPr>
           <w:rFonts w:ascii="Cambria" w:hAnsi="Cambria"/>
         </w:rPr>
         <w:t xml:space="preserve">o demonstrate the ability to parse rates from sub tables. Every table consists of a column outlining the ranges of each attribute of a parcel (e.g. weight, height) and column outlining the respective sub-rates associated with each range. </w:t>
+      </w:r>
+      <w:r>
+        <w:rPr>
+          <w:rFonts w:ascii="Cambria" w:hAnsi="Cambria"/>
+        </w:rPr>
+        <w:t xml:space="preserve">This test is for parsing rates associated with numerical attributes.  </w:t>
       </w:r>
     </w:p>
     <w:p>
@@ -112,7 +116,45 @@
         <w:rPr>
           <w:rFonts w:ascii="Cambria" w:hAnsi="Cambria"/>
         </w:rPr>
-        <w:t>The value of the attribute being tested, and the columns to consider. The output is the rate associated with the range that the attribute falls into.</w:t>
+        <w:t>The value</w:t>
+      </w:r>
+      <w:r>
+        <w:rPr>
+          <w:rFonts w:ascii="Cambria" w:hAnsi="Cambria"/>
+        </w:rPr>
+        <w:t xml:space="preserve"> (double)</w:t>
+      </w:r>
+      <w:r>
+        <w:rPr>
+          <w:rFonts w:ascii="Cambria" w:hAnsi="Cambria"/>
+        </w:rPr>
+        <w:t xml:space="preserve"> of the attribute being tested, and the columns to consider</w:t>
+      </w:r>
+      <w:r>
+        <w:rPr>
+          <w:rFonts w:ascii="Cambria" w:hAnsi="Cambria"/>
+        </w:rPr>
+        <w:t xml:space="preserve"> (</w:t>
+      </w:r>
+      <w:proofErr w:type="spellStart"/>
+      <w:r>
+        <w:rPr>
+          <w:rFonts w:ascii="Cambria" w:hAnsi="Cambria"/>
+        </w:rPr>
+        <w:t>ints</w:t>
+      </w:r>
+      <w:proofErr w:type="spellEnd"/>
+      <w:r>
+        <w:rPr>
+          <w:rFonts w:ascii="Cambria" w:hAnsi="Cambria"/>
+        </w:rPr>
+        <w:t>)</w:t>
+      </w:r>
+      <w:r>
+        <w:rPr>
+          <w:rFonts w:ascii="Cambria" w:hAnsi="Cambria"/>
+        </w:rPr>
+        <w:t>. The output is the rate associated with the range that the attribute falls into.</w:t>
       </w:r>
     </w:p>
     <w:p>
@@ -156,15 +198,7 @@
           <w:b/>
           <w:u w:val="single"/>
         </w:rPr>
-        <w:t>Note:</w:t>
-      </w:r>
-      <w:r>
-        <w:rPr>
-          <w:rFonts w:ascii="Cambria" w:hAnsi="Cambria"/>
-          <w:b/>
-          <w:u w:val="single"/>
-        </w:rPr>
-        <w:t xml:space="preserve"> </w:t>
+        <w:t xml:space="preserve">Note: </w:t>
       </w:r>
       <w:r>
         <w:rPr>
@@ -251,7 +285,13 @@
         <w:t>Failing Screenshot:</w:t>
       </w:r>
     </w:p>
-    <w:p/>
+    <w:p>
+      <w:pPr>
+        <w:rPr>
+          <w:rFonts w:ascii="Cambria" w:hAnsi="Cambria"/>
+        </w:rPr>
+      </w:pPr>
+    </w:p>
     <w:p>
       <w:pPr>
         <w:pStyle w:val="Heading2"/>
@@ -413,64 +453,161 @@
         <w:rPr>
           <w:rFonts w:ascii="Cambria" w:hAnsi="Cambria"/>
         </w:rPr>
+        <w:t>Test 2:</w:t>
+      </w:r>
+      <w:r>
+        <w:rPr>
+          <w:rFonts w:ascii="Cambria" w:hAnsi="Cambria"/>
+        </w:rPr>
+        <w:t xml:space="preserve"> </w:t>
+      </w:r>
+      <w:proofErr w:type="spellStart"/>
+      <w:r>
+        <w:rPr>
+          <w:rFonts w:ascii="Cambria" w:hAnsi="Cambria"/>
+        </w:rPr>
+        <w:t>typeRate</w:t>
+      </w:r>
+      <w:proofErr w:type="spellEnd"/>
+    </w:p>
+    <w:p>
+      <w:pPr>
+        <w:pStyle w:val="Heading2"/>
+        <w:rPr>
+          <w:rFonts w:ascii="Cambria" w:hAnsi="Cambria"/>
+        </w:rPr>
+      </w:pPr>
+      <w:r>
+        <w:rPr>
+          <w:rFonts w:ascii="Cambria" w:hAnsi="Cambria"/>
+        </w:rPr>
+        <w:t>Purpose:</w:t>
+      </w:r>
+    </w:p>
+    <w:p>
+      <w:pPr>
+        <w:spacing w:after="120"/>
+        <w:jc w:val="both"/>
+        <w:rPr>
+          <w:rFonts w:ascii="Cambria" w:hAnsi="Cambria"/>
+        </w:rPr>
+      </w:pPr>
+      <w:r>
+        <w:rPr>
+          <w:rFonts w:ascii="Cambria" w:hAnsi="Cambria"/>
+        </w:rPr>
+        <w:t xml:space="preserve">To demonstrate the ability to parse </w:t>
+      </w:r>
+      <w:r>
+        <w:rPr>
+          <w:rFonts w:ascii="Cambria" w:hAnsi="Cambria"/>
+        </w:rPr>
+        <w:t xml:space="preserve">the </w:t>
+      </w:r>
+      <w:r>
+        <w:rPr>
+          <w:rFonts w:ascii="Cambria" w:hAnsi="Cambria"/>
+        </w:rPr>
+        <w:t xml:space="preserve">sub </w:t>
+      </w:r>
+      <w:r>
+        <w:rPr>
+          <w:rFonts w:ascii="Cambria" w:hAnsi="Cambria"/>
+        </w:rPr>
+        <w:t xml:space="preserve">rates </w:t>
+      </w:r>
+      <w:r>
+        <w:rPr>
+          <w:rFonts w:ascii="Cambria" w:hAnsi="Cambria"/>
+        </w:rPr>
+        <w:t>associated with the type of postage.</w:t>
+      </w:r>
+    </w:p>
+    <w:p>
+      <w:pPr>
+        <w:pStyle w:val="Heading2"/>
+        <w:rPr>
+          <w:rFonts w:ascii="Cambria" w:hAnsi="Cambria"/>
+        </w:rPr>
+      </w:pPr>
+      <w:r>
+        <w:rPr>
+          <w:rFonts w:ascii="Cambria" w:hAnsi="Cambria"/>
+        </w:rPr>
+        <w:t>Inputs</w:t>
+      </w:r>
+      <w:r>
+        <w:rPr>
+          <w:rFonts w:ascii="Cambria" w:hAnsi="Cambria"/>
+        </w:rPr>
+        <w:t xml:space="preserve"> and Expected Output</w:t>
+      </w:r>
+      <w:r>
+        <w:rPr>
+          <w:rFonts w:ascii="Cambria" w:hAnsi="Cambria"/>
+        </w:rPr>
+        <w:t>:</w:t>
+      </w:r>
+    </w:p>
+    <w:p>
+      <w:pPr>
+        <w:jc w:val="both"/>
+        <w:rPr>
+          <w:rFonts w:ascii="Cambria" w:hAnsi="Cambria"/>
+        </w:rPr>
+      </w:pPr>
+      <w:r>
+        <w:rPr>
+          <w:rFonts w:ascii="Cambria" w:hAnsi="Cambria"/>
+        </w:rPr>
+        <w:t>The type of desired postage (Regular, Xpress, or Priority)</w:t>
+      </w:r>
+      <w:r>
+        <w:rPr>
+          <w:rFonts w:ascii="Cambria" w:hAnsi="Cambria"/>
+        </w:rPr>
+        <w:t xml:space="preserve"> as a String</w:t>
+      </w:r>
+      <w:r>
+        <w:rPr>
+          <w:rFonts w:ascii="Cambria" w:hAnsi="Cambria"/>
+        </w:rPr>
+        <w:t>.</w:t>
+      </w:r>
+      <w:r>
+        <w:rPr>
+          <w:rFonts w:ascii="Cambria" w:hAnsi="Cambria"/>
+        </w:rPr>
+        <w:t xml:space="preserve"> The expected output is the respective rate associated with the input postage type. </w:t>
+      </w:r>
+    </w:p>
+    <w:p>
+      <w:pPr>
+        <w:pStyle w:val="Heading2"/>
+        <w:rPr>
+          <w:rFonts w:ascii="Cambria" w:hAnsi="Cambria"/>
+        </w:rPr>
+      </w:pPr>
+      <w:r>
+        <w:rPr>
+          <w:rFonts w:ascii="Cambria" w:hAnsi="Cambria"/>
+        </w:rPr>
         <w:lastRenderedPageBreak/>
-        <w:t>Test 2:</w:t>
-      </w:r>
-      <w:r>
-        <w:rPr>
-          <w:rFonts w:ascii="Cambria" w:hAnsi="Cambria"/>
-        </w:rPr>
-        <w:t xml:space="preserve"> </w:t>
-      </w:r>
-      <w:proofErr w:type="spellStart"/>
-      <w:r>
-        <w:rPr>
-          <w:rFonts w:ascii="Cambria" w:hAnsi="Cambria"/>
-        </w:rPr>
-        <w:t>typeRate</w:t>
-      </w:r>
-      <w:proofErr w:type="spellEnd"/>
-    </w:p>
-    <w:p>
-      <w:pPr>
-        <w:pStyle w:val="Heading2"/>
-        <w:rPr>
-          <w:rFonts w:ascii="Cambria" w:hAnsi="Cambria"/>
-        </w:rPr>
-      </w:pPr>
-      <w:r>
-        <w:rPr>
-          <w:rFonts w:ascii="Cambria" w:hAnsi="Cambria"/>
-        </w:rPr>
-        <w:t>Purpose:</w:t>
-      </w:r>
-    </w:p>
-    <w:p>
-      <w:pPr>
-        <w:pStyle w:val="Heading2"/>
-        <w:rPr>
-          <w:rFonts w:ascii="Cambria" w:hAnsi="Cambria"/>
-        </w:rPr>
-      </w:pPr>
-      <w:r>
-        <w:rPr>
-          <w:rFonts w:ascii="Cambria" w:hAnsi="Cambria"/>
-        </w:rPr>
-        <w:t>Inputs:</w:t>
-      </w:r>
-    </w:p>
-    <w:p>
-      <w:pPr>
-        <w:pStyle w:val="Heading2"/>
-        <w:rPr>
-          <w:rFonts w:ascii="Cambria" w:hAnsi="Cambria"/>
-        </w:rPr>
-      </w:pPr>
-      <w:r>
-        <w:rPr>
-          <w:rFonts w:ascii="Cambria" w:hAnsi="Cambria"/>
-        </w:rPr>
         <w:t>Assumptions:</w:t>
+      </w:r>
+    </w:p>
+    <w:p>
+      <w:pPr>
+        <w:jc w:val="both"/>
+        <w:rPr>
+          <w:rFonts w:ascii="Cambria" w:hAnsi="Cambria"/>
+        </w:rPr>
+      </w:pPr>
+      <w:r>
+        <w:rPr>
+          <w:rFonts w:ascii="Cambria" w:hAnsi="Cambria"/>
+        </w:rPr>
+        <w:t xml:space="preserve">The assumption made by this test is that the input has been verified to be one of the three postage types mentioned. </w:t>
       </w:r>
     </w:p>
     <w:p>
@@ -553,35 +690,7 @@
     </w:p>
     <w:p>
       <w:pPr>
-        <w:rPr>
-          <w:rFonts w:ascii="Cambria" w:hAnsi="Cambria"/>
-        </w:rPr>
-      </w:pPr>
-    </w:p>
-    <w:p>
-      <w:pPr>
-        <w:pStyle w:val="Heading2"/>
-        <w:rPr>
-          <w:rFonts w:ascii="Cambria" w:hAnsi="Cambria"/>
-        </w:rPr>
-      </w:pPr>
-      <w:r>
-        <w:rPr>
-          <w:rFonts w:ascii="Cambria" w:hAnsi="Cambria"/>
-        </w:rPr>
-        <w:t>Passing Screenshot:</w:t>
-      </w:r>
-    </w:p>
-    <w:p>
-      <w:pPr>
-        <w:rPr>
-          <w:rFonts w:ascii="Cambria" w:hAnsi="Cambria"/>
-        </w:rPr>
-      </w:pPr>
-    </w:p>
-    <w:p>
-      <w:pPr>
-        <w:pStyle w:val="Heading1"/>
+        <w:pStyle w:val="Heading2"/>
         <w:rPr>
           <w:rFonts w:ascii="Cambria" w:hAnsi="Cambria"/>
         </w:rPr>
@@ -591,15 +700,14 @@
           <w:rFonts w:ascii="Cambria" w:hAnsi="Cambria"/>
           <w:noProof/>
         </w:rPr>
-        <w:lastRenderedPageBreak/>
         <w:drawing>
           <wp:anchor distT="0" distB="0" distL="114300" distR="114300" simplePos="0" relativeHeight="251662336" behindDoc="0" locked="0" layoutInCell="1" allowOverlap="1">
             <wp:simplePos x="0" y="0"/>
-            <wp:positionH relativeFrom="column">
-              <wp:posOffset>0</wp:posOffset>
+            <wp:positionH relativeFrom="margin">
+              <wp:align>right</wp:align>
             </wp:positionH>
             <wp:positionV relativeFrom="paragraph">
-              <wp:posOffset>209550</wp:posOffset>
+              <wp:posOffset>3381375</wp:posOffset>
             </wp:positionV>
             <wp:extent cx="5943600" cy="2895600"/>
             <wp:effectExtent l="19050" t="19050" r="19050" b="19050"/>
@@ -655,6 +763,28 @@
         <w:rPr>
           <w:rFonts w:ascii="Cambria" w:hAnsi="Cambria"/>
         </w:rPr>
+        <w:t>Passing Screenshot:</w:t>
+      </w:r>
+    </w:p>
+    <w:p>
+      <w:pPr>
+        <w:rPr>
+          <w:rFonts w:ascii="Cambria" w:hAnsi="Cambria"/>
+        </w:rPr>
+      </w:pPr>
+    </w:p>
+    <w:p>
+      <w:pPr>
+        <w:pStyle w:val="Heading1"/>
+        <w:rPr>
+          <w:rFonts w:ascii="Cambria" w:hAnsi="Cambria"/>
+        </w:rPr>
+      </w:pPr>
+      <w:r>
+        <w:rPr>
+          <w:rFonts w:ascii="Cambria" w:hAnsi="Cambria"/>
+        </w:rPr>
+        <w:lastRenderedPageBreak/>
         <w:t>Test 3:</w:t>
       </w:r>
       <w:r>
@@ -688,16 +818,75 @@
     </w:p>
     <w:p>
       <w:pPr>
-        <w:pStyle w:val="Heading2"/>
-        <w:rPr>
-          <w:rFonts w:ascii="Cambria" w:hAnsi="Cambria"/>
-        </w:rPr>
-      </w:pPr>
-      <w:r>
-        <w:rPr>
-          <w:rFonts w:ascii="Cambria" w:hAnsi="Cambria"/>
-        </w:rPr>
-        <w:t>Inputs:</w:t>
+        <w:spacing w:after="120"/>
+        <w:jc w:val="both"/>
+        <w:rPr>
+          <w:rFonts w:ascii="Cambria" w:hAnsi="Cambria"/>
+        </w:rPr>
+      </w:pPr>
+      <w:r>
+        <w:rPr>
+          <w:rFonts w:ascii="Cambria" w:hAnsi="Cambria"/>
+        </w:rPr>
+        <w:t xml:space="preserve">To demonstrate the ability to parse the sub rates associated with the </w:t>
+      </w:r>
+      <w:r>
+        <w:rPr>
+          <w:rFonts w:ascii="Cambria" w:hAnsi="Cambria"/>
+        </w:rPr>
+        <w:t>destination</w:t>
+      </w:r>
+      <w:r>
+        <w:rPr>
+          <w:rFonts w:ascii="Cambria" w:hAnsi="Cambria"/>
+        </w:rPr>
+        <w:t xml:space="preserve"> (postal code)</w:t>
+      </w:r>
+      <w:r>
+        <w:rPr>
+          <w:rFonts w:ascii="Cambria" w:hAnsi="Cambria"/>
+        </w:rPr>
+        <w:t xml:space="preserve"> of the parcel.</w:t>
+      </w:r>
+    </w:p>
+    <w:p>
+      <w:pPr>
+        <w:pStyle w:val="Heading2"/>
+        <w:rPr>
+          <w:rFonts w:ascii="Cambria" w:hAnsi="Cambria"/>
+        </w:rPr>
+      </w:pPr>
+      <w:r>
+        <w:rPr>
+          <w:rFonts w:ascii="Cambria" w:hAnsi="Cambria"/>
+        </w:rPr>
+        <w:t>Inputs</w:t>
+      </w:r>
+      <w:r>
+        <w:rPr>
+          <w:rFonts w:ascii="Cambria" w:hAnsi="Cambria"/>
+        </w:rPr>
+        <w:t xml:space="preserve"> and Expected Output</w:t>
+      </w:r>
+      <w:r>
+        <w:rPr>
+          <w:rFonts w:ascii="Cambria" w:hAnsi="Cambria"/>
+        </w:rPr>
+        <w:t>:</w:t>
+      </w:r>
+    </w:p>
+    <w:p>
+      <w:pPr>
+        <w:jc w:val="both"/>
+        <w:rPr>
+          <w:rFonts w:ascii="Cambria" w:hAnsi="Cambria"/>
+        </w:rPr>
+      </w:pPr>
+      <w:r>
+        <w:rPr>
+          <w:rFonts w:ascii="Cambria" w:hAnsi="Cambria"/>
+        </w:rPr>
+        <w:t xml:space="preserve">A string representing the destination postal code of the parcel (Starting with H to represent Montreal, G or J to represent the remainder of Quebec, and any other Letter to represent the rest of Canada). The expected output is the rate associated with the input postal code. </w:t>
       </w:r>
     </w:p>
     <w:p>
@@ -716,20 +905,21 @@
     </w:p>
     <w:p>
       <w:pPr>
-        <w:pStyle w:val="Heading2"/>
-        <w:rPr>
-          <w:rFonts w:ascii="Cambria" w:hAnsi="Cambria"/>
-        </w:rPr>
-      </w:pPr>
-      <w:r>
-        <w:rPr>
-          <w:rFonts w:ascii="Cambria" w:hAnsi="Cambria"/>
-        </w:rPr>
-        <w:t>Failing Screenshot:</w:t>
-      </w:r>
-    </w:p>
-    <w:p>
-      <w:pPr>
+        <w:jc w:val="both"/>
+        <w:rPr>
+          <w:rFonts w:ascii="Cambria" w:hAnsi="Cambria"/>
+        </w:rPr>
+      </w:pPr>
+      <w:r>
+        <w:rPr>
+          <w:rFonts w:ascii="Cambria" w:hAnsi="Cambria"/>
+        </w:rPr>
+        <w:t xml:space="preserve">This test assumes that the input postal code has been verified for proper postal code patterns. </w:t>
+      </w:r>
+    </w:p>
+    <w:p>
+      <w:pPr>
+        <w:pStyle w:val="Heading2"/>
         <w:rPr>
           <w:rFonts w:ascii="Cambria" w:hAnsi="Cambria"/>
         </w:rPr>
@@ -742,11 +932,11 @@
         <w:drawing>
           <wp:anchor distT="0" distB="0" distL="114300" distR="114300" simplePos="0" relativeHeight="251663360" behindDoc="0" locked="0" layoutInCell="1" allowOverlap="1">
             <wp:simplePos x="0" y="0"/>
-            <wp:positionH relativeFrom="column">
-              <wp:posOffset>0</wp:posOffset>
+            <wp:positionH relativeFrom="margin">
+              <wp:align>center</wp:align>
             </wp:positionH>
             <wp:positionV relativeFrom="paragraph">
-              <wp:posOffset>2540</wp:posOffset>
+              <wp:posOffset>259080</wp:posOffset>
             </wp:positionV>
             <wp:extent cx="5934075" cy="2886075"/>
             <wp:effectExtent l="19050" t="19050" r="28575" b="28575"/>
@@ -798,6 +988,21 @@
           </wp:anchor>
         </w:drawing>
       </w:r>
+      <w:r>
+        <w:rPr>
+          <w:rFonts w:ascii="Cambria" w:hAnsi="Cambria"/>
+        </w:rPr>
+        <w:t>Failing Screenshot:</w:t>
+      </w:r>
+    </w:p>
+    <w:p>
+      <w:pPr>
+        <w:rPr>
+          <w:rFonts w:ascii="Cambria" w:hAnsi="Cambria"/>
+        </w:rPr>
+      </w:pPr>
+      <w:bookmarkStart w:id="0" w:name="_GoBack"/>
+      <w:bookmarkEnd w:id="0"/>
     </w:p>
     <w:p>
       <w:pPr>
@@ -4197,7 +4402,7 @@
             <w:rFonts w:ascii="Cambria" w:hAnsi="Cambria"/>
             <w:noProof/>
           </w:rPr>
-          <w:t>3</w:t>
+          <w:t>20</w:t>
         </w:r>
         <w:r>
           <w:rPr>

</xml_diff>

<commit_message>
fixed format for first 4 sections
</commit_message>
<xml_diff>
--- a/Assignment-B_Karim_El-Baba-260582332.docx
+++ b/Assignment-B_Karim_El-Baba-260582332.docx
@@ -173,6 +173,11 @@
     </w:p>
     <w:p>
       <w:pPr>
+        <w:pStyle w:val="ListParagraph"/>
+        <w:numPr>
+          <w:ilvl w:val="0"/>
+          <w:numId w:val="4"/>
+        </w:numPr>
         <w:jc w:val="both"/>
         <w:rPr>
           <w:rFonts w:ascii="Cambria" w:hAnsi="Cambria"/>
@@ -182,7 +187,21 @@
         <w:rPr>
           <w:rFonts w:ascii="Cambria" w:hAnsi="Cambria"/>
         </w:rPr>
-        <w:t xml:space="preserve">The assumption for this test is that the attribute has been verified to fall within range, and to be of correct format. </w:t>
+        <w:t xml:space="preserve">The attribute </w:t>
+      </w:r>
+      <w:proofErr w:type="gramStart"/>
+      <w:r>
+        <w:rPr>
+          <w:rFonts w:ascii="Cambria" w:hAnsi="Cambria"/>
+        </w:rPr>
+        <w:t>have</w:t>
+      </w:r>
+      <w:proofErr w:type="gramEnd"/>
+      <w:r>
+        <w:rPr>
+          <w:rFonts w:ascii="Cambria" w:hAnsi="Cambria"/>
+        </w:rPr>
+        <w:t xml:space="preserve"> been verified to fall within range, and to be of correct format. </w:t>
       </w:r>
     </w:p>
     <w:p>
@@ -245,7 +264,7 @@
                     </pic:cNvPicPr>
                   </pic:nvPicPr>
                   <pic:blipFill>
-                    <a:blip r:embed="rId6">
+                    <a:blip r:embed="rId7">
                       <a:extLst>
                         <a:ext uri="{28A0092B-C50C-407E-A947-70E740481C1C}">
                           <a14:useLocalDpi xmlns:a14="http://schemas.microsoft.com/office/drawing/2010/main" val="0"/>
@@ -331,7 +350,7 @@
                     </pic:cNvPicPr>
                   </pic:nvPicPr>
                   <pic:blipFill>
-                    <a:blip r:embed="rId7">
+                    <a:blip r:embed="rId8">
                       <a:extLst>
                         <a:ext uri="{28A0092B-C50C-407E-A947-70E740481C1C}">
                           <a14:useLocalDpi xmlns:a14="http://schemas.microsoft.com/office/drawing/2010/main" val="0"/>
@@ -403,246 +422,6 @@
                 <pic:pic xmlns:pic="http://schemas.openxmlformats.org/drawingml/2006/picture">
                   <pic:nvPicPr>
                     <pic:cNvPr id="0" name="Picture 4" descr="C:\Users\karim\AppData\Local\Microsoft\Windows\INetCache\Content.Word\Test_1.1_Pass(helper).png"/>
-                    <pic:cNvPicPr>
-                      <a:picLocks noChangeAspect="1" noChangeArrowheads="1"/>
-                    </pic:cNvPicPr>
-                  </pic:nvPicPr>
-                  <pic:blipFill>
-                    <a:blip r:embed="rId8">
-                      <a:extLst>
-                        <a:ext uri="{28A0092B-C50C-407E-A947-70E740481C1C}">
-                          <a14:useLocalDpi xmlns:a14="http://schemas.microsoft.com/office/drawing/2010/main" val="0"/>
-                        </a:ext>
-                      </a:extLst>
-                    </a:blip>
-                    <a:srcRect/>
-                    <a:stretch>
-                      <a:fillRect/>
-                    </a:stretch>
-                  </pic:blipFill>
-                  <pic:spPr bwMode="auto">
-                    <a:xfrm>
-                      <a:off x="0" y="0"/>
-                      <a:ext cx="5934075" cy="2886075"/>
-                    </a:xfrm>
-                    <a:prstGeom prst="rect">
-                      <a:avLst/>
-                    </a:prstGeom>
-                    <a:noFill/>
-                    <a:ln>
-                      <a:solidFill>
-                        <a:schemeClr val="tx1"/>
-                      </a:solidFill>
-                    </a:ln>
-                  </pic:spPr>
-                </pic:pic>
-              </a:graphicData>
-            </a:graphic>
-          </wp:anchor>
-        </w:drawing>
-      </w:r>
-    </w:p>
-    <w:p>
-      <w:pPr>
-        <w:pStyle w:val="Heading1"/>
-        <w:rPr>
-          <w:rFonts w:ascii="Cambria" w:hAnsi="Cambria"/>
-        </w:rPr>
-      </w:pPr>
-      <w:r>
-        <w:rPr>
-          <w:rFonts w:ascii="Cambria" w:hAnsi="Cambria"/>
-        </w:rPr>
-        <w:t>Test 2:</w:t>
-      </w:r>
-      <w:r>
-        <w:rPr>
-          <w:rFonts w:ascii="Cambria" w:hAnsi="Cambria"/>
-        </w:rPr>
-        <w:t xml:space="preserve"> </w:t>
-      </w:r>
-      <w:proofErr w:type="spellStart"/>
-      <w:r>
-        <w:rPr>
-          <w:rFonts w:ascii="Cambria" w:hAnsi="Cambria"/>
-        </w:rPr>
-        <w:t>typeRate</w:t>
-      </w:r>
-      <w:proofErr w:type="spellEnd"/>
-    </w:p>
-    <w:p>
-      <w:pPr>
-        <w:pStyle w:val="Heading2"/>
-        <w:rPr>
-          <w:rFonts w:ascii="Cambria" w:hAnsi="Cambria"/>
-        </w:rPr>
-      </w:pPr>
-      <w:r>
-        <w:rPr>
-          <w:rFonts w:ascii="Cambria" w:hAnsi="Cambria"/>
-        </w:rPr>
-        <w:t>Purpose:</w:t>
-      </w:r>
-    </w:p>
-    <w:p>
-      <w:pPr>
-        <w:spacing w:after="120"/>
-        <w:jc w:val="both"/>
-        <w:rPr>
-          <w:rFonts w:ascii="Cambria" w:hAnsi="Cambria"/>
-        </w:rPr>
-      </w:pPr>
-      <w:r>
-        <w:rPr>
-          <w:rFonts w:ascii="Cambria" w:hAnsi="Cambria"/>
-        </w:rPr>
-        <w:t xml:space="preserve">To demonstrate the ability to parse </w:t>
-      </w:r>
-      <w:r>
-        <w:rPr>
-          <w:rFonts w:ascii="Cambria" w:hAnsi="Cambria"/>
-        </w:rPr>
-        <w:t xml:space="preserve">the </w:t>
-      </w:r>
-      <w:r>
-        <w:rPr>
-          <w:rFonts w:ascii="Cambria" w:hAnsi="Cambria"/>
-        </w:rPr>
-        <w:t xml:space="preserve">sub </w:t>
-      </w:r>
-      <w:r>
-        <w:rPr>
-          <w:rFonts w:ascii="Cambria" w:hAnsi="Cambria"/>
-        </w:rPr>
-        <w:t xml:space="preserve">rates </w:t>
-      </w:r>
-      <w:r>
-        <w:rPr>
-          <w:rFonts w:ascii="Cambria" w:hAnsi="Cambria"/>
-        </w:rPr>
-        <w:t>associated with the type of postage.</w:t>
-      </w:r>
-    </w:p>
-    <w:p>
-      <w:pPr>
-        <w:pStyle w:val="Heading2"/>
-        <w:rPr>
-          <w:rFonts w:ascii="Cambria" w:hAnsi="Cambria"/>
-        </w:rPr>
-      </w:pPr>
-      <w:r>
-        <w:rPr>
-          <w:rFonts w:ascii="Cambria" w:hAnsi="Cambria"/>
-        </w:rPr>
-        <w:t>Inputs</w:t>
-      </w:r>
-      <w:r>
-        <w:rPr>
-          <w:rFonts w:ascii="Cambria" w:hAnsi="Cambria"/>
-        </w:rPr>
-        <w:t xml:space="preserve"> and Expected Output</w:t>
-      </w:r>
-      <w:r>
-        <w:rPr>
-          <w:rFonts w:ascii="Cambria" w:hAnsi="Cambria"/>
-        </w:rPr>
-        <w:t>:</w:t>
-      </w:r>
-    </w:p>
-    <w:p>
-      <w:pPr>
-        <w:jc w:val="both"/>
-        <w:rPr>
-          <w:rFonts w:ascii="Cambria" w:hAnsi="Cambria"/>
-        </w:rPr>
-      </w:pPr>
-      <w:r>
-        <w:rPr>
-          <w:rFonts w:ascii="Cambria" w:hAnsi="Cambria"/>
-        </w:rPr>
-        <w:t>The type of desired postage (Regular, Xpress, or Priority)</w:t>
-      </w:r>
-      <w:r>
-        <w:rPr>
-          <w:rFonts w:ascii="Cambria" w:hAnsi="Cambria"/>
-        </w:rPr>
-        <w:t xml:space="preserve"> as a String</w:t>
-      </w:r>
-      <w:r>
-        <w:rPr>
-          <w:rFonts w:ascii="Cambria" w:hAnsi="Cambria"/>
-        </w:rPr>
-        <w:t>.</w:t>
-      </w:r>
-      <w:r>
-        <w:rPr>
-          <w:rFonts w:ascii="Cambria" w:hAnsi="Cambria"/>
-        </w:rPr>
-        <w:t xml:space="preserve"> The expected output is the respective rate associated with the input postage type. </w:t>
-      </w:r>
-    </w:p>
-    <w:p>
-      <w:pPr>
-        <w:pStyle w:val="Heading2"/>
-        <w:rPr>
-          <w:rFonts w:ascii="Cambria" w:hAnsi="Cambria"/>
-        </w:rPr>
-      </w:pPr>
-      <w:r>
-        <w:rPr>
-          <w:rFonts w:ascii="Cambria" w:hAnsi="Cambria"/>
-        </w:rPr>
-        <w:lastRenderedPageBreak/>
-        <w:t>Assumptions:</w:t>
-      </w:r>
-    </w:p>
-    <w:p>
-      <w:pPr>
-        <w:jc w:val="both"/>
-        <w:rPr>
-          <w:rFonts w:ascii="Cambria" w:hAnsi="Cambria"/>
-        </w:rPr>
-      </w:pPr>
-      <w:r>
-        <w:rPr>
-          <w:rFonts w:ascii="Cambria" w:hAnsi="Cambria"/>
-        </w:rPr>
-        <w:t xml:space="preserve">The assumption made by this test is that the input has been verified to be one of the three postage types mentioned. </w:t>
-      </w:r>
-    </w:p>
-    <w:p>
-      <w:pPr>
-        <w:pStyle w:val="Heading2"/>
-        <w:rPr>
-          <w:rFonts w:ascii="Cambria" w:hAnsi="Cambria"/>
-        </w:rPr>
-      </w:pPr>
-      <w:r>
-        <w:rPr>
-          <w:rFonts w:ascii="Cambria" w:hAnsi="Cambria"/>
-          <w:noProof/>
-        </w:rPr>
-        <w:drawing>
-          <wp:anchor distT="0" distB="0" distL="114300" distR="114300" simplePos="0" relativeHeight="251661312" behindDoc="0" locked="0" layoutInCell="1" allowOverlap="1">
-            <wp:simplePos x="0" y="0"/>
-            <wp:positionH relativeFrom="margin">
-              <wp:align>right</wp:align>
-            </wp:positionH>
-            <wp:positionV relativeFrom="paragraph">
-              <wp:posOffset>274955</wp:posOffset>
-            </wp:positionV>
-            <wp:extent cx="5934075" cy="2886075"/>
-            <wp:effectExtent l="19050" t="19050" r="28575" b="28575"/>
-            <wp:wrapTopAndBottom/>
-            <wp:docPr id="5" name="Picture 5" descr="C:\Users\karim\AppData\Local\Microsoft\Windows\INetCache\Content.Word\Test_2_Fail.png"/>
-            <wp:cNvGraphicFramePr>
-              <a:graphicFrameLocks xmlns:a="http://schemas.openxmlformats.org/drawingml/2006/main" noChangeAspect="1"/>
-            </wp:cNvGraphicFramePr>
-            <a:graphic xmlns:a="http://schemas.openxmlformats.org/drawingml/2006/main">
-              <a:graphicData uri="http://schemas.openxmlformats.org/drawingml/2006/picture">
-                <pic:pic xmlns:pic="http://schemas.openxmlformats.org/drawingml/2006/picture">
-                  <pic:nvPicPr>
-                    <pic:cNvPr id="0" name="Picture 5" descr="C:\Users\karim\AppData\Local\Microsoft\Windows\INetCache\Content.Word\Test_2_Fail.png"/>
                     <pic:cNvPicPr>
                       <a:picLocks noChangeAspect="1" noChangeArrowheads="1"/>
                     </pic:cNvPicPr>
@@ -681,6 +460,251 @@
           </wp:anchor>
         </w:drawing>
       </w:r>
+    </w:p>
+    <w:p>
+      <w:pPr>
+        <w:pStyle w:val="Heading1"/>
+        <w:rPr>
+          <w:rFonts w:ascii="Cambria" w:hAnsi="Cambria"/>
+        </w:rPr>
+      </w:pPr>
+      <w:r>
+        <w:rPr>
+          <w:rFonts w:ascii="Cambria" w:hAnsi="Cambria"/>
+        </w:rPr>
+        <w:t>Test 2:</w:t>
+      </w:r>
+      <w:r>
+        <w:rPr>
+          <w:rFonts w:ascii="Cambria" w:hAnsi="Cambria"/>
+        </w:rPr>
+        <w:t xml:space="preserve"> </w:t>
+      </w:r>
+      <w:proofErr w:type="spellStart"/>
+      <w:r>
+        <w:rPr>
+          <w:rFonts w:ascii="Cambria" w:hAnsi="Cambria"/>
+        </w:rPr>
+        <w:t>typeRate</w:t>
+      </w:r>
+      <w:proofErr w:type="spellEnd"/>
+    </w:p>
+    <w:p>
+      <w:pPr>
+        <w:pStyle w:val="Heading2"/>
+        <w:rPr>
+          <w:rFonts w:ascii="Cambria" w:hAnsi="Cambria"/>
+        </w:rPr>
+      </w:pPr>
+      <w:r>
+        <w:rPr>
+          <w:rFonts w:ascii="Cambria" w:hAnsi="Cambria"/>
+        </w:rPr>
+        <w:t>Purpose:</w:t>
+      </w:r>
+    </w:p>
+    <w:p>
+      <w:pPr>
+        <w:spacing w:after="120"/>
+        <w:jc w:val="both"/>
+        <w:rPr>
+          <w:rFonts w:ascii="Cambria" w:hAnsi="Cambria"/>
+        </w:rPr>
+      </w:pPr>
+      <w:r>
+        <w:rPr>
+          <w:rFonts w:ascii="Cambria" w:hAnsi="Cambria"/>
+        </w:rPr>
+        <w:t xml:space="preserve">To demonstrate the ability to parse </w:t>
+      </w:r>
+      <w:r>
+        <w:rPr>
+          <w:rFonts w:ascii="Cambria" w:hAnsi="Cambria"/>
+        </w:rPr>
+        <w:t xml:space="preserve">the </w:t>
+      </w:r>
+      <w:r>
+        <w:rPr>
+          <w:rFonts w:ascii="Cambria" w:hAnsi="Cambria"/>
+        </w:rPr>
+        <w:t xml:space="preserve">sub rates </w:t>
+      </w:r>
+      <w:r>
+        <w:rPr>
+          <w:rFonts w:ascii="Cambria" w:hAnsi="Cambria"/>
+        </w:rPr>
+        <w:t>associated with the type of postage.</w:t>
+      </w:r>
+    </w:p>
+    <w:p>
+      <w:pPr>
+        <w:pStyle w:val="Heading2"/>
+        <w:rPr>
+          <w:rFonts w:ascii="Cambria" w:hAnsi="Cambria"/>
+        </w:rPr>
+      </w:pPr>
+      <w:r>
+        <w:rPr>
+          <w:rFonts w:ascii="Cambria" w:hAnsi="Cambria"/>
+        </w:rPr>
+        <w:t>Inputs</w:t>
+      </w:r>
+      <w:r>
+        <w:rPr>
+          <w:rFonts w:ascii="Cambria" w:hAnsi="Cambria"/>
+        </w:rPr>
+        <w:t xml:space="preserve"> and Expected Output</w:t>
+      </w:r>
+      <w:r>
+        <w:rPr>
+          <w:rFonts w:ascii="Cambria" w:hAnsi="Cambria"/>
+        </w:rPr>
+        <w:t>:</w:t>
+      </w:r>
+    </w:p>
+    <w:p>
+      <w:pPr>
+        <w:jc w:val="both"/>
+        <w:rPr>
+          <w:rFonts w:ascii="Cambria" w:hAnsi="Cambria"/>
+        </w:rPr>
+      </w:pPr>
+      <w:r>
+        <w:rPr>
+          <w:rFonts w:ascii="Cambria" w:hAnsi="Cambria"/>
+        </w:rPr>
+        <w:t>The type of desired postage (Regular, Xpress, or Priority)</w:t>
+      </w:r>
+      <w:r>
+        <w:rPr>
+          <w:rFonts w:ascii="Cambria" w:hAnsi="Cambria"/>
+        </w:rPr>
+        <w:t xml:space="preserve"> as a String</w:t>
+      </w:r>
+      <w:r>
+        <w:rPr>
+          <w:rFonts w:ascii="Cambria" w:hAnsi="Cambria"/>
+        </w:rPr>
+        <w:t>.</w:t>
+      </w:r>
+      <w:r>
+        <w:rPr>
+          <w:rFonts w:ascii="Cambria" w:hAnsi="Cambria"/>
+        </w:rPr>
+        <w:t xml:space="preserve"> The expected output is the respective rate associated with the input postage type. </w:t>
+      </w:r>
+    </w:p>
+    <w:p>
+      <w:pPr>
+        <w:pStyle w:val="Heading2"/>
+        <w:rPr>
+          <w:rFonts w:ascii="Cambria" w:hAnsi="Cambria"/>
+        </w:rPr>
+      </w:pPr>
+      <w:r>
+        <w:rPr>
+          <w:rFonts w:ascii="Cambria" w:hAnsi="Cambria"/>
+        </w:rPr>
+        <w:lastRenderedPageBreak/>
+        <w:t>Assumptions:</w:t>
+      </w:r>
+    </w:p>
+    <w:p>
+      <w:pPr>
+        <w:pStyle w:val="ListParagraph"/>
+        <w:numPr>
+          <w:ilvl w:val="0"/>
+          <w:numId w:val="3"/>
+        </w:numPr>
+        <w:jc w:val="both"/>
+        <w:rPr>
+          <w:rFonts w:ascii="Cambria" w:hAnsi="Cambria"/>
+        </w:rPr>
+      </w:pPr>
+      <w:r>
+        <w:rPr>
+          <w:rFonts w:ascii="Cambria" w:hAnsi="Cambria"/>
+        </w:rPr>
+        <w:t>T</w:t>
+      </w:r>
+      <w:r>
+        <w:rPr>
+          <w:rFonts w:ascii="Cambria" w:hAnsi="Cambria"/>
+        </w:rPr>
+        <w:t xml:space="preserve">he input has been verified to be one of the three postage types mentioned. </w:t>
+      </w:r>
+    </w:p>
+    <w:p>
+      <w:pPr>
+        <w:pStyle w:val="Heading2"/>
+        <w:rPr>
+          <w:rFonts w:ascii="Cambria" w:hAnsi="Cambria"/>
+        </w:rPr>
+      </w:pPr>
+      <w:r>
+        <w:rPr>
+          <w:rFonts w:ascii="Cambria" w:hAnsi="Cambria"/>
+          <w:noProof/>
+        </w:rPr>
+        <w:drawing>
+          <wp:anchor distT="0" distB="0" distL="114300" distR="114300" simplePos="0" relativeHeight="251661312" behindDoc="0" locked="0" layoutInCell="1" allowOverlap="1">
+            <wp:simplePos x="0" y="0"/>
+            <wp:positionH relativeFrom="margin">
+              <wp:align>right</wp:align>
+            </wp:positionH>
+            <wp:positionV relativeFrom="paragraph">
+              <wp:posOffset>274955</wp:posOffset>
+            </wp:positionV>
+            <wp:extent cx="5934075" cy="2886075"/>
+            <wp:effectExtent l="19050" t="19050" r="28575" b="28575"/>
+            <wp:wrapTopAndBottom/>
+            <wp:docPr id="5" name="Picture 5" descr="C:\Users\karim\AppData\Local\Microsoft\Windows\INetCache\Content.Word\Test_2_Fail.png"/>
+            <wp:cNvGraphicFramePr>
+              <a:graphicFrameLocks xmlns:a="http://schemas.openxmlformats.org/drawingml/2006/main" noChangeAspect="1"/>
+            </wp:cNvGraphicFramePr>
+            <a:graphic xmlns:a="http://schemas.openxmlformats.org/drawingml/2006/main">
+              <a:graphicData uri="http://schemas.openxmlformats.org/drawingml/2006/picture">
+                <pic:pic xmlns:pic="http://schemas.openxmlformats.org/drawingml/2006/picture">
+                  <pic:nvPicPr>
+                    <pic:cNvPr id="0" name="Picture 5" descr="C:\Users\karim\AppData\Local\Microsoft\Windows\INetCache\Content.Word\Test_2_Fail.png"/>
+                    <pic:cNvPicPr>
+                      <a:picLocks noChangeAspect="1" noChangeArrowheads="1"/>
+                    </pic:cNvPicPr>
+                  </pic:nvPicPr>
+                  <pic:blipFill>
+                    <a:blip r:embed="rId10">
+                      <a:extLst>
+                        <a:ext uri="{28A0092B-C50C-407E-A947-70E740481C1C}">
+                          <a14:useLocalDpi xmlns:a14="http://schemas.microsoft.com/office/drawing/2010/main" val="0"/>
+                        </a:ext>
+                      </a:extLst>
+                    </a:blip>
+                    <a:srcRect/>
+                    <a:stretch>
+                      <a:fillRect/>
+                    </a:stretch>
+                  </pic:blipFill>
+                  <pic:spPr bwMode="auto">
+                    <a:xfrm>
+                      <a:off x="0" y="0"/>
+                      <a:ext cx="5934075" cy="2886075"/>
+                    </a:xfrm>
+                    <a:prstGeom prst="rect">
+                      <a:avLst/>
+                    </a:prstGeom>
+                    <a:noFill/>
+                    <a:ln>
+                      <a:solidFill>
+                        <a:schemeClr val="tx1"/>
+                      </a:solidFill>
+                    </a:ln>
+                  </pic:spPr>
+                </pic:pic>
+              </a:graphicData>
+            </a:graphic>
+          </wp:anchor>
+        </w:drawing>
+      </w:r>
       <w:r>
         <w:rPr>
           <w:rFonts w:ascii="Cambria" w:hAnsi="Cambria"/>
@@ -726,7 +750,7 @@
                     </pic:cNvPicPr>
                   </pic:nvPicPr>
                   <pic:blipFill>
-                    <a:blip r:embed="rId10">
+                    <a:blip r:embed="rId11">
                       <a:extLst>
                         <a:ext uri="{28A0092B-C50C-407E-A947-70E740481C1C}">
                           <a14:useLocalDpi xmlns:a14="http://schemas.microsoft.com/office/drawing/2010/main" val="0"/>
@@ -784,7 +808,6 @@
         <w:rPr>
           <w:rFonts w:ascii="Cambria" w:hAnsi="Cambria"/>
         </w:rPr>
-        <w:lastRenderedPageBreak/>
         <w:t>Test 3:</w:t>
       </w:r>
       <w:r>
@@ -828,13 +851,7 @@
         <w:rPr>
           <w:rFonts w:ascii="Cambria" w:hAnsi="Cambria"/>
         </w:rPr>
-        <w:t xml:space="preserve">To demonstrate the ability to parse the sub rates associated with the </w:t>
-      </w:r>
-      <w:r>
-        <w:rPr>
-          <w:rFonts w:ascii="Cambria" w:hAnsi="Cambria"/>
-        </w:rPr>
-        <w:t>destination</w:t>
+        <w:t>To demonstrate the ability to parse the sub rates associated with the destination</w:t>
       </w:r>
       <w:r>
         <w:rPr>
@@ -860,6 +877,7 @@
         <w:rPr>
           <w:rFonts w:ascii="Cambria" w:hAnsi="Cambria"/>
         </w:rPr>
+        <w:lastRenderedPageBreak/>
         <w:t>Inputs</w:t>
       </w:r>
       <w:r>
@@ -905,6 +923,11 @@
     </w:p>
     <w:p>
       <w:pPr>
+        <w:pStyle w:val="ListParagraph"/>
+        <w:numPr>
+          <w:ilvl w:val="0"/>
+          <w:numId w:val="2"/>
+        </w:numPr>
         <w:jc w:val="both"/>
         <w:rPr>
           <w:rFonts w:ascii="Cambria" w:hAnsi="Cambria"/>
@@ -955,7 +978,7 @@
                     </pic:cNvPicPr>
                   </pic:nvPicPr>
                   <pic:blipFill>
-                    <a:blip r:embed="rId11">
+                    <a:blip r:embed="rId12">
                       <a:extLst>
                         <a:ext uri="{28A0092B-C50C-407E-A947-70E740481C1C}">
                           <a14:useLocalDpi xmlns:a14="http://schemas.microsoft.com/office/drawing/2010/main" val="0"/>
@@ -995,6 +1018,21 @@
         <w:t>Failing Screenshot:</w:t>
       </w:r>
     </w:p>
+    <w:p/>
+    <w:p>
+      <w:pPr>
+        <w:pStyle w:val="Heading2"/>
+        <w:rPr>
+          <w:rFonts w:ascii="Cambria" w:hAnsi="Cambria"/>
+        </w:rPr>
+      </w:pPr>
+      <w:r>
+        <w:rPr>
+          <w:rFonts w:ascii="Cambria" w:hAnsi="Cambria"/>
+        </w:rPr>
+        <w:t>Passing Screenshot:</w:t>
+      </w:r>
+    </w:p>
     <w:p>
       <w:pPr>
         <w:rPr>
@@ -1002,50 +1040,19 @@
         </w:rPr>
       </w:pPr>
       <w:bookmarkStart w:id="0" w:name="_GoBack"/>
-      <w:bookmarkEnd w:id="0"/>
-    </w:p>
-    <w:p>
-      <w:pPr>
-        <w:pStyle w:val="Heading2"/>
-        <w:rPr>
-          <w:rFonts w:ascii="Cambria" w:hAnsi="Cambria"/>
-        </w:rPr>
-      </w:pPr>
-      <w:r>
-        <w:rPr>
-          <w:rFonts w:ascii="Cambria" w:hAnsi="Cambria"/>
-        </w:rPr>
-        <w:t>Passing Screenshot:</w:t>
-      </w:r>
-    </w:p>
-    <w:p>
-      <w:pPr>
-        <w:rPr>
-          <w:rFonts w:ascii="Cambria" w:hAnsi="Cambria"/>
-        </w:rPr>
-      </w:pPr>
-    </w:p>
-    <w:p>
-      <w:pPr>
-        <w:pStyle w:val="Heading1"/>
-        <w:rPr>
-          <w:rFonts w:ascii="Cambria" w:hAnsi="Cambria"/>
-        </w:rPr>
-      </w:pPr>
       <w:r>
         <w:rPr>
           <w:rFonts w:ascii="Cambria" w:hAnsi="Cambria"/>
           <w:noProof/>
         </w:rPr>
-        <w:lastRenderedPageBreak/>
         <w:drawing>
           <wp:anchor distT="0" distB="0" distL="114300" distR="114300" simplePos="0" relativeHeight="251664384" behindDoc="0" locked="0" layoutInCell="1" allowOverlap="1">
             <wp:simplePos x="0" y="0"/>
-            <wp:positionH relativeFrom="column">
-              <wp:posOffset>0</wp:posOffset>
+            <wp:positionH relativeFrom="margin">
+              <wp:align>center</wp:align>
             </wp:positionH>
             <wp:positionV relativeFrom="paragraph">
-              <wp:posOffset>209550</wp:posOffset>
+              <wp:posOffset>4963160</wp:posOffset>
             </wp:positionV>
             <wp:extent cx="5934075" cy="2895600"/>
             <wp:effectExtent l="19050" t="19050" r="28575" b="19050"/>
@@ -1064,7 +1071,7 @@
                     </pic:cNvPicPr>
                   </pic:nvPicPr>
                   <pic:blipFill>
-                    <a:blip r:embed="rId12">
+                    <a:blip r:embed="rId13">
                       <a:extLst>
                         <a:ext uri="{28A0092B-C50C-407E-A947-70E740481C1C}">
                           <a14:useLocalDpi xmlns:a14="http://schemas.microsoft.com/office/drawing/2010/main" val="0"/>
@@ -1097,10 +1104,20 @@
           </wp:anchor>
         </w:drawing>
       </w:r>
-      <w:r>
-        <w:rPr>
-          <w:rFonts w:ascii="Cambria" w:hAnsi="Cambria"/>
-        </w:rPr>
+      <w:bookmarkEnd w:id="0"/>
+    </w:p>
+    <w:p>
+      <w:pPr>
+        <w:pStyle w:val="Heading1"/>
+        <w:rPr>
+          <w:rFonts w:ascii="Cambria" w:hAnsi="Cambria"/>
+        </w:rPr>
+      </w:pPr>
+      <w:r>
+        <w:rPr>
+          <w:rFonts w:ascii="Cambria" w:hAnsi="Cambria"/>
+        </w:rPr>
+        <w:lastRenderedPageBreak/>
         <w:t>Test 4:</w:t>
       </w:r>
       <w:r>
@@ -1134,6 +1151,20 @@
     </w:p>
     <w:p>
       <w:pPr>
+        <w:jc w:val="both"/>
+        <w:rPr>
+          <w:rFonts w:ascii="Cambria" w:hAnsi="Cambria"/>
+        </w:rPr>
+      </w:pPr>
+      <w:r>
+        <w:rPr>
+          <w:rFonts w:ascii="Cambria" w:hAnsi="Cambria"/>
+        </w:rPr>
+        <w:t xml:space="preserve">To demonstrate the ability to get the full rate of a parcel based on the sub rate of all it’s attributes. </w:t>
+      </w:r>
+    </w:p>
+    <w:p>
+      <w:pPr>
         <w:pStyle w:val="Heading2"/>
         <w:rPr>
           <w:rFonts w:ascii="Cambria" w:hAnsi="Cambria"/>
@@ -1148,6 +1179,20 @@
     </w:p>
     <w:p>
       <w:pPr>
+        <w:jc w:val="both"/>
+        <w:rPr>
+          <w:rFonts w:ascii="Cambria" w:hAnsi="Cambria"/>
+        </w:rPr>
+      </w:pPr>
+      <w:r>
+        <w:rPr>
+          <w:rFonts w:ascii="Cambria" w:hAnsi="Cambria"/>
+        </w:rPr>
+        <w:t>Double values representing the weight, height, width, length, and strings representing the destination postal code, and type of postage.</w:t>
+      </w:r>
+    </w:p>
+    <w:p>
+      <w:pPr>
         <w:pStyle w:val="Heading2"/>
         <w:rPr>
           <w:rFonts w:ascii="Cambria" w:hAnsi="Cambria"/>
@@ -1158,6 +1203,118 @@
           <w:rFonts w:ascii="Cambria" w:hAnsi="Cambria"/>
         </w:rPr>
         <w:t>Assumptions:</w:t>
+      </w:r>
+    </w:p>
+    <w:p>
+      <w:pPr>
+        <w:pStyle w:val="ListParagraph"/>
+        <w:numPr>
+          <w:ilvl w:val="0"/>
+          <w:numId w:val="1"/>
+        </w:numPr>
+        <w:jc w:val="both"/>
+        <w:rPr>
+          <w:rFonts w:ascii="Cambria" w:hAnsi="Cambria"/>
+        </w:rPr>
+      </w:pPr>
+      <w:r>
+        <w:rPr>
+          <w:rFonts w:ascii="Cambria" w:hAnsi="Cambria"/>
+        </w:rPr>
+        <w:t>All</w:t>
+      </w:r>
+      <w:r>
+        <w:rPr>
+          <w:rFonts w:ascii="Cambria" w:hAnsi="Cambria"/>
+        </w:rPr>
+        <w:t xml:space="preserve"> the double input values </w:t>
+      </w:r>
+      <w:r>
+        <w:rPr>
+          <w:rFonts w:ascii="Cambria" w:hAnsi="Cambria"/>
+        </w:rPr>
+        <w:t>are</w:t>
+      </w:r>
+      <w:r>
+        <w:rPr>
+          <w:rFonts w:ascii="Cambria" w:hAnsi="Cambria"/>
+        </w:rPr>
+        <w:t xml:space="preserve"> within an accepted range, and of proper format. </w:t>
+      </w:r>
+    </w:p>
+    <w:p>
+      <w:pPr>
+        <w:pStyle w:val="ListParagraph"/>
+        <w:numPr>
+          <w:ilvl w:val="0"/>
+          <w:numId w:val="1"/>
+        </w:numPr>
+        <w:jc w:val="both"/>
+        <w:rPr>
+          <w:rFonts w:ascii="Cambria" w:hAnsi="Cambria"/>
+        </w:rPr>
+      </w:pPr>
+      <w:r>
+        <w:rPr>
+          <w:rFonts w:ascii="Cambria" w:hAnsi="Cambria"/>
+        </w:rPr>
+        <w:t>T</w:t>
+      </w:r>
+      <w:r>
+        <w:rPr>
+          <w:rFonts w:ascii="Cambria" w:hAnsi="Cambria"/>
+        </w:rPr>
+        <w:t xml:space="preserve">he origin postal code has been verified to be from Montreal (starting with an H) </w:t>
+      </w:r>
+    </w:p>
+    <w:p>
+      <w:pPr>
+        <w:pStyle w:val="ListParagraph"/>
+        <w:numPr>
+          <w:ilvl w:val="0"/>
+          <w:numId w:val="1"/>
+        </w:numPr>
+        <w:jc w:val="both"/>
+        <w:rPr>
+          <w:rFonts w:ascii="Cambria" w:hAnsi="Cambria"/>
+        </w:rPr>
+      </w:pPr>
+      <w:r>
+        <w:rPr>
+          <w:rFonts w:ascii="Cambria" w:hAnsi="Cambria"/>
+        </w:rPr>
+        <w:t>T</w:t>
+      </w:r>
+      <w:r>
+        <w:rPr>
+          <w:rFonts w:ascii="Cambria" w:hAnsi="Cambria"/>
+        </w:rPr>
+        <w:t xml:space="preserve">he origin and destination postal code match the proper postal code patterns. </w:t>
+      </w:r>
+    </w:p>
+    <w:p>
+      <w:pPr>
+        <w:pStyle w:val="ListParagraph"/>
+        <w:numPr>
+          <w:ilvl w:val="0"/>
+          <w:numId w:val="1"/>
+        </w:numPr>
+        <w:jc w:val="both"/>
+        <w:rPr>
+          <w:rFonts w:ascii="Cambria" w:hAnsi="Cambria"/>
+        </w:rPr>
+      </w:pPr>
+      <w:r>
+        <w:rPr>
+          <w:rFonts w:ascii="Cambria" w:hAnsi="Cambria"/>
+        </w:rPr>
+        <w:t>T</w:t>
+      </w:r>
+      <w:r>
+        <w:rPr>
+          <w:rFonts w:ascii="Cambria" w:hAnsi="Cambria"/>
+        </w:rPr>
+        <w:t xml:space="preserve">hat the type of postage string has been verified to be one of the three postage types. </w:t>
       </w:r>
     </w:p>
     <w:p>
@@ -1198,7 +1355,7 @@
                     </pic:cNvPicPr>
                   </pic:nvPicPr>
                   <pic:blipFill>
-                    <a:blip r:embed="rId13">
+                    <a:blip r:embed="rId14">
                       <a:extLst>
                         <a:ext uri="{28A0092B-C50C-407E-A947-70E740481C1C}">
                           <a14:useLocalDpi xmlns:a14="http://schemas.microsoft.com/office/drawing/2010/main" val="0"/>
@@ -1255,38 +1412,17 @@
       <w:r>
         <w:rPr>
           <w:rFonts w:ascii="Cambria" w:hAnsi="Cambria"/>
-        </w:rPr>
-        <w:t>Passing Screenshot:</w:t>
-      </w:r>
-    </w:p>
-    <w:p>
-      <w:pPr>
-        <w:rPr>
-          <w:rFonts w:ascii="Cambria" w:hAnsi="Cambria"/>
-        </w:rPr>
-      </w:pPr>
-    </w:p>
-    <w:p>
-      <w:pPr>
-        <w:pStyle w:val="Heading1"/>
-        <w:rPr>
-          <w:rFonts w:ascii="Cambria" w:hAnsi="Cambria"/>
-        </w:rPr>
-      </w:pPr>
-      <w:r>
-        <w:rPr>
-          <w:rFonts w:ascii="Cambria" w:hAnsi="Cambria"/>
           <w:noProof/>
         </w:rPr>
         <w:lastRenderedPageBreak/>
         <w:drawing>
           <wp:anchor distT="0" distB="0" distL="114300" distR="114300" simplePos="0" relativeHeight="251666432" behindDoc="0" locked="0" layoutInCell="1" allowOverlap="1">
             <wp:simplePos x="0" y="0"/>
-            <wp:positionH relativeFrom="column">
-              <wp:posOffset>0</wp:posOffset>
+            <wp:positionH relativeFrom="margin">
+              <wp:posOffset>-19050</wp:posOffset>
             </wp:positionH>
             <wp:positionV relativeFrom="paragraph">
-              <wp:posOffset>209550</wp:posOffset>
+              <wp:posOffset>292100</wp:posOffset>
             </wp:positionV>
             <wp:extent cx="5934075" cy="2876550"/>
             <wp:effectExtent l="19050" t="19050" r="28575" b="19050"/>
@@ -1305,7 +1441,7 @@
                     </pic:cNvPicPr>
                   </pic:nvPicPr>
                   <pic:blipFill>
-                    <a:blip r:embed="rId14">
+                    <a:blip r:embed="rId15">
                       <a:extLst>
                         <a:ext uri="{28A0092B-C50C-407E-A947-70E740481C1C}">
                           <a14:useLocalDpi xmlns:a14="http://schemas.microsoft.com/office/drawing/2010/main" val="0"/>
@@ -1342,6 +1478,20 @@
         <w:rPr>
           <w:rFonts w:ascii="Cambria" w:hAnsi="Cambria"/>
         </w:rPr>
+        <w:t>Passing Screenshot:</w:t>
+      </w:r>
+    </w:p>
+    <w:p>
+      <w:pPr>
+        <w:pStyle w:val="Heading1"/>
+        <w:rPr>
+          <w:rFonts w:ascii="Cambria" w:hAnsi="Cambria"/>
+        </w:rPr>
+      </w:pPr>
+      <w:r>
+        <w:rPr>
+          <w:rFonts w:ascii="Cambria" w:hAnsi="Cambria"/>
+        </w:rPr>
         <w:t>Test 5:</w:t>
       </w:r>
       <w:r>
@@ -1434,6 +1584,7 @@
           <w:rFonts w:ascii="Cambria" w:hAnsi="Cambria"/>
           <w:noProof/>
         </w:rPr>
+        <w:lastRenderedPageBreak/>
         <w:drawing>
           <wp:anchor distT="0" distB="0" distL="114300" distR="114300" simplePos="0" relativeHeight="251667456" behindDoc="0" locked="0" layoutInCell="1" allowOverlap="1">
             <wp:simplePos x="0" y="0"/>
@@ -1460,7 +1611,7 @@
                     </pic:cNvPicPr>
                   </pic:nvPicPr>
                   <pic:blipFill>
-                    <a:blip r:embed="rId15">
+                    <a:blip r:embed="rId16">
                       <a:extLst>
                         <a:ext uri="{28A0092B-C50C-407E-A947-70E740481C1C}">
                           <a14:useLocalDpi xmlns:a14="http://schemas.microsoft.com/office/drawing/2010/main" val="0"/>
@@ -1518,99 +1669,99 @@
         <w:rPr>
           <w:rFonts w:ascii="Cambria" w:hAnsi="Cambria"/>
         </w:rPr>
+        <w:t>Test 6:</w:t>
+      </w:r>
+      <w:r>
+        <w:rPr>
+          <w:rFonts w:ascii="Cambria" w:hAnsi="Cambria"/>
+        </w:rPr>
+        <w:t xml:space="preserve"> </w:t>
+      </w:r>
+      <w:proofErr w:type="spellStart"/>
+      <w:r>
+        <w:rPr>
+          <w:rFonts w:ascii="Cambria" w:hAnsi="Cambria"/>
+        </w:rPr>
+        <w:t>fullRateHeightChange</w:t>
+      </w:r>
+      <w:proofErr w:type="spellEnd"/>
+    </w:p>
+    <w:p>
+      <w:pPr>
+        <w:pStyle w:val="Heading2"/>
+        <w:rPr>
+          <w:rFonts w:ascii="Cambria" w:hAnsi="Cambria"/>
+        </w:rPr>
+      </w:pPr>
+      <w:r>
+        <w:rPr>
+          <w:rFonts w:ascii="Cambria" w:hAnsi="Cambria"/>
+        </w:rPr>
+        <w:t>Purpose:</w:t>
+      </w:r>
+    </w:p>
+    <w:p>
+      <w:pPr>
+        <w:pStyle w:val="Heading2"/>
+        <w:rPr>
+          <w:rFonts w:ascii="Cambria" w:hAnsi="Cambria"/>
+        </w:rPr>
+      </w:pPr>
+      <w:r>
+        <w:rPr>
+          <w:rFonts w:ascii="Cambria" w:hAnsi="Cambria"/>
+        </w:rPr>
+        <w:t>Inputs:</w:t>
+      </w:r>
+    </w:p>
+    <w:p>
+      <w:pPr>
+        <w:pStyle w:val="Heading2"/>
+        <w:rPr>
+          <w:rFonts w:ascii="Cambria" w:hAnsi="Cambria"/>
+        </w:rPr>
+      </w:pPr>
+      <w:r>
+        <w:rPr>
+          <w:rFonts w:ascii="Cambria" w:hAnsi="Cambria"/>
+        </w:rPr>
+        <w:t>Assumptions:</w:t>
+      </w:r>
+    </w:p>
+    <w:p>
+      <w:pPr>
+        <w:pStyle w:val="Heading2"/>
+        <w:rPr>
+          <w:rFonts w:ascii="Cambria" w:hAnsi="Cambria"/>
+        </w:rPr>
+      </w:pPr>
+      <w:r>
+        <w:rPr>
+          <w:rFonts w:ascii="Cambria" w:hAnsi="Cambria"/>
+        </w:rPr>
+        <w:t>Failing Screenshot:</w:t>
+      </w:r>
+    </w:p>
+    <w:p>
+      <w:pPr>
+        <w:rPr>
+          <w:rFonts w:ascii="Cambria" w:hAnsi="Cambria"/>
+        </w:rPr>
+      </w:pPr>
+    </w:p>
+    <w:p>
+      <w:pPr>
+        <w:pStyle w:val="Heading2"/>
+        <w:rPr>
+          <w:rFonts w:ascii="Cambria" w:hAnsi="Cambria"/>
+        </w:rPr>
+      </w:pPr>
+      <w:r>
+        <w:rPr>
+          <w:rFonts w:ascii="Cambria" w:hAnsi="Cambria"/>
+          <w:noProof/>
+        </w:rPr>
         <w:lastRenderedPageBreak/>
-        <w:t>Test 6:</w:t>
-      </w:r>
-      <w:r>
-        <w:rPr>
-          <w:rFonts w:ascii="Cambria" w:hAnsi="Cambria"/>
-        </w:rPr>
-        <w:t xml:space="preserve"> </w:t>
-      </w:r>
-      <w:proofErr w:type="spellStart"/>
-      <w:r>
-        <w:rPr>
-          <w:rFonts w:ascii="Cambria" w:hAnsi="Cambria"/>
-        </w:rPr>
-        <w:t>fullRateHeightChange</w:t>
-      </w:r>
-      <w:proofErr w:type="spellEnd"/>
-    </w:p>
-    <w:p>
-      <w:pPr>
-        <w:pStyle w:val="Heading2"/>
-        <w:rPr>
-          <w:rFonts w:ascii="Cambria" w:hAnsi="Cambria"/>
-        </w:rPr>
-      </w:pPr>
-      <w:r>
-        <w:rPr>
-          <w:rFonts w:ascii="Cambria" w:hAnsi="Cambria"/>
-        </w:rPr>
-        <w:t>Purpose:</w:t>
-      </w:r>
-    </w:p>
-    <w:p>
-      <w:pPr>
-        <w:pStyle w:val="Heading2"/>
-        <w:rPr>
-          <w:rFonts w:ascii="Cambria" w:hAnsi="Cambria"/>
-        </w:rPr>
-      </w:pPr>
-      <w:r>
-        <w:rPr>
-          <w:rFonts w:ascii="Cambria" w:hAnsi="Cambria"/>
-        </w:rPr>
-        <w:t>Inputs:</w:t>
-      </w:r>
-    </w:p>
-    <w:p>
-      <w:pPr>
-        <w:pStyle w:val="Heading2"/>
-        <w:rPr>
-          <w:rFonts w:ascii="Cambria" w:hAnsi="Cambria"/>
-        </w:rPr>
-      </w:pPr>
-      <w:r>
-        <w:rPr>
-          <w:rFonts w:ascii="Cambria" w:hAnsi="Cambria"/>
-        </w:rPr>
-        <w:t>Assumptions:</w:t>
-      </w:r>
-    </w:p>
-    <w:p>
-      <w:pPr>
-        <w:pStyle w:val="Heading2"/>
-        <w:rPr>
-          <w:rFonts w:ascii="Cambria" w:hAnsi="Cambria"/>
-        </w:rPr>
-      </w:pPr>
-      <w:r>
-        <w:rPr>
-          <w:rFonts w:ascii="Cambria" w:hAnsi="Cambria"/>
-        </w:rPr>
-        <w:t>Failing Screenshot:</w:t>
-      </w:r>
-    </w:p>
-    <w:p>
-      <w:pPr>
-        <w:rPr>
-          <w:rFonts w:ascii="Cambria" w:hAnsi="Cambria"/>
-        </w:rPr>
-      </w:pPr>
-    </w:p>
-    <w:p>
-      <w:pPr>
-        <w:pStyle w:val="Heading2"/>
-        <w:rPr>
-          <w:rFonts w:ascii="Cambria" w:hAnsi="Cambria"/>
-        </w:rPr>
-      </w:pPr>
-      <w:r>
-        <w:rPr>
-          <w:rFonts w:ascii="Cambria" w:hAnsi="Cambria"/>
-          <w:noProof/>
-        </w:rPr>
         <w:drawing>
           <wp:anchor distT="0" distB="0" distL="114300" distR="114300" simplePos="0" relativeHeight="251668480" behindDoc="0" locked="0" layoutInCell="1" allowOverlap="1">
             <wp:simplePos x="0" y="0"/>
@@ -1637,7 +1788,7 @@
                     </pic:cNvPicPr>
                   </pic:nvPicPr>
                   <pic:blipFill>
-                    <a:blip r:embed="rId16">
+                    <a:blip r:embed="rId17">
                       <a:extLst>
                         <a:ext uri="{28A0092B-C50C-407E-A947-70E740481C1C}">
                           <a14:useLocalDpi xmlns:a14="http://schemas.microsoft.com/office/drawing/2010/main" val="0"/>
@@ -1814,7 +1965,7 @@
                     </pic:cNvPicPr>
                   </pic:nvPicPr>
                   <pic:blipFill>
-                    <a:blip r:embed="rId17">
+                    <a:blip r:embed="rId18">
                       <a:extLst>
                         <a:ext uri="{28A0092B-C50C-407E-A947-70E740481C1C}">
                           <a14:useLocalDpi xmlns:a14="http://schemas.microsoft.com/office/drawing/2010/main" val="0"/>
@@ -1991,7 +2142,7 @@
                     </pic:cNvPicPr>
                   </pic:nvPicPr>
                   <pic:blipFill>
-                    <a:blip r:embed="rId18">
+                    <a:blip r:embed="rId19">
                       <a:extLst>
                         <a:ext uri="{28A0092B-C50C-407E-A947-70E740481C1C}">
                           <a14:useLocalDpi xmlns:a14="http://schemas.microsoft.com/office/drawing/2010/main" val="0"/>
@@ -2168,7 +2319,7 @@
                     </pic:cNvPicPr>
                   </pic:nvPicPr>
                   <pic:blipFill>
-                    <a:blip r:embed="rId19">
+                    <a:blip r:embed="rId20">
                       <a:extLst>
                         <a:ext uri="{28A0092B-C50C-407E-A947-70E740481C1C}">
                           <a14:useLocalDpi xmlns:a14="http://schemas.microsoft.com/office/drawing/2010/main" val="0"/>
@@ -2370,7 +2521,7 @@
                     </pic:cNvPicPr>
                   </pic:nvPicPr>
                   <pic:blipFill>
-                    <a:blip r:embed="rId20">
+                    <a:blip r:embed="rId21">
                       <a:extLst>
                         <a:ext uri="{28A0092B-C50C-407E-A947-70E740481C1C}">
                           <a14:useLocalDpi xmlns:a14="http://schemas.microsoft.com/office/drawing/2010/main" val="0"/>
@@ -2512,7 +2663,7 @@
                     </pic:cNvPicPr>
                   </pic:nvPicPr>
                   <pic:blipFill>
-                    <a:blip r:embed="rId21">
+                    <a:blip r:embed="rId22">
                       <a:extLst>
                         <a:ext uri="{28A0092B-C50C-407E-A947-70E740481C1C}">
                           <a14:useLocalDpi xmlns:a14="http://schemas.microsoft.com/office/drawing/2010/main" val="0"/>
@@ -2611,7 +2762,7 @@
                     </pic:cNvPicPr>
                   </pic:nvPicPr>
                   <pic:blipFill>
-                    <a:blip r:embed="rId22">
+                    <a:blip r:embed="rId23">
                       <a:extLst>
                         <a:ext uri="{28A0092B-C50C-407E-A947-70E740481C1C}">
                           <a14:useLocalDpi xmlns:a14="http://schemas.microsoft.com/office/drawing/2010/main" val="0"/>
@@ -2766,7 +2917,7 @@
                     </pic:cNvPicPr>
                   </pic:nvPicPr>
                   <pic:blipFill>
-                    <a:blip r:embed="rId23">
+                    <a:blip r:embed="rId24">
                       <a:extLst>
                         <a:ext uri="{28A0092B-C50C-407E-A947-70E740481C1C}">
                           <a14:useLocalDpi xmlns:a14="http://schemas.microsoft.com/office/drawing/2010/main" val="0"/>
@@ -2852,7 +3003,7 @@
                     </pic:cNvPicPr>
                   </pic:nvPicPr>
                   <pic:blipFill>
-                    <a:blip r:embed="rId24">
+                    <a:blip r:embed="rId25">
                       <a:extLst>
                         <a:ext uri="{28A0092B-C50C-407E-A947-70E740481C1C}">
                           <a14:useLocalDpi xmlns:a14="http://schemas.microsoft.com/office/drawing/2010/main" val="0"/>
@@ -3016,7 +3167,7 @@
                     </pic:cNvPicPr>
                   </pic:nvPicPr>
                   <pic:blipFill>
-                    <a:blip r:embed="rId25">
+                    <a:blip r:embed="rId26">
                       <a:extLst>
                         <a:ext uri="{28A0092B-C50C-407E-A947-70E740481C1C}">
                           <a14:useLocalDpi xmlns:a14="http://schemas.microsoft.com/office/drawing/2010/main" val="0"/>
@@ -3193,7 +3344,7 @@
                     </pic:cNvPicPr>
                   </pic:nvPicPr>
                   <pic:blipFill>
-                    <a:blip r:embed="rId26">
+                    <a:blip r:embed="rId27">
                       <a:extLst>
                         <a:ext uri="{28A0092B-C50C-407E-A947-70E740481C1C}">
                           <a14:useLocalDpi xmlns:a14="http://schemas.microsoft.com/office/drawing/2010/main" val="0"/>
@@ -3370,7 +3521,7 @@
                     </pic:cNvPicPr>
                   </pic:nvPicPr>
                   <pic:blipFill>
-                    <a:blip r:embed="rId27">
+                    <a:blip r:embed="rId28">
                       <a:extLst>
                         <a:ext uri="{28A0092B-C50C-407E-A947-70E740481C1C}">
                           <a14:useLocalDpi xmlns:a14="http://schemas.microsoft.com/office/drawing/2010/main" val="0"/>
@@ -3520,92 +3671,6 @@
                 <pic:pic xmlns:pic="http://schemas.openxmlformats.org/drawingml/2006/picture">
                   <pic:nvPicPr>
                     <pic:cNvPr id="0" name="Picture 25" descr="C:\Users\karim\AppData\Local\Microsoft\Windows\INetCache\Content.Word\Test_16_Fail.png"/>
-                    <pic:cNvPicPr>
-                      <a:picLocks noChangeAspect="1" noChangeArrowheads="1"/>
-                    </pic:cNvPicPr>
-                  </pic:nvPicPr>
-                  <pic:blipFill>
-                    <a:blip r:embed="rId28">
-                      <a:extLst>
-                        <a:ext uri="{28A0092B-C50C-407E-A947-70E740481C1C}">
-                          <a14:useLocalDpi xmlns:a14="http://schemas.microsoft.com/office/drawing/2010/main" val="0"/>
-                        </a:ext>
-                      </a:extLst>
-                    </a:blip>
-                    <a:srcRect/>
-                    <a:stretch>
-                      <a:fillRect/>
-                    </a:stretch>
-                  </pic:blipFill>
-                  <pic:spPr bwMode="auto">
-                    <a:xfrm>
-                      <a:off x="0" y="0"/>
-                      <a:ext cx="5943600" cy="2905125"/>
-                    </a:xfrm>
-                    <a:prstGeom prst="rect">
-                      <a:avLst/>
-                    </a:prstGeom>
-                    <a:noFill/>
-                    <a:ln>
-                      <a:solidFill>
-                        <a:schemeClr val="tx1"/>
-                      </a:solidFill>
-                    </a:ln>
-                  </pic:spPr>
-                </pic:pic>
-              </a:graphicData>
-            </a:graphic>
-          </wp:anchor>
-        </w:drawing>
-      </w:r>
-      <w:r>
-        <w:rPr>
-          <w:rFonts w:ascii="Cambria" w:hAnsi="Cambria"/>
-        </w:rPr>
-        <w:t>Failing Screenshot:</w:t>
-      </w:r>
-    </w:p>
-    <w:p>
-      <w:pPr>
-        <w:rPr>
-          <w:rFonts w:ascii="Cambria" w:hAnsi="Cambria"/>
-        </w:rPr>
-      </w:pPr>
-    </w:p>
-    <w:p>
-      <w:pPr>
-        <w:pStyle w:val="Heading2"/>
-        <w:rPr>
-          <w:rFonts w:ascii="Cambria" w:hAnsi="Cambria"/>
-        </w:rPr>
-      </w:pPr>
-      <w:r>
-        <w:rPr>
-          <w:rFonts w:ascii="Cambria" w:hAnsi="Cambria"/>
-          <w:noProof/>
-        </w:rPr>
-        <w:lastRenderedPageBreak/>
-        <w:drawing>
-          <wp:anchor distT="0" distB="0" distL="114300" distR="114300" simplePos="0" relativeHeight="251681792" behindDoc="0" locked="0" layoutInCell="1" allowOverlap="1">
-            <wp:simplePos x="0" y="0"/>
-            <wp:positionH relativeFrom="margin">
-              <wp:align>center</wp:align>
-            </wp:positionH>
-            <wp:positionV relativeFrom="paragraph">
-              <wp:posOffset>314325</wp:posOffset>
-            </wp:positionV>
-            <wp:extent cx="5943600" cy="2905125"/>
-            <wp:effectExtent l="19050" t="19050" r="19050" b="28575"/>
-            <wp:wrapSquare wrapText="bothSides"/>
-            <wp:docPr id="26" name="Picture 26" descr="C:\Users\karim\AppData\Local\Microsoft\Windows\INetCache\Content.Word\Test_16_Pass.png"/>
-            <wp:cNvGraphicFramePr>
-              <a:graphicFrameLocks xmlns:a="http://schemas.openxmlformats.org/drawingml/2006/main" noChangeAspect="1"/>
-            </wp:cNvGraphicFramePr>
-            <a:graphic xmlns:a="http://schemas.openxmlformats.org/drawingml/2006/main">
-              <a:graphicData uri="http://schemas.openxmlformats.org/drawingml/2006/picture">
-                <pic:pic xmlns:pic="http://schemas.openxmlformats.org/drawingml/2006/picture">
-                  <pic:nvPicPr>
-                    <pic:cNvPr id="0" name="Picture 26" descr="C:\Users\karim\AppData\Local\Microsoft\Windows\INetCache\Content.Word\Test_16_Pass.png"/>
                     <pic:cNvPicPr>
                       <a:picLocks noChangeAspect="1" noChangeArrowheads="1"/>
                     </pic:cNvPicPr>
@@ -3648,6 +3713,92 @@
         <w:rPr>
           <w:rFonts w:ascii="Cambria" w:hAnsi="Cambria"/>
         </w:rPr>
+        <w:t>Failing Screenshot:</w:t>
+      </w:r>
+    </w:p>
+    <w:p>
+      <w:pPr>
+        <w:rPr>
+          <w:rFonts w:ascii="Cambria" w:hAnsi="Cambria"/>
+        </w:rPr>
+      </w:pPr>
+    </w:p>
+    <w:p>
+      <w:pPr>
+        <w:pStyle w:val="Heading2"/>
+        <w:rPr>
+          <w:rFonts w:ascii="Cambria" w:hAnsi="Cambria"/>
+        </w:rPr>
+      </w:pPr>
+      <w:r>
+        <w:rPr>
+          <w:rFonts w:ascii="Cambria" w:hAnsi="Cambria"/>
+          <w:noProof/>
+        </w:rPr>
+        <w:lastRenderedPageBreak/>
+        <w:drawing>
+          <wp:anchor distT="0" distB="0" distL="114300" distR="114300" simplePos="0" relativeHeight="251681792" behindDoc="0" locked="0" layoutInCell="1" allowOverlap="1">
+            <wp:simplePos x="0" y="0"/>
+            <wp:positionH relativeFrom="margin">
+              <wp:align>center</wp:align>
+            </wp:positionH>
+            <wp:positionV relativeFrom="paragraph">
+              <wp:posOffset>314325</wp:posOffset>
+            </wp:positionV>
+            <wp:extent cx="5943600" cy="2905125"/>
+            <wp:effectExtent l="19050" t="19050" r="19050" b="28575"/>
+            <wp:wrapSquare wrapText="bothSides"/>
+            <wp:docPr id="26" name="Picture 26" descr="C:\Users\karim\AppData\Local\Microsoft\Windows\INetCache\Content.Word\Test_16_Pass.png"/>
+            <wp:cNvGraphicFramePr>
+              <a:graphicFrameLocks xmlns:a="http://schemas.openxmlformats.org/drawingml/2006/main" noChangeAspect="1"/>
+            </wp:cNvGraphicFramePr>
+            <a:graphic xmlns:a="http://schemas.openxmlformats.org/drawingml/2006/main">
+              <a:graphicData uri="http://schemas.openxmlformats.org/drawingml/2006/picture">
+                <pic:pic xmlns:pic="http://schemas.openxmlformats.org/drawingml/2006/picture">
+                  <pic:nvPicPr>
+                    <pic:cNvPr id="0" name="Picture 26" descr="C:\Users\karim\AppData\Local\Microsoft\Windows\INetCache\Content.Word\Test_16_Pass.png"/>
+                    <pic:cNvPicPr>
+                      <a:picLocks noChangeAspect="1" noChangeArrowheads="1"/>
+                    </pic:cNvPicPr>
+                  </pic:nvPicPr>
+                  <pic:blipFill>
+                    <a:blip r:embed="rId30">
+                      <a:extLst>
+                        <a:ext uri="{28A0092B-C50C-407E-A947-70E740481C1C}">
+                          <a14:useLocalDpi xmlns:a14="http://schemas.microsoft.com/office/drawing/2010/main" val="0"/>
+                        </a:ext>
+                      </a:extLst>
+                    </a:blip>
+                    <a:srcRect/>
+                    <a:stretch>
+                      <a:fillRect/>
+                    </a:stretch>
+                  </pic:blipFill>
+                  <pic:spPr bwMode="auto">
+                    <a:xfrm>
+                      <a:off x="0" y="0"/>
+                      <a:ext cx="5943600" cy="2905125"/>
+                    </a:xfrm>
+                    <a:prstGeom prst="rect">
+                      <a:avLst/>
+                    </a:prstGeom>
+                    <a:noFill/>
+                    <a:ln>
+                      <a:solidFill>
+                        <a:schemeClr val="tx1"/>
+                      </a:solidFill>
+                    </a:ln>
+                  </pic:spPr>
+                </pic:pic>
+              </a:graphicData>
+            </a:graphic>
+          </wp:anchor>
+        </w:drawing>
+      </w:r>
+      <w:r>
+        <w:rPr>
+          <w:rFonts w:ascii="Cambria" w:hAnsi="Cambria"/>
+        </w:rPr>
         <w:t>Passing Screenshot:</w:t>
       </w:r>
     </w:p>
@@ -3766,7 +3917,7 @@
                     </pic:cNvPicPr>
                   </pic:nvPicPr>
                   <pic:blipFill>
-                    <a:blip r:embed="rId30">
+                    <a:blip r:embed="rId31">
                       <a:extLst>
                         <a:ext uri="{28A0092B-C50C-407E-A947-70E740481C1C}">
                           <a14:useLocalDpi xmlns:a14="http://schemas.microsoft.com/office/drawing/2010/main" val="0"/>
@@ -3860,170 +4011,6 @@
                 <pic:pic xmlns:pic="http://schemas.openxmlformats.org/drawingml/2006/picture">
                   <pic:nvPicPr>
                     <pic:cNvPr id="0" name="Picture 28" descr="C:\Users\karim\AppData\Local\Microsoft\Windows\INetCache\Content.Word\Test_17_Pass.png"/>
-                    <pic:cNvPicPr>
-                      <a:picLocks noChangeAspect="1" noChangeArrowheads="1"/>
-                    </pic:cNvPicPr>
-                  </pic:nvPicPr>
-                  <pic:blipFill>
-                    <a:blip r:embed="rId31">
-                      <a:extLst>
-                        <a:ext uri="{28A0092B-C50C-407E-A947-70E740481C1C}">
-                          <a14:useLocalDpi xmlns:a14="http://schemas.microsoft.com/office/drawing/2010/main" val="0"/>
-                        </a:ext>
-                      </a:extLst>
-                    </a:blip>
-                    <a:srcRect/>
-                    <a:stretch>
-                      <a:fillRect/>
-                    </a:stretch>
-                  </pic:blipFill>
-                  <pic:spPr bwMode="auto">
-                    <a:xfrm>
-                      <a:off x="0" y="0"/>
-                      <a:ext cx="5934075" cy="2886075"/>
-                    </a:xfrm>
-                    <a:prstGeom prst="rect">
-                      <a:avLst/>
-                    </a:prstGeom>
-                    <a:noFill/>
-                    <a:ln>
-                      <a:solidFill>
-                        <a:schemeClr val="tx1"/>
-                      </a:solidFill>
-                    </a:ln>
-                  </pic:spPr>
-                </pic:pic>
-              </a:graphicData>
-            </a:graphic>
-          </wp:anchor>
-        </w:drawing>
-      </w:r>
-    </w:p>
-    <w:p>
-      <w:pPr>
-        <w:pStyle w:val="Heading1"/>
-        <w:rPr>
-          <w:rFonts w:ascii="Cambria" w:hAnsi="Cambria"/>
-        </w:rPr>
-      </w:pPr>
-      <w:r>
-        <w:rPr>
-          <w:rFonts w:ascii="Cambria" w:hAnsi="Cambria"/>
-        </w:rPr>
-        <w:t>Test 18:</w:t>
-      </w:r>
-      <w:r>
-        <w:rPr>
-          <w:rFonts w:ascii="Cambria" w:hAnsi="Cambria"/>
-        </w:rPr>
-        <w:t xml:space="preserve"> </w:t>
-      </w:r>
-      <w:proofErr w:type="spellStart"/>
-      <w:r>
-        <w:rPr>
-          <w:rFonts w:ascii="Cambria" w:hAnsi="Cambria"/>
-        </w:rPr>
-        <w:t>invalidToPostalCode</w:t>
-      </w:r>
-      <w:proofErr w:type="spellEnd"/>
-    </w:p>
-    <w:p>
-      <w:pPr>
-        <w:pStyle w:val="Heading2"/>
-        <w:rPr>
-          <w:rFonts w:ascii="Cambria" w:hAnsi="Cambria"/>
-        </w:rPr>
-      </w:pPr>
-      <w:r>
-        <w:rPr>
-          <w:rFonts w:ascii="Cambria" w:hAnsi="Cambria"/>
-        </w:rPr>
-        <w:t>Purpose:</w:t>
-      </w:r>
-    </w:p>
-    <w:p>
-      <w:pPr>
-        <w:pStyle w:val="Heading2"/>
-        <w:rPr>
-          <w:rFonts w:ascii="Cambria" w:hAnsi="Cambria"/>
-        </w:rPr>
-      </w:pPr>
-      <w:r>
-        <w:rPr>
-          <w:rFonts w:ascii="Cambria" w:hAnsi="Cambria"/>
-        </w:rPr>
-        <w:t>Inputs:</w:t>
-      </w:r>
-    </w:p>
-    <w:p>
-      <w:pPr>
-        <w:pStyle w:val="Heading2"/>
-        <w:rPr>
-          <w:rFonts w:ascii="Cambria" w:hAnsi="Cambria"/>
-        </w:rPr>
-      </w:pPr>
-      <w:r>
-        <w:rPr>
-          <w:rFonts w:ascii="Cambria" w:hAnsi="Cambria"/>
-        </w:rPr>
-        <w:t>Assumptions:</w:t>
-      </w:r>
-    </w:p>
-    <w:p>
-      <w:pPr>
-        <w:pStyle w:val="Heading2"/>
-        <w:rPr>
-          <w:rFonts w:ascii="Cambria" w:hAnsi="Cambria"/>
-        </w:rPr>
-      </w:pPr>
-      <w:r>
-        <w:rPr>
-          <w:rFonts w:ascii="Cambria" w:hAnsi="Cambria"/>
-        </w:rPr>
-        <w:t>Failing Screenshot:</w:t>
-      </w:r>
-    </w:p>
-    <w:p>
-      <w:pPr>
-        <w:rPr>
-          <w:rFonts w:ascii="Cambria" w:hAnsi="Cambria"/>
-        </w:rPr>
-      </w:pPr>
-    </w:p>
-    <w:p>
-      <w:pPr>
-        <w:pStyle w:val="Heading2"/>
-        <w:rPr>
-          <w:rFonts w:ascii="Cambria" w:hAnsi="Cambria"/>
-        </w:rPr>
-      </w:pPr>
-      <w:r>
-        <w:rPr>
-          <w:rFonts w:ascii="Cambria" w:hAnsi="Cambria"/>
-          <w:noProof/>
-        </w:rPr>
-        <w:lastRenderedPageBreak/>
-        <w:drawing>
-          <wp:anchor distT="0" distB="0" distL="114300" distR="114300" simplePos="0" relativeHeight="251684864" behindDoc="0" locked="0" layoutInCell="1" allowOverlap="1">
-            <wp:simplePos x="0" y="0"/>
-            <wp:positionH relativeFrom="margin">
-              <wp:align>right</wp:align>
-            </wp:positionH>
-            <wp:positionV relativeFrom="paragraph">
-              <wp:posOffset>339090</wp:posOffset>
-            </wp:positionV>
-            <wp:extent cx="5934075" cy="2886075"/>
-            <wp:effectExtent l="19050" t="19050" r="28575" b="28575"/>
-            <wp:wrapSquare wrapText="bothSides"/>
-            <wp:docPr id="29" name="Picture 29" descr="C:\Users\karim\AppData\Local\Microsoft\Windows\INetCache\Content.Word\Test_18_Pass.png"/>
-            <wp:cNvGraphicFramePr>
-              <a:graphicFrameLocks xmlns:a="http://schemas.openxmlformats.org/drawingml/2006/main" noChangeAspect="1"/>
-            </wp:cNvGraphicFramePr>
-            <a:graphic xmlns:a="http://schemas.openxmlformats.org/drawingml/2006/main">
-              <a:graphicData uri="http://schemas.openxmlformats.org/drawingml/2006/picture">
-                <pic:pic xmlns:pic="http://schemas.openxmlformats.org/drawingml/2006/picture">
-                  <pic:nvPicPr>
-                    <pic:cNvPr id="0" name="Picture 29" descr="C:\Users\karim\AppData\Local\Microsoft\Windows\INetCache\Content.Word\Test_18_Pass.png"/>
                     <pic:cNvPicPr>
                       <a:picLocks noChangeAspect="1" noChangeArrowheads="1"/>
                     </pic:cNvPicPr>
@@ -4062,6 +4049,170 @@
           </wp:anchor>
         </w:drawing>
       </w:r>
+    </w:p>
+    <w:p>
+      <w:pPr>
+        <w:pStyle w:val="Heading1"/>
+        <w:rPr>
+          <w:rFonts w:ascii="Cambria" w:hAnsi="Cambria"/>
+        </w:rPr>
+      </w:pPr>
+      <w:r>
+        <w:rPr>
+          <w:rFonts w:ascii="Cambria" w:hAnsi="Cambria"/>
+        </w:rPr>
+        <w:t>Test 18:</w:t>
+      </w:r>
+      <w:r>
+        <w:rPr>
+          <w:rFonts w:ascii="Cambria" w:hAnsi="Cambria"/>
+        </w:rPr>
+        <w:t xml:space="preserve"> </w:t>
+      </w:r>
+      <w:proofErr w:type="spellStart"/>
+      <w:r>
+        <w:rPr>
+          <w:rFonts w:ascii="Cambria" w:hAnsi="Cambria"/>
+        </w:rPr>
+        <w:t>invalidToPostalCode</w:t>
+      </w:r>
+      <w:proofErr w:type="spellEnd"/>
+    </w:p>
+    <w:p>
+      <w:pPr>
+        <w:pStyle w:val="Heading2"/>
+        <w:rPr>
+          <w:rFonts w:ascii="Cambria" w:hAnsi="Cambria"/>
+        </w:rPr>
+      </w:pPr>
+      <w:r>
+        <w:rPr>
+          <w:rFonts w:ascii="Cambria" w:hAnsi="Cambria"/>
+        </w:rPr>
+        <w:t>Purpose:</w:t>
+      </w:r>
+    </w:p>
+    <w:p>
+      <w:pPr>
+        <w:pStyle w:val="Heading2"/>
+        <w:rPr>
+          <w:rFonts w:ascii="Cambria" w:hAnsi="Cambria"/>
+        </w:rPr>
+      </w:pPr>
+      <w:r>
+        <w:rPr>
+          <w:rFonts w:ascii="Cambria" w:hAnsi="Cambria"/>
+        </w:rPr>
+        <w:t>Inputs:</w:t>
+      </w:r>
+    </w:p>
+    <w:p>
+      <w:pPr>
+        <w:pStyle w:val="Heading2"/>
+        <w:rPr>
+          <w:rFonts w:ascii="Cambria" w:hAnsi="Cambria"/>
+        </w:rPr>
+      </w:pPr>
+      <w:r>
+        <w:rPr>
+          <w:rFonts w:ascii="Cambria" w:hAnsi="Cambria"/>
+        </w:rPr>
+        <w:t>Assumptions:</w:t>
+      </w:r>
+    </w:p>
+    <w:p>
+      <w:pPr>
+        <w:pStyle w:val="Heading2"/>
+        <w:rPr>
+          <w:rFonts w:ascii="Cambria" w:hAnsi="Cambria"/>
+        </w:rPr>
+      </w:pPr>
+      <w:r>
+        <w:rPr>
+          <w:rFonts w:ascii="Cambria" w:hAnsi="Cambria"/>
+        </w:rPr>
+        <w:t>Failing Screenshot:</w:t>
+      </w:r>
+    </w:p>
+    <w:p>
+      <w:pPr>
+        <w:rPr>
+          <w:rFonts w:ascii="Cambria" w:hAnsi="Cambria"/>
+        </w:rPr>
+      </w:pPr>
+    </w:p>
+    <w:p>
+      <w:pPr>
+        <w:pStyle w:val="Heading2"/>
+        <w:rPr>
+          <w:rFonts w:ascii="Cambria" w:hAnsi="Cambria"/>
+        </w:rPr>
+      </w:pPr>
+      <w:r>
+        <w:rPr>
+          <w:rFonts w:ascii="Cambria" w:hAnsi="Cambria"/>
+          <w:noProof/>
+        </w:rPr>
+        <w:lastRenderedPageBreak/>
+        <w:drawing>
+          <wp:anchor distT="0" distB="0" distL="114300" distR="114300" simplePos="0" relativeHeight="251684864" behindDoc="0" locked="0" layoutInCell="1" allowOverlap="1">
+            <wp:simplePos x="0" y="0"/>
+            <wp:positionH relativeFrom="margin">
+              <wp:align>right</wp:align>
+            </wp:positionH>
+            <wp:positionV relativeFrom="paragraph">
+              <wp:posOffset>339090</wp:posOffset>
+            </wp:positionV>
+            <wp:extent cx="5934075" cy="2886075"/>
+            <wp:effectExtent l="19050" t="19050" r="28575" b="28575"/>
+            <wp:wrapSquare wrapText="bothSides"/>
+            <wp:docPr id="29" name="Picture 29" descr="C:\Users\karim\AppData\Local\Microsoft\Windows\INetCache\Content.Word\Test_18_Pass.png"/>
+            <wp:cNvGraphicFramePr>
+              <a:graphicFrameLocks xmlns:a="http://schemas.openxmlformats.org/drawingml/2006/main" noChangeAspect="1"/>
+            </wp:cNvGraphicFramePr>
+            <a:graphic xmlns:a="http://schemas.openxmlformats.org/drawingml/2006/main">
+              <a:graphicData uri="http://schemas.openxmlformats.org/drawingml/2006/picture">
+                <pic:pic xmlns:pic="http://schemas.openxmlformats.org/drawingml/2006/picture">
+                  <pic:nvPicPr>
+                    <pic:cNvPr id="0" name="Picture 29" descr="C:\Users\karim\AppData\Local\Microsoft\Windows\INetCache\Content.Word\Test_18_Pass.png"/>
+                    <pic:cNvPicPr>
+                      <a:picLocks noChangeAspect="1" noChangeArrowheads="1"/>
+                    </pic:cNvPicPr>
+                  </pic:nvPicPr>
+                  <pic:blipFill>
+                    <a:blip r:embed="rId33">
+                      <a:extLst>
+                        <a:ext uri="{28A0092B-C50C-407E-A947-70E740481C1C}">
+                          <a14:useLocalDpi xmlns:a14="http://schemas.microsoft.com/office/drawing/2010/main" val="0"/>
+                        </a:ext>
+                      </a:extLst>
+                    </a:blip>
+                    <a:srcRect/>
+                    <a:stretch>
+                      <a:fillRect/>
+                    </a:stretch>
+                  </pic:blipFill>
+                  <pic:spPr bwMode="auto">
+                    <a:xfrm>
+                      <a:off x="0" y="0"/>
+                      <a:ext cx="5934075" cy="2886075"/>
+                    </a:xfrm>
+                    <a:prstGeom prst="rect">
+                      <a:avLst/>
+                    </a:prstGeom>
+                    <a:noFill/>
+                    <a:ln>
+                      <a:solidFill>
+                        <a:schemeClr val="tx1"/>
+                      </a:solidFill>
+                    </a:ln>
+                  </pic:spPr>
+                </pic:pic>
+              </a:graphicData>
+            </a:graphic>
+          </wp:anchor>
+        </w:drawing>
+      </w:r>
       <w:r>
         <w:rPr>
           <w:rFonts w:ascii="Cambria" w:hAnsi="Cambria"/>
@@ -4179,92 +4330,6 @@
                 <pic:pic xmlns:pic="http://schemas.openxmlformats.org/drawingml/2006/picture">
                   <pic:nvPicPr>
                     <pic:cNvPr id="0" name="Picture 30" descr="C:\Users\karim\AppData\Local\Microsoft\Windows\INetCache\Content.Word\Test_19_Fail.png"/>
-                    <pic:cNvPicPr>
-                      <a:picLocks noChangeAspect="1" noChangeArrowheads="1"/>
-                    </pic:cNvPicPr>
-                  </pic:nvPicPr>
-                  <pic:blipFill>
-                    <a:blip r:embed="rId33">
-                      <a:extLst>
-                        <a:ext uri="{28A0092B-C50C-407E-A947-70E740481C1C}">
-                          <a14:useLocalDpi xmlns:a14="http://schemas.microsoft.com/office/drawing/2010/main" val="0"/>
-                        </a:ext>
-                      </a:extLst>
-                    </a:blip>
-                    <a:srcRect/>
-                    <a:stretch>
-                      <a:fillRect/>
-                    </a:stretch>
-                  </pic:blipFill>
-                  <pic:spPr bwMode="auto">
-                    <a:xfrm>
-                      <a:off x="0" y="0"/>
-                      <a:ext cx="5934075" cy="2895600"/>
-                    </a:xfrm>
-                    <a:prstGeom prst="rect">
-                      <a:avLst/>
-                    </a:prstGeom>
-                    <a:noFill/>
-                    <a:ln>
-                      <a:solidFill>
-                        <a:schemeClr val="tx1"/>
-                      </a:solidFill>
-                    </a:ln>
-                  </pic:spPr>
-                </pic:pic>
-              </a:graphicData>
-            </a:graphic>
-          </wp:anchor>
-        </w:drawing>
-      </w:r>
-      <w:r>
-        <w:rPr>
-          <w:rFonts w:ascii="Cambria" w:hAnsi="Cambria"/>
-        </w:rPr>
-        <w:t>Failing Screenshot:</w:t>
-      </w:r>
-    </w:p>
-    <w:p>
-      <w:pPr>
-        <w:rPr>
-          <w:rFonts w:ascii="Cambria" w:hAnsi="Cambria"/>
-        </w:rPr>
-      </w:pPr>
-    </w:p>
-    <w:p>
-      <w:pPr>
-        <w:pStyle w:val="Heading2"/>
-        <w:rPr>
-          <w:rFonts w:ascii="Cambria" w:hAnsi="Cambria"/>
-        </w:rPr>
-      </w:pPr>
-      <w:r>
-        <w:rPr>
-          <w:rFonts w:ascii="Cambria" w:hAnsi="Cambria"/>
-          <w:noProof/>
-        </w:rPr>
-        <w:lastRenderedPageBreak/>
-        <w:drawing>
-          <wp:anchor distT="0" distB="0" distL="114300" distR="114300" simplePos="0" relativeHeight="251686912" behindDoc="0" locked="0" layoutInCell="1" allowOverlap="1">
-            <wp:simplePos x="0" y="0"/>
-            <wp:positionH relativeFrom="margin">
-              <wp:align>center</wp:align>
-            </wp:positionH>
-            <wp:positionV relativeFrom="paragraph">
-              <wp:posOffset>372110</wp:posOffset>
-            </wp:positionV>
-            <wp:extent cx="5934075" cy="2895600"/>
-            <wp:effectExtent l="19050" t="19050" r="28575" b="19050"/>
-            <wp:wrapSquare wrapText="bothSides"/>
-            <wp:docPr id="31" name="Picture 31" descr="C:\Users\karim\AppData\Local\Microsoft\Windows\INetCache\Content.Word\Test_19_Pass.png"/>
-            <wp:cNvGraphicFramePr>
-              <a:graphicFrameLocks xmlns:a="http://schemas.openxmlformats.org/drawingml/2006/main" noChangeAspect="1"/>
-            </wp:cNvGraphicFramePr>
-            <a:graphic xmlns:a="http://schemas.openxmlformats.org/drawingml/2006/main">
-              <a:graphicData uri="http://schemas.openxmlformats.org/drawingml/2006/picture">
-                <pic:pic xmlns:pic="http://schemas.openxmlformats.org/drawingml/2006/picture">
-                  <pic:nvPicPr>
-                    <pic:cNvPr id="0" name="Picture 31" descr="C:\Users\karim\AppData\Local\Microsoft\Windows\INetCache\Content.Word\Test_19_Pass.png"/>
                     <pic:cNvPicPr>
                       <a:picLocks noChangeAspect="1" noChangeArrowheads="1"/>
                     </pic:cNvPicPr>
@@ -4307,6 +4372,92 @@
         <w:rPr>
           <w:rFonts w:ascii="Cambria" w:hAnsi="Cambria"/>
         </w:rPr>
+        <w:t>Failing Screenshot:</w:t>
+      </w:r>
+    </w:p>
+    <w:p>
+      <w:pPr>
+        <w:rPr>
+          <w:rFonts w:ascii="Cambria" w:hAnsi="Cambria"/>
+        </w:rPr>
+      </w:pPr>
+    </w:p>
+    <w:p>
+      <w:pPr>
+        <w:pStyle w:val="Heading2"/>
+        <w:rPr>
+          <w:rFonts w:ascii="Cambria" w:hAnsi="Cambria"/>
+        </w:rPr>
+      </w:pPr>
+      <w:r>
+        <w:rPr>
+          <w:rFonts w:ascii="Cambria" w:hAnsi="Cambria"/>
+          <w:noProof/>
+        </w:rPr>
+        <w:lastRenderedPageBreak/>
+        <w:drawing>
+          <wp:anchor distT="0" distB="0" distL="114300" distR="114300" simplePos="0" relativeHeight="251686912" behindDoc="0" locked="0" layoutInCell="1" allowOverlap="1">
+            <wp:simplePos x="0" y="0"/>
+            <wp:positionH relativeFrom="margin">
+              <wp:align>center</wp:align>
+            </wp:positionH>
+            <wp:positionV relativeFrom="paragraph">
+              <wp:posOffset>372110</wp:posOffset>
+            </wp:positionV>
+            <wp:extent cx="5934075" cy="2895600"/>
+            <wp:effectExtent l="19050" t="19050" r="28575" b="19050"/>
+            <wp:wrapSquare wrapText="bothSides"/>
+            <wp:docPr id="31" name="Picture 31" descr="C:\Users\karim\AppData\Local\Microsoft\Windows\INetCache\Content.Word\Test_19_Pass.png"/>
+            <wp:cNvGraphicFramePr>
+              <a:graphicFrameLocks xmlns:a="http://schemas.openxmlformats.org/drawingml/2006/main" noChangeAspect="1"/>
+            </wp:cNvGraphicFramePr>
+            <a:graphic xmlns:a="http://schemas.openxmlformats.org/drawingml/2006/main">
+              <a:graphicData uri="http://schemas.openxmlformats.org/drawingml/2006/picture">
+                <pic:pic xmlns:pic="http://schemas.openxmlformats.org/drawingml/2006/picture">
+                  <pic:nvPicPr>
+                    <pic:cNvPr id="0" name="Picture 31" descr="C:\Users\karim\AppData\Local\Microsoft\Windows\INetCache\Content.Word\Test_19_Pass.png"/>
+                    <pic:cNvPicPr>
+                      <a:picLocks noChangeAspect="1" noChangeArrowheads="1"/>
+                    </pic:cNvPicPr>
+                  </pic:nvPicPr>
+                  <pic:blipFill>
+                    <a:blip r:embed="rId35">
+                      <a:extLst>
+                        <a:ext uri="{28A0092B-C50C-407E-A947-70E740481C1C}">
+                          <a14:useLocalDpi xmlns:a14="http://schemas.microsoft.com/office/drawing/2010/main" val="0"/>
+                        </a:ext>
+                      </a:extLst>
+                    </a:blip>
+                    <a:srcRect/>
+                    <a:stretch>
+                      <a:fillRect/>
+                    </a:stretch>
+                  </pic:blipFill>
+                  <pic:spPr bwMode="auto">
+                    <a:xfrm>
+                      <a:off x="0" y="0"/>
+                      <a:ext cx="5934075" cy="2895600"/>
+                    </a:xfrm>
+                    <a:prstGeom prst="rect">
+                      <a:avLst/>
+                    </a:prstGeom>
+                    <a:noFill/>
+                    <a:ln>
+                      <a:solidFill>
+                        <a:schemeClr val="tx1"/>
+                      </a:solidFill>
+                    </a:ln>
+                  </pic:spPr>
+                </pic:pic>
+              </a:graphicData>
+            </a:graphic>
+          </wp:anchor>
+        </w:drawing>
+      </w:r>
+      <w:r>
+        <w:rPr>
+          <w:rFonts w:ascii="Cambria" w:hAnsi="Cambria"/>
+        </w:rPr>
         <w:t>Passing Screenshot:</w:t>
       </w:r>
     </w:p>
@@ -4318,8 +4469,8 @@
       </w:pPr>
     </w:p>
     <w:sectPr>
-      <w:headerReference w:type="default" r:id="rId35"/>
-      <w:footerReference w:type="default" r:id="rId36"/>
+      <w:headerReference w:type="default" r:id="rId36"/>
+      <w:footerReference w:type="default" r:id="rId37"/>
       <w:pgSz w:w="12240" w:h="15840"/>
       <w:pgMar w:top="1440" w:right="1440" w:bottom="1440" w:left="1440" w:header="708" w:footer="708" w:gutter="0"/>
       <w:cols w:space="708"/>
@@ -4588,6 +4739,475 @@
     </w:r>
   </w:p>
 </w:hdr>
+</file>
+
+<file path=word/numbering.xml><?xml version="1.0" encoding="utf-8"?>
+<w:numbering xmlns:wpc="http://schemas.microsoft.com/office/word/2010/wordprocessingCanvas" xmlns:cx="http://schemas.microsoft.com/office/drawing/2014/chartex" xmlns:cx1="http://schemas.microsoft.com/office/drawing/2015/9/8/chartex" xmlns:cx2="http://schemas.microsoft.com/office/drawing/2015/10/21/chartex" xmlns:cx3="http://schemas.microsoft.com/office/drawing/2016/5/9/chartex" xmlns:cx4="http://schemas.microsoft.com/office/drawing/2016/5/10/chartex" xmlns:cx5="http://schemas.microsoft.com/office/drawing/2016/5/11/chartex" xmlns:cx6="http://schemas.microsoft.com/office/drawing/2016/5/12/chartex" xmlns:cx7="http://schemas.microsoft.com/office/drawing/2016/5/13/chartex" xmlns:cx8="http://schemas.microsoft.com/office/drawing/2016/5/14/chartex" xmlns:mc="http://schemas.openxmlformats.org/markup-compatibility/2006" xmlns:aink="http://schemas.microsoft.com/office/drawing/2016/ink" xmlns:am3d="http://schemas.microsoft.com/office/drawing/2017/model3d" xmlns:o="urn:schemas-microsoft-com:office:office" xmlns:r="http://schemas.openxmlformats.org/officeDocument/2006/relationships" xmlns:m="http://schemas.openxmlformats.org/officeDocument/2006/math" xmlns:v="urn:schemas-microsoft-com:vml" xmlns:wp14="http://schemas.microsoft.com/office/word/2010/wordprocessingDrawing" xmlns:wp="http://schemas.openxmlformats.org/drawingml/2006/wordprocessingDrawing" xmlns:w10="urn:schemas-microsoft-com:office:word" xmlns:w="http://schemas.openxmlformats.org/wordprocessingml/2006/main" xmlns:w14="http://schemas.microsoft.com/office/word/2010/wordml" xmlns:w15="http://schemas.microsoft.com/office/word/2012/wordml" xmlns:w16cid="http://schemas.microsoft.com/office/word/2016/wordml/cid" xmlns:w16se="http://schemas.microsoft.com/office/word/2015/wordml/symex" xmlns:wpg="http://schemas.microsoft.com/office/word/2010/wordprocessingGroup" xmlns:wpi="http://schemas.microsoft.com/office/word/2010/wordprocessingInk" xmlns:wne="http://schemas.microsoft.com/office/word/2006/wordml" xmlns:wps="http://schemas.microsoft.com/office/word/2010/wordprocessingShape" mc:Ignorable="w14 w15 w16se w16cid wp14">
+  <w:abstractNum w:abstractNumId="0" w15:restartNumberingAfterBreak="0">
+    <w:nsid w:val="1FAC3BFA"/>
+    <w:multiLevelType w:val="hybridMultilevel"/>
+    <w:tmpl w:val="47E46C22"/>
+    <w:lvl w:ilvl="0" w:tplc="10090001">
+      <w:start w:val="1"/>
+      <w:numFmt w:val="bullet"/>
+      <w:lvlText w:val=""/>
+      <w:lvlJc w:val="left"/>
+      <w:pPr>
+        <w:ind w:left="360" w:hanging="360"/>
+      </w:pPr>
+      <w:rPr>
+        <w:rFonts w:ascii="Symbol" w:hAnsi="Symbol" w:hint="default"/>
+      </w:rPr>
+    </w:lvl>
+    <w:lvl w:ilvl="1" w:tplc="10090003" w:tentative="1">
+      <w:start w:val="1"/>
+      <w:numFmt w:val="bullet"/>
+      <w:lvlText w:val="o"/>
+      <w:lvlJc w:val="left"/>
+      <w:pPr>
+        <w:ind w:left="1080" w:hanging="360"/>
+      </w:pPr>
+      <w:rPr>
+        <w:rFonts w:ascii="Courier New" w:hAnsi="Courier New" w:cs="Courier New" w:hint="default"/>
+      </w:rPr>
+    </w:lvl>
+    <w:lvl w:ilvl="2" w:tplc="10090005" w:tentative="1">
+      <w:start w:val="1"/>
+      <w:numFmt w:val="bullet"/>
+      <w:lvlText w:val=""/>
+      <w:lvlJc w:val="left"/>
+      <w:pPr>
+        <w:ind w:left="1800" w:hanging="360"/>
+      </w:pPr>
+      <w:rPr>
+        <w:rFonts w:ascii="Wingdings" w:hAnsi="Wingdings" w:hint="default"/>
+      </w:rPr>
+    </w:lvl>
+    <w:lvl w:ilvl="3" w:tplc="10090001" w:tentative="1">
+      <w:start w:val="1"/>
+      <w:numFmt w:val="bullet"/>
+      <w:lvlText w:val=""/>
+      <w:lvlJc w:val="left"/>
+      <w:pPr>
+        <w:ind w:left="2520" w:hanging="360"/>
+      </w:pPr>
+      <w:rPr>
+        <w:rFonts w:ascii="Symbol" w:hAnsi="Symbol" w:hint="default"/>
+      </w:rPr>
+    </w:lvl>
+    <w:lvl w:ilvl="4" w:tplc="10090003" w:tentative="1">
+      <w:start w:val="1"/>
+      <w:numFmt w:val="bullet"/>
+      <w:lvlText w:val="o"/>
+      <w:lvlJc w:val="left"/>
+      <w:pPr>
+        <w:ind w:left="3240" w:hanging="360"/>
+      </w:pPr>
+      <w:rPr>
+        <w:rFonts w:ascii="Courier New" w:hAnsi="Courier New" w:cs="Courier New" w:hint="default"/>
+      </w:rPr>
+    </w:lvl>
+    <w:lvl w:ilvl="5" w:tplc="10090005" w:tentative="1">
+      <w:start w:val="1"/>
+      <w:numFmt w:val="bullet"/>
+      <w:lvlText w:val=""/>
+      <w:lvlJc w:val="left"/>
+      <w:pPr>
+        <w:ind w:left="3960" w:hanging="360"/>
+      </w:pPr>
+      <w:rPr>
+        <w:rFonts w:ascii="Wingdings" w:hAnsi="Wingdings" w:hint="default"/>
+      </w:rPr>
+    </w:lvl>
+    <w:lvl w:ilvl="6" w:tplc="10090001" w:tentative="1">
+      <w:start w:val="1"/>
+      <w:numFmt w:val="bullet"/>
+      <w:lvlText w:val=""/>
+      <w:lvlJc w:val="left"/>
+      <w:pPr>
+        <w:ind w:left="4680" w:hanging="360"/>
+      </w:pPr>
+      <w:rPr>
+        <w:rFonts w:ascii="Symbol" w:hAnsi="Symbol" w:hint="default"/>
+      </w:rPr>
+    </w:lvl>
+    <w:lvl w:ilvl="7" w:tplc="10090003" w:tentative="1">
+      <w:start w:val="1"/>
+      <w:numFmt w:val="bullet"/>
+      <w:lvlText w:val="o"/>
+      <w:lvlJc w:val="left"/>
+      <w:pPr>
+        <w:ind w:left="5400" w:hanging="360"/>
+      </w:pPr>
+      <w:rPr>
+        <w:rFonts w:ascii="Courier New" w:hAnsi="Courier New" w:cs="Courier New" w:hint="default"/>
+      </w:rPr>
+    </w:lvl>
+    <w:lvl w:ilvl="8" w:tplc="10090005" w:tentative="1">
+      <w:start w:val="1"/>
+      <w:numFmt w:val="bullet"/>
+      <w:lvlText w:val=""/>
+      <w:lvlJc w:val="left"/>
+      <w:pPr>
+        <w:ind w:left="6120" w:hanging="360"/>
+      </w:pPr>
+      <w:rPr>
+        <w:rFonts w:ascii="Wingdings" w:hAnsi="Wingdings" w:hint="default"/>
+      </w:rPr>
+    </w:lvl>
+  </w:abstractNum>
+  <w:abstractNum w:abstractNumId="1" w15:restartNumberingAfterBreak="0">
+    <w:nsid w:val="2F3010F8"/>
+    <w:multiLevelType w:val="hybridMultilevel"/>
+    <w:tmpl w:val="54CC7A28"/>
+    <w:lvl w:ilvl="0" w:tplc="10090001">
+      <w:start w:val="1"/>
+      <w:numFmt w:val="bullet"/>
+      <w:lvlText w:val=""/>
+      <w:lvlJc w:val="left"/>
+      <w:pPr>
+        <w:ind w:left="360" w:hanging="360"/>
+      </w:pPr>
+      <w:rPr>
+        <w:rFonts w:ascii="Symbol" w:hAnsi="Symbol" w:hint="default"/>
+      </w:rPr>
+    </w:lvl>
+    <w:lvl w:ilvl="1" w:tplc="10090003" w:tentative="1">
+      <w:start w:val="1"/>
+      <w:numFmt w:val="bullet"/>
+      <w:lvlText w:val="o"/>
+      <w:lvlJc w:val="left"/>
+      <w:pPr>
+        <w:ind w:left="1080" w:hanging="360"/>
+      </w:pPr>
+      <w:rPr>
+        <w:rFonts w:ascii="Courier New" w:hAnsi="Courier New" w:cs="Courier New" w:hint="default"/>
+      </w:rPr>
+    </w:lvl>
+    <w:lvl w:ilvl="2" w:tplc="10090005" w:tentative="1">
+      <w:start w:val="1"/>
+      <w:numFmt w:val="bullet"/>
+      <w:lvlText w:val=""/>
+      <w:lvlJc w:val="left"/>
+      <w:pPr>
+        <w:ind w:left="1800" w:hanging="360"/>
+      </w:pPr>
+      <w:rPr>
+        <w:rFonts w:ascii="Wingdings" w:hAnsi="Wingdings" w:hint="default"/>
+      </w:rPr>
+    </w:lvl>
+    <w:lvl w:ilvl="3" w:tplc="10090001" w:tentative="1">
+      <w:start w:val="1"/>
+      <w:numFmt w:val="bullet"/>
+      <w:lvlText w:val=""/>
+      <w:lvlJc w:val="left"/>
+      <w:pPr>
+        <w:ind w:left="2520" w:hanging="360"/>
+      </w:pPr>
+      <w:rPr>
+        <w:rFonts w:ascii="Symbol" w:hAnsi="Symbol" w:hint="default"/>
+      </w:rPr>
+    </w:lvl>
+    <w:lvl w:ilvl="4" w:tplc="10090003" w:tentative="1">
+      <w:start w:val="1"/>
+      <w:numFmt w:val="bullet"/>
+      <w:lvlText w:val="o"/>
+      <w:lvlJc w:val="left"/>
+      <w:pPr>
+        <w:ind w:left="3240" w:hanging="360"/>
+      </w:pPr>
+      <w:rPr>
+        <w:rFonts w:ascii="Courier New" w:hAnsi="Courier New" w:cs="Courier New" w:hint="default"/>
+      </w:rPr>
+    </w:lvl>
+    <w:lvl w:ilvl="5" w:tplc="10090005" w:tentative="1">
+      <w:start w:val="1"/>
+      <w:numFmt w:val="bullet"/>
+      <w:lvlText w:val=""/>
+      <w:lvlJc w:val="left"/>
+      <w:pPr>
+        <w:ind w:left="3960" w:hanging="360"/>
+      </w:pPr>
+      <w:rPr>
+        <w:rFonts w:ascii="Wingdings" w:hAnsi="Wingdings" w:hint="default"/>
+      </w:rPr>
+    </w:lvl>
+    <w:lvl w:ilvl="6" w:tplc="10090001" w:tentative="1">
+      <w:start w:val="1"/>
+      <w:numFmt w:val="bullet"/>
+      <w:lvlText w:val=""/>
+      <w:lvlJc w:val="left"/>
+      <w:pPr>
+        <w:ind w:left="4680" w:hanging="360"/>
+      </w:pPr>
+      <w:rPr>
+        <w:rFonts w:ascii="Symbol" w:hAnsi="Symbol" w:hint="default"/>
+      </w:rPr>
+    </w:lvl>
+    <w:lvl w:ilvl="7" w:tplc="10090003" w:tentative="1">
+      <w:start w:val="1"/>
+      <w:numFmt w:val="bullet"/>
+      <w:lvlText w:val="o"/>
+      <w:lvlJc w:val="left"/>
+      <w:pPr>
+        <w:ind w:left="5400" w:hanging="360"/>
+      </w:pPr>
+      <w:rPr>
+        <w:rFonts w:ascii="Courier New" w:hAnsi="Courier New" w:cs="Courier New" w:hint="default"/>
+      </w:rPr>
+    </w:lvl>
+    <w:lvl w:ilvl="8" w:tplc="10090005" w:tentative="1">
+      <w:start w:val="1"/>
+      <w:numFmt w:val="bullet"/>
+      <w:lvlText w:val=""/>
+      <w:lvlJc w:val="left"/>
+      <w:pPr>
+        <w:ind w:left="6120" w:hanging="360"/>
+      </w:pPr>
+      <w:rPr>
+        <w:rFonts w:ascii="Wingdings" w:hAnsi="Wingdings" w:hint="default"/>
+      </w:rPr>
+    </w:lvl>
+  </w:abstractNum>
+  <w:abstractNum w:abstractNumId="2" w15:restartNumberingAfterBreak="0">
+    <w:nsid w:val="528152C2"/>
+    <w:multiLevelType w:val="hybridMultilevel"/>
+    <w:tmpl w:val="61F8EF78"/>
+    <w:lvl w:ilvl="0" w:tplc="10090001">
+      <w:start w:val="1"/>
+      <w:numFmt w:val="bullet"/>
+      <w:lvlText w:val=""/>
+      <w:lvlJc w:val="left"/>
+      <w:pPr>
+        <w:ind w:left="360" w:hanging="360"/>
+      </w:pPr>
+      <w:rPr>
+        <w:rFonts w:ascii="Symbol" w:hAnsi="Symbol" w:hint="default"/>
+      </w:rPr>
+    </w:lvl>
+    <w:lvl w:ilvl="1" w:tplc="10090003" w:tentative="1">
+      <w:start w:val="1"/>
+      <w:numFmt w:val="bullet"/>
+      <w:lvlText w:val="o"/>
+      <w:lvlJc w:val="left"/>
+      <w:pPr>
+        <w:ind w:left="1080" w:hanging="360"/>
+      </w:pPr>
+      <w:rPr>
+        <w:rFonts w:ascii="Courier New" w:hAnsi="Courier New" w:cs="Courier New" w:hint="default"/>
+      </w:rPr>
+    </w:lvl>
+    <w:lvl w:ilvl="2" w:tplc="10090005" w:tentative="1">
+      <w:start w:val="1"/>
+      <w:numFmt w:val="bullet"/>
+      <w:lvlText w:val=""/>
+      <w:lvlJc w:val="left"/>
+      <w:pPr>
+        <w:ind w:left="1800" w:hanging="360"/>
+      </w:pPr>
+      <w:rPr>
+        <w:rFonts w:ascii="Wingdings" w:hAnsi="Wingdings" w:hint="default"/>
+      </w:rPr>
+    </w:lvl>
+    <w:lvl w:ilvl="3" w:tplc="10090001" w:tentative="1">
+      <w:start w:val="1"/>
+      <w:numFmt w:val="bullet"/>
+      <w:lvlText w:val=""/>
+      <w:lvlJc w:val="left"/>
+      <w:pPr>
+        <w:ind w:left="2520" w:hanging="360"/>
+      </w:pPr>
+      <w:rPr>
+        <w:rFonts w:ascii="Symbol" w:hAnsi="Symbol" w:hint="default"/>
+      </w:rPr>
+    </w:lvl>
+    <w:lvl w:ilvl="4" w:tplc="10090003" w:tentative="1">
+      <w:start w:val="1"/>
+      <w:numFmt w:val="bullet"/>
+      <w:lvlText w:val="o"/>
+      <w:lvlJc w:val="left"/>
+      <w:pPr>
+        <w:ind w:left="3240" w:hanging="360"/>
+      </w:pPr>
+      <w:rPr>
+        <w:rFonts w:ascii="Courier New" w:hAnsi="Courier New" w:cs="Courier New" w:hint="default"/>
+      </w:rPr>
+    </w:lvl>
+    <w:lvl w:ilvl="5" w:tplc="10090005" w:tentative="1">
+      <w:start w:val="1"/>
+      <w:numFmt w:val="bullet"/>
+      <w:lvlText w:val=""/>
+      <w:lvlJc w:val="left"/>
+      <w:pPr>
+        <w:ind w:left="3960" w:hanging="360"/>
+      </w:pPr>
+      <w:rPr>
+        <w:rFonts w:ascii="Wingdings" w:hAnsi="Wingdings" w:hint="default"/>
+      </w:rPr>
+    </w:lvl>
+    <w:lvl w:ilvl="6" w:tplc="10090001" w:tentative="1">
+      <w:start w:val="1"/>
+      <w:numFmt w:val="bullet"/>
+      <w:lvlText w:val=""/>
+      <w:lvlJc w:val="left"/>
+      <w:pPr>
+        <w:ind w:left="4680" w:hanging="360"/>
+      </w:pPr>
+      <w:rPr>
+        <w:rFonts w:ascii="Symbol" w:hAnsi="Symbol" w:hint="default"/>
+      </w:rPr>
+    </w:lvl>
+    <w:lvl w:ilvl="7" w:tplc="10090003" w:tentative="1">
+      <w:start w:val="1"/>
+      <w:numFmt w:val="bullet"/>
+      <w:lvlText w:val="o"/>
+      <w:lvlJc w:val="left"/>
+      <w:pPr>
+        <w:ind w:left="5400" w:hanging="360"/>
+      </w:pPr>
+      <w:rPr>
+        <w:rFonts w:ascii="Courier New" w:hAnsi="Courier New" w:cs="Courier New" w:hint="default"/>
+      </w:rPr>
+    </w:lvl>
+    <w:lvl w:ilvl="8" w:tplc="10090005" w:tentative="1">
+      <w:start w:val="1"/>
+      <w:numFmt w:val="bullet"/>
+      <w:lvlText w:val=""/>
+      <w:lvlJc w:val="left"/>
+      <w:pPr>
+        <w:ind w:left="6120" w:hanging="360"/>
+      </w:pPr>
+      <w:rPr>
+        <w:rFonts w:ascii="Wingdings" w:hAnsi="Wingdings" w:hint="default"/>
+      </w:rPr>
+    </w:lvl>
+  </w:abstractNum>
+  <w:abstractNum w:abstractNumId="3" w15:restartNumberingAfterBreak="0">
+    <w:nsid w:val="590F5C88"/>
+    <w:multiLevelType w:val="hybridMultilevel"/>
+    <w:tmpl w:val="3F2CCC96"/>
+    <w:lvl w:ilvl="0" w:tplc="10090001">
+      <w:start w:val="1"/>
+      <w:numFmt w:val="bullet"/>
+      <w:lvlText w:val=""/>
+      <w:lvlJc w:val="left"/>
+      <w:pPr>
+        <w:ind w:left="360" w:hanging="360"/>
+      </w:pPr>
+      <w:rPr>
+        <w:rFonts w:ascii="Symbol" w:hAnsi="Symbol" w:hint="default"/>
+      </w:rPr>
+    </w:lvl>
+    <w:lvl w:ilvl="1" w:tplc="10090003" w:tentative="1">
+      <w:start w:val="1"/>
+      <w:numFmt w:val="bullet"/>
+      <w:lvlText w:val="o"/>
+      <w:lvlJc w:val="left"/>
+      <w:pPr>
+        <w:ind w:left="1080" w:hanging="360"/>
+      </w:pPr>
+      <w:rPr>
+        <w:rFonts w:ascii="Courier New" w:hAnsi="Courier New" w:cs="Courier New" w:hint="default"/>
+      </w:rPr>
+    </w:lvl>
+    <w:lvl w:ilvl="2" w:tplc="10090005" w:tentative="1">
+      <w:start w:val="1"/>
+      <w:numFmt w:val="bullet"/>
+      <w:lvlText w:val=""/>
+      <w:lvlJc w:val="left"/>
+      <w:pPr>
+        <w:ind w:left="1800" w:hanging="360"/>
+      </w:pPr>
+      <w:rPr>
+        <w:rFonts w:ascii="Wingdings" w:hAnsi="Wingdings" w:hint="default"/>
+      </w:rPr>
+    </w:lvl>
+    <w:lvl w:ilvl="3" w:tplc="10090001" w:tentative="1">
+      <w:start w:val="1"/>
+      <w:numFmt w:val="bullet"/>
+      <w:lvlText w:val=""/>
+      <w:lvlJc w:val="left"/>
+      <w:pPr>
+        <w:ind w:left="2520" w:hanging="360"/>
+      </w:pPr>
+      <w:rPr>
+        <w:rFonts w:ascii="Symbol" w:hAnsi="Symbol" w:hint="default"/>
+      </w:rPr>
+    </w:lvl>
+    <w:lvl w:ilvl="4" w:tplc="10090003" w:tentative="1">
+      <w:start w:val="1"/>
+      <w:numFmt w:val="bullet"/>
+      <w:lvlText w:val="o"/>
+      <w:lvlJc w:val="left"/>
+      <w:pPr>
+        <w:ind w:left="3240" w:hanging="360"/>
+      </w:pPr>
+      <w:rPr>
+        <w:rFonts w:ascii="Courier New" w:hAnsi="Courier New" w:cs="Courier New" w:hint="default"/>
+      </w:rPr>
+    </w:lvl>
+    <w:lvl w:ilvl="5" w:tplc="10090005" w:tentative="1">
+      <w:start w:val="1"/>
+      <w:numFmt w:val="bullet"/>
+      <w:lvlText w:val=""/>
+      <w:lvlJc w:val="left"/>
+      <w:pPr>
+        <w:ind w:left="3960" w:hanging="360"/>
+      </w:pPr>
+      <w:rPr>
+        <w:rFonts w:ascii="Wingdings" w:hAnsi="Wingdings" w:hint="default"/>
+      </w:rPr>
+    </w:lvl>
+    <w:lvl w:ilvl="6" w:tplc="10090001" w:tentative="1">
+      <w:start w:val="1"/>
+      <w:numFmt w:val="bullet"/>
+      <w:lvlText w:val=""/>
+      <w:lvlJc w:val="left"/>
+      <w:pPr>
+        <w:ind w:left="4680" w:hanging="360"/>
+      </w:pPr>
+      <w:rPr>
+        <w:rFonts w:ascii="Symbol" w:hAnsi="Symbol" w:hint="default"/>
+      </w:rPr>
+    </w:lvl>
+    <w:lvl w:ilvl="7" w:tplc="10090003" w:tentative="1">
+      <w:start w:val="1"/>
+      <w:numFmt w:val="bullet"/>
+      <w:lvlText w:val="o"/>
+      <w:lvlJc w:val="left"/>
+      <w:pPr>
+        <w:ind w:left="5400" w:hanging="360"/>
+      </w:pPr>
+      <w:rPr>
+        <w:rFonts w:ascii="Courier New" w:hAnsi="Courier New" w:cs="Courier New" w:hint="default"/>
+      </w:rPr>
+    </w:lvl>
+    <w:lvl w:ilvl="8" w:tplc="10090005" w:tentative="1">
+      <w:start w:val="1"/>
+      <w:numFmt w:val="bullet"/>
+      <w:lvlText w:val=""/>
+      <w:lvlJc w:val="left"/>
+      <w:pPr>
+        <w:ind w:left="6120" w:hanging="360"/>
+      </w:pPr>
+      <w:rPr>
+        <w:rFonts w:ascii="Wingdings" w:hAnsi="Wingdings" w:hint="default"/>
+      </w:rPr>
+    </w:lvl>
+  </w:abstractNum>
+  <w:num w:numId="1">
+    <w:abstractNumId w:val="0"/>
+  </w:num>
+  <w:num w:numId="2">
+    <w:abstractNumId w:val="3"/>
+  </w:num>
+  <w:num w:numId="3">
+    <w:abstractNumId w:val="1"/>
+  </w:num>
+  <w:num w:numId="4">
+    <w:abstractNumId w:val="2"/>
+  </w:num>
+</w:numbering>
 </file>
 
 <file path=word/styles.xml><?xml version="1.0" encoding="utf-8"?>
@@ -5128,6 +5748,17 @@
       <w:szCs w:val="26"/>
     </w:rPr>
   </w:style>
+  <w:style w:type="paragraph" w:styleId="ListParagraph">
+    <w:name w:val="List Paragraph"/>
+    <w:basedOn w:val="Normal"/>
+    <w:uiPriority w:val="34"/>
+    <w:qFormat/>
+    <w:rsid w:val="004B6E42"/>
+    <w:pPr>
+      <w:ind w:left="720"/>
+      <w:contextualSpacing/>
+    </w:pPr>
+  </w:style>
 </w:styles>
 </file>
 

</xml_diff>

<commit_message>
added first ten sections
</commit_message>
<xml_diff>
--- a/Assignment-B_Karim_El-Baba-260582332.docx
+++ b/Assignment-B_Karim_El-Baba-260582332.docx
@@ -1039,7 +1039,6 @@
           <w:rFonts w:ascii="Cambria" w:hAnsi="Cambria"/>
         </w:rPr>
       </w:pPr>
-      <w:bookmarkStart w:id="0" w:name="_GoBack"/>
       <w:r>
         <w:rPr>
           <w:rFonts w:ascii="Cambria" w:hAnsi="Cambria"/>
@@ -1104,7 +1103,6 @@
           </wp:anchor>
         </w:drawing>
       </w:r>
-      <w:bookmarkEnd w:id="0"/>
     </w:p>
     <w:p>
       <w:pPr>
@@ -1160,21 +1158,45 @@
         <w:rPr>
           <w:rFonts w:ascii="Cambria" w:hAnsi="Cambria"/>
         </w:rPr>
-        <w:t xml:space="preserve">To demonstrate the ability to get the full rate of a parcel based on the sub rate of all it’s attributes. </w:t>
-      </w:r>
-    </w:p>
-    <w:p>
-      <w:pPr>
-        <w:pStyle w:val="Heading2"/>
-        <w:rPr>
-          <w:rFonts w:ascii="Cambria" w:hAnsi="Cambria"/>
-        </w:rPr>
-      </w:pPr>
-      <w:r>
-        <w:rPr>
-          <w:rFonts w:ascii="Cambria" w:hAnsi="Cambria"/>
-        </w:rPr>
-        <w:t>Inputs:</w:t>
+        <w:t>To demonstrate the ability to get the full rate of a parcel based on the sub rate of all it’s attributes</w:t>
+      </w:r>
+      <w:r>
+        <w:rPr>
+          <w:rFonts w:ascii="Cambria" w:hAnsi="Cambria"/>
+        </w:rPr>
+        <w:t xml:space="preserve"> in the first range</w:t>
+      </w:r>
+      <w:r>
+        <w:rPr>
+          <w:rFonts w:ascii="Cambria" w:hAnsi="Cambria"/>
+        </w:rPr>
+        <w:t xml:space="preserve">. </w:t>
+      </w:r>
+    </w:p>
+    <w:p>
+      <w:pPr>
+        <w:pStyle w:val="Heading2"/>
+        <w:rPr>
+          <w:rFonts w:ascii="Cambria" w:hAnsi="Cambria"/>
+        </w:rPr>
+      </w:pPr>
+      <w:r>
+        <w:rPr>
+          <w:rFonts w:ascii="Cambria" w:hAnsi="Cambria"/>
+        </w:rPr>
+        <w:t>Inputs</w:t>
+      </w:r>
+      <w:r>
+        <w:rPr>
+          <w:rFonts w:ascii="Cambria" w:hAnsi="Cambria"/>
+        </w:rPr>
+        <w:t xml:space="preserve"> and Expected Output</w:t>
+      </w:r>
+      <w:r>
+        <w:rPr>
+          <w:rFonts w:ascii="Cambria" w:hAnsi="Cambria"/>
+        </w:rPr>
+        <w:t>:</w:t>
       </w:r>
     </w:p>
     <w:p>
@@ -1188,7 +1210,181 @@
         <w:rPr>
           <w:rFonts w:ascii="Cambria" w:hAnsi="Cambria"/>
         </w:rPr>
-        <w:t>Double values representing the weight, height, width, length, and strings representing the destination postal code, and type of postage.</w:t>
+        <w:t xml:space="preserve">Double values representing the </w:t>
+      </w:r>
+      <w:r>
+        <w:rPr>
+          <w:rFonts w:ascii="Cambria" w:hAnsi="Cambria"/>
+          <w:b/>
+          <w:i/>
+          <w:u w:val="single"/>
+        </w:rPr>
+        <w:t>weight</w:t>
+      </w:r>
+      <w:r>
+        <w:rPr>
+          <w:rFonts w:ascii="Cambria" w:hAnsi="Cambria"/>
+        </w:rPr>
+        <w:t xml:space="preserve"> (0.1 Kg)</w:t>
+      </w:r>
+      <w:r>
+        <w:rPr>
+          <w:rFonts w:ascii="Cambria" w:hAnsi="Cambria"/>
+        </w:rPr>
+        <w:t xml:space="preserve">, </w:t>
+      </w:r>
+      <w:r>
+        <w:rPr>
+          <w:rFonts w:ascii="Cambria" w:hAnsi="Cambria"/>
+          <w:b/>
+          <w:i/>
+          <w:u w:val="single"/>
+        </w:rPr>
+        <w:t>height</w:t>
+      </w:r>
+      <w:r>
+        <w:rPr>
+          <w:rFonts w:ascii="Cambria" w:hAnsi="Cambria"/>
+        </w:rPr>
+        <w:t xml:space="preserve"> (49 cm)</w:t>
+      </w:r>
+      <w:r>
+        <w:rPr>
+          <w:rFonts w:ascii="Cambria" w:hAnsi="Cambria"/>
+        </w:rPr>
+        <w:t xml:space="preserve">, </w:t>
+      </w:r>
+      <w:r>
+        <w:rPr>
+          <w:rFonts w:ascii="Cambria" w:hAnsi="Cambria"/>
+          <w:b/>
+          <w:i/>
+          <w:u w:val="single"/>
+        </w:rPr>
+        <w:t>width</w:t>
+      </w:r>
+      <w:r>
+        <w:rPr>
+          <w:rFonts w:ascii="Cambria" w:hAnsi="Cambria"/>
+        </w:rPr>
+        <w:t xml:space="preserve"> </w:t>
+      </w:r>
+      <w:r>
+        <w:rPr>
+          <w:rFonts w:ascii="Cambria" w:hAnsi="Cambria"/>
+        </w:rPr>
+        <w:t>(49 cm)</w:t>
+      </w:r>
+      <w:r>
+        <w:rPr>
+          <w:rFonts w:ascii="Cambria" w:hAnsi="Cambria"/>
+        </w:rPr>
+        <w:t xml:space="preserve">, </w:t>
+      </w:r>
+      <w:r>
+        <w:rPr>
+          <w:rFonts w:ascii="Cambria" w:hAnsi="Cambria"/>
+          <w:b/>
+          <w:i/>
+          <w:u w:val="single"/>
+        </w:rPr>
+        <w:t>length</w:t>
+      </w:r>
+      <w:r>
+        <w:rPr>
+          <w:rFonts w:ascii="Cambria" w:hAnsi="Cambria"/>
+        </w:rPr>
+        <w:t xml:space="preserve"> </w:t>
+      </w:r>
+      <w:r>
+        <w:rPr>
+          <w:rFonts w:ascii="Cambria" w:hAnsi="Cambria"/>
+        </w:rPr>
+        <w:t>(49 cm)</w:t>
+      </w:r>
+      <w:r>
+        <w:rPr>
+          <w:rFonts w:ascii="Cambria" w:hAnsi="Cambria"/>
+        </w:rPr>
+        <w:t>,</w:t>
+      </w:r>
+      <w:r>
+        <w:rPr>
+          <w:rFonts w:ascii="Cambria" w:hAnsi="Cambria"/>
+        </w:rPr>
+        <w:t xml:space="preserve"> and strings representing the </w:t>
+      </w:r>
+      <w:r>
+        <w:rPr>
+          <w:rFonts w:ascii="Cambria" w:hAnsi="Cambria"/>
+          <w:b/>
+          <w:i/>
+          <w:u w:val="single"/>
+        </w:rPr>
+        <w:t>destination</w:t>
+      </w:r>
+      <w:r>
+        <w:rPr>
+          <w:rFonts w:ascii="Cambria" w:hAnsi="Cambria"/>
+          <w:b/>
+          <w:i/>
+          <w:u w:val="single"/>
+        </w:rPr>
+        <w:t xml:space="preserve"> </w:t>
+      </w:r>
+      <w:r>
+        <w:rPr>
+          <w:rFonts w:ascii="Cambria" w:hAnsi="Cambria"/>
+          <w:b/>
+          <w:i/>
+          <w:u w:val="single"/>
+        </w:rPr>
+        <w:t>postal code</w:t>
+      </w:r>
+      <w:r>
+        <w:rPr>
+          <w:rFonts w:ascii="Cambria" w:hAnsi="Cambria"/>
+        </w:rPr>
+        <w:t xml:space="preserve"> </w:t>
+      </w:r>
+      <w:r>
+        <w:rPr>
+          <w:rFonts w:ascii="Cambria" w:hAnsi="Cambria"/>
+        </w:rPr>
+        <w:t>(H3Z 1J9) within Montreal</w:t>
+      </w:r>
+      <w:r>
+        <w:rPr>
+          <w:rFonts w:ascii="Cambria" w:hAnsi="Cambria"/>
+        </w:rPr>
+        <w:t xml:space="preserve">, and </w:t>
+      </w:r>
+      <w:r>
+        <w:rPr>
+          <w:rFonts w:ascii="Cambria" w:hAnsi="Cambria"/>
+          <w:b/>
+          <w:i/>
+          <w:u w:val="single"/>
+        </w:rPr>
+        <w:t>type of postage</w:t>
+      </w:r>
+      <w:r>
+        <w:rPr>
+          <w:rFonts w:ascii="Cambria" w:hAnsi="Cambria"/>
+        </w:rPr>
+        <w:t xml:space="preserve"> (Regular)</w:t>
+      </w:r>
+      <w:r>
+        <w:rPr>
+          <w:rFonts w:ascii="Cambria" w:hAnsi="Cambria"/>
+        </w:rPr>
+        <w:t>.</w:t>
+      </w:r>
+      <w:r>
+        <w:rPr>
+          <w:rFonts w:ascii="Cambria" w:hAnsi="Cambria"/>
+        </w:rPr>
+        <w:t xml:space="preserve"> The expected output is the proper parcel rate (sum of all sub rates).</w:t>
       </w:r>
     </w:p>
     <w:p>
@@ -1525,16 +1721,245 @@
     </w:p>
     <w:p>
       <w:pPr>
-        <w:pStyle w:val="Heading2"/>
-        <w:rPr>
-          <w:rFonts w:ascii="Cambria" w:hAnsi="Cambria"/>
-        </w:rPr>
-      </w:pPr>
-      <w:r>
-        <w:rPr>
-          <w:rFonts w:ascii="Cambria" w:hAnsi="Cambria"/>
-        </w:rPr>
-        <w:t>Inputs:</w:t>
+        <w:jc w:val="both"/>
+        <w:rPr>
+          <w:rFonts w:ascii="Cambria" w:hAnsi="Cambria"/>
+        </w:rPr>
+      </w:pPr>
+      <w:r>
+        <w:rPr>
+          <w:rFonts w:ascii="Cambria" w:hAnsi="Cambria"/>
+        </w:rPr>
+        <w:t>To demonstrate the ability to get the ful</w:t>
+      </w:r>
+      <w:r>
+        <w:rPr>
+          <w:rFonts w:ascii="Cambria" w:hAnsi="Cambria"/>
+        </w:rPr>
+        <w:t xml:space="preserve">l rate of a parcel with the </w:t>
+      </w:r>
+      <w:r>
+        <w:rPr>
+          <w:rFonts w:ascii="Cambria" w:hAnsi="Cambria"/>
+          <w:b/>
+          <w:i/>
+          <w:u w:val="single"/>
+        </w:rPr>
+        <w:t>weight</w:t>
+      </w:r>
+      <w:r>
+        <w:rPr>
+          <w:rFonts w:ascii="Cambria" w:hAnsi="Cambria"/>
+        </w:rPr>
+        <w:t xml:space="preserve"> </w:t>
+      </w:r>
+      <w:r>
+        <w:rPr>
+          <w:rFonts w:ascii="Cambria" w:hAnsi="Cambria"/>
+        </w:rPr>
+        <w:t>dimension varied</w:t>
+      </w:r>
+      <w:r>
+        <w:rPr>
+          <w:rFonts w:ascii="Cambria" w:hAnsi="Cambria"/>
+        </w:rPr>
+        <w:t xml:space="preserve"> </w:t>
+      </w:r>
+      <w:r>
+        <w:rPr>
+          <w:rFonts w:ascii="Cambria" w:hAnsi="Cambria"/>
+        </w:rPr>
+        <w:t>to be in the next range.</w:t>
+      </w:r>
+      <w:r>
+        <w:rPr>
+          <w:rFonts w:ascii="Cambria" w:hAnsi="Cambria"/>
+        </w:rPr>
+        <w:t xml:space="preserve"> </w:t>
+      </w:r>
+    </w:p>
+    <w:p>
+      <w:pPr>
+        <w:pStyle w:val="Heading2"/>
+        <w:rPr>
+          <w:rFonts w:ascii="Cambria" w:hAnsi="Cambria"/>
+        </w:rPr>
+      </w:pPr>
+      <w:r>
+        <w:rPr>
+          <w:rFonts w:ascii="Cambria" w:hAnsi="Cambria"/>
+        </w:rPr>
+        <w:t>Inputs</w:t>
+      </w:r>
+      <w:r>
+        <w:rPr>
+          <w:rFonts w:ascii="Cambria" w:hAnsi="Cambria"/>
+        </w:rPr>
+        <w:t xml:space="preserve"> and Expected Output</w:t>
+      </w:r>
+      <w:r>
+        <w:rPr>
+          <w:rFonts w:ascii="Cambria" w:hAnsi="Cambria"/>
+        </w:rPr>
+        <w:t>:</w:t>
+      </w:r>
+    </w:p>
+    <w:p>
+      <w:pPr>
+        <w:jc w:val="both"/>
+        <w:rPr>
+          <w:rFonts w:ascii="Cambria" w:hAnsi="Cambria"/>
+        </w:rPr>
+      </w:pPr>
+      <w:r>
+        <w:rPr>
+          <w:rFonts w:ascii="Cambria" w:hAnsi="Cambria"/>
+        </w:rPr>
+        <w:t xml:space="preserve">Double values representing the </w:t>
+      </w:r>
+      <w:r>
+        <w:rPr>
+          <w:rFonts w:ascii="Cambria" w:hAnsi="Cambria"/>
+          <w:b/>
+          <w:i/>
+          <w:u w:val="single"/>
+        </w:rPr>
+        <w:t>weight (0.</w:t>
+      </w:r>
+      <w:r>
+        <w:rPr>
+          <w:rFonts w:ascii="Cambria" w:hAnsi="Cambria"/>
+          <w:b/>
+          <w:i/>
+          <w:u w:val="single"/>
+        </w:rPr>
+        <w:t>26</w:t>
+      </w:r>
+      <w:r>
+        <w:rPr>
+          <w:rFonts w:ascii="Cambria" w:hAnsi="Cambria"/>
+          <w:b/>
+          <w:i/>
+          <w:u w:val="single"/>
+        </w:rPr>
+        <w:t xml:space="preserve"> Kg),</w:t>
+      </w:r>
+      <w:r>
+        <w:rPr>
+          <w:rFonts w:ascii="Cambria" w:hAnsi="Cambria"/>
+        </w:rPr>
+        <w:t xml:space="preserve"> </w:t>
+      </w:r>
+      <w:r>
+        <w:rPr>
+          <w:rFonts w:ascii="Cambria" w:hAnsi="Cambria"/>
+          <w:b/>
+          <w:i/>
+          <w:u w:val="single"/>
+        </w:rPr>
+        <w:t>height</w:t>
+      </w:r>
+      <w:r>
+        <w:rPr>
+          <w:rFonts w:ascii="Cambria" w:hAnsi="Cambria"/>
+        </w:rPr>
+        <w:t xml:space="preserve"> (49 cm)</w:t>
+      </w:r>
+      <w:r>
+        <w:rPr>
+          <w:rFonts w:ascii="Cambria" w:hAnsi="Cambria"/>
+        </w:rPr>
+        <w:t xml:space="preserve">, </w:t>
+      </w:r>
+      <w:r>
+        <w:rPr>
+          <w:rFonts w:ascii="Cambria" w:hAnsi="Cambria"/>
+          <w:b/>
+          <w:i/>
+          <w:u w:val="single"/>
+        </w:rPr>
+        <w:t>width</w:t>
+      </w:r>
+      <w:r>
+        <w:rPr>
+          <w:rFonts w:ascii="Cambria" w:hAnsi="Cambria"/>
+        </w:rPr>
+        <w:t xml:space="preserve"> (49 cm)</w:t>
+      </w:r>
+      <w:r>
+        <w:rPr>
+          <w:rFonts w:ascii="Cambria" w:hAnsi="Cambria"/>
+        </w:rPr>
+        <w:t xml:space="preserve">, </w:t>
+      </w:r>
+      <w:r>
+        <w:rPr>
+          <w:rFonts w:ascii="Cambria" w:hAnsi="Cambria"/>
+          <w:b/>
+          <w:i/>
+          <w:u w:val="single"/>
+        </w:rPr>
+        <w:t>length</w:t>
+      </w:r>
+      <w:r>
+        <w:rPr>
+          <w:rFonts w:ascii="Cambria" w:hAnsi="Cambria"/>
+        </w:rPr>
+        <w:t xml:space="preserve"> (49 cm)</w:t>
+      </w:r>
+      <w:r>
+        <w:rPr>
+          <w:rFonts w:ascii="Cambria" w:hAnsi="Cambria"/>
+        </w:rPr>
+        <w:t xml:space="preserve">, and strings representing the </w:t>
+      </w:r>
+      <w:r>
+        <w:rPr>
+          <w:rFonts w:ascii="Cambria" w:hAnsi="Cambria"/>
+          <w:b/>
+          <w:i/>
+          <w:u w:val="single"/>
+        </w:rPr>
+        <w:t>destination postal code</w:t>
+      </w:r>
+      <w:r>
+        <w:rPr>
+          <w:rFonts w:ascii="Cambria" w:hAnsi="Cambria"/>
+        </w:rPr>
+        <w:t xml:space="preserve"> (H3Z 1J9) within Montreal</w:t>
+      </w:r>
+      <w:r>
+        <w:rPr>
+          <w:rFonts w:ascii="Cambria" w:hAnsi="Cambria"/>
+        </w:rPr>
+        <w:t xml:space="preserve">, and </w:t>
+      </w:r>
+      <w:r>
+        <w:rPr>
+          <w:rFonts w:ascii="Cambria" w:hAnsi="Cambria"/>
+          <w:b/>
+          <w:i/>
+          <w:u w:val="single"/>
+        </w:rPr>
+        <w:t>type of postage</w:t>
+      </w:r>
+      <w:r>
+        <w:rPr>
+          <w:rFonts w:ascii="Cambria" w:hAnsi="Cambria"/>
+        </w:rPr>
+        <w:t xml:space="preserve"> (Regular)</w:t>
+      </w:r>
+      <w:r>
+        <w:rPr>
+          <w:rFonts w:ascii="Cambria" w:hAnsi="Cambria"/>
+        </w:rPr>
+        <w:t>.</w:t>
+      </w:r>
+      <w:r>
+        <w:rPr>
+          <w:rFonts w:ascii="Cambria" w:hAnsi="Cambria"/>
+        </w:rPr>
+        <w:t xml:space="preserve"> The expected output is the proper parcel rate (sum of all sub rates).</w:t>
       </w:r>
     </w:p>
     <w:p>
@@ -1553,6 +1978,88 @@
     </w:p>
     <w:p>
       <w:pPr>
+        <w:pStyle w:val="ListParagraph"/>
+        <w:numPr>
+          <w:ilvl w:val="0"/>
+          <w:numId w:val="1"/>
+        </w:numPr>
+        <w:jc w:val="both"/>
+        <w:rPr>
+          <w:rFonts w:ascii="Cambria" w:hAnsi="Cambria"/>
+        </w:rPr>
+      </w:pPr>
+      <w:r>
+        <w:rPr>
+          <w:rFonts w:ascii="Cambria" w:hAnsi="Cambria"/>
+        </w:rPr>
+        <w:t xml:space="preserve">All the double input values are within an accepted range, and of proper format. </w:t>
+      </w:r>
+    </w:p>
+    <w:p>
+      <w:pPr>
+        <w:pStyle w:val="ListParagraph"/>
+        <w:numPr>
+          <w:ilvl w:val="0"/>
+          <w:numId w:val="1"/>
+        </w:numPr>
+        <w:jc w:val="both"/>
+        <w:rPr>
+          <w:rFonts w:ascii="Cambria" w:hAnsi="Cambria"/>
+        </w:rPr>
+      </w:pPr>
+      <w:r>
+        <w:rPr>
+          <w:rFonts w:ascii="Cambria" w:hAnsi="Cambria"/>
+        </w:rPr>
+        <w:t xml:space="preserve">The origin postal code has been verified to be from Montreal (starting with an H) </w:t>
+      </w:r>
+    </w:p>
+    <w:p>
+      <w:pPr>
+        <w:pStyle w:val="ListParagraph"/>
+        <w:numPr>
+          <w:ilvl w:val="0"/>
+          <w:numId w:val="1"/>
+        </w:numPr>
+        <w:jc w:val="both"/>
+        <w:rPr>
+          <w:rFonts w:ascii="Cambria" w:hAnsi="Cambria"/>
+        </w:rPr>
+      </w:pPr>
+      <w:r>
+        <w:rPr>
+          <w:rFonts w:ascii="Cambria" w:hAnsi="Cambria"/>
+        </w:rPr>
+        <w:t>T</w:t>
+      </w:r>
+      <w:r>
+        <w:rPr>
+          <w:rFonts w:ascii="Cambria" w:hAnsi="Cambria"/>
+        </w:rPr>
+        <w:t xml:space="preserve">he origin and destination postal code match the proper postal code patterns. </w:t>
+      </w:r>
+    </w:p>
+    <w:p>
+      <w:pPr>
+        <w:pStyle w:val="ListParagraph"/>
+        <w:numPr>
+          <w:ilvl w:val="0"/>
+          <w:numId w:val="1"/>
+        </w:numPr>
+        <w:jc w:val="both"/>
+        <w:rPr>
+          <w:rFonts w:ascii="Cambria" w:hAnsi="Cambria"/>
+        </w:rPr>
+      </w:pPr>
+      <w:r>
+        <w:rPr>
+          <w:rFonts w:ascii="Cambria" w:hAnsi="Cambria"/>
+        </w:rPr>
+        <w:t xml:space="preserve">That the type of postage string has been verified to be one of the three postage types. </w:t>
+      </w:r>
+    </w:p>
+    <w:p>
+      <w:pPr>
         <w:pStyle w:val="Heading2"/>
         <w:rPr>
           <w:rFonts w:ascii="Cambria" w:hAnsi="Cambria"/>
@@ -1571,6 +2078,18 @@
           <w:rFonts w:ascii="Cambria" w:hAnsi="Cambria"/>
         </w:rPr>
       </w:pPr>
+      <w:r>
+        <w:rPr>
+          <w:rFonts w:ascii="Cambria" w:hAnsi="Cambria"/>
+        </w:rPr>
+        <w:t xml:space="preserve">This test </w:t>
+      </w:r>
+      <w:r>
+        <w:rPr>
+          <w:rFonts w:ascii="Cambria" w:hAnsi="Cambria"/>
+        </w:rPr>
+        <w:t>does not fail, given that it relies mainly on two previously tested (failed then passed) methods.</w:t>
+      </w:r>
     </w:p>
     <w:p>
       <w:pPr>
@@ -1653,13 +2172,6 @@
     </w:p>
     <w:p>
       <w:pPr>
-        <w:rPr>
-          <w:rFonts w:ascii="Cambria" w:hAnsi="Cambria"/>
-        </w:rPr>
-      </w:pPr>
-    </w:p>
-    <w:p>
-      <w:pPr>
         <w:pStyle w:val="Heading1"/>
         <w:rPr>
           <w:rFonts w:ascii="Cambria" w:hAnsi="Cambria"/>
@@ -1702,16 +2214,260 @@
     </w:p>
     <w:p>
       <w:pPr>
-        <w:pStyle w:val="Heading2"/>
-        <w:rPr>
-          <w:rFonts w:ascii="Cambria" w:hAnsi="Cambria"/>
-        </w:rPr>
-      </w:pPr>
-      <w:r>
-        <w:rPr>
-          <w:rFonts w:ascii="Cambria" w:hAnsi="Cambria"/>
-        </w:rPr>
-        <w:t>Inputs:</w:t>
+        <w:jc w:val="both"/>
+        <w:rPr>
+          <w:rFonts w:ascii="Cambria" w:hAnsi="Cambria"/>
+        </w:rPr>
+      </w:pPr>
+      <w:r>
+        <w:rPr>
+          <w:rFonts w:ascii="Cambria" w:hAnsi="Cambria"/>
+        </w:rPr>
+        <w:t>To demonstrate the ability to get the ful</w:t>
+      </w:r>
+      <w:r>
+        <w:rPr>
+          <w:rFonts w:ascii="Cambria" w:hAnsi="Cambria"/>
+        </w:rPr>
+        <w:t xml:space="preserve">l rate of a parcel with the </w:t>
+      </w:r>
+      <w:r>
+        <w:rPr>
+          <w:rFonts w:ascii="Cambria" w:hAnsi="Cambria"/>
+          <w:b/>
+          <w:i/>
+          <w:u w:val="single"/>
+        </w:rPr>
+        <w:t>height</w:t>
+      </w:r>
+      <w:r>
+        <w:rPr>
+          <w:rFonts w:ascii="Cambria" w:hAnsi="Cambria"/>
+        </w:rPr>
+        <w:t xml:space="preserve"> </w:t>
+      </w:r>
+      <w:r>
+        <w:rPr>
+          <w:rFonts w:ascii="Cambria" w:hAnsi="Cambria"/>
+        </w:rPr>
+        <w:t>dimension varied</w:t>
+      </w:r>
+      <w:r>
+        <w:rPr>
+          <w:rFonts w:ascii="Cambria" w:hAnsi="Cambria"/>
+        </w:rPr>
+        <w:t xml:space="preserve"> </w:t>
+      </w:r>
+      <w:r>
+        <w:rPr>
+          <w:rFonts w:ascii="Cambria" w:hAnsi="Cambria"/>
+        </w:rPr>
+        <w:t>to be in the next range.</w:t>
+      </w:r>
+      <w:r>
+        <w:rPr>
+          <w:rFonts w:ascii="Cambria" w:hAnsi="Cambria"/>
+        </w:rPr>
+        <w:t xml:space="preserve"> </w:t>
+      </w:r>
+      <w:r>
+        <w:rPr>
+          <w:rFonts w:ascii="Cambria" w:hAnsi="Cambria"/>
+        </w:rPr>
+        <w:t xml:space="preserve"> </w:t>
+      </w:r>
+    </w:p>
+    <w:p>
+      <w:pPr>
+        <w:pStyle w:val="Heading2"/>
+        <w:rPr>
+          <w:rFonts w:ascii="Cambria" w:hAnsi="Cambria"/>
+        </w:rPr>
+      </w:pPr>
+      <w:r>
+        <w:rPr>
+          <w:rFonts w:ascii="Cambria" w:hAnsi="Cambria"/>
+        </w:rPr>
+        <w:t>Inputs</w:t>
+      </w:r>
+      <w:r>
+        <w:rPr>
+          <w:rFonts w:ascii="Cambria" w:hAnsi="Cambria"/>
+        </w:rPr>
+        <w:t xml:space="preserve"> and Expected Output</w:t>
+      </w:r>
+      <w:r>
+        <w:rPr>
+          <w:rFonts w:ascii="Cambria" w:hAnsi="Cambria"/>
+        </w:rPr>
+        <w:t>:</w:t>
+      </w:r>
+    </w:p>
+    <w:p>
+      <w:pPr>
+        <w:jc w:val="both"/>
+        <w:rPr>
+          <w:rFonts w:ascii="Cambria" w:hAnsi="Cambria"/>
+        </w:rPr>
+      </w:pPr>
+      <w:r>
+        <w:rPr>
+          <w:rFonts w:ascii="Cambria" w:hAnsi="Cambria"/>
+        </w:rPr>
+        <w:t xml:space="preserve">Double values representing the </w:t>
+      </w:r>
+      <w:r>
+        <w:rPr>
+          <w:rFonts w:ascii="Cambria" w:hAnsi="Cambria"/>
+          <w:b/>
+          <w:i/>
+          <w:u w:val="single"/>
+        </w:rPr>
+        <w:t>weight</w:t>
+      </w:r>
+      <w:r>
+        <w:rPr>
+          <w:rFonts w:ascii="Cambria" w:hAnsi="Cambria"/>
+        </w:rPr>
+        <w:t xml:space="preserve"> </w:t>
+      </w:r>
+      <w:r>
+        <w:rPr>
+          <w:rFonts w:ascii="Cambria" w:hAnsi="Cambria"/>
+          <w:b/>
+          <w:i/>
+          <w:u w:val="single"/>
+        </w:rPr>
+        <w:t>(0.26 Kg),</w:t>
+      </w:r>
+      <w:r>
+        <w:rPr>
+          <w:rFonts w:ascii="Cambria" w:hAnsi="Cambria"/>
+        </w:rPr>
+        <w:t xml:space="preserve"> </w:t>
+      </w:r>
+      <w:r>
+        <w:rPr>
+          <w:rFonts w:ascii="Cambria" w:hAnsi="Cambria"/>
+          <w:b/>
+          <w:i/>
+          <w:u w:val="single"/>
+        </w:rPr>
+        <w:t>height (</w:t>
+      </w:r>
+      <w:r>
+        <w:rPr>
+          <w:rFonts w:ascii="Cambria" w:hAnsi="Cambria"/>
+          <w:b/>
+          <w:i/>
+          <w:u w:val="single"/>
+        </w:rPr>
+        <w:t>9</w:t>
+      </w:r>
+      <w:r>
+        <w:rPr>
+          <w:rFonts w:ascii="Cambria" w:hAnsi="Cambria"/>
+          <w:b/>
+          <w:i/>
+          <w:u w:val="single"/>
+        </w:rPr>
+        <w:t>9 cm),</w:t>
+      </w:r>
+      <w:r>
+        <w:rPr>
+          <w:rFonts w:ascii="Cambria" w:hAnsi="Cambria"/>
+        </w:rPr>
+        <w:t xml:space="preserve"> </w:t>
+      </w:r>
+      <w:r>
+        <w:rPr>
+          <w:rFonts w:ascii="Cambria" w:hAnsi="Cambria"/>
+          <w:b/>
+          <w:i/>
+          <w:u w:val="single"/>
+        </w:rPr>
+        <w:t>width</w:t>
+      </w:r>
+      <w:r>
+        <w:rPr>
+          <w:rFonts w:ascii="Cambria" w:hAnsi="Cambria"/>
+        </w:rPr>
+        <w:t xml:space="preserve"> (49 cm)</w:t>
+      </w:r>
+      <w:r>
+        <w:rPr>
+          <w:rFonts w:ascii="Cambria" w:hAnsi="Cambria"/>
+        </w:rPr>
+        <w:t xml:space="preserve">, </w:t>
+      </w:r>
+      <w:r>
+        <w:rPr>
+          <w:rFonts w:ascii="Cambria" w:hAnsi="Cambria"/>
+          <w:b/>
+          <w:i/>
+          <w:u w:val="single"/>
+        </w:rPr>
+        <w:t>length</w:t>
+      </w:r>
+      <w:r>
+        <w:rPr>
+          <w:rFonts w:ascii="Cambria" w:hAnsi="Cambria"/>
+        </w:rPr>
+        <w:t xml:space="preserve"> (49 cm)</w:t>
+      </w:r>
+      <w:r>
+        <w:rPr>
+          <w:rFonts w:ascii="Cambria" w:hAnsi="Cambria"/>
+        </w:rPr>
+        <w:t xml:space="preserve">, and strings representing the </w:t>
+      </w:r>
+      <w:r>
+        <w:rPr>
+          <w:rFonts w:ascii="Cambria" w:hAnsi="Cambria"/>
+          <w:b/>
+          <w:i/>
+          <w:u w:val="single"/>
+        </w:rPr>
+        <w:t>destination postal code</w:t>
+      </w:r>
+      <w:r>
+        <w:rPr>
+          <w:rFonts w:ascii="Cambria" w:hAnsi="Cambria"/>
+        </w:rPr>
+        <w:t xml:space="preserve"> (H3Z 1J9) within Montreal</w:t>
+      </w:r>
+      <w:r>
+        <w:rPr>
+          <w:rFonts w:ascii="Cambria" w:hAnsi="Cambria"/>
+        </w:rPr>
+        <w:t xml:space="preserve">, and </w:t>
+      </w:r>
+      <w:r>
+        <w:rPr>
+          <w:rFonts w:ascii="Cambria" w:hAnsi="Cambria"/>
+          <w:b/>
+          <w:i/>
+          <w:u w:val="single"/>
+        </w:rPr>
+        <w:t>type of postage</w:t>
+      </w:r>
+      <w:r>
+        <w:rPr>
+          <w:rFonts w:ascii="Cambria" w:hAnsi="Cambria"/>
+        </w:rPr>
+        <w:t xml:space="preserve"> (Regular)</w:t>
+      </w:r>
+      <w:r>
+        <w:rPr>
+          <w:rFonts w:ascii="Cambria" w:hAnsi="Cambria"/>
+        </w:rPr>
+        <w:t>.</w:t>
+      </w:r>
+      <w:r>
+        <w:rPr>
+          <w:rFonts w:ascii="Cambria" w:hAnsi="Cambria"/>
+        </w:rPr>
+        <w:t xml:space="preserve"> The expected output is the proper parcel rate (sum of all sub rates).</w:t>
       </w:r>
     </w:p>
     <w:p>
@@ -1730,6 +2486,88 @@
     </w:p>
     <w:p>
       <w:pPr>
+        <w:pStyle w:val="ListParagraph"/>
+        <w:numPr>
+          <w:ilvl w:val="0"/>
+          <w:numId w:val="1"/>
+        </w:numPr>
+        <w:jc w:val="both"/>
+        <w:rPr>
+          <w:rFonts w:ascii="Cambria" w:hAnsi="Cambria"/>
+        </w:rPr>
+      </w:pPr>
+      <w:r>
+        <w:rPr>
+          <w:rFonts w:ascii="Cambria" w:hAnsi="Cambria"/>
+        </w:rPr>
+        <w:t xml:space="preserve">All the double input values are within an accepted range, and of proper format. </w:t>
+      </w:r>
+    </w:p>
+    <w:p>
+      <w:pPr>
+        <w:pStyle w:val="ListParagraph"/>
+        <w:numPr>
+          <w:ilvl w:val="0"/>
+          <w:numId w:val="1"/>
+        </w:numPr>
+        <w:jc w:val="both"/>
+        <w:rPr>
+          <w:rFonts w:ascii="Cambria" w:hAnsi="Cambria"/>
+        </w:rPr>
+      </w:pPr>
+      <w:r>
+        <w:rPr>
+          <w:rFonts w:ascii="Cambria" w:hAnsi="Cambria"/>
+        </w:rPr>
+        <w:t xml:space="preserve">The origin postal code has been verified to be from Montreal (starting with an H) </w:t>
+      </w:r>
+    </w:p>
+    <w:p>
+      <w:pPr>
+        <w:pStyle w:val="ListParagraph"/>
+        <w:numPr>
+          <w:ilvl w:val="0"/>
+          <w:numId w:val="1"/>
+        </w:numPr>
+        <w:jc w:val="both"/>
+        <w:rPr>
+          <w:rFonts w:ascii="Cambria" w:hAnsi="Cambria"/>
+        </w:rPr>
+      </w:pPr>
+      <w:r>
+        <w:rPr>
+          <w:rFonts w:ascii="Cambria" w:hAnsi="Cambria"/>
+        </w:rPr>
+        <w:t>T</w:t>
+      </w:r>
+      <w:r>
+        <w:rPr>
+          <w:rFonts w:ascii="Cambria" w:hAnsi="Cambria"/>
+        </w:rPr>
+        <w:t xml:space="preserve">he origin and destination postal code match the proper postal code patterns. </w:t>
+      </w:r>
+    </w:p>
+    <w:p>
+      <w:pPr>
+        <w:pStyle w:val="ListParagraph"/>
+        <w:numPr>
+          <w:ilvl w:val="0"/>
+          <w:numId w:val="1"/>
+        </w:numPr>
+        <w:jc w:val="both"/>
+        <w:rPr>
+          <w:rFonts w:ascii="Cambria" w:hAnsi="Cambria"/>
+        </w:rPr>
+      </w:pPr>
+      <w:r>
+        <w:rPr>
+          <w:rFonts w:ascii="Cambria" w:hAnsi="Cambria"/>
+        </w:rPr>
+        <w:t xml:space="preserve">That the type of postage string has been verified to be one of the three postage types. </w:t>
+      </w:r>
+    </w:p>
+    <w:p>
+      <w:pPr>
         <w:pStyle w:val="Heading2"/>
         <w:rPr>
           <w:rFonts w:ascii="Cambria" w:hAnsi="Cambria"/>
@@ -1740,6 +2578,19 @@
           <w:rFonts w:ascii="Cambria" w:hAnsi="Cambria"/>
         </w:rPr>
         <w:t>Failing Screenshot:</w:t>
+      </w:r>
+    </w:p>
+    <w:p>
+      <w:pPr>
+        <w:rPr>
+          <w:rFonts w:ascii="Cambria" w:hAnsi="Cambria"/>
+        </w:rPr>
+      </w:pPr>
+      <w:r>
+        <w:rPr>
+          <w:rFonts w:ascii="Cambria" w:hAnsi="Cambria"/>
+        </w:rPr>
+        <w:t>This test does not fail, given that it relies mainly on two previously tested (failed then passed) methods.</w:t>
       </w:r>
     </w:p>
     <w:p>
@@ -1830,13 +2681,6 @@
     </w:p>
     <w:p>
       <w:pPr>
-        <w:rPr>
-          <w:rFonts w:ascii="Cambria" w:hAnsi="Cambria"/>
-        </w:rPr>
-      </w:pPr>
-    </w:p>
-    <w:p>
-      <w:pPr>
         <w:pStyle w:val="Heading1"/>
         <w:rPr>
           <w:rFonts w:ascii="Cambria" w:hAnsi="Cambria"/>
@@ -1879,16 +2723,251 @@
     </w:p>
     <w:p>
       <w:pPr>
-        <w:pStyle w:val="Heading2"/>
-        <w:rPr>
-          <w:rFonts w:ascii="Cambria" w:hAnsi="Cambria"/>
-        </w:rPr>
-      </w:pPr>
-      <w:r>
-        <w:rPr>
-          <w:rFonts w:ascii="Cambria" w:hAnsi="Cambria"/>
-        </w:rPr>
-        <w:t>Inputs:</w:t>
+        <w:jc w:val="both"/>
+        <w:rPr>
+          <w:rFonts w:ascii="Cambria" w:hAnsi="Cambria"/>
+        </w:rPr>
+      </w:pPr>
+      <w:r>
+        <w:rPr>
+          <w:rFonts w:ascii="Cambria" w:hAnsi="Cambria"/>
+        </w:rPr>
+        <w:t>To demonstrate the ability to get the ful</w:t>
+      </w:r>
+      <w:r>
+        <w:rPr>
+          <w:rFonts w:ascii="Cambria" w:hAnsi="Cambria"/>
+        </w:rPr>
+        <w:t xml:space="preserve">l rate of a parcel with the </w:t>
+      </w:r>
+      <w:r>
+        <w:rPr>
+          <w:rFonts w:ascii="Cambria" w:hAnsi="Cambria"/>
+          <w:b/>
+          <w:i/>
+          <w:u w:val="single"/>
+        </w:rPr>
+        <w:t>length</w:t>
+      </w:r>
+      <w:r>
+        <w:rPr>
+          <w:rFonts w:ascii="Cambria" w:hAnsi="Cambria"/>
+        </w:rPr>
+        <w:t xml:space="preserve"> </w:t>
+      </w:r>
+      <w:r>
+        <w:rPr>
+          <w:rFonts w:ascii="Cambria" w:hAnsi="Cambria"/>
+        </w:rPr>
+        <w:t>dimension varied</w:t>
+      </w:r>
+      <w:r>
+        <w:rPr>
+          <w:rFonts w:ascii="Cambria" w:hAnsi="Cambria"/>
+        </w:rPr>
+        <w:t xml:space="preserve"> to be in the next range</w:t>
+      </w:r>
+      <w:r>
+        <w:rPr>
+          <w:rFonts w:ascii="Cambria" w:hAnsi="Cambria"/>
+        </w:rPr>
+        <w:t>.</w:t>
+      </w:r>
+      <w:r>
+        <w:rPr>
+          <w:rFonts w:ascii="Cambria" w:hAnsi="Cambria"/>
+        </w:rPr>
+        <w:t xml:space="preserve"> </w:t>
+      </w:r>
+    </w:p>
+    <w:p>
+      <w:pPr>
+        <w:pStyle w:val="Heading2"/>
+        <w:rPr>
+          <w:rFonts w:ascii="Cambria" w:hAnsi="Cambria"/>
+        </w:rPr>
+      </w:pPr>
+      <w:r>
+        <w:rPr>
+          <w:rFonts w:ascii="Cambria" w:hAnsi="Cambria"/>
+        </w:rPr>
+        <w:t>Inputs</w:t>
+      </w:r>
+      <w:r>
+        <w:rPr>
+          <w:rFonts w:ascii="Cambria" w:hAnsi="Cambria"/>
+        </w:rPr>
+        <w:t xml:space="preserve"> and Expected Output</w:t>
+      </w:r>
+      <w:r>
+        <w:rPr>
+          <w:rFonts w:ascii="Cambria" w:hAnsi="Cambria"/>
+        </w:rPr>
+        <w:t>:</w:t>
+      </w:r>
+    </w:p>
+    <w:p>
+      <w:pPr>
+        <w:jc w:val="both"/>
+        <w:rPr>
+          <w:rFonts w:ascii="Cambria" w:hAnsi="Cambria"/>
+        </w:rPr>
+      </w:pPr>
+      <w:r>
+        <w:rPr>
+          <w:rFonts w:ascii="Cambria" w:hAnsi="Cambria"/>
+        </w:rPr>
+        <w:t xml:space="preserve">Double values representing the </w:t>
+      </w:r>
+      <w:r>
+        <w:rPr>
+          <w:rFonts w:ascii="Cambria" w:hAnsi="Cambria"/>
+          <w:b/>
+          <w:i/>
+          <w:u w:val="single"/>
+        </w:rPr>
+        <w:t>weight (0.26 Kg),</w:t>
+      </w:r>
+      <w:r>
+        <w:rPr>
+          <w:rFonts w:ascii="Cambria" w:hAnsi="Cambria"/>
+        </w:rPr>
+        <w:t xml:space="preserve"> </w:t>
+      </w:r>
+      <w:r>
+        <w:rPr>
+          <w:rFonts w:ascii="Cambria" w:hAnsi="Cambria"/>
+          <w:b/>
+          <w:i/>
+          <w:u w:val="single"/>
+        </w:rPr>
+        <w:t>height (</w:t>
+      </w:r>
+      <w:r>
+        <w:rPr>
+          <w:rFonts w:ascii="Cambria" w:hAnsi="Cambria"/>
+          <w:b/>
+          <w:i/>
+          <w:u w:val="single"/>
+        </w:rPr>
+        <w:t>140</w:t>
+      </w:r>
+      <w:r>
+        <w:rPr>
+          <w:rFonts w:ascii="Cambria" w:hAnsi="Cambria"/>
+          <w:b/>
+          <w:i/>
+          <w:u w:val="single"/>
+        </w:rPr>
+        <w:t xml:space="preserve"> cm),</w:t>
+      </w:r>
+      <w:r>
+        <w:rPr>
+          <w:rFonts w:ascii="Cambria" w:hAnsi="Cambria"/>
+        </w:rPr>
+        <w:t xml:space="preserve"> </w:t>
+      </w:r>
+      <w:r>
+        <w:rPr>
+          <w:rFonts w:ascii="Cambria" w:hAnsi="Cambria"/>
+          <w:b/>
+          <w:i/>
+          <w:u w:val="single"/>
+        </w:rPr>
+        <w:t>width</w:t>
+      </w:r>
+      <w:r>
+        <w:rPr>
+          <w:rFonts w:ascii="Cambria" w:hAnsi="Cambria"/>
+        </w:rPr>
+        <w:t xml:space="preserve"> (49 cm)</w:t>
+      </w:r>
+      <w:r>
+        <w:rPr>
+          <w:rFonts w:ascii="Cambria" w:hAnsi="Cambria"/>
+        </w:rPr>
+        <w:t xml:space="preserve">, </w:t>
+      </w:r>
+      <w:r>
+        <w:rPr>
+          <w:rFonts w:ascii="Cambria" w:hAnsi="Cambria"/>
+          <w:b/>
+          <w:i/>
+          <w:u w:val="single"/>
+        </w:rPr>
+        <w:t>length (</w:t>
+      </w:r>
+      <w:r>
+        <w:rPr>
+          <w:rFonts w:ascii="Cambria" w:hAnsi="Cambria"/>
+          <w:b/>
+          <w:i/>
+          <w:u w:val="single"/>
+        </w:rPr>
+        <w:t>9</w:t>
+      </w:r>
+      <w:r>
+        <w:rPr>
+          <w:rFonts w:ascii="Cambria" w:hAnsi="Cambria"/>
+          <w:b/>
+          <w:i/>
+          <w:u w:val="single"/>
+        </w:rPr>
+        <w:t>9 cm),</w:t>
+      </w:r>
+      <w:r>
+        <w:rPr>
+          <w:rFonts w:ascii="Cambria" w:hAnsi="Cambria"/>
+        </w:rPr>
+        <w:t xml:space="preserve"> and strings representing the </w:t>
+      </w:r>
+      <w:r>
+        <w:rPr>
+          <w:rFonts w:ascii="Cambria" w:hAnsi="Cambria"/>
+          <w:b/>
+          <w:i/>
+          <w:u w:val="single"/>
+        </w:rPr>
+        <w:t>destination postal code</w:t>
+      </w:r>
+      <w:r>
+        <w:rPr>
+          <w:rFonts w:ascii="Cambria" w:hAnsi="Cambria"/>
+        </w:rPr>
+        <w:t xml:space="preserve"> (H3Z 1J9) within Montreal</w:t>
+      </w:r>
+      <w:r>
+        <w:rPr>
+          <w:rFonts w:ascii="Cambria" w:hAnsi="Cambria"/>
+        </w:rPr>
+        <w:t xml:space="preserve">, and </w:t>
+      </w:r>
+      <w:r>
+        <w:rPr>
+          <w:rFonts w:ascii="Cambria" w:hAnsi="Cambria"/>
+          <w:b/>
+          <w:i/>
+          <w:u w:val="single"/>
+        </w:rPr>
+        <w:t>type of postage</w:t>
+      </w:r>
+      <w:r>
+        <w:rPr>
+          <w:rFonts w:ascii="Cambria" w:hAnsi="Cambria"/>
+        </w:rPr>
+        <w:t xml:space="preserve"> (Regular)</w:t>
+      </w:r>
+      <w:r>
+        <w:rPr>
+          <w:rFonts w:ascii="Cambria" w:hAnsi="Cambria"/>
+        </w:rPr>
+        <w:t>.</w:t>
+      </w:r>
+      <w:r>
+        <w:rPr>
+          <w:rFonts w:ascii="Cambria" w:hAnsi="Cambria"/>
+        </w:rPr>
+        <w:t xml:space="preserve"> The expected output is the proper parcel rate (sum of all sub rates).</w:t>
       </w:r>
     </w:p>
     <w:p>
@@ -1907,6 +2986,88 @@
     </w:p>
     <w:p>
       <w:pPr>
+        <w:pStyle w:val="ListParagraph"/>
+        <w:numPr>
+          <w:ilvl w:val="0"/>
+          <w:numId w:val="1"/>
+        </w:numPr>
+        <w:jc w:val="both"/>
+        <w:rPr>
+          <w:rFonts w:ascii="Cambria" w:hAnsi="Cambria"/>
+        </w:rPr>
+      </w:pPr>
+      <w:r>
+        <w:rPr>
+          <w:rFonts w:ascii="Cambria" w:hAnsi="Cambria"/>
+        </w:rPr>
+        <w:t xml:space="preserve">All the double input values are within an accepted range, and of proper format. </w:t>
+      </w:r>
+    </w:p>
+    <w:p>
+      <w:pPr>
+        <w:pStyle w:val="ListParagraph"/>
+        <w:numPr>
+          <w:ilvl w:val="0"/>
+          <w:numId w:val="1"/>
+        </w:numPr>
+        <w:jc w:val="both"/>
+        <w:rPr>
+          <w:rFonts w:ascii="Cambria" w:hAnsi="Cambria"/>
+        </w:rPr>
+      </w:pPr>
+      <w:r>
+        <w:rPr>
+          <w:rFonts w:ascii="Cambria" w:hAnsi="Cambria"/>
+        </w:rPr>
+        <w:t xml:space="preserve">The origin postal code has been verified to be from Montreal (starting with an H) </w:t>
+      </w:r>
+    </w:p>
+    <w:p>
+      <w:pPr>
+        <w:pStyle w:val="ListParagraph"/>
+        <w:numPr>
+          <w:ilvl w:val="0"/>
+          <w:numId w:val="1"/>
+        </w:numPr>
+        <w:jc w:val="both"/>
+        <w:rPr>
+          <w:rFonts w:ascii="Cambria" w:hAnsi="Cambria"/>
+        </w:rPr>
+      </w:pPr>
+      <w:r>
+        <w:rPr>
+          <w:rFonts w:ascii="Cambria" w:hAnsi="Cambria"/>
+        </w:rPr>
+        <w:t>T</w:t>
+      </w:r>
+      <w:r>
+        <w:rPr>
+          <w:rFonts w:ascii="Cambria" w:hAnsi="Cambria"/>
+        </w:rPr>
+        <w:t xml:space="preserve">he origin and destination postal code match the proper postal code patterns. </w:t>
+      </w:r>
+    </w:p>
+    <w:p>
+      <w:pPr>
+        <w:pStyle w:val="ListParagraph"/>
+        <w:numPr>
+          <w:ilvl w:val="0"/>
+          <w:numId w:val="1"/>
+        </w:numPr>
+        <w:jc w:val="both"/>
+        <w:rPr>
+          <w:rFonts w:ascii="Cambria" w:hAnsi="Cambria"/>
+        </w:rPr>
+      </w:pPr>
+      <w:r>
+        <w:rPr>
+          <w:rFonts w:ascii="Cambria" w:hAnsi="Cambria"/>
+        </w:rPr>
+        <w:t xml:space="preserve">That the type of postage string has been verified to be one of the three postage types. </w:t>
+      </w:r>
+    </w:p>
+    <w:p>
+      <w:pPr>
         <w:pStyle w:val="Heading2"/>
         <w:rPr>
           <w:rFonts w:ascii="Cambria" w:hAnsi="Cambria"/>
@@ -1917,6 +3078,19 @@
           <w:rFonts w:ascii="Cambria" w:hAnsi="Cambria"/>
         </w:rPr>
         <w:t>Failing Screenshot:</w:t>
+      </w:r>
+    </w:p>
+    <w:p>
+      <w:pPr>
+        <w:rPr>
+          <w:rFonts w:ascii="Cambria" w:hAnsi="Cambria"/>
+        </w:rPr>
+      </w:pPr>
+      <w:r>
+        <w:rPr>
+          <w:rFonts w:ascii="Cambria" w:hAnsi="Cambria"/>
+        </w:rPr>
+        <w:t>This test does not fail, given that it relies mainly on two previously tested (failed then passed) methods.</w:t>
       </w:r>
     </w:p>
     <w:p>
@@ -2056,16 +3230,227 @@
     </w:p>
     <w:p>
       <w:pPr>
-        <w:pStyle w:val="Heading2"/>
-        <w:rPr>
-          <w:rFonts w:ascii="Cambria" w:hAnsi="Cambria"/>
-        </w:rPr>
-      </w:pPr>
-      <w:r>
-        <w:rPr>
-          <w:rFonts w:ascii="Cambria" w:hAnsi="Cambria"/>
-        </w:rPr>
-        <w:t>Inputs:</w:t>
+        <w:jc w:val="both"/>
+        <w:rPr>
+          <w:rFonts w:ascii="Cambria" w:hAnsi="Cambria"/>
+        </w:rPr>
+      </w:pPr>
+      <w:r>
+        <w:rPr>
+          <w:rFonts w:ascii="Cambria" w:hAnsi="Cambria"/>
+        </w:rPr>
+        <w:t>To demonstrate the ability to get the ful</w:t>
+      </w:r>
+      <w:r>
+        <w:rPr>
+          <w:rFonts w:ascii="Cambria" w:hAnsi="Cambria"/>
+        </w:rPr>
+        <w:t xml:space="preserve">l rate of a parcel with the </w:t>
+      </w:r>
+      <w:r>
+        <w:rPr>
+          <w:rFonts w:ascii="Cambria" w:hAnsi="Cambria"/>
+          <w:b/>
+          <w:i/>
+          <w:u w:val="single"/>
+        </w:rPr>
+        <w:t>width</w:t>
+      </w:r>
+      <w:r>
+        <w:rPr>
+          <w:rFonts w:ascii="Cambria" w:hAnsi="Cambria"/>
+        </w:rPr>
+        <w:t xml:space="preserve"> dimension varied.</w:t>
+      </w:r>
+      <w:r>
+        <w:rPr>
+          <w:rFonts w:ascii="Cambria" w:hAnsi="Cambria"/>
+        </w:rPr>
+        <w:t xml:space="preserve"> </w:t>
+      </w:r>
+    </w:p>
+    <w:p>
+      <w:pPr>
+        <w:pStyle w:val="Heading2"/>
+        <w:rPr>
+          <w:rFonts w:ascii="Cambria" w:hAnsi="Cambria"/>
+        </w:rPr>
+      </w:pPr>
+      <w:r>
+        <w:rPr>
+          <w:rFonts w:ascii="Cambria" w:hAnsi="Cambria"/>
+        </w:rPr>
+        <w:t>Inputs</w:t>
+      </w:r>
+      <w:r>
+        <w:rPr>
+          <w:rFonts w:ascii="Cambria" w:hAnsi="Cambria"/>
+        </w:rPr>
+        <w:t xml:space="preserve"> and Expected Output</w:t>
+      </w:r>
+      <w:r>
+        <w:rPr>
+          <w:rFonts w:ascii="Cambria" w:hAnsi="Cambria"/>
+        </w:rPr>
+        <w:t>:</w:t>
+      </w:r>
+    </w:p>
+    <w:p>
+      <w:pPr>
+        <w:jc w:val="both"/>
+        <w:rPr>
+          <w:rFonts w:ascii="Cambria" w:hAnsi="Cambria"/>
+        </w:rPr>
+      </w:pPr>
+      <w:r>
+        <w:rPr>
+          <w:rFonts w:ascii="Cambria" w:hAnsi="Cambria"/>
+        </w:rPr>
+        <w:t xml:space="preserve">Double values representing the </w:t>
+      </w:r>
+      <w:r>
+        <w:rPr>
+          <w:rFonts w:ascii="Cambria" w:hAnsi="Cambria"/>
+          <w:b/>
+          <w:i/>
+          <w:u w:val="single"/>
+        </w:rPr>
+        <w:t>weight (0.26 Kg),</w:t>
+      </w:r>
+      <w:r>
+        <w:rPr>
+          <w:rFonts w:ascii="Cambria" w:hAnsi="Cambria"/>
+        </w:rPr>
+        <w:t xml:space="preserve"> </w:t>
+      </w:r>
+      <w:r>
+        <w:rPr>
+          <w:rFonts w:ascii="Cambria" w:hAnsi="Cambria"/>
+          <w:b/>
+          <w:i/>
+          <w:u w:val="single"/>
+        </w:rPr>
+        <w:t>height (140 cm),</w:t>
+      </w:r>
+      <w:r>
+        <w:rPr>
+          <w:rFonts w:ascii="Cambria" w:hAnsi="Cambria"/>
+        </w:rPr>
+        <w:t xml:space="preserve"> </w:t>
+      </w:r>
+      <w:r>
+        <w:rPr>
+          <w:rFonts w:ascii="Cambria" w:hAnsi="Cambria"/>
+          <w:b/>
+          <w:i/>
+          <w:u w:val="single"/>
+        </w:rPr>
+        <w:t>width (</w:t>
+      </w:r>
+      <w:r>
+        <w:rPr>
+          <w:rFonts w:ascii="Cambria" w:hAnsi="Cambria"/>
+          <w:b/>
+          <w:i/>
+          <w:u w:val="single"/>
+        </w:rPr>
+        <w:t>9</w:t>
+      </w:r>
+      <w:r>
+        <w:rPr>
+          <w:rFonts w:ascii="Cambria" w:hAnsi="Cambria"/>
+          <w:b/>
+          <w:i/>
+          <w:u w:val="single"/>
+        </w:rPr>
+        <w:t>9 cm),</w:t>
+      </w:r>
+      <w:r>
+        <w:rPr>
+          <w:rFonts w:ascii="Cambria" w:hAnsi="Cambria"/>
+        </w:rPr>
+        <w:t xml:space="preserve"> </w:t>
+      </w:r>
+      <w:r>
+        <w:rPr>
+          <w:rFonts w:ascii="Cambria" w:hAnsi="Cambria"/>
+          <w:b/>
+          <w:i/>
+          <w:u w:val="single"/>
+        </w:rPr>
+        <w:t>length (</w:t>
+      </w:r>
+      <w:r>
+        <w:rPr>
+          <w:rFonts w:ascii="Cambria" w:hAnsi="Cambria"/>
+          <w:b/>
+          <w:i/>
+          <w:u w:val="single"/>
+        </w:rPr>
+        <w:t>140</w:t>
+      </w:r>
+      <w:r>
+        <w:rPr>
+          <w:rFonts w:ascii="Cambria" w:hAnsi="Cambria"/>
+          <w:b/>
+          <w:i/>
+          <w:u w:val="single"/>
+        </w:rPr>
+        <w:t xml:space="preserve"> cm),</w:t>
+      </w:r>
+      <w:r>
+        <w:rPr>
+          <w:rFonts w:ascii="Cambria" w:hAnsi="Cambria"/>
+        </w:rPr>
+        <w:t xml:space="preserve"> and strings representing the </w:t>
+      </w:r>
+      <w:r>
+        <w:rPr>
+          <w:rFonts w:ascii="Cambria" w:hAnsi="Cambria"/>
+          <w:b/>
+          <w:i/>
+          <w:u w:val="single"/>
+        </w:rPr>
+        <w:t>destination postal code</w:t>
+      </w:r>
+      <w:r>
+        <w:rPr>
+          <w:rFonts w:ascii="Cambria" w:hAnsi="Cambria"/>
+        </w:rPr>
+        <w:t xml:space="preserve"> (H3Z 1J9) within Montreal</w:t>
+      </w:r>
+      <w:r>
+        <w:rPr>
+          <w:rFonts w:ascii="Cambria" w:hAnsi="Cambria"/>
+        </w:rPr>
+        <w:t xml:space="preserve">, and </w:t>
+      </w:r>
+      <w:r>
+        <w:rPr>
+          <w:rFonts w:ascii="Cambria" w:hAnsi="Cambria"/>
+          <w:b/>
+          <w:i/>
+          <w:u w:val="single"/>
+        </w:rPr>
+        <w:t>type of postage</w:t>
+      </w:r>
+      <w:r>
+        <w:rPr>
+          <w:rFonts w:ascii="Cambria" w:hAnsi="Cambria"/>
+        </w:rPr>
+        <w:t xml:space="preserve"> (Regular)</w:t>
+      </w:r>
+      <w:r>
+        <w:rPr>
+          <w:rFonts w:ascii="Cambria" w:hAnsi="Cambria"/>
+        </w:rPr>
+        <w:t>.</w:t>
+      </w:r>
+      <w:r>
+        <w:rPr>
+          <w:rFonts w:ascii="Cambria" w:hAnsi="Cambria"/>
+        </w:rPr>
+        <w:t xml:space="preserve"> The expected output is the proper parcel rate (sum of all sub rates).</w:t>
       </w:r>
     </w:p>
     <w:p>
@@ -2084,6 +3469,88 @@
     </w:p>
     <w:p>
       <w:pPr>
+        <w:pStyle w:val="ListParagraph"/>
+        <w:numPr>
+          <w:ilvl w:val="0"/>
+          <w:numId w:val="1"/>
+        </w:numPr>
+        <w:jc w:val="both"/>
+        <w:rPr>
+          <w:rFonts w:ascii="Cambria" w:hAnsi="Cambria"/>
+        </w:rPr>
+      </w:pPr>
+      <w:r>
+        <w:rPr>
+          <w:rFonts w:ascii="Cambria" w:hAnsi="Cambria"/>
+        </w:rPr>
+        <w:t xml:space="preserve">All the double input values are within an accepted range, and of proper format. </w:t>
+      </w:r>
+    </w:p>
+    <w:p>
+      <w:pPr>
+        <w:pStyle w:val="ListParagraph"/>
+        <w:numPr>
+          <w:ilvl w:val="0"/>
+          <w:numId w:val="1"/>
+        </w:numPr>
+        <w:jc w:val="both"/>
+        <w:rPr>
+          <w:rFonts w:ascii="Cambria" w:hAnsi="Cambria"/>
+        </w:rPr>
+      </w:pPr>
+      <w:r>
+        <w:rPr>
+          <w:rFonts w:ascii="Cambria" w:hAnsi="Cambria"/>
+        </w:rPr>
+        <w:t xml:space="preserve">The origin postal code has been verified to be from Montreal (starting with an H) </w:t>
+      </w:r>
+    </w:p>
+    <w:p>
+      <w:pPr>
+        <w:pStyle w:val="ListParagraph"/>
+        <w:numPr>
+          <w:ilvl w:val="0"/>
+          <w:numId w:val="1"/>
+        </w:numPr>
+        <w:jc w:val="both"/>
+        <w:rPr>
+          <w:rFonts w:ascii="Cambria" w:hAnsi="Cambria"/>
+        </w:rPr>
+      </w:pPr>
+      <w:r>
+        <w:rPr>
+          <w:rFonts w:ascii="Cambria" w:hAnsi="Cambria"/>
+        </w:rPr>
+        <w:t>T</w:t>
+      </w:r>
+      <w:r>
+        <w:rPr>
+          <w:rFonts w:ascii="Cambria" w:hAnsi="Cambria"/>
+        </w:rPr>
+        <w:t xml:space="preserve">he origin and destination postal code match the proper postal code patterns. </w:t>
+      </w:r>
+    </w:p>
+    <w:p>
+      <w:pPr>
+        <w:pStyle w:val="ListParagraph"/>
+        <w:numPr>
+          <w:ilvl w:val="0"/>
+          <w:numId w:val="1"/>
+        </w:numPr>
+        <w:jc w:val="both"/>
+        <w:rPr>
+          <w:rFonts w:ascii="Cambria" w:hAnsi="Cambria"/>
+        </w:rPr>
+      </w:pPr>
+      <w:r>
+        <w:rPr>
+          <w:rFonts w:ascii="Cambria" w:hAnsi="Cambria"/>
+        </w:rPr>
+        <w:t xml:space="preserve">That the type of postage string has been verified to be one of the three postage types. </w:t>
+      </w:r>
+    </w:p>
+    <w:p>
+      <w:pPr>
         <w:pStyle w:val="Heading2"/>
         <w:rPr>
           <w:rFonts w:ascii="Cambria" w:hAnsi="Cambria"/>
@@ -2094,6 +3561,20 @@
           <w:rFonts w:ascii="Cambria" w:hAnsi="Cambria"/>
         </w:rPr>
         <w:t>Failing Screenshot:</w:t>
+      </w:r>
+    </w:p>
+    <w:p>
+      <w:pPr>
+        <w:jc w:val="both"/>
+        <w:rPr>
+          <w:rFonts w:ascii="Cambria" w:hAnsi="Cambria"/>
+        </w:rPr>
+      </w:pPr>
+      <w:r>
+        <w:rPr>
+          <w:rFonts w:ascii="Cambria" w:hAnsi="Cambria"/>
+        </w:rPr>
+        <w:t>This test does not fail, given that it relies mainly on two previously tested (failed then passed) methods.</w:t>
       </w:r>
     </w:p>
     <w:p>
@@ -2233,16 +3714,260 @@
     </w:p>
     <w:p>
       <w:pPr>
-        <w:pStyle w:val="Heading2"/>
-        <w:rPr>
-          <w:rFonts w:ascii="Cambria" w:hAnsi="Cambria"/>
-        </w:rPr>
-      </w:pPr>
-      <w:r>
-        <w:rPr>
-          <w:rFonts w:ascii="Cambria" w:hAnsi="Cambria"/>
-        </w:rPr>
-        <w:t>Inputs:</w:t>
+        <w:jc w:val="both"/>
+        <w:rPr>
+          <w:rFonts w:ascii="Cambria" w:hAnsi="Cambria"/>
+        </w:rPr>
+      </w:pPr>
+      <w:r>
+        <w:rPr>
+          <w:rFonts w:ascii="Cambria" w:hAnsi="Cambria"/>
+        </w:rPr>
+        <w:t>To demonstrate the ability to get the ful</w:t>
+      </w:r>
+      <w:r>
+        <w:rPr>
+          <w:rFonts w:ascii="Cambria" w:hAnsi="Cambria"/>
+        </w:rPr>
+        <w:t>l rate of a parcel with the</w:t>
+      </w:r>
+      <w:r>
+        <w:rPr>
+          <w:rFonts w:ascii="Cambria" w:hAnsi="Cambria"/>
+        </w:rPr>
+        <w:t xml:space="preserve"> </w:t>
+      </w:r>
+      <w:r>
+        <w:rPr>
+          <w:rFonts w:ascii="Cambria" w:hAnsi="Cambria"/>
+          <w:b/>
+          <w:i/>
+          <w:u w:val="single"/>
+        </w:rPr>
+        <w:t>type</w:t>
+      </w:r>
+      <w:r>
+        <w:rPr>
+          <w:rFonts w:ascii="Cambria" w:hAnsi="Cambria"/>
+        </w:rPr>
+        <w:t xml:space="preserve"> of postage</w:t>
+      </w:r>
+      <w:r>
+        <w:rPr>
+          <w:rFonts w:ascii="Cambria" w:hAnsi="Cambria"/>
+        </w:rPr>
+        <w:t xml:space="preserve"> varied</w:t>
+      </w:r>
+      <w:r>
+        <w:rPr>
+          <w:rFonts w:ascii="Cambria" w:hAnsi="Cambria"/>
+        </w:rPr>
+        <w:t xml:space="preserve"> </w:t>
+      </w:r>
+      <w:r>
+        <w:rPr>
+          <w:rFonts w:ascii="Cambria" w:hAnsi="Cambria"/>
+        </w:rPr>
+        <w:t>to be in the next range.</w:t>
+      </w:r>
+      <w:r>
+        <w:rPr>
+          <w:rFonts w:ascii="Cambria" w:hAnsi="Cambria"/>
+        </w:rPr>
+        <w:t xml:space="preserve"> </w:t>
+      </w:r>
+      <w:r>
+        <w:rPr>
+          <w:rFonts w:ascii="Cambria" w:hAnsi="Cambria"/>
+        </w:rPr>
+        <w:t xml:space="preserve"> </w:t>
+      </w:r>
+    </w:p>
+    <w:p>
+      <w:pPr>
+        <w:pStyle w:val="Heading2"/>
+        <w:rPr>
+          <w:rFonts w:ascii="Cambria" w:hAnsi="Cambria"/>
+        </w:rPr>
+      </w:pPr>
+      <w:r>
+        <w:rPr>
+          <w:rFonts w:ascii="Cambria" w:hAnsi="Cambria"/>
+        </w:rPr>
+        <w:t>Inputs</w:t>
+      </w:r>
+      <w:r>
+        <w:rPr>
+          <w:rFonts w:ascii="Cambria" w:hAnsi="Cambria"/>
+        </w:rPr>
+        <w:t xml:space="preserve"> and Expected Output</w:t>
+      </w:r>
+      <w:r>
+        <w:rPr>
+          <w:rFonts w:ascii="Cambria" w:hAnsi="Cambria"/>
+        </w:rPr>
+        <w:t>:</w:t>
+      </w:r>
+    </w:p>
+    <w:p>
+      <w:pPr>
+        <w:jc w:val="both"/>
+        <w:rPr>
+          <w:rFonts w:ascii="Cambria" w:hAnsi="Cambria"/>
+        </w:rPr>
+      </w:pPr>
+      <w:r>
+        <w:rPr>
+          <w:rFonts w:ascii="Cambria" w:hAnsi="Cambria"/>
+        </w:rPr>
+        <w:t xml:space="preserve">Double values representing the </w:t>
+      </w:r>
+      <w:r>
+        <w:rPr>
+          <w:rFonts w:ascii="Cambria" w:hAnsi="Cambria"/>
+          <w:b/>
+          <w:i/>
+          <w:u w:val="single"/>
+        </w:rPr>
+        <w:t>weight (0.26 Kg),</w:t>
+      </w:r>
+      <w:r>
+        <w:rPr>
+          <w:rFonts w:ascii="Cambria" w:hAnsi="Cambria"/>
+        </w:rPr>
+        <w:t xml:space="preserve"> </w:t>
+      </w:r>
+      <w:r>
+        <w:rPr>
+          <w:rFonts w:ascii="Cambria" w:hAnsi="Cambria"/>
+          <w:b/>
+          <w:i/>
+          <w:u w:val="single"/>
+        </w:rPr>
+        <w:t>height (140 cm),</w:t>
+      </w:r>
+      <w:r>
+        <w:rPr>
+          <w:rFonts w:ascii="Cambria" w:hAnsi="Cambria"/>
+        </w:rPr>
+        <w:t xml:space="preserve"> </w:t>
+      </w:r>
+      <w:r>
+        <w:rPr>
+          <w:rFonts w:ascii="Cambria" w:hAnsi="Cambria"/>
+          <w:b/>
+          <w:i/>
+          <w:u w:val="single"/>
+        </w:rPr>
+        <w:t>width (99 cm),</w:t>
+      </w:r>
+      <w:r>
+        <w:rPr>
+          <w:rFonts w:ascii="Cambria" w:hAnsi="Cambria"/>
+        </w:rPr>
+        <w:t xml:space="preserve"> </w:t>
+      </w:r>
+      <w:r>
+        <w:rPr>
+          <w:rFonts w:ascii="Cambria" w:hAnsi="Cambria"/>
+          <w:b/>
+          <w:i/>
+          <w:u w:val="single"/>
+        </w:rPr>
+        <w:t>length (</w:t>
+      </w:r>
+      <w:r>
+        <w:rPr>
+          <w:rFonts w:ascii="Cambria" w:hAnsi="Cambria"/>
+          <w:b/>
+          <w:i/>
+          <w:u w:val="single"/>
+        </w:rPr>
+        <w:t>140</w:t>
+      </w:r>
+      <w:r>
+        <w:rPr>
+          <w:rFonts w:ascii="Cambria" w:hAnsi="Cambria"/>
+          <w:b/>
+          <w:i/>
+          <w:u w:val="single"/>
+        </w:rPr>
+        <w:t xml:space="preserve"> cm),</w:t>
+      </w:r>
+      <w:r>
+        <w:rPr>
+          <w:rFonts w:ascii="Cambria" w:hAnsi="Cambria"/>
+        </w:rPr>
+        <w:t xml:space="preserve"> and strings representing the </w:t>
+      </w:r>
+      <w:r>
+        <w:rPr>
+          <w:rFonts w:ascii="Cambria" w:hAnsi="Cambria"/>
+          <w:b/>
+          <w:i/>
+          <w:u w:val="single"/>
+        </w:rPr>
+        <w:t>destination postal code</w:t>
+      </w:r>
+      <w:r>
+        <w:rPr>
+          <w:rFonts w:ascii="Cambria" w:hAnsi="Cambria"/>
+        </w:rPr>
+        <w:t xml:space="preserve"> (H3Z 1J9) within Montreal</w:t>
+      </w:r>
+      <w:r>
+        <w:rPr>
+          <w:rFonts w:ascii="Cambria" w:hAnsi="Cambria"/>
+        </w:rPr>
+        <w:t xml:space="preserve">, and </w:t>
+      </w:r>
+      <w:r>
+        <w:rPr>
+          <w:rFonts w:ascii="Cambria" w:hAnsi="Cambria"/>
+          <w:b/>
+          <w:i/>
+          <w:u w:val="single"/>
+        </w:rPr>
+        <w:t>type of postage</w:t>
+      </w:r>
+      <w:r>
+        <w:rPr>
+          <w:rFonts w:ascii="Cambria" w:hAnsi="Cambria"/>
+        </w:rPr>
+        <w:t xml:space="preserve"> </w:t>
+      </w:r>
+      <w:r>
+        <w:rPr>
+          <w:rFonts w:ascii="Cambria" w:hAnsi="Cambria"/>
+          <w:b/>
+          <w:i/>
+          <w:u w:val="single"/>
+        </w:rPr>
+        <w:t>(</w:t>
+      </w:r>
+      <w:r>
+        <w:rPr>
+          <w:rFonts w:ascii="Cambria" w:hAnsi="Cambria"/>
+          <w:b/>
+          <w:i/>
+          <w:u w:val="single"/>
+        </w:rPr>
+        <w:t>Xpress</w:t>
+      </w:r>
+      <w:r>
+        <w:rPr>
+          <w:rFonts w:ascii="Cambria" w:hAnsi="Cambria"/>
+          <w:b/>
+          <w:i/>
+          <w:u w:val="single"/>
+        </w:rPr>
+        <w:t>).</w:t>
+      </w:r>
+      <w:r>
+        <w:rPr>
+          <w:rFonts w:ascii="Cambria" w:hAnsi="Cambria"/>
+        </w:rPr>
+        <w:t xml:space="preserve"> The expected output is the proper parcel rate (sum of all sub rates).</w:t>
       </w:r>
     </w:p>
     <w:p>
@@ -2261,6 +3986,88 @@
     </w:p>
     <w:p>
       <w:pPr>
+        <w:pStyle w:val="ListParagraph"/>
+        <w:numPr>
+          <w:ilvl w:val="0"/>
+          <w:numId w:val="1"/>
+        </w:numPr>
+        <w:jc w:val="both"/>
+        <w:rPr>
+          <w:rFonts w:ascii="Cambria" w:hAnsi="Cambria"/>
+        </w:rPr>
+      </w:pPr>
+      <w:r>
+        <w:rPr>
+          <w:rFonts w:ascii="Cambria" w:hAnsi="Cambria"/>
+        </w:rPr>
+        <w:t xml:space="preserve">All the double input values are within an accepted range, and of proper format. </w:t>
+      </w:r>
+    </w:p>
+    <w:p>
+      <w:pPr>
+        <w:pStyle w:val="ListParagraph"/>
+        <w:numPr>
+          <w:ilvl w:val="0"/>
+          <w:numId w:val="1"/>
+        </w:numPr>
+        <w:jc w:val="both"/>
+        <w:rPr>
+          <w:rFonts w:ascii="Cambria" w:hAnsi="Cambria"/>
+        </w:rPr>
+      </w:pPr>
+      <w:r>
+        <w:rPr>
+          <w:rFonts w:ascii="Cambria" w:hAnsi="Cambria"/>
+        </w:rPr>
+        <w:t xml:space="preserve">The origin postal code has been verified to be from Montreal (starting with an H) </w:t>
+      </w:r>
+    </w:p>
+    <w:p>
+      <w:pPr>
+        <w:pStyle w:val="ListParagraph"/>
+        <w:numPr>
+          <w:ilvl w:val="0"/>
+          <w:numId w:val="1"/>
+        </w:numPr>
+        <w:jc w:val="both"/>
+        <w:rPr>
+          <w:rFonts w:ascii="Cambria" w:hAnsi="Cambria"/>
+        </w:rPr>
+      </w:pPr>
+      <w:r>
+        <w:rPr>
+          <w:rFonts w:ascii="Cambria" w:hAnsi="Cambria"/>
+        </w:rPr>
+        <w:t>T</w:t>
+      </w:r>
+      <w:r>
+        <w:rPr>
+          <w:rFonts w:ascii="Cambria" w:hAnsi="Cambria"/>
+        </w:rPr>
+        <w:t xml:space="preserve">he origin and destination postal code match the proper postal code patterns. </w:t>
+      </w:r>
+    </w:p>
+    <w:p>
+      <w:pPr>
+        <w:pStyle w:val="ListParagraph"/>
+        <w:numPr>
+          <w:ilvl w:val="0"/>
+          <w:numId w:val="1"/>
+        </w:numPr>
+        <w:jc w:val="both"/>
+        <w:rPr>
+          <w:rFonts w:ascii="Cambria" w:hAnsi="Cambria"/>
+        </w:rPr>
+      </w:pPr>
+      <w:r>
+        <w:rPr>
+          <w:rFonts w:ascii="Cambria" w:hAnsi="Cambria"/>
+        </w:rPr>
+        <w:t xml:space="preserve">That the type of postage string has been verified to be one of the three postage types. </w:t>
+      </w:r>
+    </w:p>
+    <w:p>
+      <w:pPr>
         <w:pStyle w:val="Heading2"/>
         <w:rPr>
           <w:rFonts w:ascii="Cambria" w:hAnsi="Cambria"/>
@@ -2271,6 +4078,19 @@
           <w:rFonts w:ascii="Cambria" w:hAnsi="Cambria"/>
         </w:rPr>
         <w:t>Failing Screenshot:</w:t>
+      </w:r>
+    </w:p>
+    <w:p>
+      <w:pPr>
+        <w:rPr>
+          <w:rFonts w:ascii="Cambria" w:hAnsi="Cambria"/>
+        </w:rPr>
+      </w:pPr>
+      <w:r>
+        <w:rPr>
+          <w:rFonts w:ascii="Cambria" w:hAnsi="Cambria"/>
+        </w:rPr>
+        <w:t>This test does not fail, given that it relies mainly on two previously tested (failed then passed) methods.</w:t>
       </w:r>
     </w:p>
     <w:p>
@@ -2422,21 +4242,322 @@
     </w:p>
     <w:p>
       <w:pPr>
-        <w:pStyle w:val="Heading2"/>
-        <w:rPr>
-          <w:rFonts w:ascii="Cambria" w:hAnsi="Cambria"/>
-        </w:rPr>
-      </w:pPr>
-      <w:r>
-        <w:rPr>
-          <w:rFonts w:ascii="Cambria" w:hAnsi="Cambria"/>
-        </w:rPr>
-        <w:t>Inputs:</w:t>
-      </w:r>
-    </w:p>
-    <w:p>
-      <w:pPr>
-        <w:pStyle w:val="Heading2"/>
+        <w:jc w:val="both"/>
+        <w:rPr>
+          <w:rFonts w:ascii="Cambria" w:hAnsi="Cambria"/>
+        </w:rPr>
+      </w:pPr>
+      <w:r>
+        <w:rPr>
+          <w:rFonts w:ascii="Cambria" w:hAnsi="Cambria"/>
+        </w:rPr>
+        <w:t>To demonstrate the ability to get the ful</w:t>
+      </w:r>
+      <w:r>
+        <w:rPr>
+          <w:rFonts w:ascii="Cambria" w:hAnsi="Cambria"/>
+        </w:rPr>
+        <w:t xml:space="preserve">l rate of a parcel with the </w:t>
+      </w:r>
+      <w:r>
+        <w:rPr>
+          <w:rFonts w:ascii="Cambria" w:hAnsi="Cambria"/>
+          <w:b/>
+          <w:i/>
+          <w:u w:val="single"/>
+        </w:rPr>
+        <w:t>destination</w:t>
+      </w:r>
+      <w:r>
+        <w:rPr>
+          <w:rFonts w:ascii="Cambria" w:hAnsi="Cambria"/>
+        </w:rPr>
+        <w:t xml:space="preserve"> </w:t>
+      </w:r>
+      <w:r>
+        <w:rPr>
+          <w:rFonts w:ascii="Cambria" w:hAnsi="Cambria"/>
+        </w:rPr>
+        <w:t xml:space="preserve">postal code </w:t>
+      </w:r>
+      <w:r>
+        <w:rPr>
+          <w:rFonts w:ascii="Cambria" w:hAnsi="Cambria"/>
+        </w:rPr>
+        <w:t>varied to be in the next range</w:t>
+      </w:r>
+      <w:r>
+        <w:rPr>
+          <w:rFonts w:ascii="Cambria" w:hAnsi="Cambria"/>
+        </w:rPr>
+        <w:t xml:space="preserve"> (The Quebec, excluding </w:t>
+      </w:r>
+      <w:r>
+        <w:rPr>
+          <w:rFonts w:ascii="Cambria" w:hAnsi="Cambria"/>
+        </w:rPr>
+        <w:t>M</w:t>
+      </w:r>
+      <w:r>
+        <w:rPr>
+          <w:rFonts w:ascii="Cambria" w:hAnsi="Cambria"/>
+        </w:rPr>
+        <w:t>ontreal, range)</w:t>
+      </w:r>
+      <w:r>
+        <w:rPr>
+          <w:rFonts w:ascii="Cambria" w:hAnsi="Cambria"/>
+        </w:rPr>
+        <w:t xml:space="preserve">. </w:t>
+      </w:r>
+      <w:r>
+        <w:rPr>
+          <w:rFonts w:ascii="Cambria" w:hAnsi="Cambria"/>
+        </w:rPr>
+        <w:t xml:space="preserve"> </w:t>
+      </w:r>
+    </w:p>
+    <w:p>
+      <w:pPr>
+        <w:pStyle w:val="Heading2"/>
+        <w:rPr>
+          <w:rFonts w:ascii="Cambria" w:hAnsi="Cambria"/>
+        </w:rPr>
+      </w:pPr>
+      <w:r>
+        <w:rPr>
+          <w:rFonts w:ascii="Cambria" w:hAnsi="Cambria"/>
+        </w:rPr>
+        <w:t>Inputs</w:t>
+      </w:r>
+      <w:r>
+        <w:rPr>
+          <w:rFonts w:ascii="Cambria" w:hAnsi="Cambria"/>
+        </w:rPr>
+        <w:t xml:space="preserve"> and Expected Output</w:t>
+      </w:r>
+      <w:r>
+        <w:rPr>
+          <w:rFonts w:ascii="Cambria" w:hAnsi="Cambria"/>
+        </w:rPr>
+        <w:t>:</w:t>
+      </w:r>
+    </w:p>
+    <w:p>
+      <w:pPr>
+        <w:jc w:val="both"/>
+        <w:rPr>
+          <w:rFonts w:ascii="Cambria" w:hAnsi="Cambria"/>
+        </w:rPr>
+      </w:pPr>
+      <w:r>
+        <w:rPr>
+          <w:rFonts w:ascii="Cambria" w:hAnsi="Cambria"/>
+        </w:rPr>
+        <w:t xml:space="preserve">Double values representing the </w:t>
+      </w:r>
+      <w:r>
+        <w:rPr>
+          <w:rFonts w:ascii="Cambria" w:hAnsi="Cambria"/>
+          <w:b/>
+          <w:i/>
+          <w:u w:val="single"/>
+        </w:rPr>
+        <w:t>weight (0.26 Kg),</w:t>
+      </w:r>
+      <w:r>
+        <w:rPr>
+          <w:rFonts w:ascii="Cambria" w:hAnsi="Cambria"/>
+        </w:rPr>
+        <w:t xml:space="preserve"> </w:t>
+      </w:r>
+      <w:r>
+        <w:rPr>
+          <w:rFonts w:ascii="Cambria" w:hAnsi="Cambria"/>
+          <w:b/>
+          <w:i/>
+          <w:u w:val="single"/>
+        </w:rPr>
+        <w:t>height (140 cm),</w:t>
+      </w:r>
+      <w:r>
+        <w:rPr>
+          <w:rFonts w:ascii="Cambria" w:hAnsi="Cambria"/>
+        </w:rPr>
+        <w:t xml:space="preserve"> </w:t>
+      </w:r>
+      <w:r>
+        <w:rPr>
+          <w:rFonts w:ascii="Cambria" w:hAnsi="Cambria"/>
+          <w:b/>
+          <w:i/>
+          <w:u w:val="single"/>
+        </w:rPr>
+        <w:t>width (99 cm),</w:t>
+      </w:r>
+      <w:r>
+        <w:rPr>
+          <w:rFonts w:ascii="Cambria" w:hAnsi="Cambria"/>
+        </w:rPr>
+        <w:t xml:space="preserve"> </w:t>
+      </w:r>
+      <w:r>
+        <w:rPr>
+          <w:rFonts w:ascii="Cambria" w:hAnsi="Cambria"/>
+          <w:b/>
+          <w:i/>
+          <w:u w:val="single"/>
+        </w:rPr>
+        <w:t>length (</w:t>
+      </w:r>
+      <w:r>
+        <w:rPr>
+          <w:rFonts w:ascii="Cambria" w:hAnsi="Cambria"/>
+          <w:b/>
+          <w:i/>
+          <w:u w:val="single"/>
+        </w:rPr>
+        <w:t>140</w:t>
+      </w:r>
+      <w:r>
+        <w:rPr>
+          <w:rFonts w:ascii="Cambria" w:hAnsi="Cambria"/>
+          <w:b/>
+          <w:i/>
+          <w:u w:val="single"/>
+        </w:rPr>
+        <w:t xml:space="preserve"> cm),</w:t>
+      </w:r>
+      <w:r>
+        <w:rPr>
+          <w:rFonts w:ascii="Cambria" w:hAnsi="Cambria"/>
+        </w:rPr>
+        <w:t xml:space="preserve"> and strings representing the </w:t>
+      </w:r>
+      <w:r>
+        <w:rPr>
+          <w:rFonts w:ascii="Cambria" w:hAnsi="Cambria"/>
+          <w:b/>
+          <w:i/>
+          <w:u w:val="single"/>
+        </w:rPr>
+        <w:t xml:space="preserve">destination postal </w:t>
+      </w:r>
+      <w:bookmarkStart w:id="0" w:name="_GoBack"/>
+      <w:r>
+        <w:rPr>
+          <w:rFonts w:ascii="Cambria" w:hAnsi="Cambria"/>
+          <w:b/>
+          <w:i/>
+          <w:u w:val="single"/>
+        </w:rPr>
+        <w:t>code (</w:t>
+      </w:r>
+      <w:r>
+        <w:rPr>
+          <w:rFonts w:ascii="Cambria" w:hAnsi="Cambria"/>
+          <w:b/>
+          <w:i/>
+          <w:u w:val="single"/>
+        </w:rPr>
+        <w:t>J</w:t>
+      </w:r>
+      <w:r>
+        <w:rPr>
+          <w:rFonts w:ascii="Cambria" w:hAnsi="Cambria"/>
+          <w:b/>
+          <w:i/>
+          <w:u w:val="single"/>
+        </w:rPr>
+        <w:t>3</w:t>
+      </w:r>
+      <w:r>
+        <w:rPr>
+          <w:rFonts w:ascii="Cambria" w:hAnsi="Cambria"/>
+          <w:b/>
+          <w:i/>
+          <w:u w:val="single"/>
+        </w:rPr>
+        <w:t>Q</w:t>
+      </w:r>
+      <w:r>
+        <w:rPr>
+          <w:rFonts w:ascii="Cambria" w:hAnsi="Cambria"/>
+          <w:b/>
+          <w:i/>
+          <w:u w:val="single"/>
+        </w:rPr>
+        <w:t xml:space="preserve"> 1</w:t>
+      </w:r>
+      <w:r>
+        <w:rPr>
+          <w:rFonts w:ascii="Cambria" w:hAnsi="Cambria"/>
+          <w:b/>
+          <w:i/>
+          <w:u w:val="single"/>
+        </w:rPr>
+        <w:t>R</w:t>
+      </w:r>
+      <w:r>
+        <w:rPr>
+          <w:rFonts w:ascii="Cambria" w:hAnsi="Cambria"/>
+          <w:b/>
+          <w:i/>
+          <w:u w:val="single"/>
+        </w:rPr>
+        <w:t>9)</w:t>
+      </w:r>
+      <w:r>
+        <w:rPr>
+          <w:rFonts w:ascii="Cambria" w:hAnsi="Cambria"/>
+        </w:rPr>
+        <w:t xml:space="preserve"> </w:t>
+      </w:r>
+      <w:bookmarkEnd w:id="0"/>
+      <w:r>
+        <w:rPr>
+          <w:rFonts w:ascii="Cambria" w:hAnsi="Cambria"/>
+        </w:rPr>
+        <w:t>within Montreal</w:t>
+      </w:r>
+      <w:r>
+        <w:rPr>
+          <w:rFonts w:ascii="Cambria" w:hAnsi="Cambria"/>
+        </w:rPr>
+        <w:t xml:space="preserve">, and </w:t>
+      </w:r>
+      <w:r>
+        <w:rPr>
+          <w:rFonts w:ascii="Cambria" w:hAnsi="Cambria"/>
+          <w:b/>
+          <w:i/>
+          <w:u w:val="single"/>
+        </w:rPr>
+        <w:t>type of postage</w:t>
+      </w:r>
+      <w:r>
+        <w:rPr>
+          <w:rFonts w:ascii="Cambria" w:hAnsi="Cambria"/>
+        </w:rPr>
+        <w:t xml:space="preserve"> (Regular)</w:t>
+      </w:r>
+      <w:r>
+        <w:rPr>
+          <w:rFonts w:ascii="Cambria" w:hAnsi="Cambria"/>
+        </w:rPr>
+        <w:t>.</w:t>
+      </w:r>
+      <w:r>
+        <w:rPr>
+          <w:rFonts w:ascii="Cambria" w:hAnsi="Cambria"/>
+        </w:rPr>
+        <w:t xml:space="preserve"> The expected output is the proper parcel rate (sum of all sub rates).</w:t>
+      </w:r>
+    </w:p>
+    <w:p>
+      <w:pPr>
+        <w:pStyle w:val="Heading2"/>
+        <w:jc w:val="both"/>
         <w:rPr>
           <w:rFonts w:ascii="Cambria" w:hAnsi="Cambria"/>
         </w:rPr>
@@ -2450,6 +4571,88 @@
     </w:p>
     <w:p>
       <w:pPr>
+        <w:pStyle w:val="ListParagraph"/>
+        <w:numPr>
+          <w:ilvl w:val="0"/>
+          <w:numId w:val="1"/>
+        </w:numPr>
+        <w:jc w:val="both"/>
+        <w:rPr>
+          <w:rFonts w:ascii="Cambria" w:hAnsi="Cambria"/>
+        </w:rPr>
+      </w:pPr>
+      <w:r>
+        <w:rPr>
+          <w:rFonts w:ascii="Cambria" w:hAnsi="Cambria"/>
+        </w:rPr>
+        <w:t xml:space="preserve">All the double input values are within an accepted range, and of proper format. </w:t>
+      </w:r>
+    </w:p>
+    <w:p>
+      <w:pPr>
+        <w:pStyle w:val="ListParagraph"/>
+        <w:numPr>
+          <w:ilvl w:val="0"/>
+          <w:numId w:val="1"/>
+        </w:numPr>
+        <w:jc w:val="both"/>
+        <w:rPr>
+          <w:rFonts w:ascii="Cambria" w:hAnsi="Cambria"/>
+        </w:rPr>
+      </w:pPr>
+      <w:r>
+        <w:rPr>
+          <w:rFonts w:ascii="Cambria" w:hAnsi="Cambria"/>
+        </w:rPr>
+        <w:t xml:space="preserve">The origin postal code has been verified to be from Montreal (starting with an H) </w:t>
+      </w:r>
+    </w:p>
+    <w:p>
+      <w:pPr>
+        <w:pStyle w:val="ListParagraph"/>
+        <w:numPr>
+          <w:ilvl w:val="0"/>
+          <w:numId w:val="1"/>
+        </w:numPr>
+        <w:jc w:val="both"/>
+        <w:rPr>
+          <w:rFonts w:ascii="Cambria" w:hAnsi="Cambria"/>
+        </w:rPr>
+      </w:pPr>
+      <w:r>
+        <w:rPr>
+          <w:rFonts w:ascii="Cambria" w:hAnsi="Cambria"/>
+        </w:rPr>
+        <w:t>T</w:t>
+      </w:r>
+      <w:r>
+        <w:rPr>
+          <w:rFonts w:ascii="Cambria" w:hAnsi="Cambria"/>
+        </w:rPr>
+        <w:t xml:space="preserve">he origin and destination postal code match the proper postal code patterns. </w:t>
+      </w:r>
+    </w:p>
+    <w:p>
+      <w:pPr>
+        <w:pStyle w:val="ListParagraph"/>
+        <w:numPr>
+          <w:ilvl w:val="0"/>
+          <w:numId w:val="1"/>
+        </w:numPr>
+        <w:jc w:val="both"/>
+        <w:rPr>
+          <w:rFonts w:ascii="Cambria" w:hAnsi="Cambria"/>
+        </w:rPr>
+      </w:pPr>
+      <w:r>
+        <w:rPr>
+          <w:rFonts w:ascii="Cambria" w:hAnsi="Cambria"/>
+        </w:rPr>
+        <w:t xml:space="preserve">That the type of postage string has been verified to be one of the three postage types. </w:t>
+      </w:r>
+    </w:p>
+    <w:p>
+      <w:pPr>
         <w:pStyle w:val="Heading2"/>
         <w:rPr>
           <w:rFonts w:ascii="Cambria" w:hAnsi="Cambria"/>
@@ -2460,6 +4663,19 @@
           <w:rFonts w:ascii="Cambria" w:hAnsi="Cambria"/>
         </w:rPr>
         <w:t>Failing Screenshot:</w:t>
+      </w:r>
+    </w:p>
+    <w:p>
+      <w:pPr>
+        <w:rPr>
+          <w:rFonts w:ascii="Cambria" w:hAnsi="Cambria"/>
+        </w:rPr>
+      </w:pPr>
+      <w:r>
+        <w:rPr>
+          <w:rFonts w:ascii="Cambria" w:hAnsi="Cambria"/>
+        </w:rPr>
+        <w:t>This test does not fail, given that it relies mainly on two previously tested (failed then passed) methods.</w:t>
       </w:r>
     </w:p>
     <w:p>

</xml_diff>

<commit_message>
Finished first 15 sections
</commit_message>
<xml_diff>
--- a/Assignment-B_Karim_El-Baba-260582332.docx
+++ b/Assignment-B_Karim_El-Baba-260582332.docx
@@ -19,16 +19,8 @@
         <w:rPr>
           <w:rFonts w:ascii="Cambria" w:hAnsi="Cambria"/>
         </w:rPr>
-        <w:t xml:space="preserve"> </w:t>
-      </w:r>
-      <w:proofErr w:type="spellStart"/>
-      <w:r>
-        <w:rPr>
-          <w:rFonts w:ascii="Cambria" w:hAnsi="Cambria"/>
-        </w:rPr>
-        <w:t>getDimensionSubRateTest</w:t>
-      </w:r>
-      <w:proofErr w:type="spellEnd"/>
+        <w:t xml:space="preserve"> getDimensionSubRateTest</w:t>
+      </w:r>
       <w:r>
         <w:rPr>
           <w:rFonts w:ascii="Cambria" w:hAnsi="Cambria"/>
@@ -134,21 +126,7 @@
         <w:rPr>
           <w:rFonts w:ascii="Cambria" w:hAnsi="Cambria"/>
         </w:rPr>
-        <w:t xml:space="preserve"> (</w:t>
-      </w:r>
-      <w:proofErr w:type="spellStart"/>
-      <w:r>
-        <w:rPr>
-          <w:rFonts w:ascii="Cambria" w:hAnsi="Cambria"/>
-        </w:rPr>
-        <w:t>ints</w:t>
-      </w:r>
-      <w:proofErr w:type="spellEnd"/>
-      <w:r>
-        <w:rPr>
-          <w:rFonts w:ascii="Cambria" w:hAnsi="Cambria"/>
-        </w:rPr>
-        <w:t>)</w:t>
+        <w:t xml:space="preserve"> (ints)</w:t>
       </w:r>
       <w:r>
         <w:rPr>
@@ -189,14 +167,12 @@
         </w:rPr>
         <w:t xml:space="preserve">The attribute </w:t>
       </w:r>
-      <w:proofErr w:type="gramStart"/>
       <w:r>
         <w:rPr>
           <w:rFonts w:ascii="Cambria" w:hAnsi="Cambria"/>
         </w:rPr>
         <w:t>have</w:t>
       </w:r>
-      <w:proofErr w:type="gramEnd"/>
       <w:r>
         <w:rPr>
           <w:rFonts w:ascii="Cambria" w:hAnsi="Cambria"/>
@@ -478,16 +454,8 @@
         <w:rPr>
           <w:rFonts w:ascii="Cambria" w:hAnsi="Cambria"/>
         </w:rPr>
-        <w:t xml:space="preserve"> </w:t>
-      </w:r>
-      <w:proofErr w:type="spellStart"/>
-      <w:r>
-        <w:rPr>
-          <w:rFonts w:ascii="Cambria" w:hAnsi="Cambria"/>
-        </w:rPr>
-        <w:t>typeRate</w:t>
-      </w:r>
-      <w:proofErr w:type="spellEnd"/>
+        <w:t xml:space="preserve"> typeRate</w:t>
+      </w:r>
     </w:p>
     <w:p>
       <w:pPr>
@@ -814,16 +782,8 @@
         <w:rPr>
           <w:rFonts w:ascii="Cambria" w:hAnsi="Cambria"/>
         </w:rPr>
-        <w:t xml:space="preserve"> </w:t>
-      </w:r>
-      <w:proofErr w:type="spellStart"/>
-      <w:r>
-        <w:rPr>
-          <w:rFonts w:ascii="Cambria" w:hAnsi="Cambria"/>
-        </w:rPr>
-        <w:t>toPostalCodeRate</w:t>
-      </w:r>
-      <w:proofErr w:type="spellEnd"/>
+        <w:t xml:space="preserve"> toPostalCodeRate</w:t>
+      </w:r>
     </w:p>
     <w:p>
       <w:pPr>
@@ -1018,7 +978,13 @@
         <w:t>Failing Screenshot:</w:t>
       </w:r>
     </w:p>
-    <w:p/>
+    <w:p>
+      <w:pPr>
+        <w:rPr>
+          <w:rFonts w:ascii="Cambria" w:hAnsi="Cambria"/>
+        </w:rPr>
+      </w:pPr>
+    </w:p>
     <w:p>
       <w:pPr>
         <w:pStyle w:val="Heading2"/>
@@ -1122,16 +1088,8 @@
         <w:rPr>
           <w:rFonts w:ascii="Cambria" w:hAnsi="Cambria"/>
         </w:rPr>
-        <w:t xml:space="preserve"> </w:t>
-      </w:r>
-      <w:proofErr w:type="spellStart"/>
-      <w:r>
-        <w:rPr>
-          <w:rFonts w:ascii="Cambria" w:hAnsi="Cambria"/>
-        </w:rPr>
-        <w:t>baseFullRateTest</w:t>
-      </w:r>
-      <w:proofErr w:type="spellEnd"/>
+        <w:t xml:space="preserve"> baseFullRateTest</w:t>
+      </w:r>
     </w:p>
     <w:p>
       <w:pPr>
@@ -1267,13 +1225,7 @@
         <w:rPr>
           <w:rFonts w:ascii="Cambria" w:hAnsi="Cambria"/>
         </w:rPr>
-        <w:t xml:space="preserve"> </w:t>
-      </w:r>
-      <w:r>
-        <w:rPr>
-          <w:rFonts w:ascii="Cambria" w:hAnsi="Cambria"/>
-        </w:rPr>
-        <w:t>(49 cm)</w:t>
+        <w:t xml:space="preserve"> (49 cm)</w:t>
       </w:r>
       <w:r>
         <w:rPr>
@@ -1294,19 +1246,7 @@
         <w:rPr>
           <w:rFonts w:ascii="Cambria" w:hAnsi="Cambria"/>
         </w:rPr>
-        <w:t xml:space="preserve"> </w:t>
-      </w:r>
-      <w:r>
-        <w:rPr>
-          <w:rFonts w:ascii="Cambria" w:hAnsi="Cambria"/>
-        </w:rPr>
-        <w:t>(49 cm)</w:t>
-      </w:r>
-      <w:r>
-        <w:rPr>
-          <w:rFonts w:ascii="Cambria" w:hAnsi="Cambria"/>
-        </w:rPr>
-        <w:t>,</w:t>
+        <w:t xml:space="preserve"> (49 cm),</w:t>
       </w:r>
       <w:r>
         <w:rPr>
@@ -1694,16 +1634,8 @@
         <w:rPr>
           <w:rFonts w:ascii="Cambria" w:hAnsi="Cambria"/>
         </w:rPr>
-        <w:t xml:space="preserve"> </w:t>
-      </w:r>
-      <w:proofErr w:type="spellStart"/>
-      <w:r>
-        <w:rPr>
-          <w:rFonts w:ascii="Cambria" w:hAnsi="Cambria"/>
-        </w:rPr>
-        <w:t>fullRateWeightChange</w:t>
-      </w:r>
-      <w:proofErr w:type="spellEnd"/>
+        <w:t xml:space="preserve"> fullRateWeightChange</w:t>
+      </w:r>
     </w:p>
     <w:p>
       <w:pPr>
@@ -1730,13 +1662,7 @@
         <w:rPr>
           <w:rFonts w:ascii="Cambria" w:hAnsi="Cambria"/>
         </w:rPr>
-        <w:t>To demonstrate the ability to get the ful</w:t>
-      </w:r>
-      <w:r>
-        <w:rPr>
-          <w:rFonts w:ascii="Cambria" w:hAnsi="Cambria"/>
-        </w:rPr>
-        <w:t xml:space="preserve">l rate of a parcel with the </w:t>
+        <w:t xml:space="preserve">To demonstrate the ability to get the full rate of a parcel with the </w:t>
       </w:r>
       <w:r>
         <w:rPr>
@@ -1763,19 +1689,7 @@
         <w:rPr>
           <w:rFonts w:ascii="Cambria" w:hAnsi="Cambria"/>
         </w:rPr>
-        <w:t xml:space="preserve"> </w:t>
-      </w:r>
-      <w:r>
-        <w:rPr>
-          <w:rFonts w:ascii="Cambria" w:hAnsi="Cambria"/>
-        </w:rPr>
-        <w:t>to be in the next range.</w:t>
-      </w:r>
-      <w:r>
-        <w:rPr>
-          <w:rFonts w:ascii="Cambria" w:hAnsi="Cambria"/>
-        </w:rPr>
-        <w:t xml:space="preserve"> </w:t>
+        <w:t xml:space="preserve"> to be in the next range. </w:t>
       </w:r>
     </w:p>
     <w:p>
@@ -1824,7 +1738,13 @@
           <w:i/>
           <w:u w:val="single"/>
         </w:rPr>
-        <w:t>weight (0.</w:t>
+        <w:t>weight (0.26 Kg),</w:t>
+      </w:r>
+      <w:r>
+        <w:rPr>
+          <w:rFonts w:ascii="Cambria" w:hAnsi="Cambria"/>
+        </w:rPr>
+        <w:t xml:space="preserve"> </w:t>
       </w:r>
       <w:r>
         <w:rPr>
@@ -1833,7 +1753,13 @@
           <w:i/>
           <w:u w:val="single"/>
         </w:rPr>
-        <w:t>26</w:t>
+        <w:t>height</w:t>
+      </w:r>
+      <w:r>
+        <w:rPr>
+          <w:rFonts w:ascii="Cambria" w:hAnsi="Cambria"/>
+        </w:rPr>
+        <w:t xml:space="preserve"> (49 cm), </w:t>
       </w:r>
       <w:r>
         <w:rPr>
@@ -1842,13 +1768,13 @@
           <w:i/>
           <w:u w:val="single"/>
         </w:rPr>
-        <w:t xml:space="preserve"> Kg),</w:t>
-      </w:r>
-      <w:r>
-        <w:rPr>
-          <w:rFonts w:ascii="Cambria" w:hAnsi="Cambria"/>
-        </w:rPr>
-        <w:t xml:space="preserve"> </w:t>
+        <w:t>width</w:t>
+      </w:r>
+      <w:r>
+        <w:rPr>
+          <w:rFonts w:ascii="Cambria" w:hAnsi="Cambria"/>
+        </w:rPr>
+        <w:t xml:space="preserve"> (49 cm), </w:t>
       </w:r>
       <w:r>
         <w:rPr>
@@ -1857,19 +1783,13 @@
           <w:i/>
           <w:u w:val="single"/>
         </w:rPr>
-        <w:t>height</w:t>
-      </w:r>
-      <w:r>
-        <w:rPr>
-          <w:rFonts w:ascii="Cambria" w:hAnsi="Cambria"/>
-        </w:rPr>
-        <w:t xml:space="preserve"> (49 cm)</w:t>
-      </w:r>
-      <w:r>
-        <w:rPr>
-          <w:rFonts w:ascii="Cambria" w:hAnsi="Cambria"/>
-        </w:rPr>
-        <w:t xml:space="preserve">, </w:t>
+        <w:t>length</w:t>
+      </w:r>
+      <w:r>
+        <w:rPr>
+          <w:rFonts w:ascii="Cambria" w:hAnsi="Cambria"/>
+        </w:rPr>
+        <w:t xml:space="preserve"> (49 cm), and strings representing the </w:t>
       </w:r>
       <w:r>
         <w:rPr>
@@ -1878,19 +1798,13 @@
           <w:i/>
           <w:u w:val="single"/>
         </w:rPr>
-        <w:t>width</w:t>
-      </w:r>
-      <w:r>
-        <w:rPr>
-          <w:rFonts w:ascii="Cambria" w:hAnsi="Cambria"/>
-        </w:rPr>
-        <w:t xml:space="preserve"> (49 cm)</w:t>
-      </w:r>
-      <w:r>
-        <w:rPr>
-          <w:rFonts w:ascii="Cambria" w:hAnsi="Cambria"/>
-        </w:rPr>
-        <w:t xml:space="preserve">, </w:t>
+        <w:t>destination postal code</w:t>
+      </w:r>
+      <w:r>
+        <w:rPr>
+          <w:rFonts w:ascii="Cambria" w:hAnsi="Cambria"/>
+        </w:rPr>
+        <w:t xml:space="preserve"> (H3Z 1J9) within Montreal, and </w:t>
       </w:r>
       <w:r>
         <w:rPr>
@@ -1899,67 +1813,13 @@
           <w:i/>
           <w:u w:val="single"/>
         </w:rPr>
-        <w:t>length</w:t>
-      </w:r>
-      <w:r>
-        <w:rPr>
-          <w:rFonts w:ascii="Cambria" w:hAnsi="Cambria"/>
-        </w:rPr>
-        <w:t xml:space="preserve"> (49 cm)</w:t>
-      </w:r>
-      <w:r>
-        <w:rPr>
-          <w:rFonts w:ascii="Cambria" w:hAnsi="Cambria"/>
-        </w:rPr>
-        <w:t xml:space="preserve">, and strings representing the </w:t>
-      </w:r>
-      <w:r>
-        <w:rPr>
-          <w:rFonts w:ascii="Cambria" w:hAnsi="Cambria"/>
-          <w:b/>
-          <w:i/>
-          <w:u w:val="single"/>
-        </w:rPr>
-        <w:t>destination postal code</w:t>
-      </w:r>
-      <w:r>
-        <w:rPr>
-          <w:rFonts w:ascii="Cambria" w:hAnsi="Cambria"/>
-        </w:rPr>
-        <w:t xml:space="preserve"> (H3Z 1J9) within Montreal</w:t>
-      </w:r>
-      <w:r>
-        <w:rPr>
-          <w:rFonts w:ascii="Cambria" w:hAnsi="Cambria"/>
-        </w:rPr>
-        <w:t xml:space="preserve">, and </w:t>
-      </w:r>
-      <w:r>
-        <w:rPr>
-          <w:rFonts w:ascii="Cambria" w:hAnsi="Cambria"/>
-          <w:b/>
-          <w:i/>
-          <w:u w:val="single"/>
-        </w:rPr>
         <w:t>type of postage</w:t>
       </w:r>
       <w:r>
         <w:rPr>
           <w:rFonts w:ascii="Cambria" w:hAnsi="Cambria"/>
         </w:rPr>
-        <w:t xml:space="preserve"> (Regular)</w:t>
-      </w:r>
-      <w:r>
-        <w:rPr>
-          <w:rFonts w:ascii="Cambria" w:hAnsi="Cambria"/>
-        </w:rPr>
-        <w:t>.</w:t>
-      </w:r>
-      <w:r>
-        <w:rPr>
-          <w:rFonts w:ascii="Cambria" w:hAnsi="Cambria"/>
-        </w:rPr>
-        <w:t xml:space="preserve"> The expected output is the proper parcel rate (sum of all sub rates).</w:t>
+        <w:t xml:space="preserve"> (Regular). The expected output is the proper parcel rate (sum of all sub rates).</w:t>
       </w:r>
     </w:p>
     <w:p>
@@ -2030,13 +1890,7 @@
         <w:rPr>
           <w:rFonts w:ascii="Cambria" w:hAnsi="Cambria"/>
         </w:rPr>
-        <w:t>T</w:t>
-      </w:r>
-      <w:r>
-        <w:rPr>
-          <w:rFonts w:ascii="Cambria" w:hAnsi="Cambria"/>
-        </w:rPr>
-        <w:t xml:space="preserve">he origin and destination postal code match the proper postal code patterns. </w:t>
+        <w:t xml:space="preserve">The origin and destination postal code match the proper postal code patterns. </w:t>
       </w:r>
     </w:p>
     <w:p>
@@ -2187,16 +2041,8 @@
         <w:rPr>
           <w:rFonts w:ascii="Cambria" w:hAnsi="Cambria"/>
         </w:rPr>
-        <w:t xml:space="preserve"> </w:t>
-      </w:r>
-      <w:proofErr w:type="spellStart"/>
-      <w:r>
-        <w:rPr>
-          <w:rFonts w:ascii="Cambria" w:hAnsi="Cambria"/>
-        </w:rPr>
-        <w:t>fullRateHeightChange</w:t>
-      </w:r>
-      <w:proofErr w:type="spellEnd"/>
+        <w:t xml:space="preserve"> fullRateHeightChange</w:t>
+      </w:r>
     </w:p>
     <w:p>
       <w:pPr>
@@ -2223,13 +2069,7 @@
         <w:rPr>
           <w:rFonts w:ascii="Cambria" w:hAnsi="Cambria"/>
         </w:rPr>
-        <w:t>To demonstrate the ability to get the ful</w:t>
-      </w:r>
-      <w:r>
-        <w:rPr>
-          <w:rFonts w:ascii="Cambria" w:hAnsi="Cambria"/>
-        </w:rPr>
-        <w:t xml:space="preserve">l rate of a parcel with the </w:t>
+        <w:t xml:space="preserve">To demonstrate the ability to get the full rate of a parcel with the </w:t>
       </w:r>
       <w:r>
         <w:rPr>
@@ -2256,51 +2096,27 @@
         <w:rPr>
           <w:rFonts w:ascii="Cambria" w:hAnsi="Cambria"/>
         </w:rPr>
+        <w:t xml:space="preserve"> to be in the next range. </w:t>
+      </w:r>
+      <w:r>
+        <w:rPr>
+          <w:rFonts w:ascii="Cambria" w:hAnsi="Cambria"/>
+        </w:rPr>
         <w:t xml:space="preserve"> </w:t>
       </w:r>
-      <w:r>
-        <w:rPr>
-          <w:rFonts w:ascii="Cambria" w:hAnsi="Cambria"/>
-        </w:rPr>
-        <w:t>to be in the next range.</w:t>
-      </w:r>
-      <w:r>
-        <w:rPr>
-          <w:rFonts w:ascii="Cambria" w:hAnsi="Cambria"/>
-        </w:rPr>
-        <w:t xml:space="preserve"> </w:t>
-      </w:r>
-      <w:r>
-        <w:rPr>
-          <w:rFonts w:ascii="Cambria" w:hAnsi="Cambria"/>
-        </w:rPr>
-        <w:t xml:space="preserve"> </w:t>
-      </w:r>
-    </w:p>
-    <w:p>
-      <w:pPr>
-        <w:pStyle w:val="Heading2"/>
-        <w:rPr>
-          <w:rFonts w:ascii="Cambria" w:hAnsi="Cambria"/>
-        </w:rPr>
-      </w:pPr>
-      <w:r>
-        <w:rPr>
-          <w:rFonts w:ascii="Cambria" w:hAnsi="Cambria"/>
-        </w:rPr>
-        <w:t>Inputs</w:t>
-      </w:r>
-      <w:r>
-        <w:rPr>
-          <w:rFonts w:ascii="Cambria" w:hAnsi="Cambria"/>
-        </w:rPr>
-        <w:t xml:space="preserve"> and Expected Output</w:t>
-      </w:r>
-      <w:r>
-        <w:rPr>
-          <w:rFonts w:ascii="Cambria" w:hAnsi="Cambria"/>
-        </w:rPr>
-        <w:t>:</w:t>
+    </w:p>
+    <w:p>
+      <w:pPr>
+        <w:pStyle w:val="Heading2"/>
+        <w:rPr>
+          <w:rFonts w:ascii="Cambria" w:hAnsi="Cambria"/>
+        </w:rPr>
+      </w:pPr>
+      <w:r>
+        <w:rPr>
+          <w:rFonts w:ascii="Cambria" w:hAnsi="Cambria"/>
+        </w:rPr>
+        <w:t>Inputs and Expected Output:</w:t>
       </w:r>
     </w:p>
     <w:p>
@@ -2392,13 +2208,7 @@
         <w:rPr>
           <w:rFonts w:ascii="Cambria" w:hAnsi="Cambria"/>
         </w:rPr>
-        <w:t xml:space="preserve"> (49 cm)</w:t>
-      </w:r>
-      <w:r>
-        <w:rPr>
-          <w:rFonts w:ascii="Cambria" w:hAnsi="Cambria"/>
-        </w:rPr>
-        <w:t xml:space="preserve">, </w:t>
+        <w:t xml:space="preserve"> (49 cm), </w:t>
       </w:r>
       <w:r>
         <w:rPr>
@@ -2413,13 +2223,7 @@
         <w:rPr>
           <w:rFonts w:ascii="Cambria" w:hAnsi="Cambria"/>
         </w:rPr>
-        <w:t xml:space="preserve"> (49 cm)</w:t>
-      </w:r>
-      <w:r>
-        <w:rPr>
-          <w:rFonts w:ascii="Cambria" w:hAnsi="Cambria"/>
-        </w:rPr>
-        <w:t xml:space="preserve">, and strings representing the </w:t>
+        <w:t xml:space="preserve"> (49 cm), and strings representing the </w:t>
       </w:r>
       <w:r>
         <w:rPr>
@@ -2434,13 +2238,7 @@
         <w:rPr>
           <w:rFonts w:ascii="Cambria" w:hAnsi="Cambria"/>
         </w:rPr>
-        <w:t xml:space="preserve"> (H3Z 1J9) within Montreal</w:t>
-      </w:r>
-      <w:r>
-        <w:rPr>
-          <w:rFonts w:ascii="Cambria" w:hAnsi="Cambria"/>
-        </w:rPr>
-        <w:t xml:space="preserve">, and </w:t>
+        <w:t xml:space="preserve"> (H3Z 1J9) within Montreal, and </w:t>
       </w:r>
       <w:r>
         <w:rPr>
@@ -2455,19 +2253,7 @@
         <w:rPr>
           <w:rFonts w:ascii="Cambria" w:hAnsi="Cambria"/>
         </w:rPr>
-        <w:t xml:space="preserve"> (Regular)</w:t>
-      </w:r>
-      <w:r>
-        <w:rPr>
-          <w:rFonts w:ascii="Cambria" w:hAnsi="Cambria"/>
-        </w:rPr>
-        <w:t>.</w:t>
-      </w:r>
-      <w:r>
-        <w:rPr>
-          <w:rFonts w:ascii="Cambria" w:hAnsi="Cambria"/>
-        </w:rPr>
-        <w:t xml:space="preserve"> The expected output is the proper parcel rate (sum of all sub rates).</w:t>
+        <w:t xml:space="preserve"> (Regular). The expected output is the proper parcel rate (sum of all sub rates).</w:t>
       </w:r>
     </w:p>
     <w:p>
@@ -2538,13 +2324,7 @@
         <w:rPr>
           <w:rFonts w:ascii="Cambria" w:hAnsi="Cambria"/>
         </w:rPr>
-        <w:t>T</w:t>
-      </w:r>
-      <w:r>
-        <w:rPr>
-          <w:rFonts w:ascii="Cambria" w:hAnsi="Cambria"/>
-        </w:rPr>
-        <w:t xml:space="preserve">he origin and destination postal code match the proper postal code patterns. </w:t>
+        <w:t xml:space="preserve">The origin and destination postal code match the proper postal code patterns. </w:t>
       </w:r>
     </w:p>
     <w:p>
@@ -2696,16 +2476,8 @@
         <w:rPr>
           <w:rFonts w:ascii="Cambria" w:hAnsi="Cambria"/>
         </w:rPr>
-        <w:t xml:space="preserve"> </w:t>
-      </w:r>
-      <w:proofErr w:type="spellStart"/>
-      <w:r>
-        <w:rPr>
-          <w:rFonts w:ascii="Cambria" w:hAnsi="Cambria"/>
-        </w:rPr>
-        <w:t>fullRateLengthChange</w:t>
-      </w:r>
-      <w:proofErr w:type="spellEnd"/>
+        <w:t xml:space="preserve"> fullRateLengthChange</w:t>
+      </w:r>
     </w:p>
     <w:p>
       <w:pPr>
@@ -2732,13 +2504,7 @@
         <w:rPr>
           <w:rFonts w:ascii="Cambria" w:hAnsi="Cambria"/>
         </w:rPr>
-        <w:t>To demonstrate the ability to get the ful</w:t>
-      </w:r>
-      <w:r>
-        <w:rPr>
-          <w:rFonts w:ascii="Cambria" w:hAnsi="Cambria"/>
-        </w:rPr>
-        <w:t xml:space="preserve">l rate of a parcel with the </w:t>
+        <w:t xml:space="preserve">To demonstrate the ability to get the full rate of a parcel with the </w:t>
       </w:r>
       <w:r>
         <w:rPr>
@@ -2771,39 +2537,21 @@
         <w:rPr>
           <w:rFonts w:ascii="Cambria" w:hAnsi="Cambria"/>
         </w:rPr>
-        <w:t>.</w:t>
-      </w:r>
-      <w:r>
-        <w:rPr>
-          <w:rFonts w:ascii="Cambria" w:hAnsi="Cambria"/>
-        </w:rPr>
-        <w:t xml:space="preserve"> </w:t>
-      </w:r>
-    </w:p>
-    <w:p>
-      <w:pPr>
-        <w:pStyle w:val="Heading2"/>
-        <w:rPr>
-          <w:rFonts w:ascii="Cambria" w:hAnsi="Cambria"/>
-        </w:rPr>
-      </w:pPr>
-      <w:r>
-        <w:rPr>
-          <w:rFonts w:ascii="Cambria" w:hAnsi="Cambria"/>
-        </w:rPr>
-        <w:t>Inputs</w:t>
-      </w:r>
-      <w:r>
-        <w:rPr>
-          <w:rFonts w:ascii="Cambria" w:hAnsi="Cambria"/>
-        </w:rPr>
-        <w:t xml:space="preserve"> and Expected Output</w:t>
-      </w:r>
-      <w:r>
-        <w:rPr>
-          <w:rFonts w:ascii="Cambria" w:hAnsi="Cambria"/>
-        </w:rPr>
-        <w:t>:</w:t>
+        <w:t xml:space="preserve">. </w:t>
+      </w:r>
+    </w:p>
+    <w:p>
+      <w:pPr>
+        <w:pStyle w:val="Heading2"/>
+        <w:rPr>
+          <w:rFonts w:ascii="Cambria" w:hAnsi="Cambria"/>
+        </w:rPr>
+      </w:pPr>
+      <w:r>
+        <w:rPr>
+          <w:rFonts w:ascii="Cambria" w:hAnsi="Cambria"/>
+        </w:rPr>
+        <w:t>Inputs and Expected Output:</w:t>
       </w:r>
     </w:p>
     <w:p>
@@ -2841,7 +2589,13 @@
           <w:i/>
           <w:u w:val="single"/>
         </w:rPr>
-        <w:t>height (</w:t>
+        <w:t>height (140 cm),</w:t>
+      </w:r>
+      <w:r>
+        <w:rPr>
+          <w:rFonts w:ascii="Cambria" w:hAnsi="Cambria"/>
+        </w:rPr>
+        <w:t xml:space="preserve"> </w:t>
       </w:r>
       <w:r>
         <w:rPr>
@@ -2850,7 +2604,13 @@
           <w:i/>
           <w:u w:val="single"/>
         </w:rPr>
-        <w:t>140</w:t>
+        <w:t>width</w:t>
+      </w:r>
+      <w:r>
+        <w:rPr>
+          <w:rFonts w:ascii="Cambria" w:hAnsi="Cambria"/>
+        </w:rPr>
+        <w:t xml:space="preserve"> (49 cm), </w:t>
       </w:r>
       <w:r>
         <w:rPr>
@@ -2859,13 +2619,13 @@
           <w:i/>
           <w:u w:val="single"/>
         </w:rPr>
-        <w:t xml:space="preserve"> cm),</w:t>
-      </w:r>
-      <w:r>
-        <w:rPr>
-          <w:rFonts w:ascii="Cambria" w:hAnsi="Cambria"/>
-        </w:rPr>
-        <w:t xml:space="preserve"> </w:t>
+        <w:t>length (99 cm),</w:t>
+      </w:r>
+      <w:r>
+        <w:rPr>
+          <w:rFonts w:ascii="Cambria" w:hAnsi="Cambria"/>
+        </w:rPr>
+        <w:t xml:space="preserve"> and strings representing the </w:t>
       </w:r>
       <w:r>
         <w:rPr>
@@ -2874,19 +2634,13 @@
           <w:i/>
           <w:u w:val="single"/>
         </w:rPr>
-        <w:t>width</w:t>
-      </w:r>
-      <w:r>
-        <w:rPr>
-          <w:rFonts w:ascii="Cambria" w:hAnsi="Cambria"/>
-        </w:rPr>
-        <w:t xml:space="preserve"> (49 cm)</w:t>
-      </w:r>
-      <w:r>
-        <w:rPr>
-          <w:rFonts w:ascii="Cambria" w:hAnsi="Cambria"/>
-        </w:rPr>
-        <w:t xml:space="preserve">, </w:t>
+        <w:t>destination postal code</w:t>
+      </w:r>
+      <w:r>
+        <w:rPr>
+          <w:rFonts w:ascii="Cambria" w:hAnsi="Cambria"/>
+        </w:rPr>
+        <w:t xml:space="preserve"> (H3Z 1J9) within Montreal, and </w:t>
       </w:r>
       <w:r>
         <w:rPr>
@@ -2895,79 +2649,13 @@
           <w:i/>
           <w:u w:val="single"/>
         </w:rPr>
-        <w:t>length (</w:t>
-      </w:r>
-      <w:r>
-        <w:rPr>
-          <w:rFonts w:ascii="Cambria" w:hAnsi="Cambria"/>
-          <w:b/>
-          <w:i/>
-          <w:u w:val="single"/>
-        </w:rPr>
-        <w:t>9</w:t>
-      </w:r>
-      <w:r>
-        <w:rPr>
-          <w:rFonts w:ascii="Cambria" w:hAnsi="Cambria"/>
-          <w:b/>
-          <w:i/>
-          <w:u w:val="single"/>
-        </w:rPr>
-        <w:t>9 cm),</w:t>
-      </w:r>
-      <w:r>
-        <w:rPr>
-          <w:rFonts w:ascii="Cambria" w:hAnsi="Cambria"/>
-        </w:rPr>
-        <w:t xml:space="preserve"> and strings representing the </w:t>
-      </w:r>
-      <w:r>
-        <w:rPr>
-          <w:rFonts w:ascii="Cambria" w:hAnsi="Cambria"/>
-          <w:b/>
-          <w:i/>
-          <w:u w:val="single"/>
-        </w:rPr>
-        <w:t>destination postal code</w:t>
-      </w:r>
-      <w:r>
-        <w:rPr>
-          <w:rFonts w:ascii="Cambria" w:hAnsi="Cambria"/>
-        </w:rPr>
-        <w:t xml:space="preserve"> (H3Z 1J9) within Montreal</w:t>
-      </w:r>
-      <w:r>
-        <w:rPr>
-          <w:rFonts w:ascii="Cambria" w:hAnsi="Cambria"/>
-        </w:rPr>
-        <w:t xml:space="preserve">, and </w:t>
-      </w:r>
-      <w:r>
-        <w:rPr>
-          <w:rFonts w:ascii="Cambria" w:hAnsi="Cambria"/>
-          <w:b/>
-          <w:i/>
-          <w:u w:val="single"/>
-        </w:rPr>
         <w:t>type of postage</w:t>
       </w:r>
       <w:r>
         <w:rPr>
           <w:rFonts w:ascii="Cambria" w:hAnsi="Cambria"/>
         </w:rPr>
-        <w:t xml:space="preserve"> (Regular)</w:t>
-      </w:r>
-      <w:r>
-        <w:rPr>
-          <w:rFonts w:ascii="Cambria" w:hAnsi="Cambria"/>
-        </w:rPr>
-        <w:t>.</w:t>
-      </w:r>
-      <w:r>
-        <w:rPr>
-          <w:rFonts w:ascii="Cambria" w:hAnsi="Cambria"/>
-        </w:rPr>
-        <w:t xml:space="preserve"> The expected output is the proper parcel rate (sum of all sub rates).</w:t>
+        <w:t xml:space="preserve"> (Regular). The expected output is the proper parcel rate (sum of all sub rates).</w:t>
       </w:r>
     </w:p>
     <w:p>
@@ -3038,13 +2726,7 @@
         <w:rPr>
           <w:rFonts w:ascii="Cambria" w:hAnsi="Cambria"/>
         </w:rPr>
-        <w:t>T</w:t>
-      </w:r>
-      <w:r>
-        <w:rPr>
-          <w:rFonts w:ascii="Cambria" w:hAnsi="Cambria"/>
-        </w:rPr>
-        <w:t xml:space="preserve">he origin and destination postal code match the proper postal code patterns. </w:t>
+        <w:t xml:space="preserve">The origin and destination postal code match the proper postal code patterns. </w:t>
       </w:r>
     </w:p>
     <w:p>
@@ -3203,16 +2885,8 @@
         <w:rPr>
           <w:rFonts w:ascii="Cambria" w:hAnsi="Cambria"/>
         </w:rPr>
-        <w:t xml:space="preserve"> </w:t>
-      </w:r>
-      <w:proofErr w:type="spellStart"/>
-      <w:r>
-        <w:rPr>
-          <w:rFonts w:ascii="Cambria" w:hAnsi="Cambria"/>
-        </w:rPr>
-        <w:t>fullRateWidthChange</w:t>
-      </w:r>
-      <w:proofErr w:type="spellEnd"/>
+        <w:t xml:space="preserve"> fullRateWidthChange</w:t>
+      </w:r>
     </w:p>
     <w:p>
       <w:pPr>
@@ -3239,13 +2913,7 @@
         <w:rPr>
           <w:rFonts w:ascii="Cambria" w:hAnsi="Cambria"/>
         </w:rPr>
-        <w:t>To demonstrate the ability to get the ful</w:t>
-      </w:r>
-      <w:r>
-        <w:rPr>
-          <w:rFonts w:ascii="Cambria" w:hAnsi="Cambria"/>
-        </w:rPr>
-        <w:t xml:space="preserve">l rate of a parcel with the </w:t>
+        <w:t xml:space="preserve">To demonstrate the ability to get the full rate of a parcel with the </w:t>
       </w:r>
       <w:r>
         <w:rPr>
@@ -3260,39 +2928,21 @@
         <w:rPr>
           <w:rFonts w:ascii="Cambria" w:hAnsi="Cambria"/>
         </w:rPr>
-        <w:t xml:space="preserve"> dimension varied.</w:t>
-      </w:r>
-      <w:r>
-        <w:rPr>
-          <w:rFonts w:ascii="Cambria" w:hAnsi="Cambria"/>
-        </w:rPr>
-        <w:t xml:space="preserve"> </w:t>
-      </w:r>
-    </w:p>
-    <w:p>
-      <w:pPr>
-        <w:pStyle w:val="Heading2"/>
-        <w:rPr>
-          <w:rFonts w:ascii="Cambria" w:hAnsi="Cambria"/>
-        </w:rPr>
-      </w:pPr>
-      <w:r>
-        <w:rPr>
-          <w:rFonts w:ascii="Cambria" w:hAnsi="Cambria"/>
-        </w:rPr>
-        <w:t>Inputs</w:t>
-      </w:r>
-      <w:r>
-        <w:rPr>
-          <w:rFonts w:ascii="Cambria" w:hAnsi="Cambria"/>
-        </w:rPr>
-        <w:t xml:space="preserve"> and Expected Output</w:t>
-      </w:r>
-      <w:r>
-        <w:rPr>
-          <w:rFonts w:ascii="Cambria" w:hAnsi="Cambria"/>
-        </w:rPr>
-        <w:t>:</w:t>
+        <w:t xml:space="preserve"> dimension varied. </w:t>
+      </w:r>
+    </w:p>
+    <w:p>
+      <w:pPr>
+        <w:pStyle w:val="Heading2"/>
+        <w:rPr>
+          <w:rFonts w:ascii="Cambria" w:hAnsi="Cambria"/>
+        </w:rPr>
+      </w:pPr>
+      <w:r>
+        <w:rPr>
+          <w:rFonts w:ascii="Cambria" w:hAnsi="Cambria"/>
+        </w:rPr>
+        <w:t>Inputs and Expected Output:</w:t>
       </w:r>
     </w:p>
     <w:p>
@@ -3417,13 +3067,7 @@
         <w:rPr>
           <w:rFonts w:ascii="Cambria" w:hAnsi="Cambria"/>
         </w:rPr>
-        <w:t xml:space="preserve"> (H3Z 1J9) within Montreal</w:t>
-      </w:r>
-      <w:r>
-        <w:rPr>
-          <w:rFonts w:ascii="Cambria" w:hAnsi="Cambria"/>
-        </w:rPr>
-        <w:t xml:space="preserve">, and </w:t>
+        <w:t xml:space="preserve"> (H3Z 1J9) within Montreal, and </w:t>
       </w:r>
       <w:r>
         <w:rPr>
@@ -3438,19 +3082,7 @@
         <w:rPr>
           <w:rFonts w:ascii="Cambria" w:hAnsi="Cambria"/>
         </w:rPr>
-        <w:t xml:space="preserve"> (Regular)</w:t>
-      </w:r>
-      <w:r>
-        <w:rPr>
-          <w:rFonts w:ascii="Cambria" w:hAnsi="Cambria"/>
-        </w:rPr>
-        <w:t>.</w:t>
-      </w:r>
-      <w:r>
-        <w:rPr>
-          <w:rFonts w:ascii="Cambria" w:hAnsi="Cambria"/>
-        </w:rPr>
-        <w:t xml:space="preserve"> The expected output is the proper parcel rate (sum of all sub rates).</w:t>
+        <w:t xml:space="preserve"> (Regular). The expected output is the proper parcel rate (sum of all sub rates).</w:t>
       </w:r>
     </w:p>
     <w:p>
@@ -3521,13 +3153,7 @@
         <w:rPr>
           <w:rFonts w:ascii="Cambria" w:hAnsi="Cambria"/>
         </w:rPr>
-        <w:t>T</w:t>
-      </w:r>
-      <w:r>
-        <w:rPr>
-          <w:rFonts w:ascii="Cambria" w:hAnsi="Cambria"/>
-        </w:rPr>
-        <w:t xml:space="preserve">he origin and destination postal code match the proper postal code patterns. </w:t>
+        <w:t xml:space="preserve">The origin and destination postal code match the proper postal code patterns. </w:t>
       </w:r>
     </w:p>
     <w:p>
@@ -3687,16 +3313,8 @@
         <w:rPr>
           <w:rFonts w:ascii="Cambria" w:hAnsi="Cambria"/>
         </w:rPr>
-        <w:t xml:space="preserve"> </w:t>
-      </w:r>
-      <w:proofErr w:type="spellStart"/>
-      <w:r>
-        <w:rPr>
-          <w:rFonts w:ascii="Cambria" w:hAnsi="Cambria"/>
-        </w:rPr>
-        <w:t>fullRateTypeChange</w:t>
-      </w:r>
-      <w:proofErr w:type="spellEnd"/>
+        <w:t xml:space="preserve"> fullRateTypeChange</w:t>
+      </w:r>
     </w:p>
     <w:p>
       <w:pPr>
@@ -3723,13 +3341,7 @@
         <w:rPr>
           <w:rFonts w:ascii="Cambria" w:hAnsi="Cambria"/>
         </w:rPr>
-        <w:t>To demonstrate the ability to get the ful</w:t>
-      </w:r>
-      <w:r>
-        <w:rPr>
-          <w:rFonts w:ascii="Cambria" w:hAnsi="Cambria"/>
-        </w:rPr>
-        <w:t>l rate of a parcel with the</w:t>
+        <w:t>To demonstrate the ability to get the full rate of a parcel with the</w:t>
       </w:r>
       <w:r>
         <w:rPr>
@@ -3762,51 +3374,27 @@
         <w:rPr>
           <w:rFonts w:ascii="Cambria" w:hAnsi="Cambria"/>
         </w:rPr>
+        <w:t xml:space="preserve"> to be in the next range. </w:t>
+      </w:r>
+      <w:r>
+        <w:rPr>
+          <w:rFonts w:ascii="Cambria" w:hAnsi="Cambria"/>
+        </w:rPr>
         <w:t xml:space="preserve"> </w:t>
       </w:r>
-      <w:r>
-        <w:rPr>
-          <w:rFonts w:ascii="Cambria" w:hAnsi="Cambria"/>
-        </w:rPr>
-        <w:t>to be in the next range.</w:t>
-      </w:r>
-      <w:r>
-        <w:rPr>
-          <w:rFonts w:ascii="Cambria" w:hAnsi="Cambria"/>
-        </w:rPr>
-        <w:t xml:space="preserve"> </w:t>
-      </w:r>
-      <w:r>
-        <w:rPr>
-          <w:rFonts w:ascii="Cambria" w:hAnsi="Cambria"/>
-        </w:rPr>
-        <w:t xml:space="preserve"> </w:t>
-      </w:r>
-    </w:p>
-    <w:p>
-      <w:pPr>
-        <w:pStyle w:val="Heading2"/>
-        <w:rPr>
-          <w:rFonts w:ascii="Cambria" w:hAnsi="Cambria"/>
-        </w:rPr>
-      </w:pPr>
-      <w:r>
-        <w:rPr>
-          <w:rFonts w:ascii="Cambria" w:hAnsi="Cambria"/>
-        </w:rPr>
-        <w:t>Inputs</w:t>
-      </w:r>
-      <w:r>
-        <w:rPr>
-          <w:rFonts w:ascii="Cambria" w:hAnsi="Cambria"/>
-        </w:rPr>
-        <w:t xml:space="preserve"> and Expected Output</w:t>
-      </w:r>
-      <w:r>
-        <w:rPr>
-          <w:rFonts w:ascii="Cambria" w:hAnsi="Cambria"/>
-        </w:rPr>
-        <w:t>:</w:t>
+    </w:p>
+    <w:p>
+      <w:pPr>
+        <w:pStyle w:val="Heading2"/>
+        <w:rPr>
+          <w:rFonts w:ascii="Cambria" w:hAnsi="Cambria"/>
+        </w:rPr>
+      </w:pPr>
+      <w:r>
+        <w:rPr>
+          <w:rFonts w:ascii="Cambria" w:hAnsi="Cambria"/>
+        </w:rPr>
+        <w:t>Inputs and Expected Output:</w:t>
       </w:r>
     </w:p>
     <w:p>
@@ -3874,7 +3462,13 @@
           <w:i/>
           <w:u w:val="single"/>
         </w:rPr>
-        <w:t>length (</w:t>
+        <w:t>length (140 cm),</w:t>
+      </w:r>
+      <w:r>
+        <w:rPr>
+          <w:rFonts w:ascii="Cambria" w:hAnsi="Cambria"/>
+        </w:rPr>
+        <w:t xml:space="preserve"> and strings representing the </w:t>
       </w:r>
       <w:r>
         <w:rPr>
@@ -3883,7 +3477,13 @@
           <w:i/>
           <w:u w:val="single"/>
         </w:rPr>
-        <w:t>140</w:t>
+        <w:t>destination postal code</w:t>
+      </w:r>
+      <w:r>
+        <w:rPr>
+          <w:rFonts w:ascii="Cambria" w:hAnsi="Cambria"/>
+        </w:rPr>
+        <w:t xml:space="preserve"> (H3Z 1J9) within Montreal, and </w:t>
       </w:r>
       <w:r>
         <w:rPr>
@@ -3892,13 +3492,13 @@
           <w:i/>
           <w:u w:val="single"/>
         </w:rPr>
-        <w:t xml:space="preserve"> cm),</w:t>
-      </w:r>
-      <w:r>
-        <w:rPr>
-          <w:rFonts w:ascii="Cambria" w:hAnsi="Cambria"/>
-        </w:rPr>
-        <w:t xml:space="preserve"> and strings representing the </w:t>
+        <w:t>type of postage</w:t>
+      </w:r>
+      <w:r>
+        <w:rPr>
+          <w:rFonts w:ascii="Cambria" w:hAnsi="Cambria"/>
+        </w:rPr>
+        <w:t xml:space="preserve"> </w:t>
       </w:r>
       <w:r>
         <w:rPr>
@@ -3907,61 +3507,7 @@
           <w:i/>
           <w:u w:val="single"/>
         </w:rPr>
-        <w:t>destination postal code</w:t>
-      </w:r>
-      <w:r>
-        <w:rPr>
-          <w:rFonts w:ascii="Cambria" w:hAnsi="Cambria"/>
-        </w:rPr>
-        <w:t xml:space="preserve"> (H3Z 1J9) within Montreal</w:t>
-      </w:r>
-      <w:r>
-        <w:rPr>
-          <w:rFonts w:ascii="Cambria" w:hAnsi="Cambria"/>
-        </w:rPr>
-        <w:t xml:space="preserve">, and </w:t>
-      </w:r>
-      <w:r>
-        <w:rPr>
-          <w:rFonts w:ascii="Cambria" w:hAnsi="Cambria"/>
-          <w:b/>
-          <w:i/>
-          <w:u w:val="single"/>
-        </w:rPr>
-        <w:t>type of postage</w:t>
-      </w:r>
-      <w:r>
-        <w:rPr>
-          <w:rFonts w:ascii="Cambria" w:hAnsi="Cambria"/>
-        </w:rPr>
-        <w:t xml:space="preserve"> </w:t>
-      </w:r>
-      <w:r>
-        <w:rPr>
-          <w:rFonts w:ascii="Cambria" w:hAnsi="Cambria"/>
-          <w:b/>
-          <w:i/>
-          <w:u w:val="single"/>
-        </w:rPr>
-        <w:t>(</w:t>
-      </w:r>
-      <w:r>
-        <w:rPr>
-          <w:rFonts w:ascii="Cambria" w:hAnsi="Cambria"/>
-          <w:b/>
-          <w:i/>
-          <w:u w:val="single"/>
-        </w:rPr>
-        <w:t>Xpress</w:t>
-      </w:r>
-      <w:r>
-        <w:rPr>
-          <w:rFonts w:ascii="Cambria" w:hAnsi="Cambria"/>
-          <w:b/>
-          <w:i/>
-          <w:u w:val="single"/>
-        </w:rPr>
-        <w:t>).</w:t>
+        <w:t>(Xpress).</w:t>
       </w:r>
       <w:r>
         <w:rPr>
@@ -4038,13 +3584,7 @@
         <w:rPr>
           <w:rFonts w:ascii="Cambria" w:hAnsi="Cambria"/>
         </w:rPr>
-        <w:t>T</w:t>
-      </w:r>
-      <w:r>
-        <w:rPr>
-          <w:rFonts w:ascii="Cambria" w:hAnsi="Cambria"/>
-        </w:rPr>
-        <w:t xml:space="preserve">he origin and destination postal code match the proper postal code patterns. </w:t>
+        <w:t xml:space="preserve">The origin and destination postal code match the proper postal code patterns. </w:t>
       </w:r>
     </w:p>
     <w:p>
@@ -4203,14 +3743,7 @@
         <w:rPr>
           <w:rFonts w:ascii="Cambria" w:hAnsi="Cambria"/>
         </w:rPr>
-        <w:t xml:space="preserve"> </w:t>
-      </w:r>
-      <w:proofErr w:type="spellStart"/>
-      <w:r>
-        <w:rPr>
-          <w:rFonts w:ascii="Cambria" w:hAnsi="Cambria"/>
-        </w:rPr>
-        <w:t>fullRate</w:t>
+        <w:t xml:space="preserve"> fullRate</w:t>
       </w:r>
       <w:r>
         <w:rPr>
@@ -4224,7 +3757,6 @@
         </w:rPr>
         <w:t>PostalCodeChange</w:t>
       </w:r>
-      <w:proofErr w:type="spellEnd"/>
     </w:p>
     <w:p>
       <w:pPr>
@@ -4251,13 +3783,7 @@
         <w:rPr>
           <w:rFonts w:ascii="Cambria" w:hAnsi="Cambria"/>
         </w:rPr>
-        <w:t>To demonstrate the ability to get the ful</w:t>
-      </w:r>
-      <w:r>
-        <w:rPr>
-          <w:rFonts w:ascii="Cambria" w:hAnsi="Cambria"/>
-        </w:rPr>
-        <w:t xml:space="preserve">l rate of a parcel with the </w:t>
+        <w:t xml:space="preserve">To demonstrate the ability to get the full rate of a parcel with the </w:t>
       </w:r>
       <w:r>
         <w:rPr>
@@ -4272,25 +3798,7 @@
         <w:rPr>
           <w:rFonts w:ascii="Cambria" w:hAnsi="Cambria"/>
         </w:rPr>
-        <w:t xml:space="preserve"> </w:t>
-      </w:r>
-      <w:r>
-        <w:rPr>
-          <w:rFonts w:ascii="Cambria" w:hAnsi="Cambria"/>
-        </w:rPr>
-        <w:t xml:space="preserve">postal code </w:t>
-      </w:r>
-      <w:r>
-        <w:rPr>
-          <w:rFonts w:ascii="Cambria" w:hAnsi="Cambria"/>
-        </w:rPr>
-        <w:t>varied to be in the next range</w:t>
-      </w:r>
-      <w:r>
-        <w:rPr>
-          <w:rFonts w:ascii="Cambria" w:hAnsi="Cambria"/>
-        </w:rPr>
-        <w:t xml:space="preserve"> (The Quebec, excluding </w:t>
+        <w:t xml:space="preserve"> postal code varied to be in the next range (The Quebec, excluding </w:t>
       </w:r>
       <w:r>
         <w:rPr>
@@ -4302,45 +3810,21 @@
         <w:rPr>
           <w:rFonts w:ascii="Cambria" w:hAnsi="Cambria"/>
         </w:rPr>
-        <w:t>ontreal, range)</w:t>
-      </w:r>
-      <w:r>
-        <w:rPr>
-          <w:rFonts w:ascii="Cambria" w:hAnsi="Cambria"/>
-        </w:rPr>
-        <w:t xml:space="preserve">. </w:t>
-      </w:r>
-      <w:r>
-        <w:rPr>
-          <w:rFonts w:ascii="Cambria" w:hAnsi="Cambria"/>
-        </w:rPr>
-        <w:t xml:space="preserve"> </w:t>
-      </w:r>
-    </w:p>
-    <w:p>
-      <w:pPr>
-        <w:pStyle w:val="Heading2"/>
-        <w:rPr>
-          <w:rFonts w:ascii="Cambria" w:hAnsi="Cambria"/>
-        </w:rPr>
-      </w:pPr>
-      <w:r>
-        <w:rPr>
-          <w:rFonts w:ascii="Cambria" w:hAnsi="Cambria"/>
-        </w:rPr>
-        <w:t>Inputs</w:t>
-      </w:r>
-      <w:r>
-        <w:rPr>
-          <w:rFonts w:ascii="Cambria" w:hAnsi="Cambria"/>
-        </w:rPr>
-        <w:t xml:space="preserve"> and Expected Output</w:t>
-      </w:r>
-      <w:r>
-        <w:rPr>
-          <w:rFonts w:ascii="Cambria" w:hAnsi="Cambria"/>
-        </w:rPr>
-        <w:t>:</w:t>
+        <w:t xml:space="preserve">ontreal, range).  </w:t>
+      </w:r>
+    </w:p>
+    <w:p>
+      <w:pPr>
+        <w:pStyle w:val="Heading2"/>
+        <w:rPr>
+          <w:rFonts w:ascii="Cambria" w:hAnsi="Cambria"/>
+        </w:rPr>
+      </w:pPr>
+      <w:r>
+        <w:rPr>
+          <w:rFonts w:ascii="Cambria" w:hAnsi="Cambria"/>
+        </w:rPr>
+        <w:t>Inputs and Expected Output:</w:t>
       </w:r>
     </w:p>
     <w:p>
@@ -4408,7 +3892,13 @@
           <w:i/>
           <w:u w:val="single"/>
         </w:rPr>
-        <w:t>length (</w:t>
+        <w:t>length (140 cm),</w:t>
+      </w:r>
+      <w:r>
+        <w:rPr>
+          <w:rFonts w:ascii="Cambria" w:hAnsi="Cambria"/>
+        </w:rPr>
+        <w:t xml:space="preserve"> and strings representing the </w:t>
       </w:r>
       <w:r>
         <w:rPr>
@@ -4417,7 +3907,13 @@
           <w:i/>
           <w:u w:val="single"/>
         </w:rPr>
-        <w:t>140</w:t>
+        <w:t>destination postal code (J3Q 1R9)</w:t>
+      </w:r>
+      <w:r>
+        <w:rPr>
+          <w:rFonts w:ascii="Cambria" w:hAnsi="Cambria"/>
+        </w:rPr>
+        <w:t xml:space="preserve"> within Montreal, and </w:t>
       </w:r>
       <w:r>
         <w:rPr>
@@ -4426,132 +3922,13 @@
           <w:i/>
           <w:u w:val="single"/>
         </w:rPr>
-        <w:t xml:space="preserve"> cm),</w:t>
-      </w:r>
-      <w:r>
-        <w:rPr>
-          <w:rFonts w:ascii="Cambria" w:hAnsi="Cambria"/>
-        </w:rPr>
-        <w:t xml:space="preserve"> and strings representing the </w:t>
-      </w:r>
-      <w:r>
-        <w:rPr>
-          <w:rFonts w:ascii="Cambria" w:hAnsi="Cambria"/>
-          <w:b/>
-          <w:i/>
-          <w:u w:val="single"/>
-        </w:rPr>
-        <w:t xml:space="preserve">destination postal </w:t>
-      </w:r>
-      <w:bookmarkStart w:id="0" w:name="_GoBack"/>
-      <w:r>
-        <w:rPr>
-          <w:rFonts w:ascii="Cambria" w:hAnsi="Cambria"/>
-          <w:b/>
-          <w:i/>
-          <w:u w:val="single"/>
-        </w:rPr>
-        <w:t>code (</w:t>
-      </w:r>
-      <w:r>
-        <w:rPr>
-          <w:rFonts w:ascii="Cambria" w:hAnsi="Cambria"/>
-          <w:b/>
-          <w:i/>
-          <w:u w:val="single"/>
-        </w:rPr>
-        <w:t>J</w:t>
-      </w:r>
-      <w:r>
-        <w:rPr>
-          <w:rFonts w:ascii="Cambria" w:hAnsi="Cambria"/>
-          <w:b/>
-          <w:i/>
-          <w:u w:val="single"/>
-        </w:rPr>
-        <w:t>3</w:t>
-      </w:r>
-      <w:r>
-        <w:rPr>
-          <w:rFonts w:ascii="Cambria" w:hAnsi="Cambria"/>
-          <w:b/>
-          <w:i/>
-          <w:u w:val="single"/>
-        </w:rPr>
-        <w:t>Q</w:t>
-      </w:r>
-      <w:r>
-        <w:rPr>
-          <w:rFonts w:ascii="Cambria" w:hAnsi="Cambria"/>
-          <w:b/>
-          <w:i/>
-          <w:u w:val="single"/>
-        </w:rPr>
-        <w:t xml:space="preserve"> 1</w:t>
-      </w:r>
-      <w:r>
-        <w:rPr>
-          <w:rFonts w:ascii="Cambria" w:hAnsi="Cambria"/>
-          <w:b/>
-          <w:i/>
-          <w:u w:val="single"/>
-        </w:rPr>
-        <w:t>R</w:t>
-      </w:r>
-      <w:r>
-        <w:rPr>
-          <w:rFonts w:ascii="Cambria" w:hAnsi="Cambria"/>
-          <w:b/>
-          <w:i/>
-          <w:u w:val="single"/>
-        </w:rPr>
-        <w:t>9)</w:t>
-      </w:r>
-      <w:r>
-        <w:rPr>
-          <w:rFonts w:ascii="Cambria" w:hAnsi="Cambria"/>
-        </w:rPr>
-        <w:t xml:space="preserve"> </w:t>
-      </w:r>
-      <w:bookmarkEnd w:id="0"/>
-      <w:r>
-        <w:rPr>
-          <w:rFonts w:ascii="Cambria" w:hAnsi="Cambria"/>
-        </w:rPr>
-        <w:t>within Montreal</w:t>
-      </w:r>
-      <w:r>
-        <w:rPr>
-          <w:rFonts w:ascii="Cambria" w:hAnsi="Cambria"/>
-        </w:rPr>
-        <w:t xml:space="preserve">, and </w:t>
-      </w:r>
-      <w:r>
-        <w:rPr>
-          <w:rFonts w:ascii="Cambria" w:hAnsi="Cambria"/>
-          <w:b/>
-          <w:i/>
-          <w:u w:val="single"/>
-        </w:rPr>
         <w:t>type of postage</w:t>
       </w:r>
       <w:r>
         <w:rPr>
           <w:rFonts w:ascii="Cambria" w:hAnsi="Cambria"/>
         </w:rPr>
-        <w:t xml:space="preserve"> (Regular)</w:t>
-      </w:r>
-      <w:r>
-        <w:rPr>
-          <w:rFonts w:ascii="Cambria" w:hAnsi="Cambria"/>
-        </w:rPr>
-        <w:t>.</w:t>
-      </w:r>
-      <w:r>
-        <w:rPr>
-          <w:rFonts w:ascii="Cambria" w:hAnsi="Cambria"/>
-        </w:rPr>
-        <w:t xml:space="preserve"> The expected output is the proper parcel rate (sum of all sub rates).</w:t>
+        <w:t xml:space="preserve"> (Regular). The expected output is the proper parcel rate (sum of all sub rates).</w:t>
       </w:r>
     </w:p>
     <w:p>
@@ -4623,13 +4000,7 @@
         <w:rPr>
           <w:rFonts w:ascii="Cambria" w:hAnsi="Cambria"/>
         </w:rPr>
-        <w:t>T</w:t>
-      </w:r>
-      <w:r>
-        <w:rPr>
-          <w:rFonts w:ascii="Cambria" w:hAnsi="Cambria"/>
-        </w:rPr>
-        <w:t xml:space="preserve">he origin and destination postal code match the proper postal code patterns. </w:t>
+        <w:t xml:space="preserve">The origin and destination postal code match the proper postal code patterns. </w:t>
       </w:r>
     </w:p>
     <w:p>
@@ -4788,16 +4159,8 @@
         <w:rPr>
           <w:rFonts w:ascii="Cambria" w:hAnsi="Cambria"/>
         </w:rPr>
-        <w:t xml:space="preserve"> </w:t>
-      </w:r>
-      <w:proofErr w:type="spellStart"/>
-      <w:r>
-        <w:rPr>
-          <w:rFonts w:ascii="Cambria" w:hAnsi="Cambria"/>
-        </w:rPr>
-        <w:t>inValidDimensionFormat</w:t>
-      </w:r>
-      <w:proofErr w:type="spellEnd"/>
+        <w:t xml:space="preserve"> inValidDimensionFormat</w:t>
+      </w:r>
     </w:p>
     <w:p>
       <w:pPr>
@@ -4815,16 +4178,55 @@
     </w:p>
     <w:p>
       <w:pPr>
-        <w:pStyle w:val="Heading2"/>
-        <w:rPr>
-          <w:rFonts w:ascii="Cambria" w:hAnsi="Cambria"/>
-        </w:rPr>
-      </w:pPr>
-      <w:r>
-        <w:rPr>
-          <w:rFonts w:ascii="Cambria" w:hAnsi="Cambria"/>
-        </w:rPr>
-        <w:t>Inputs:</w:t>
+        <w:rPr>
+          <w:rFonts w:ascii="Cambria" w:hAnsi="Cambria"/>
+        </w:rPr>
+      </w:pPr>
+      <w:r>
+        <w:rPr>
+          <w:rFonts w:ascii="Cambria" w:hAnsi="Cambria"/>
+        </w:rPr>
+        <w:t xml:space="preserve">To verify that incorrect numeric format (e.g an alphanumeric value) is detected. </w:t>
+      </w:r>
+    </w:p>
+    <w:p>
+      <w:pPr>
+        <w:pStyle w:val="Heading2"/>
+        <w:rPr>
+          <w:rFonts w:ascii="Cambria" w:hAnsi="Cambria"/>
+        </w:rPr>
+      </w:pPr>
+      <w:r>
+        <w:rPr>
+          <w:rFonts w:ascii="Cambria" w:hAnsi="Cambria"/>
+        </w:rPr>
+        <w:t>Inputs</w:t>
+      </w:r>
+      <w:r>
+        <w:rPr>
+          <w:rFonts w:ascii="Cambria" w:hAnsi="Cambria"/>
+        </w:rPr>
+        <w:t xml:space="preserve"> and Expected Output</w:t>
+      </w:r>
+      <w:r>
+        <w:rPr>
+          <w:rFonts w:ascii="Cambria" w:hAnsi="Cambria"/>
+        </w:rPr>
+        <w:t>:</w:t>
+      </w:r>
+    </w:p>
+    <w:p>
+      <w:pPr>
+        <w:jc w:val="both"/>
+        <w:rPr>
+          <w:rFonts w:ascii="Cambria" w:hAnsi="Cambria"/>
+        </w:rPr>
+      </w:pPr>
+      <w:r>
+        <w:rPr>
+          <w:rFonts w:ascii="Cambria" w:hAnsi="Cambria"/>
+        </w:rPr>
+        <w:t xml:space="preserve">The input is an alphanumeric string. The expected output is a double of value -1 indicating an invalid numeric format. </w:t>
       </w:r>
     </w:p>
     <w:p>
@@ -4843,11 +4245,37 @@
     </w:p>
     <w:p>
       <w:pPr>
-        <w:pStyle w:val="Heading2"/>
-        <w:rPr>
-          <w:rFonts w:ascii="Cambria" w:hAnsi="Cambria"/>
-        </w:rPr>
-      </w:pPr>
+        <w:pStyle w:val="ListParagraph"/>
+        <w:numPr>
+          <w:ilvl w:val="0"/>
+          <w:numId w:val="5"/>
+        </w:numPr>
+        <w:jc w:val="both"/>
+        <w:rPr>
+          <w:rFonts w:ascii="Cambria" w:hAnsi="Cambria"/>
+        </w:rPr>
+      </w:pPr>
+      <w:r>
+        <w:rPr>
+          <w:rFonts w:ascii="Cambria" w:hAnsi="Cambria"/>
+        </w:rPr>
+        <w:t>This test assumes that the input will be in a String format (obtained from the console).</w:t>
+      </w:r>
+    </w:p>
+    <w:p>
+      <w:pPr>
+        <w:pStyle w:val="Heading2"/>
+        <w:rPr>
+          <w:rFonts w:ascii="Cambria" w:hAnsi="Cambria"/>
+        </w:rPr>
+      </w:pPr>
+      <w:r>
+        <w:rPr>
+          <w:rFonts w:ascii="Cambria" w:hAnsi="Cambria"/>
+        </w:rPr>
+        <w:lastRenderedPageBreak/>
+        <w:t>Failing Screenshot:</w:t>
+      </w:r>
       <w:r>
         <w:rPr>
           <w:rFonts w:ascii="Cambria" w:hAnsi="Cambria"/>
@@ -4860,7 +4288,7 @@
               <wp:align>center</wp:align>
             </wp:positionH>
             <wp:positionV relativeFrom="paragraph">
-              <wp:posOffset>333375</wp:posOffset>
+              <wp:posOffset>334010</wp:posOffset>
             </wp:positionV>
             <wp:extent cx="5934075" cy="2886075"/>
             <wp:effectExtent l="19050" t="19050" r="28575" b="28575"/>
@@ -4912,32 +4340,25 @@
           </wp:anchor>
         </w:drawing>
       </w:r>
-      <w:r>
-        <w:rPr>
-          <w:rFonts w:ascii="Cambria" w:hAnsi="Cambria"/>
-        </w:rPr>
-        <w:t>Failing Screenshot:</w:t>
-      </w:r>
-    </w:p>
-    <w:p>
-      <w:pPr>
-        <w:rPr>
-          <w:rFonts w:ascii="Cambria" w:hAnsi="Cambria"/>
-        </w:rPr>
-      </w:pPr>
-    </w:p>
-    <w:p>
-      <w:pPr>
-        <w:pStyle w:val="Heading2"/>
-        <w:rPr>
-          <w:rFonts w:ascii="Cambria" w:hAnsi="Cambria"/>
-        </w:rPr>
-      </w:pPr>
-      <w:r>
-        <w:rPr>
-          <w:rFonts w:ascii="Cambria" w:hAnsi="Cambria"/>
-        </w:rPr>
-        <w:lastRenderedPageBreak/>
+    </w:p>
+    <w:p>
+      <w:pPr>
+        <w:rPr>
+          <w:rFonts w:ascii="Cambria" w:hAnsi="Cambria"/>
+        </w:rPr>
+      </w:pPr>
+    </w:p>
+    <w:p>
+      <w:pPr>
+        <w:pStyle w:val="Heading2"/>
+        <w:rPr>
+          <w:rFonts w:ascii="Cambria" w:hAnsi="Cambria"/>
+        </w:rPr>
+      </w:pPr>
+      <w:r>
+        <w:rPr>
+          <w:rFonts w:ascii="Cambria" w:hAnsi="Cambria"/>
+        </w:rPr>
         <w:t>Passing Screenshot:</w:t>
       </w:r>
     </w:p>
@@ -5029,16 +4450,8 @@
         <w:rPr>
           <w:rFonts w:ascii="Cambria" w:hAnsi="Cambria"/>
         </w:rPr>
-        <w:t xml:space="preserve"> </w:t>
-      </w:r>
-      <w:proofErr w:type="spellStart"/>
-      <w:r>
-        <w:rPr>
-          <w:rFonts w:ascii="Cambria" w:hAnsi="Cambria"/>
-        </w:rPr>
-        <w:t>weightOutOfRange</w:t>
-      </w:r>
-      <w:proofErr w:type="spellEnd"/>
+        <w:t xml:space="preserve"> weightOutOfRange</w:t>
+      </w:r>
     </w:p>
     <w:p>
       <w:pPr>
@@ -5056,16 +4469,111 @@
     </w:p>
     <w:p>
       <w:pPr>
-        <w:pStyle w:val="Heading2"/>
-        <w:rPr>
-          <w:rFonts w:ascii="Cambria" w:hAnsi="Cambria"/>
-        </w:rPr>
-      </w:pPr>
-      <w:r>
-        <w:rPr>
-          <w:rFonts w:ascii="Cambria" w:hAnsi="Cambria"/>
-        </w:rPr>
-        <w:t>Inputs:</w:t>
+        <w:jc w:val="both"/>
+        <w:rPr>
+          <w:rFonts w:ascii="Cambria" w:hAnsi="Cambria"/>
+        </w:rPr>
+      </w:pPr>
+      <w:r>
+        <w:rPr>
+          <w:rFonts w:ascii="Cambria" w:hAnsi="Cambria"/>
+        </w:rPr>
+        <w:t xml:space="preserve">To verify that the </w:t>
+      </w:r>
+      <w:r>
+        <w:rPr>
+          <w:rFonts w:ascii="Cambria" w:hAnsi="Cambria"/>
+        </w:rPr>
+        <w:t>value</w:t>
+      </w:r>
+      <w:r>
+        <w:rPr>
+          <w:rFonts w:ascii="Cambria" w:hAnsi="Cambria"/>
+        </w:rPr>
+        <w:t xml:space="preserve"> entered for the </w:t>
+      </w:r>
+      <w:r>
+        <w:rPr>
+          <w:rFonts w:ascii="Cambria" w:hAnsi="Cambria"/>
+          <w:b/>
+          <w:i/>
+          <w:u w:val="single"/>
+        </w:rPr>
+        <w:t>weight dimension</w:t>
+      </w:r>
+      <w:r>
+        <w:rPr>
+          <w:rFonts w:ascii="Cambria" w:hAnsi="Cambria"/>
+        </w:rPr>
+        <w:t xml:space="preserve"> is out of range of the values specified in the csv. The ranges are obtained from the csv file itself. </w:t>
+      </w:r>
+    </w:p>
+    <w:p>
+      <w:pPr>
+        <w:pStyle w:val="Heading2"/>
+        <w:jc w:val="both"/>
+        <w:rPr>
+          <w:rFonts w:ascii="Cambria" w:hAnsi="Cambria"/>
+        </w:rPr>
+      </w:pPr>
+      <w:r>
+        <w:rPr>
+          <w:rFonts w:ascii="Cambria" w:hAnsi="Cambria"/>
+        </w:rPr>
+        <w:lastRenderedPageBreak/>
+        <w:t>Inputs and Expected Output:</w:t>
+      </w:r>
+    </w:p>
+    <w:p>
+      <w:pPr>
+        <w:jc w:val="both"/>
+        <w:rPr>
+          <w:rFonts w:ascii="Cambria" w:hAnsi="Cambria"/>
+        </w:rPr>
+      </w:pPr>
+      <w:r>
+        <w:rPr>
+          <w:rFonts w:ascii="Cambria" w:hAnsi="Cambria"/>
+        </w:rPr>
+        <w:t>The input is an out of range double (</w:t>
+      </w:r>
+      <w:r>
+        <w:rPr>
+          <w:rFonts w:ascii="Cambria" w:hAnsi="Cambria"/>
+        </w:rPr>
+        <w:t>1</w:t>
+      </w:r>
+      <w:r>
+        <w:rPr>
+          <w:rFonts w:ascii="Cambria" w:hAnsi="Cambria"/>
+        </w:rPr>
+        <w:t xml:space="preserve">), </w:t>
+      </w:r>
+      <w:r>
+        <w:rPr>
+          <w:rFonts w:ascii="Cambria" w:hAnsi="Cambria"/>
+        </w:rPr>
+        <w:t xml:space="preserve">and the columns of the </w:t>
+      </w:r>
+      <w:r>
+        <w:rPr>
+          <w:rFonts w:ascii="Cambria" w:hAnsi="Cambria"/>
+        </w:rPr>
+        <w:t>weight</w:t>
+      </w:r>
+      <w:bookmarkStart w:id="0" w:name="_GoBack"/>
+      <w:bookmarkEnd w:id="0"/>
+      <w:r>
+        <w:rPr>
+          <w:rFonts w:ascii="Cambria" w:hAnsi="Cambria"/>
+        </w:rPr>
+        <w:t xml:space="preserve"> dimension ranges, and rates. T</w:t>
+      </w:r>
+      <w:r>
+        <w:rPr>
+          <w:rFonts w:ascii="Cambria" w:hAnsi="Cambria"/>
+        </w:rPr>
+        <w:t xml:space="preserve">he expected output is a double of value -1 indicating an out of range value for the weight dimension. </w:t>
       </w:r>
     </w:p>
     <w:p>
@@ -5084,20 +4592,70 @@
     </w:p>
     <w:p>
       <w:pPr>
-        <w:pStyle w:val="Heading2"/>
-        <w:rPr>
-          <w:rFonts w:ascii="Cambria" w:hAnsi="Cambria"/>
-        </w:rPr>
-      </w:pPr>
-      <w:r>
-        <w:rPr>
-          <w:rFonts w:ascii="Cambria" w:hAnsi="Cambria"/>
-        </w:rPr>
-        <w:t>Failing Screenshot:</w:t>
-      </w:r>
-    </w:p>
-    <w:p>
-      <w:pPr>
+        <w:pStyle w:val="ListParagraph"/>
+        <w:numPr>
+          <w:ilvl w:val="0"/>
+          <w:numId w:val="5"/>
+        </w:numPr>
+        <w:jc w:val="both"/>
+        <w:rPr>
+          <w:rFonts w:ascii="Cambria" w:hAnsi="Cambria"/>
+        </w:rPr>
+      </w:pPr>
+      <w:r>
+        <w:rPr>
+          <w:rFonts w:ascii="Cambria" w:hAnsi="Cambria"/>
+        </w:rPr>
+        <w:t>T</w:t>
+      </w:r>
+      <w:r>
+        <w:rPr>
+          <w:rFonts w:ascii="Cambria" w:hAnsi="Cambria"/>
+        </w:rPr>
+        <w:t>he input will be in a String format (obtained from the console).</w:t>
+      </w:r>
+    </w:p>
+    <w:p>
+      <w:pPr>
+        <w:pStyle w:val="ListParagraph"/>
+        <w:numPr>
+          <w:ilvl w:val="0"/>
+          <w:numId w:val="5"/>
+        </w:numPr>
+        <w:jc w:val="both"/>
+        <w:rPr>
+          <w:rFonts w:ascii="Cambria" w:hAnsi="Cambria"/>
+        </w:rPr>
+      </w:pPr>
+      <w:r>
+        <w:rPr>
+          <w:rFonts w:ascii="Cambria" w:hAnsi="Cambria"/>
+        </w:rPr>
+        <w:t>The input is verified to be a positive value</w:t>
+      </w:r>
+    </w:p>
+    <w:p>
+      <w:pPr>
+        <w:pStyle w:val="ListParagraph"/>
+        <w:numPr>
+          <w:ilvl w:val="0"/>
+          <w:numId w:val="5"/>
+        </w:numPr>
+        <w:jc w:val="both"/>
+        <w:rPr>
+          <w:rFonts w:ascii="Cambria" w:hAnsi="Cambria"/>
+        </w:rPr>
+      </w:pPr>
+      <w:r>
+        <w:rPr>
+          <w:rFonts w:ascii="Cambria" w:hAnsi="Cambria"/>
+        </w:rPr>
+        <w:t>The input is a valid numeric value</w:t>
+      </w:r>
+    </w:p>
+    <w:p>
+      <w:pPr>
+        <w:pStyle w:val="Heading2"/>
         <w:rPr>
           <w:rFonts w:ascii="Cambria" w:hAnsi="Cambria"/>
         </w:rPr>
@@ -5110,11 +4668,11 @@
         <w:drawing>
           <wp:anchor distT="0" distB="0" distL="114300" distR="114300" simplePos="0" relativeHeight="251675648" behindDoc="0" locked="0" layoutInCell="1" allowOverlap="1">
             <wp:simplePos x="0" y="0"/>
-            <wp:positionH relativeFrom="column">
-              <wp:posOffset>0</wp:posOffset>
+            <wp:positionH relativeFrom="margin">
+              <wp:align>center</wp:align>
             </wp:positionH>
             <wp:positionV relativeFrom="paragraph">
-              <wp:posOffset>2540</wp:posOffset>
+              <wp:posOffset>408305</wp:posOffset>
             </wp:positionV>
             <wp:extent cx="5934075" cy="2905125"/>
             <wp:effectExtent l="19050" t="19050" r="28575" b="28575"/>
@@ -5166,6 +4724,19 @@
           </wp:anchor>
         </w:drawing>
       </w:r>
+      <w:r>
+        <w:rPr>
+          <w:rFonts w:ascii="Cambria" w:hAnsi="Cambria"/>
+        </w:rPr>
+        <w:t>Failing Screenshot:</w:t>
+      </w:r>
+    </w:p>
+    <w:p>
+      <w:pPr>
+        <w:rPr>
+          <w:rFonts w:ascii="Cambria" w:hAnsi="Cambria"/>
+        </w:rPr>
+      </w:pPr>
     </w:p>
     <w:p>
       <w:pPr>
@@ -5270,16 +4841,8 @@
         <w:rPr>
           <w:rFonts w:ascii="Cambria" w:hAnsi="Cambria"/>
         </w:rPr>
-        <w:t xml:space="preserve"> </w:t>
-      </w:r>
-      <w:proofErr w:type="spellStart"/>
-      <w:r>
-        <w:rPr>
-          <w:rFonts w:ascii="Cambria" w:hAnsi="Cambria"/>
-        </w:rPr>
-        <w:t>heightOutOfRange</w:t>
-      </w:r>
-      <w:proofErr w:type="spellEnd"/>
+        <w:t xml:space="preserve"> heightOutOfRange</w:t>
+      </w:r>
     </w:p>
     <w:p>
       <w:pPr>
@@ -5297,16 +4860,104 @@
     </w:p>
     <w:p>
       <w:pPr>
-        <w:pStyle w:val="Heading2"/>
-        <w:rPr>
-          <w:rFonts w:ascii="Cambria" w:hAnsi="Cambria"/>
-        </w:rPr>
-      </w:pPr>
-      <w:r>
-        <w:rPr>
-          <w:rFonts w:ascii="Cambria" w:hAnsi="Cambria"/>
-        </w:rPr>
-        <w:t>Inputs:</w:t>
+        <w:jc w:val="both"/>
+        <w:rPr>
+          <w:rFonts w:ascii="Cambria" w:hAnsi="Cambria"/>
+        </w:rPr>
+      </w:pPr>
+      <w:r>
+        <w:rPr>
+          <w:rFonts w:ascii="Cambria" w:hAnsi="Cambria"/>
+        </w:rPr>
+        <w:t xml:space="preserve">To verify that the </w:t>
+      </w:r>
+      <w:r>
+        <w:rPr>
+          <w:rFonts w:ascii="Cambria" w:hAnsi="Cambria"/>
+        </w:rPr>
+        <w:t>value</w:t>
+      </w:r>
+      <w:r>
+        <w:rPr>
+          <w:rFonts w:ascii="Cambria" w:hAnsi="Cambria"/>
+        </w:rPr>
+        <w:t xml:space="preserve"> entered for the </w:t>
+      </w:r>
+      <w:r>
+        <w:rPr>
+          <w:rFonts w:ascii="Cambria" w:hAnsi="Cambria"/>
+          <w:b/>
+          <w:i/>
+          <w:u w:val="single"/>
+        </w:rPr>
+        <w:t>height</w:t>
+      </w:r>
+      <w:r>
+        <w:rPr>
+          <w:rFonts w:ascii="Cambria" w:hAnsi="Cambria"/>
+          <w:b/>
+          <w:i/>
+          <w:u w:val="single"/>
+        </w:rPr>
+        <w:t xml:space="preserve"> dimension</w:t>
+      </w:r>
+      <w:r>
+        <w:rPr>
+          <w:rFonts w:ascii="Cambria" w:hAnsi="Cambria"/>
+        </w:rPr>
+        <w:t xml:space="preserve"> is out of range of the values specified in the csv. The ranges are obtained from the csv file itself. </w:t>
+      </w:r>
+    </w:p>
+    <w:p>
+      <w:pPr>
+        <w:pStyle w:val="Heading2"/>
+        <w:rPr>
+          <w:rFonts w:ascii="Cambria" w:hAnsi="Cambria"/>
+        </w:rPr>
+      </w:pPr>
+      <w:r>
+        <w:rPr>
+          <w:rFonts w:ascii="Cambria" w:hAnsi="Cambria"/>
+        </w:rPr>
+        <w:t>Inputs and Expected Output:</w:t>
+      </w:r>
+    </w:p>
+    <w:p>
+      <w:pPr>
+        <w:jc w:val="both"/>
+        <w:rPr>
+          <w:rFonts w:ascii="Cambria" w:hAnsi="Cambria"/>
+        </w:rPr>
+      </w:pPr>
+      <w:r>
+        <w:rPr>
+          <w:rFonts w:ascii="Cambria" w:hAnsi="Cambria"/>
+        </w:rPr>
+        <w:t xml:space="preserve">The input is an out of range double (300), </w:t>
+      </w:r>
+      <w:r>
+        <w:rPr>
+          <w:rFonts w:ascii="Cambria" w:hAnsi="Cambria"/>
+        </w:rPr>
+        <w:t xml:space="preserve">and the columns of the </w:t>
+      </w:r>
+      <w:r>
+        <w:rPr>
+          <w:rFonts w:ascii="Cambria" w:hAnsi="Cambria"/>
+        </w:rPr>
+        <w:t>height</w:t>
+      </w:r>
+      <w:r>
+        <w:rPr>
+          <w:rFonts w:ascii="Cambria" w:hAnsi="Cambria"/>
+        </w:rPr>
+        <w:t xml:space="preserve"> dimension ranges, and rates. T</w:t>
+      </w:r>
+      <w:r>
+        <w:rPr>
+          <w:rFonts w:ascii="Cambria" w:hAnsi="Cambria"/>
+        </w:rPr>
+        <w:t xml:space="preserve">he expected output is a double of value -1 indicating an out of range value for the weight dimension. </w:t>
       </w:r>
     </w:p>
     <w:p>
@@ -5325,6 +4976,63 @@
     </w:p>
     <w:p>
       <w:pPr>
+        <w:pStyle w:val="ListParagraph"/>
+        <w:numPr>
+          <w:ilvl w:val="0"/>
+          <w:numId w:val="5"/>
+        </w:numPr>
+        <w:jc w:val="both"/>
+        <w:rPr>
+          <w:rFonts w:ascii="Cambria" w:hAnsi="Cambria"/>
+        </w:rPr>
+      </w:pPr>
+      <w:r>
+        <w:rPr>
+          <w:rFonts w:ascii="Cambria" w:hAnsi="Cambria"/>
+        </w:rPr>
+        <w:t>The input will be in a String format (obtained from the console).</w:t>
+      </w:r>
+    </w:p>
+    <w:p>
+      <w:pPr>
+        <w:pStyle w:val="ListParagraph"/>
+        <w:numPr>
+          <w:ilvl w:val="0"/>
+          <w:numId w:val="5"/>
+        </w:numPr>
+        <w:jc w:val="both"/>
+        <w:rPr>
+          <w:rFonts w:ascii="Cambria" w:hAnsi="Cambria"/>
+        </w:rPr>
+      </w:pPr>
+      <w:r>
+        <w:rPr>
+          <w:rFonts w:ascii="Cambria" w:hAnsi="Cambria"/>
+        </w:rPr>
+        <w:t>The input is verified to be a positive value</w:t>
+      </w:r>
+    </w:p>
+    <w:p>
+      <w:pPr>
+        <w:pStyle w:val="ListParagraph"/>
+        <w:numPr>
+          <w:ilvl w:val="0"/>
+          <w:numId w:val="5"/>
+        </w:numPr>
+        <w:jc w:val="both"/>
+        <w:rPr>
+          <w:rFonts w:ascii="Cambria" w:hAnsi="Cambria"/>
+        </w:rPr>
+      </w:pPr>
+      <w:r>
+        <w:rPr>
+          <w:rFonts w:ascii="Cambria" w:hAnsi="Cambria"/>
+        </w:rPr>
+        <w:t>The input is a valid numeric value</w:t>
+      </w:r>
+    </w:p>
+    <w:p>
+      <w:pPr>
         <w:pStyle w:val="Heading2"/>
         <w:rPr>
           <w:rFonts w:ascii="Cambria" w:hAnsi="Cambria"/>
@@ -5339,10 +5047,23 @@
     </w:p>
     <w:p>
       <w:pPr>
-        <w:rPr>
-          <w:rFonts w:ascii="Cambria" w:hAnsi="Cambria"/>
-        </w:rPr>
-      </w:pPr>
+        <w:jc w:val="both"/>
+        <w:rPr>
+          <w:rFonts w:ascii="Cambria" w:hAnsi="Cambria"/>
+        </w:rPr>
+      </w:pPr>
+      <w:r>
+        <w:rPr>
+          <w:rFonts w:ascii="Cambria" w:hAnsi="Cambria"/>
+        </w:rPr>
+        <w:t>This test passes as it relies on previously tested methods</w:t>
+      </w:r>
+      <w:r>
+        <w:rPr>
+          <w:rFonts w:ascii="Cambria" w:hAnsi="Cambria"/>
+        </w:rPr>
+        <w:t>, with no need for any additional logic.</w:t>
+      </w:r>
     </w:p>
     <w:p>
       <w:pPr>
@@ -5447,16 +5168,8 @@
         <w:rPr>
           <w:rFonts w:ascii="Cambria" w:hAnsi="Cambria"/>
         </w:rPr>
-        <w:t xml:space="preserve"> </w:t>
-      </w:r>
-      <w:proofErr w:type="spellStart"/>
-      <w:r>
-        <w:rPr>
-          <w:rFonts w:ascii="Cambria" w:hAnsi="Cambria"/>
-        </w:rPr>
-        <w:t>lengthOutOfRange</w:t>
-      </w:r>
-      <w:proofErr w:type="spellEnd"/>
+        <w:t xml:space="preserve"> lengthOutOfRange</w:t>
+      </w:r>
     </w:p>
     <w:p>
       <w:pPr>
@@ -5474,16 +5187,80 @@
     </w:p>
     <w:p>
       <w:pPr>
-        <w:pStyle w:val="Heading2"/>
-        <w:rPr>
-          <w:rFonts w:ascii="Cambria" w:hAnsi="Cambria"/>
-        </w:rPr>
-      </w:pPr>
-      <w:r>
-        <w:rPr>
-          <w:rFonts w:ascii="Cambria" w:hAnsi="Cambria"/>
-        </w:rPr>
-        <w:t>Inputs:</w:t>
+        <w:jc w:val="both"/>
+        <w:rPr>
+          <w:rFonts w:ascii="Cambria" w:hAnsi="Cambria"/>
+        </w:rPr>
+      </w:pPr>
+      <w:r>
+        <w:rPr>
+          <w:rFonts w:ascii="Cambria" w:hAnsi="Cambria"/>
+        </w:rPr>
+        <w:t xml:space="preserve">To verify that the value entered for the </w:t>
+      </w:r>
+      <w:r>
+        <w:rPr>
+          <w:rFonts w:ascii="Cambria" w:hAnsi="Cambria"/>
+          <w:b/>
+          <w:i/>
+          <w:u w:val="single"/>
+        </w:rPr>
+        <w:t>length</w:t>
+      </w:r>
+      <w:r>
+        <w:rPr>
+          <w:rFonts w:ascii="Cambria" w:hAnsi="Cambria"/>
+          <w:b/>
+          <w:i/>
+          <w:u w:val="single"/>
+        </w:rPr>
+        <w:t xml:space="preserve"> dimension</w:t>
+      </w:r>
+      <w:r>
+        <w:rPr>
+          <w:rFonts w:ascii="Cambria" w:hAnsi="Cambria"/>
+        </w:rPr>
+        <w:t xml:space="preserve"> is out of range of the values specified in the csv. The ranges are obtained from the csv file itself. </w:t>
+      </w:r>
+    </w:p>
+    <w:p>
+      <w:pPr>
+        <w:pStyle w:val="Heading2"/>
+        <w:rPr>
+          <w:rFonts w:ascii="Cambria" w:hAnsi="Cambria"/>
+        </w:rPr>
+      </w:pPr>
+      <w:r>
+        <w:rPr>
+          <w:rFonts w:ascii="Cambria" w:hAnsi="Cambria"/>
+        </w:rPr>
+        <w:t>Inputs and Expected Output:</w:t>
+      </w:r>
+    </w:p>
+    <w:p>
+      <w:pPr>
+        <w:jc w:val="both"/>
+        <w:rPr>
+          <w:rFonts w:ascii="Cambria" w:hAnsi="Cambria"/>
+        </w:rPr>
+      </w:pPr>
+      <w:r>
+        <w:rPr>
+          <w:rFonts w:ascii="Cambria" w:hAnsi="Cambria"/>
+        </w:rPr>
+        <w:t xml:space="preserve">The input is an out of range double (300), </w:t>
+      </w:r>
+      <w:r>
+        <w:rPr>
+          <w:rFonts w:ascii="Cambria" w:hAnsi="Cambria"/>
+        </w:rPr>
+        <w:t>and the columns of the length dimension ranges, and rates. T</w:t>
+      </w:r>
+      <w:r>
+        <w:rPr>
+          <w:rFonts w:ascii="Cambria" w:hAnsi="Cambria"/>
+        </w:rPr>
+        <w:t xml:space="preserve">he expected output is a double of value -1 indicating an out of range value for the weight dimension. </w:t>
       </w:r>
     </w:p>
     <w:p>
@@ -5502,6 +5279,63 @@
     </w:p>
     <w:p>
       <w:pPr>
+        <w:pStyle w:val="ListParagraph"/>
+        <w:numPr>
+          <w:ilvl w:val="0"/>
+          <w:numId w:val="5"/>
+        </w:numPr>
+        <w:jc w:val="both"/>
+        <w:rPr>
+          <w:rFonts w:ascii="Cambria" w:hAnsi="Cambria"/>
+        </w:rPr>
+      </w:pPr>
+      <w:r>
+        <w:rPr>
+          <w:rFonts w:ascii="Cambria" w:hAnsi="Cambria"/>
+        </w:rPr>
+        <w:t>The input will be in a String format (obtained from the console).</w:t>
+      </w:r>
+    </w:p>
+    <w:p>
+      <w:pPr>
+        <w:pStyle w:val="ListParagraph"/>
+        <w:numPr>
+          <w:ilvl w:val="0"/>
+          <w:numId w:val="5"/>
+        </w:numPr>
+        <w:jc w:val="both"/>
+        <w:rPr>
+          <w:rFonts w:ascii="Cambria" w:hAnsi="Cambria"/>
+        </w:rPr>
+      </w:pPr>
+      <w:r>
+        <w:rPr>
+          <w:rFonts w:ascii="Cambria" w:hAnsi="Cambria"/>
+        </w:rPr>
+        <w:t>The input is verified to be a positive value</w:t>
+      </w:r>
+    </w:p>
+    <w:p>
+      <w:pPr>
+        <w:pStyle w:val="ListParagraph"/>
+        <w:numPr>
+          <w:ilvl w:val="0"/>
+          <w:numId w:val="5"/>
+        </w:numPr>
+        <w:jc w:val="both"/>
+        <w:rPr>
+          <w:rFonts w:ascii="Cambria" w:hAnsi="Cambria"/>
+        </w:rPr>
+      </w:pPr>
+      <w:r>
+        <w:rPr>
+          <w:rFonts w:ascii="Cambria" w:hAnsi="Cambria"/>
+        </w:rPr>
+        <w:t>The input is a valid numeric value</w:t>
+      </w:r>
+    </w:p>
+    <w:p>
+      <w:pPr>
         <w:pStyle w:val="Heading2"/>
         <w:rPr>
           <w:rFonts w:ascii="Cambria" w:hAnsi="Cambria"/>
@@ -5512,6 +5346,19 @@
           <w:rFonts w:ascii="Cambria" w:hAnsi="Cambria"/>
         </w:rPr>
         <w:t>Failing Screenshot:</w:t>
+      </w:r>
+    </w:p>
+    <w:p>
+      <w:pPr>
+        <w:rPr>
+          <w:rFonts w:ascii="Cambria" w:hAnsi="Cambria"/>
+        </w:rPr>
+      </w:pPr>
+      <w:r>
+        <w:rPr>
+          <w:rFonts w:ascii="Cambria" w:hAnsi="Cambria"/>
+        </w:rPr>
+        <w:t>This test passes as it relies on previously tested methods, with no need for any additional logic.</w:t>
       </w:r>
     </w:p>
     <w:p>
@@ -5624,16 +5471,8 @@
         <w:rPr>
           <w:rFonts w:ascii="Cambria" w:hAnsi="Cambria"/>
         </w:rPr>
-        <w:t xml:space="preserve"> </w:t>
-      </w:r>
-      <w:proofErr w:type="spellStart"/>
-      <w:r>
-        <w:rPr>
-          <w:rFonts w:ascii="Cambria" w:hAnsi="Cambria"/>
-        </w:rPr>
-        <w:t>widthOutOfRange</w:t>
-      </w:r>
-      <w:proofErr w:type="spellEnd"/>
+        <w:t xml:space="preserve"> widthOutOfRange</w:t>
+      </w:r>
     </w:p>
     <w:p>
       <w:pPr>
@@ -5651,16 +5490,68 @@
     </w:p>
     <w:p>
       <w:pPr>
-        <w:pStyle w:val="Heading2"/>
-        <w:rPr>
-          <w:rFonts w:ascii="Cambria" w:hAnsi="Cambria"/>
-        </w:rPr>
-      </w:pPr>
-      <w:r>
-        <w:rPr>
-          <w:rFonts w:ascii="Cambria" w:hAnsi="Cambria"/>
-        </w:rPr>
-        <w:t>Inputs:</w:t>
+        <w:jc w:val="both"/>
+        <w:rPr>
+          <w:rFonts w:ascii="Cambria" w:hAnsi="Cambria"/>
+        </w:rPr>
+      </w:pPr>
+      <w:r>
+        <w:rPr>
+          <w:rFonts w:ascii="Cambria" w:hAnsi="Cambria"/>
+        </w:rPr>
+        <w:t xml:space="preserve">To verify that the value entered for the </w:t>
+      </w:r>
+      <w:r>
+        <w:rPr>
+          <w:rFonts w:ascii="Cambria" w:hAnsi="Cambria"/>
+          <w:b/>
+          <w:i/>
+          <w:u w:val="single"/>
+        </w:rPr>
+        <w:t>width</w:t>
+      </w:r>
+      <w:r>
+        <w:rPr>
+          <w:rFonts w:ascii="Cambria" w:hAnsi="Cambria"/>
+          <w:b/>
+          <w:i/>
+          <w:u w:val="single"/>
+        </w:rPr>
+        <w:t xml:space="preserve"> dimension</w:t>
+      </w:r>
+      <w:r>
+        <w:rPr>
+          <w:rFonts w:ascii="Cambria" w:hAnsi="Cambria"/>
+        </w:rPr>
+        <w:t xml:space="preserve"> is out of range of the values specified in the csv. The ranges are obtained from the csv file itself. </w:t>
+      </w:r>
+    </w:p>
+    <w:p>
+      <w:pPr>
+        <w:pStyle w:val="Heading2"/>
+        <w:rPr>
+          <w:rFonts w:ascii="Cambria" w:hAnsi="Cambria"/>
+        </w:rPr>
+      </w:pPr>
+      <w:r>
+        <w:rPr>
+          <w:rFonts w:ascii="Cambria" w:hAnsi="Cambria"/>
+        </w:rPr>
+        <w:t>Inputs and Expected Output:</w:t>
+      </w:r>
+    </w:p>
+    <w:p>
+      <w:pPr>
+        <w:jc w:val="both"/>
+        <w:rPr>
+          <w:rFonts w:ascii="Cambria" w:hAnsi="Cambria"/>
+        </w:rPr>
+      </w:pPr>
+      <w:r>
+        <w:rPr>
+          <w:rFonts w:ascii="Cambria" w:hAnsi="Cambria"/>
+        </w:rPr>
+        <w:t xml:space="preserve">The input is an out of range double (300), and the expected output is a double of value -1 indicating an out of range value for the weight dimension. </w:t>
       </w:r>
     </w:p>
     <w:p>
@@ -5679,6 +5570,63 @@
     </w:p>
     <w:p>
       <w:pPr>
+        <w:pStyle w:val="ListParagraph"/>
+        <w:numPr>
+          <w:ilvl w:val="0"/>
+          <w:numId w:val="5"/>
+        </w:numPr>
+        <w:jc w:val="both"/>
+        <w:rPr>
+          <w:rFonts w:ascii="Cambria" w:hAnsi="Cambria"/>
+        </w:rPr>
+      </w:pPr>
+      <w:r>
+        <w:rPr>
+          <w:rFonts w:ascii="Cambria" w:hAnsi="Cambria"/>
+        </w:rPr>
+        <w:t>The input will be in a String format (obtained from the console).</w:t>
+      </w:r>
+    </w:p>
+    <w:p>
+      <w:pPr>
+        <w:pStyle w:val="ListParagraph"/>
+        <w:numPr>
+          <w:ilvl w:val="0"/>
+          <w:numId w:val="5"/>
+        </w:numPr>
+        <w:jc w:val="both"/>
+        <w:rPr>
+          <w:rFonts w:ascii="Cambria" w:hAnsi="Cambria"/>
+        </w:rPr>
+      </w:pPr>
+      <w:r>
+        <w:rPr>
+          <w:rFonts w:ascii="Cambria" w:hAnsi="Cambria"/>
+        </w:rPr>
+        <w:t>The input is verified to be a positive value</w:t>
+      </w:r>
+    </w:p>
+    <w:p>
+      <w:pPr>
+        <w:pStyle w:val="ListParagraph"/>
+        <w:numPr>
+          <w:ilvl w:val="0"/>
+          <w:numId w:val="5"/>
+        </w:numPr>
+        <w:jc w:val="both"/>
+        <w:rPr>
+          <w:rFonts w:ascii="Cambria" w:hAnsi="Cambria"/>
+        </w:rPr>
+      </w:pPr>
+      <w:r>
+        <w:rPr>
+          <w:rFonts w:ascii="Cambria" w:hAnsi="Cambria"/>
+        </w:rPr>
+        <w:t>The input is a valid numeric value</w:t>
+      </w:r>
+    </w:p>
+    <w:p>
+      <w:pPr>
         <w:pStyle w:val="Heading2"/>
         <w:rPr>
           <w:rFonts w:ascii="Cambria" w:hAnsi="Cambria"/>
@@ -5689,6 +5637,19 @@
           <w:rFonts w:ascii="Cambria" w:hAnsi="Cambria"/>
         </w:rPr>
         <w:t>Failing Screenshot:</w:t>
+      </w:r>
+    </w:p>
+    <w:p>
+      <w:pPr>
+        <w:rPr>
+          <w:rFonts w:ascii="Cambria" w:hAnsi="Cambria"/>
+        </w:rPr>
+      </w:pPr>
+      <w:r>
+        <w:rPr>
+          <w:rFonts w:ascii="Cambria" w:hAnsi="Cambria"/>
+        </w:rPr>
+        <w:t>This test passes as it relies on previously tested methods, with no need for any additional logic.</w:t>
       </w:r>
     </w:p>
     <w:p>
@@ -5801,16 +5762,8 @@
         <w:rPr>
           <w:rFonts w:ascii="Cambria" w:hAnsi="Cambria"/>
         </w:rPr>
-        <w:t xml:space="preserve"> </w:t>
-      </w:r>
-      <w:proofErr w:type="spellStart"/>
-      <w:r>
-        <w:rPr>
-          <w:rFonts w:ascii="Cambria" w:hAnsi="Cambria"/>
-        </w:rPr>
-        <w:t>invalidType</w:t>
-      </w:r>
-      <w:proofErr w:type="spellEnd"/>
+        <w:t xml:space="preserve"> invalidType</w:t>
+      </w:r>
     </w:p>
     <w:p>
       <w:pPr>
@@ -6042,16 +5995,8 @@
         <w:rPr>
           <w:rFonts w:ascii="Cambria" w:hAnsi="Cambria"/>
         </w:rPr>
-        <w:t xml:space="preserve"> </w:t>
-      </w:r>
-      <w:proofErr w:type="spellStart"/>
-      <w:r>
-        <w:rPr>
-          <w:rFonts w:ascii="Cambria" w:hAnsi="Cambria"/>
-        </w:rPr>
-        <w:t>invalidFromPostalCode</w:t>
-      </w:r>
-      <w:proofErr w:type="spellEnd"/>
+        <w:t xml:space="preserve"> invalidFromPostalCode</w:t>
+      </w:r>
     </w:p>
     <w:p>
       <w:pPr>
@@ -6283,16 +6228,8 @@
         <w:rPr>
           <w:rFonts w:ascii="Cambria" w:hAnsi="Cambria"/>
         </w:rPr>
-        <w:t xml:space="preserve"> </w:t>
-      </w:r>
-      <w:proofErr w:type="spellStart"/>
-      <w:r>
-        <w:rPr>
-          <w:rFonts w:ascii="Cambria" w:hAnsi="Cambria"/>
-        </w:rPr>
-        <w:t>invalidToPostalCode</w:t>
-      </w:r>
-      <w:proofErr w:type="spellEnd"/>
+        <w:t xml:space="preserve"> invalidToPostalCode</w:t>
+      </w:r>
     </w:p>
     <w:p>
       <w:pPr>
@@ -6460,16 +6397,8 @@
         <w:rPr>
           <w:rFonts w:ascii="Cambria" w:hAnsi="Cambria"/>
         </w:rPr>
-        <w:t xml:space="preserve"> </w:t>
-      </w:r>
-      <w:proofErr w:type="spellStart"/>
-      <w:r>
-        <w:rPr>
-          <w:rFonts w:ascii="Cambria" w:hAnsi="Cambria"/>
-        </w:rPr>
-        <w:t>negativeDimensions</w:t>
-      </w:r>
-      <w:proofErr w:type="spellEnd"/>
+        <w:t xml:space="preserve"> negativeDimensions</w:t>
+      </w:r>
     </w:p>
     <w:p>
       <w:pPr>
@@ -6769,7 +6698,7 @@
             <w:rFonts w:ascii="Cambria" w:hAnsi="Cambria"/>
             <w:noProof/>
           </w:rPr>
-          <w:t>20</w:t>
+          <w:t>14</w:t>
         </w:r>
         <w:r>
           <w:rPr>
@@ -7073,9 +7002,9 @@
     </w:lvl>
   </w:abstractNum>
   <w:abstractNum w:abstractNumId="1" w15:restartNumberingAfterBreak="0">
-    <w:nsid w:val="2F3010F8"/>
+    <w:nsid w:val="2710545F"/>
     <w:multiLevelType w:val="hybridMultilevel"/>
-    <w:tmpl w:val="54CC7A28"/>
+    <w:tmpl w:val="F508C222"/>
     <w:lvl w:ilvl="0" w:tplc="10090001">
       <w:start w:val="1"/>
       <w:numFmt w:val="bullet"/>
@@ -7186,9 +7115,9 @@
     </w:lvl>
   </w:abstractNum>
   <w:abstractNum w:abstractNumId="2" w15:restartNumberingAfterBreak="0">
-    <w:nsid w:val="528152C2"/>
+    <w:nsid w:val="2F3010F8"/>
     <w:multiLevelType w:val="hybridMultilevel"/>
-    <w:tmpl w:val="61F8EF78"/>
+    <w:tmpl w:val="54CC7A28"/>
     <w:lvl w:ilvl="0" w:tplc="10090001">
       <w:start w:val="1"/>
       <w:numFmt w:val="bullet"/>
@@ -7299,9 +7228,9 @@
     </w:lvl>
   </w:abstractNum>
   <w:abstractNum w:abstractNumId="3" w15:restartNumberingAfterBreak="0">
-    <w:nsid w:val="590F5C88"/>
+    <w:nsid w:val="528152C2"/>
     <w:multiLevelType w:val="hybridMultilevel"/>
-    <w:tmpl w:val="3F2CCC96"/>
+    <w:tmpl w:val="61F8EF78"/>
     <w:lvl w:ilvl="0" w:tplc="10090001">
       <w:start w:val="1"/>
       <w:numFmt w:val="bullet"/>
@@ -7411,17 +7340,133 @@
       </w:rPr>
     </w:lvl>
   </w:abstractNum>
+  <w:abstractNum w:abstractNumId="4" w15:restartNumberingAfterBreak="0">
+    <w:nsid w:val="590F5C88"/>
+    <w:multiLevelType w:val="hybridMultilevel"/>
+    <w:tmpl w:val="3F2CCC96"/>
+    <w:lvl w:ilvl="0" w:tplc="10090001">
+      <w:start w:val="1"/>
+      <w:numFmt w:val="bullet"/>
+      <w:lvlText w:val=""/>
+      <w:lvlJc w:val="left"/>
+      <w:pPr>
+        <w:ind w:left="360" w:hanging="360"/>
+      </w:pPr>
+      <w:rPr>
+        <w:rFonts w:ascii="Symbol" w:hAnsi="Symbol" w:hint="default"/>
+      </w:rPr>
+    </w:lvl>
+    <w:lvl w:ilvl="1" w:tplc="10090003" w:tentative="1">
+      <w:start w:val="1"/>
+      <w:numFmt w:val="bullet"/>
+      <w:lvlText w:val="o"/>
+      <w:lvlJc w:val="left"/>
+      <w:pPr>
+        <w:ind w:left="1080" w:hanging="360"/>
+      </w:pPr>
+      <w:rPr>
+        <w:rFonts w:ascii="Courier New" w:hAnsi="Courier New" w:cs="Courier New" w:hint="default"/>
+      </w:rPr>
+    </w:lvl>
+    <w:lvl w:ilvl="2" w:tplc="10090005" w:tentative="1">
+      <w:start w:val="1"/>
+      <w:numFmt w:val="bullet"/>
+      <w:lvlText w:val=""/>
+      <w:lvlJc w:val="left"/>
+      <w:pPr>
+        <w:ind w:left="1800" w:hanging="360"/>
+      </w:pPr>
+      <w:rPr>
+        <w:rFonts w:ascii="Wingdings" w:hAnsi="Wingdings" w:hint="default"/>
+      </w:rPr>
+    </w:lvl>
+    <w:lvl w:ilvl="3" w:tplc="10090001" w:tentative="1">
+      <w:start w:val="1"/>
+      <w:numFmt w:val="bullet"/>
+      <w:lvlText w:val=""/>
+      <w:lvlJc w:val="left"/>
+      <w:pPr>
+        <w:ind w:left="2520" w:hanging="360"/>
+      </w:pPr>
+      <w:rPr>
+        <w:rFonts w:ascii="Symbol" w:hAnsi="Symbol" w:hint="default"/>
+      </w:rPr>
+    </w:lvl>
+    <w:lvl w:ilvl="4" w:tplc="10090003" w:tentative="1">
+      <w:start w:val="1"/>
+      <w:numFmt w:val="bullet"/>
+      <w:lvlText w:val="o"/>
+      <w:lvlJc w:val="left"/>
+      <w:pPr>
+        <w:ind w:left="3240" w:hanging="360"/>
+      </w:pPr>
+      <w:rPr>
+        <w:rFonts w:ascii="Courier New" w:hAnsi="Courier New" w:cs="Courier New" w:hint="default"/>
+      </w:rPr>
+    </w:lvl>
+    <w:lvl w:ilvl="5" w:tplc="10090005" w:tentative="1">
+      <w:start w:val="1"/>
+      <w:numFmt w:val="bullet"/>
+      <w:lvlText w:val=""/>
+      <w:lvlJc w:val="left"/>
+      <w:pPr>
+        <w:ind w:left="3960" w:hanging="360"/>
+      </w:pPr>
+      <w:rPr>
+        <w:rFonts w:ascii="Wingdings" w:hAnsi="Wingdings" w:hint="default"/>
+      </w:rPr>
+    </w:lvl>
+    <w:lvl w:ilvl="6" w:tplc="10090001" w:tentative="1">
+      <w:start w:val="1"/>
+      <w:numFmt w:val="bullet"/>
+      <w:lvlText w:val=""/>
+      <w:lvlJc w:val="left"/>
+      <w:pPr>
+        <w:ind w:left="4680" w:hanging="360"/>
+      </w:pPr>
+      <w:rPr>
+        <w:rFonts w:ascii="Symbol" w:hAnsi="Symbol" w:hint="default"/>
+      </w:rPr>
+    </w:lvl>
+    <w:lvl w:ilvl="7" w:tplc="10090003" w:tentative="1">
+      <w:start w:val="1"/>
+      <w:numFmt w:val="bullet"/>
+      <w:lvlText w:val="o"/>
+      <w:lvlJc w:val="left"/>
+      <w:pPr>
+        <w:ind w:left="5400" w:hanging="360"/>
+      </w:pPr>
+      <w:rPr>
+        <w:rFonts w:ascii="Courier New" w:hAnsi="Courier New" w:cs="Courier New" w:hint="default"/>
+      </w:rPr>
+    </w:lvl>
+    <w:lvl w:ilvl="8" w:tplc="10090005" w:tentative="1">
+      <w:start w:val="1"/>
+      <w:numFmt w:val="bullet"/>
+      <w:lvlText w:val=""/>
+      <w:lvlJc w:val="left"/>
+      <w:pPr>
+        <w:ind w:left="6120" w:hanging="360"/>
+      </w:pPr>
+      <w:rPr>
+        <w:rFonts w:ascii="Wingdings" w:hAnsi="Wingdings" w:hint="default"/>
+      </w:rPr>
+    </w:lvl>
+  </w:abstractNum>
   <w:num w:numId="1">
     <w:abstractNumId w:val="0"/>
   </w:num>
   <w:num w:numId="2">
+    <w:abstractNumId w:val="4"/>
+  </w:num>
+  <w:num w:numId="3">
+    <w:abstractNumId w:val="2"/>
+  </w:num>
+  <w:num w:numId="4">
     <w:abstractNumId w:val="3"/>
   </w:num>
-  <w:num w:numId="3">
+  <w:num w:numId="5">
     <w:abstractNumId w:val="1"/>
-  </w:num>
-  <w:num w:numId="4">
-    <w:abstractNumId w:val="2"/>
   </w:num>
 </w:numbering>
 </file>

</xml_diff>

<commit_message>
Submitted version of everything
</commit_message>
<xml_diff>
--- a/Assignment-B_Karim_El-Baba-260582332.docx
+++ b/Assignment-B_Karim_El-Baba-260582332.docx
@@ -201,21 +201,7 @@
           <w:rFonts w:ascii="Cambria" w:hAnsi="Cambria"/>
           <w:sz w:val="20"/>
         </w:rPr>
-        <w:t>Postal code inputs</w:t>
-      </w:r>
-      <w:r>
-        <w:rPr>
-          <w:rFonts w:ascii="Cambria" w:hAnsi="Cambria"/>
-          <w:sz w:val="20"/>
-        </w:rPr>
-        <w:t xml:space="preserve"> </w:t>
-      </w:r>
-      <w:r>
-        <w:rPr>
-          <w:rFonts w:ascii="Cambria" w:hAnsi="Cambria"/>
-          <w:sz w:val="20"/>
-        </w:rPr>
-        <w:t>will be limited to those within Canada.</w:t>
+        <w:t>Postal code inputs will be limited to those within Canada.</w:t>
       </w:r>
     </w:p>
     <w:p>
@@ -234,14 +220,7 @@
           <w:rFonts w:ascii="Cambria" w:hAnsi="Cambria"/>
           <w:sz w:val="20"/>
         </w:rPr>
-        <w:t>Destination postal</w:t>
-      </w:r>
-      <w:r>
-        <w:rPr>
-          <w:rFonts w:ascii="Cambria" w:hAnsi="Cambria"/>
-          <w:sz w:val="20"/>
-        </w:rPr>
-        <w:t xml:space="preserve"> codes starting with H represent Montreal, G or J to represent the remainder of Quebec. Other letters represent the rest of Canada</w:t>
+        <w:t>Destination postal codes starting with H represent Montreal, G or J to represent the remainder of Quebec. Other letters represent the rest of Canada</w:t>
       </w:r>
       <w:r>
         <w:rPr>
@@ -532,8 +511,6 @@
           <w:sz w:val="20"/>
         </w:rPr>
       </w:pPr>
-      <w:bookmarkStart w:id="0" w:name="_GoBack"/>
-      <w:bookmarkEnd w:id="0"/>
     </w:p>
     <w:p>
       <w:pPr>
@@ -1096,6 +1073,48 @@
     </w:p>
     <w:p>
       <w:pPr>
+        <w:rPr>
+          <w:rFonts w:ascii="Cambria" w:hAnsi="Cambria"/>
+        </w:rPr>
+      </w:pPr>
+    </w:p>
+    <w:p>
+      <w:pPr>
+        <w:rPr>
+          <w:rFonts w:ascii="Cambria" w:hAnsi="Cambria"/>
+        </w:rPr>
+      </w:pPr>
+    </w:p>
+    <w:p>
+      <w:pPr>
+        <w:rPr>
+          <w:rFonts w:ascii="Cambria" w:hAnsi="Cambria"/>
+        </w:rPr>
+      </w:pPr>
+    </w:p>
+    <w:p>
+      <w:pPr>
+        <w:rPr>
+          <w:rFonts w:ascii="Cambria" w:hAnsi="Cambria"/>
+        </w:rPr>
+      </w:pPr>
+    </w:p>
+    <w:p>
+      <w:pPr>
+        <w:rPr>
+          <w:rFonts w:ascii="Cambria" w:hAnsi="Cambria"/>
+        </w:rPr>
+      </w:pPr>
+    </w:p>
+    <w:p>
+      <w:pPr>
+        <w:rPr>
+          <w:rFonts w:ascii="Cambria" w:hAnsi="Cambria"/>
+        </w:rPr>
+      </w:pPr>
+    </w:p>
+    <w:p>
+      <w:pPr>
         <w:pStyle w:val="Heading1"/>
         <w:rPr>
           <w:rFonts w:ascii="Cambria" w:hAnsi="Cambria"/>
@@ -1107,6 +1126,7 @@
           <w:rFonts w:ascii="Cambria" w:hAnsi="Cambria"/>
           <w:sz w:val="28"/>
         </w:rPr>
+        <w:lastRenderedPageBreak/>
         <w:t>Test 2:</w:t>
       </w:r>
       <w:r>
@@ -1267,7 +1287,7 @@
         <w:jc w:val="both"/>
         <w:rPr>
           <w:rFonts w:ascii="Cambria" w:hAnsi="Cambria"/>
-          <w:sz w:val="20"/>
+          <w:sz w:val="24"/>
         </w:rPr>
       </w:pPr>
       <w:r>
@@ -1294,19 +1314,19 @@
     </w:p>
     <w:p>
       <w:pPr>
-        <w:pStyle w:val="Heading2"/>
-        <w:rPr>
-          <w:rFonts w:ascii="Cambria" w:hAnsi="Cambria"/>
-          <w:sz w:val="24"/>
-        </w:rPr>
-      </w:pPr>
-      <w:r>
-        <w:rPr>
-          <w:rFonts w:ascii="Cambria" w:hAnsi="Cambria"/>
-          <w:noProof/>
-          <w:sz w:val="24"/>
-        </w:rPr>
-        <w:lastRenderedPageBreak/>
+        <w:jc w:val="both"/>
+        <w:rPr>
+          <w:rStyle w:val="Heading1Char"/>
+          <w:rFonts w:ascii="Cambria" w:hAnsi="Cambria"/>
+          <w:sz w:val="24"/>
+        </w:rPr>
+      </w:pPr>
+      <w:r>
+        <w:rPr>
+          <w:rStyle w:val="Heading1Char"/>
+          <w:rFonts w:ascii="Cambria" w:hAnsi="Cambria"/>
+          <w:sz w:val="24"/>
+        </w:rPr>
         <w:drawing>
           <wp:anchor distT="0" distB="0" distL="114300" distR="114300" simplePos="0" relativeHeight="251661312" behindDoc="0" locked="0" layoutInCell="1" allowOverlap="1">
             <wp:simplePos x="0" y="0"/>
@@ -1368,34 +1388,44 @@
       </w:r>
       <w:r>
         <w:rPr>
-          <w:rFonts w:ascii="Cambria" w:hAnsi="Cambria"/>
-          <w:sz w:val="24"/>
-        </w:rPr>
-        <w:t>Failing Screenshot:</w:t>
-      </w:r>
-    </w:p>
-    <w:p>
-      <w:pPr>
-        <w:pStyle w:val="Heading2"/>
-        <w:rPr>
-          <w:rFonts w:ascii="Cambria" w:hAnsi="Cambria"/>
-          <w:sz w:val="24"/>
-        </w:rPr>
-      </w:pPr>
-      <w:r>
-        <w:rPr>
-          <w:rFonts w:ascii="Cambria" w:hAnsi="Cambria"/>
-          <w:noProof/>
+          <w:rStyle w:val="Heading1Char"/>
+          <w:rFonts w:ascii="Cambria" w:hAnsi="Cambria"/>
+          <w:sz w:val="24"/>
+        </w:rPr>
+        <w:t>Failing Screenshot</w:t>
+      </w:r>
+      <w:r>
+        <w:rPr>
+          <w:rStyle w:val="Heading1Char"/>
+          <w:rFonts w:ascii="Cambria" w:hAnsi="Cambria"/>
+          <w:sz w:val="24"/>
+        </w:rPr>
+        <w:t>:</w:t>
+      </w:r>
+    </w:p>
+    <w:p>
+      <w:pPr>
+        <w:jc w:val="both"/>
+        <w:rPr>
+          <w:rStyle w:val="Heading1Char"/>
+          <w:rFonts w:ascii="Cambria" w:hAnsi="Cambria"/>
+          <w:sz w:val="24"/>
+        </w:rPr>
+      </w:pPr>
+      <w:r>
+        <w:rPr>
+          <w:rStyle w:val="Heading1Char"/>
+          <w:rFonts w:ascii="Cambria" w:hAnsi="Cambria"/>
           <w:sz w:val="24"/>
         </w:rPr>
         <w:drawing>
           <wp:anchor distT="0" distB="0" distL="114300" distR="114300" simplePos="0" relativeHeight="251662336" behindDoc="0" locked="0" layoutInCell="1" allowOverlap="1">
             <wp:simplePos x="0" y="0"/>
             <wp:positionH relativeFrom="margin">
-              <wp:align>right</wp:align>
+              <wp:align>left</wp:align>
             </wp:positionH>
             <wp:positionV relativeFrom="paragraph">
-              <wp:posOffset>3274497</wp:posOffset>
+              <wp:posOffset>3234798</wp:posOffset>
             </wp:positionV>
             <wp:extent cx="5943600" cy="2895600"/>
             <wp:effectExtent l="19050" t="19050" r="19050" b="19050"/>
@@ -1449,10 +1479,26 @@
       </w:r>
       <w:r>
         <w:rPr>
-          <w:rFonts w:ascii="Cambria" w:hAnsi="Cambria"/>
-          <w:sz w:val="24"/>
-        </w:rPr>
-        <w:t>Passing Screenshot:</w:t>
+          <w:rStyle w:val="Heading1Char"/>
+          <w:rFonts w:ascii="Cambria" w:hAnsi="Cambria"/>
+          <w:sz w:val="24"/>
+        </w:rPr>
+        <w:t>Passing</w:t>
+      </w:r>
+      <w:r>
+        <w:rPr>
+          <w:rFonts w:ascii="Cambria" w:hAnsi="Cambria"/>
+          <w:sz w:val="20"/>
+        </w:rPr>
+        <w:t xml:space="preserve"> </w:t>
+      </w:r>
+      <w:r>
+        <w:rPr>
+          <w:rStyle w:val="Heading1Char"/>
+          <w:rFonts w:ascii="Cambria" w:hAnsi="Cambria"/>
+          <w:sz w:val="24"/>
+        </w:rPr>
+        <w:t>Screenshot:</w:t>
       </w:r>
     </w:p>
     <w:p>
@@ -1468,6 +1514,7 @@
           <w:rFonts w:ascii="Cambria" w:hAnsi="Cambria"/>
           <w:sz w:val="28"/>
         </w:rPr>
+        <w:lastRenderedPageBreak/>
         <w:t>Test 3:</w:t>
       </w:r>
       <w:r>
@@ -1681,7 +1728,6 @@
           <w:noProof/>
           <w:sz w:val="24"/>
         </w:rPr>
-        <w:lastRenderedPageBreak/>
         <w:drawing>
           <wp:anchor distT="0" distB="0" distL="114300" distR="114300" simplePos="0" relativeHeight="251663360" behindDoc="0" locked="0" layoutInCell="1" allowOverlap="1">
             <wp:simplePos x="0" y="0"/>
@@ -1770,7 +1816,7 @@
               <wp:align>right</wp:align>
             </wp:positionH>
             <wp:positionV relativeFrom="paragraph">
-              <wp:posOffset>3308350</wp:posOffset>
+              <wp:posOffset>3377362</wp:posOffset>
             </wp:positionV>
             <wp:extent cx="5934075" cy="2895600"/>
             <wp:effectExtent l="0" t="0" r="9525" b="0"/>
@@ -1828,6 +1874,7 @@
         <w:t>Passing Screenshot:</w:t>
       </w:r>
     </w:p>
+    <w:p/>
     <w:p>
       <w:pPr>
         <w:pStyle w:val="Heading1"/>
@@ -1841,6 +1888,7 @@
           <w:rFonts w:ascii="Cambria" w:hAnsi="Cambria"/>
           <w:sz w:val="28"/>
         </w:rPr>
+        <w:lastRenderedPageBreak/>
         <w:t>Test 4:</w:t>
       </w:r>
       <w:r>
@@ -2203,7 +2251,6 @@
           <w:noProof/>
           <w:sz w:val="20"/>
         </w:rPr>
-        <w:lastRenderedPageBreak/>
         <w:drawing>
           <wp:anchor distT="0" distB="0" distL="114300" distR="114300" simplePos="0" relativeHeight="251665408" behindDoc="0" locked="0" layoutInCell="1" allowOverlap="1">
             <wp:simplePos x="0" y="0"/>
@@ -2417,6 +2464,7 @@
         <w:t>Passing Screenshot:</w:t>
       </w:r>
     </w:p>
+    <w:p/>
     <w:p>
       <w:pPr>
         <w:pStyle w:val="Heading1"/>
@@ -2430,6 +2478,7 @@
           <w:rFonts w:ascii="Cambria" w:hAnsi="Cambria"/>
           <w:sz w:val="28"/>
         </w:rPr>
+        <w:lastRenderedPageBreak/>
         <w:t>Test 5:</w:t>
       </w:r>
       <w:r>
@@ -2739,7 +2788,6 @@
           <w:rFonts w:ascii="Cambria" w:hAnsi="Cambria"/>
           <w:sz w:val="24"/>
         </w:rPr>
-        <w:lastRenderedPageBreak/>
         <w:t>Failing Screenshot:</w:t>
       </w:r>
     </w:p>
@@ -2860,6 +2908,15 @@
         <w:t>Passing Screenshot:</w:t>
       </w:r>
     </w:p>
+    <w:p/>
+    <w:p/>
+    <w:p/>
+    <w:p/>
+    <w:p/>
+    <w:p/>
+    <w:p/>
+    <w:p/>
+    <w:p/>
     <w:p>
       <w:pPr>
         <w:pStyle w:val="Heading1"/>
@@ -2873,6 +2930,7 @@
           <w:rFonts w:ascii="Cambria" w:hAnsi="Cambria"/>
           <w:sz w:val="28"/>
         </w:rPr>
+        <w:lastRenderedPageBreak/>
         <w:t>Test 6:</w:t>
       </w:r>
       <w:r>
@@ -3230,7 +3288,6 @@
           <w:noProof/>
           <w:sz w:val="24"/>
         </w:rPr>
-        <w:lastRenderedPageBreak/>
         <w:drawing>
           <wp:anchor distT="0" distB="0" distL="114300" distR="114300" simplePos="0" relativeHeight="251668480" behindDoc="0" locked="0" layoutInCell="1" allowOverlap="1">
             <wp:simplePos x="0" y="0"/>
@@ -3298,6 +3355,16 @@
         <w:t>Passing Screenshot:</w:t>
       </w:r>
     </w:p>
+    <w:p/>
+    <w:p/>
+    <w:p/>
+    <w:p/>
+    <w:p/>
+    <w:p/>
+    <w:p/>
+    <w:p/>
+    <w:p/>
+    <w:p/>
     <w:p>
       <w:pPr>
         <w:pStyle w:val="Heading1"/>
@@ -3311,6 +3378,7 @@
           <w:rFonts w:ascii="Cambria" w:hAnsi="Cambria"/>
           <w:sz w:val="28"/>
         </w:rPr>
+        <w:lastRenderedPageBreak/>
         <w:t>Test 7:</w:t>
       </w:r>
       <w:r>
@@ -3617,7 +3685,6 @@
           <w:noProof/>
           <w:sz w:val="24"/>
         </w:rPr>
-        <w:lastRenderedPageBreak/>
         <w:drawing>
           <wp:anchor distT="0" distB="0" distL="114300" distR="114300" simplePos="0" relativeHeight="251669504" behindDoc="0" locked="0" layoutInCell="1" allowOverlap="1">
             <wp:simplePos x="0" y="0"/>
@@ -3685,6 +3752,15 @@
         <w:t>Passing Screenshot:</w:t>
       </w:r>
     </w:p>
+    <w:p/>
+    <w:p/>
+    <w:p/>
+    <w:p/>
+    <w:p/>
+    <w:p/>
+    <w:p/>
+    <w:p/>
+    <w:p/>
     <w:p>
       <w:pPr>
         <w:pStyle w:val="Heading1"/>
@@ -3698,6 +3774,7 @@
           <w:rFonts w:ascii="Cambria" w:hAnsi="Cambria"/>
           <w:sz w:val="28"/>
         </w:rPr>
+        <w:lastRenderedPageBreak/>
         <w:t>Test 8:</w:t>
       </w:r>
       <w:r>
@@ -4030,7 +4107,6 @@
           <w:noProof/>
           <w:sz w:val="24"/>
         </w:rPr>
-        <w:lastRenderedPageBreak/>
         <w:drawing>
           <wp:anchor distT="0" distB="0" distL="114300" distR="114300" simplePos="0" relativeHeight="251670528" behindDoc="0" locked="0" layoutInCell="1" allowOverlap="1">
             <wp:simplePos x="0" y="0"/>
@@ -4098,6 +4174,15 @@
         <w:t>Passing Screenshot:</w:t>
       </w:r>
     </w:p>
+    <w:p/>
+    <w:p/>
+    <w:p/>
+    <w:p/>
+    <w:p/>
+    <w:p/>
+    <w:p/>
+    <w:p/>
+    <w:p/>
     <w:p>
       <w:pPr>
         <w:pStyle w:val="Heading1"/>
@@ -4111,6 +4196,7 @@
           <w:rFonts w:ascii="Cambria" w:hAnsi="Cambria"/>
           <w:sz w:val="28"/>
         </w:rPr>
+        <w:lastRenderedPageBreak/>
         <w:t>Test 9:</w:t>
       </w:r>
       <w:r>
@@ -4451,7 +4537,6 @@
           <w:noProof/>
           <w:sz w:val="24"/>
         </w:rPr>
-        <w:lastRenderedPageBreak/>
         <w:drawing>
           <wp:anchor distT="0" distB="0" distL="114300" distR="114300" simplePos="0" relativeHeight="251671552" behindDoc="0" locked="0" layoutInCell="1" allowOverlap="1">
             <wp:simplePos x="0" y="0"/>
@@ -4519,6 +4604,15 @@
         <w:t>Passing Screenshot:</w:t>
       </w:r>
     </w:p>
+    <w:p/>
+    <w:p/>
+    <w:p/>
+    <w:p/>
+    <w:p/>
+    <w:p/>
+    <w:p/>
+    <w:p/>
+    <w:p/>
     <w:p>
       <w:pPr>
         <w:pStyle w:val="Heading1"/>
@@ -4532,6 +4626,7 @@
           <w:rFonts w:ascii="Cambria" w:hAnsi="Cambria"/>
           <w:sz w:val="28"/>
         </w:rPr>
+        <w:lastRenderedPageBreak/>
         <w:t>Test 10:</w:t>
       </w:r>
       <w:r>
@@ -4995,7 +5090,6 @@
           <w:noProof/>
           <w:sz w:val="24"/>
         </w:rPr>
-        <w:lastRenderedPageBreak/>
         <w:drawing>
           <wp:anchor distT="0" distB="0" distL="114300" distR="114300" simplePos="0" relativeHeight="251672576" behindDoc="0" locked="0" layoutInCell="1" allowOverlap="1">
             <wp:simplePos x="0" y="0"/>
@@ -5063,6 +5157,13 @@
         <w:t>Passing Screenshot:</w:t>
       </w:r>
     </w:p>
+    <w:p/>
+    <w:p/>
+    <w:p/>
+    <w:p/>
+    <w:p/>
+    <w:p/>
+    <w:p/>
     <w:p>
       <w:pPr>
         <w:pStyle w:val="Heading1"/>
@@ -5076,6 +5177,7 @@
           <w:rFonts w:ascii="Cambria" w:hAnsi="Cambria"/>
           <w:sz w:val="28"/>
         </w:rPr>
+        <w:lastRenderedPageBreak/>
         <w:t>Test 11:</w:t>
       </w:r>
       <w:r>
@@ -5253,7 +5355,6 @@
           <w:rFonts w:ascii="Cambria" w:hAnsi="Cambria"/>
           <w:sz w:val="24"/>
         </w:rPr>
-        <w:lastRenderedPageBreak/>
         <w:t>Failing Screenshot:</w:t>
       </w:r>
       <w:r>
@@ -5403,6 +5504,7 @@
         <w:t>Passing Screenshot:</w:t>
       </w:r>
     </w:p>
+    <w:p/>
     <w:p>
       <w:pPr>
         <w:pStyle w:val="Heading1"/>
@@ -5416,6 +5518,7 @@
           <w:rFonts w:ascii="Cambria" w:hAnsi="Cambria"/>
           <w:sz w:val="28"/>
         </w:rPr>
+        <w:lastRenderedPageBreak/>
         <w:t>Test 12:</w:t>
       </w:r>
       <w:r>
@@ -5597,7 +5700,6 @@
           <w:noProof/>
           <w:sz w:val="24"/>
         </w:rPr>
-        <w:lastRenderedPageBreak/>
         <w:drawing>
           <wp:anchor distT="0" distB="0" distL="114300" distR="114300" simplePos="0" relativeHeight="251675648" behindDoc="0" locked="0" layoutInCell="1" allowOverlap="1">
             <wp:simplePos x="0" y="0"/>
@@ -5775,6 +5877,7 @@
           <w:rFonts w:ascii="Cambria" w:hAnsi="Cambria"/>
           <w:sz w:val="28"/>
         </w:rPr>
+        <w:lastRenderedPageBreak/>
         <w:t>Test 13:</w:t>
       </w:r>
       <w:r>
@@ -5985,7 +6088,6 @@
           <w:rFonts w:ascii="Cambria" w:hAnsi="Cambria"/>
           <w:sz w:val="24"/>
         </w:rPr>
-        <w:lastRenderedPageBreak/>
         <w:t>Failing Screenshot:</w:t>
       </w:r>
     </w:p>
@@ -6093,6 +6195,15 @@
         <w:t>Passing Screenshot:</w:t>
       </w:r>
     </w:p>
+    <w:p/>
+    <w:p/>
+    <w:p/>
+    <w:p/>
+    <w:p/>
+    <w:p/>
+    <w:p/>
+    <w:p/>
+    <w:p/>
     <w:p>
       <w:pPr>
         <w:pStyle w:val="Heading1"/>
@@ -6106,6 +6217,7 @@
           <w:rFonts w:ascii="Cambria" w:hAnsi="Cambria"/>
           <w:sz w:val="28"/>
         </w:rPr>
+        <w:lastRenderedPageBreak/>
         <w:t>Test 14:</w:t>
       </w:r>
       <w:r>
@@ -6373,7 +6485,6 @@
           <w:noProof/>
           <w:sz w:val="24"/>
         </w:rPr>
-        <w:lastRenderedPageBreak/>
         <w:drawing>
           <wp:anchor distT="0" distB="0" distL="114300" distR="114300" simplePos="0" relativeHeight="251678720" behindDoc="0" locked="0" layoutInCell="1" allowOverlap="1">
             <wp:simplePos x="0" y="0"/>
@@ -6441,6 +6552,17 @@
         <w:t>Passing Screenshot:</w:t>
       </w:r>
     </w:p>
+    <w:p/>
+    <w:p/>
+    <w:p/>
+    <w:p/>
+    <w:p/>
+    <w:p/>
+    <w:p/>
+    <w:p/>
+    <w:p/>
+    <w:p/>
+    <w:p/>
     <w:p>
       <w:pPr>
         <w:pStyle w:val="Heading1"/>
@@ -6454,6 +6576,7 @@
           <w:rFonts w:ascii="Cambria" w:hAnsi="Cambria"/>
           <w:sz w:val="28"/>
         </w:rPr>
+        <w:lastRenderedPageBreak/>
         <w:t>Test 15:</w:t>
       </w:r>
       <w:r>
@@ -6658,7 +6781,6 @@
           <w:noProof/>
           <w:sz w:val="24"/>
         </w:rPr>
-        <w:lastRenderedPageBreak/>
         <w:drawing>
           <wp:anchor distT="0" distB="0" distL="114300" distR="114300" simplePos="0" relativeHeight="251679744" behindDoc="0" locked="0" layoutInCell="1" allowOverlap="1">
             <wp:simplePos x="0" y="0"/>
@@ -6726,6 +6848,17 @@
         <w:t>Passing Screenshot:</w:t>
       </w:r>
     </w:p>
+    <w:p/>
+    <w:p/>
+    <w:p/>
+    <w:p/>
+    <w:p/>
+    <w:p/>
+    <w:p/>
+    <w:p/>
+    <w:p/>
+    <w:p/>
+    <w:p/>
     <w:p>
       <w:pPr>
         <w:pStyle w:val="Heading1"/>
@@ -6739,6 +6872,7 @@
           <w:rFonts w:ascii="Cambria" w:hAnsi="Cambria"/>
           <w:sz w:val="28"/>
         </w:rPr>
+        <w:lastRenderedPageBreak/>
         <w:t>Test 16:</w:t>
       </w:r>
       <w:r>
@@ -6996,7 +7130,6 @@
           <w:noProof/>
           <w:sz w:val="24"/>
         </w:rPr>
-        <w:lastRenderedPageBreak/>
         <w:drawing>
           <wp:anchor distT="0" distB="0" distL="114300" distR="114300" simplePos="0" relativeHeight="251681792" behindDoc="0" locked="0" layoutInCell="1" allowOverlap="1">
             <wp:simplePos x="0" y="0"/>
@@ -7085,6 +7218,7 @@
           <w:rFonts w:ascii="Cambria" w:hAnsi="Cambria"/>
           <w:sz w:val="28"/>
         </w:rPr>
+        <w:lastRenderedPageBreak/>
         <w:t>Test 17:</w:t>
       </w:r>
       <w:r>
@@ -7248,7 +7382,6 @@
           <w:noProof/>
           <w:sz w:val="24"/>
         </w:rPr>
-        <w:lastRenderedPageBreak/>
         <w:drawing>
           <wp:anchor distT="0" distB="0" distL="114300" distR="114300" simplePos="0" relativeHeight="251682816" behindDoc="0" locked="0" layoutInCell="1" allowOverlap="1">
             <wp:simplePos x="0" y="0"/>
@@ -7318,14 +7451,6 @@
     </w:p>
     <w:p>
       <w:pPr>
-        <w:rPr>
-          <w:rFonts w:ascii="Cambria" w:hAnsi="Cambria"/>
-          <w:sz w:val="20"/>
-        </w:rPr>
-      </w:pPr>
-    </w:p>
-    <w:p>
-      <w:pPr>
         <w:pStyle w:val="Heading2"/>
         <w:rPr>
           <w:rFonts w:ascii="Cambria" w:hAnsi="Cambria"/>
@@ -7426,6 +7551,7 @@
           <w:rFonts w:ascii="Cambria" w:hAnsi="Cambria"/>
           <w:sz w:val="28"/>
         </w:rPr>
+        <w:lastRenderedPageBreak/>
         <w:t>Test 18:</w:t>
       </w:r>
       <w:r>
@@ -7606,7 +7732,6 @@
           <w:rFonts w:ascii="Cambria" w:hAnsi="Cambria"/>
           <w:sz w:val="24"/>
         </w:rPr>
-        <w:lastRenderedPageBreak/>
         <w:t>Failing Screenshot:</w:t>
       </w:r>
     </w:p>
@@ -7624,9 +7749,17 @@
           <w:sz w:val="20"/>
         </w:rPr>
         <w:drawing>
-          <wp:inline distT="0" distB="0" distL="0" distR="0">
+          <wp:anchor distT="0" distB="0" distL="114300" distR="114300" simplePos="0" relativeHeight="251689984" behindDoc="0" locked="0" layoutInCell="1" allowOverlap="1">
+            <wp:simplePos x="0" y="0"/>
+            <wp:positionH relativeFrom="column">
+              <wp:posOffset>17253</wp:posOffset>
+            </wp:positionH>
+            <wp:positionV relativeFrom="paragraph">
+              <wp:posOffset>17960</wp:posOffset>
+            </wp:positionV>
             <wp:extent cx="5943600" cy="2886710"/>
             <wp:effectExtent l="19050" t="19050" r="19050" b="27940"/>
+            <wp:wrapSquare wrapText="bothSides"/>
             <wp:docPr id="33" name="Picture 33" descr="C:\Users\karim\AppData\Local\Microsoft\Windows\INetCache\Content.Word\Test_18_Fail.png"/>
             <wp:cNvGraphicFramePr>
               <a:graphicFrameLocks xmlns:a="http://schemas.openxmlformats.org/drawingml/2006/main" noChangeAspect="1"/>
@@ -7671,7 +7804,7 @@
                 </pic:pic>
               </a:graphicData>
             </a:graphic>
-          </wp:inline>
+          </wp:anchor>
         </w:drawing>
       </w:r>
     </w:p>
@@ -7757,6 +7890,10 @@
       </w:r>
     </w:p>
     <w:p>
+      <w:bookmarkStart w:id="0" w:name="_GoBack"/>
+      <w:bookmarkEnd w:id="0"/>
+    </w:p>
+    <w:p>
       <w:pPr>
         <w:pStyle w:val="Heading1"/>
         <w:rPr>
@@ -7769,6 +7906,7 @@
           <w:rFonts w:ascii="Cambria" w:hAnsi="Cambria"/>
           <w:sz w:val="28"/>
         </w:rPr>
+        <w:lastRenderedPageBreak/>
         <w:t>Test 19:</w:t>
       </w:r>
       <w:r>
@@ -7936,7 +8074,6 @@
           <w:noProof/>
           <w:sz w:val="24"/>
         </w:rPr>
-        <w:lastRenderedPageBreak/>
         <w:drawing>
           <wp:anchor distT="0" distB="0" distL="114300" distR="114300" simplePos="0" relativeHeight="251685888" behindDoc="0" locked="0" layoutInCell="1" allowOverlap="1">
             <wp:simplePos x="0" y="0"/>
@@ -8186,7 +8323,7 @@
             <w:rFonts w:ascii="Cambria" w:hAnsi="Cambria"/>
             <w:noProof/>
           </w:rPr>
-          <w:t>20</w:t>
+          <w:t>21</w:t>
         </w:r>
         <w:r>
           <w:rPr>
@@ -11877,7 +12014,7 @@
 </file>
 
 <file path=customXml/itemProps1.xml><?xml version="1.0" encoding="utf-8"?>
-<ds:datastoreItem xmlns:ds="http://schemas.openxmlformats.org/officeDocument/2006/customXml" ds:itemID="{90C24B71-2C3C-4B41-ACA6-EB368291A786}">
+<ds:datastoreItem xmlns:ds="http://schemas.openxmlformats.org/officeDocument/2006/customXml" ds:itemID="{61AC2FBB-AAF0-49B2-9A26-8AADCBC1B3D8}">
   <ds:schemaRefs>
     <ds:schemaRef ds:uri="http://schemas.openxmlformats.org/officeDocument/2006/bibliography"/>
   </ds:schemaRefs>

</xml_diff>